<commit_message>
Add User Management Window pic
</commit_message>
<xml_diff>
--- a/SRS/Defendr - User manual.docx
+++ b/SRS/Defendr - User manual.docx
@@ -240,7 +240,7 @@
               </wp:anchor>
             </w:drawing>
           </mc:Choice>
-          <mc:Fallback xmlns:w16se="http://schemas.microsoft.com/office/word/2015/wordml/symex" xmlns:w16cid="http://schemas.microsoft.com/office/word/2016/wordml/cid" xmlns:w15="http://schemas.microsoft.com/office/word/2012/wordml" xmlns:am3d="http://schemas.microsoft.com/office/drawing/2017/model3d" xmlns:aink="http://schemas.microsoft.com/office/drawing/2016/ink" xmlns:cx8="http://schemas.microsoft.com/office/drawing/2016/5/14/chartex" xmlns:cx7="http://schemas.microsoft.com/office/drawing/2016/5/13/chartex" xmlns:cx6="http://schemas.microsoft.com/office/drawing/2016/5/12/chartex" xmlns:cx5="http://schemas.microsoft.com/office/drawing/2016/5/11/chartex" xmlns:cx4="http://schemas.microsoft.com/office/drawing/2016/5/10/chartex" xmlns:cx3="http://schemas.microsoft.com/office/drawing/2016/5/9/chartex" xmlns:cx2="http://schemas.microsoft.com/office/drawing/2015/10/21/chartex" xmlns:cx1="http://schemas.microsoft.com/office/drawing/2015/9/8/chartex" xmlns:cx="http://schemas.microsoft.com/office/drawing/2014/chartex">
+          <mc:Fallback xmlns:cx="http://schemas.microsoft.com/office/drawing/2014/chartex" xmlns:cx1="http://schemas.microsoft.com/office/drawing/2015/9/8/chartex" xmlns:cx2="http://schemas.microsoft.com/office/drawing/2015/10/21/chartex" xmlns:cx3="http://schemas.microsoft.com/office/drawing/2016/5/9/chartex" xmlns:cx4="http://schemas.microsoft.com/office/drawing/2016/5/10/chartex" xmlns:cx5="http://schemas.microsoft.com/office/drawing/2016/5/11/chartex" xmlns:cx6="http://schemas.microsoft.com/office/drawing/2016/5/12/chartex" xmlns:cx7="http://schemas.microsoft.com/office/drawing/2016/5/13/chartex" xmlns:cx8="http://schemas.microsoft.com/office/drawing/2016/5/14/chartex" xmlns:aink="http://schemas.microsoft.com/office/drawing/2016/ink" xmlns:am3d="http://schemas.microsoft.com/office/drawing/2017/model3d" xmlns:w15="http://schemas.microsoft.com/office/word/2012/wordml" xmlns:w16cid="http://schemas.microsoft.com/office/word/2016/wordml/cid" xmlns:w16se="http://schemas.microsoft.com/office/word/2015/wordml/symex">
             <w:pict>
               <v:line w14:anchorId="5D2B9077" id="Shape 1" o:spid="_x0000_s1026" style="position:absolute;z-index:-251665408;visibility:visible;mso-wrap-style:square;mso-wrap-distance-left:9pt;mso-wrap-distance-top:0;mso-wrap-distance-right:9pt;mso-wrap-distance-bottom:0;mso-position-horizontal:absolute;mso-position-horizontal-relative:text;mso-position-vertical:absolute;mso-position-vertical-relative:text" from="-5.95pt,13.5pt" to="457.4pt,13.5pt" o:gfxdata="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" o:allowincell="f" filled="t" strokecolor="#4f81bd" strokeweight=".48pt">
                 <v:stroke joinstyle="miter"/>
@@ -2550,7 +2550,7 @@
               </wp:anchor>
             </w:drawing>
           </mc:Choice>
-          <mc:Fallback xmlns:w16se="http://schemas.microsoft.com/office/word/2015/wordml/symex" xmlns:w16cid="http://schemas.microsoft.com/office/word/2016/wordml/cid" xmlns:w15="http://schemas.microsoft.com/office/word/2012/wordml" xmlns:am3d="http://schemas.microsoft.com/office/drawing/2017/model3d" xmlns:aink="http://schemas.microsoft.com/office/drawing/2016/ink" xmlns:cx8="http://schemas.microsoft.com/office/drawing/2016/5/14/chartex" xmlns:cx7="http://schemas.microsoft.com/office/drawing/2016/5/13/chartex" xmlns:cx6="http://schemas.microsoft.com/office/drawing/2016/5/12/chartex" xmlns:cx5="http://schemas.microsoft.com/office/drawing/2016/5/11/chartex" xmlns:cx4="http://schemas.microsoft.com/office/drawing/2016/5/10/chartex" xmlns:cx3="http://schemas.microsoft.com/office/drawing/2016/5/9/chartex" xmlns:cx2="http://schemas.microsoft.com/office/drawing/2015/10/21/chartex" xmlns:cx1="http://schemas.microsoft.com/office/drawing/2015/9/8/chartex" xmlns:cx="http://schemas.microsoft.com/office/drawing/2014/chartex">
+          <mc:Fallback xmlns:cx="http://schemas.microsoft.com/office/drawing/2014/chartex" xmlns:cx1="http://schemas.microsoft.com/office/drawing/2015/9/8/chartex" xmlns:cx2="http://schemas.microsoft.com/office/drawing/2015/10/21/chartex" xmlns:cx3="http://schemas.microsoft.com/office/drawing/2016/5/9/chartex" xmlns:cx4="http://schemas.microsoft.com/office/drawing/2016/5/10/chartex" xmlns:cx5="http://schemas.microsoft.com/office/drawing/2016/5/11/chartex" xmlns:cx6="http://schemas.microsoft.com/office/drawing/2016/5/12/chartex" xmlns:cx7="http://schemas.microsoft.com/office/drawing/2016/5/13/chartex" xmlns:cx8="http://schemas.microsoft.com/office/drawing/2016/5/14/chartex" xmlns:aink="http://schemas.microsoft.com/office/drawing/2016/ink" xmlns:am3d="http://schemas.microsoft.com/office/drawing/2017/model3d" xmlns:w15="http://schemas.microsoft.com/office/word/2012/wordml" xmlns:w16cid="http://schemas.microsoft.com/office/word/2016/wordml/cid" xmlns:w16se="http://schemas.microsoft.com/office/word/2015/wordml/symex">
             <w:pict>
               <v:rect w14:anchorId="22E9F259" id="Shape 4" o:spid="_x0000_s1026" style="position:absolute;margin-left:49.4pt;margin-top:-22.05pt;width:106.4pt;height:23.1pt;z-index:-251662336;visibility:visible;mso-wrap-style:square;mso-wrap-distance-left:9pt;mso-wrap-distance-top:0;mso-wrap-distance-right:9pt;mso-wrap-distance-bottom:0;mso-position-horizontal:absolute;mso-position-horizontal-relative:text;mso-position-vertical:absolute;mso-position-vertical-relative:text;v-text-anchor:top" o:gfxdata="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" o:allowincell="f" stroked="f"/>
             </w:pict>
@@ -2615,7 +2615,7 @@
               </wp:anchor>
             </w:drawing>
           </mc:Choice>
-          <mc:Fallback xmlns:w16se="http://schemas.microsoft.com/office/word/2015/wordml/symex" xmlns:w16cid="http://schemas.microsoft.com/office/word/2016/wordml/cid" xmlns:w15="http://schemas.microsoft.com/office/word/2012/wordml" xmlns:am3d="http://schemas.microsoft.com/office/drawing/2017/model3d" xmlns:aink="http://schemas.microsoft.com/office/drawing/2016/ink" xmlns:cx8="http://schemas.microsoft.com/office/drawing/2016/5/14/chartex" xmlns:cx7="http://schemas.microsoft.com/office/drawing/2016/5/13/chartex" xmlns:cx6="http://schemas.microsoft.com/office/drawing/2016/5/12/chartex" xmlns:cx5="http://schemas.microsoft.com/office/drawing/2016/5/11/chartex" xmlns:cx4="http://schemas.microsoft.com/office/drawing/2016/5/10/chartex" xmlns:cx3="http://schemas.microsoft.com/office/drawing/2016/5/9/chartex" xmlns:cx2="http://schemas.microsoft.com/office/drawing/2015/10/21/chartex" xmlns:cx1="http://schemas.microsoft.com/office/drawing/2015/9/8/chartex" xmlns:cx="http://schemas.microsoft.com/office/drawing/2014/chartex">
+          <mc:Fallback xmlns:cx="http://schemas.microsoft.com/office/drawing/2014/chartex" xmlns:cx1="http://schemas.microsoft.com/office/drawing/2015/9/8/chartex" xmlns:cx2="http://schemas.microsoft.com/office/drawing/2015/10/21/chartex" xmlns:cx3="http://schemas.microsoft.com/office/drawing/2016/5/9/chartex" xmlns:cx4="http://schemas.microsoft.com/office/drawing/2016/5/10/chartex" xmlns:cx5="http://schemas.microsoft.com/office/drawing/2016/5/11/chartex" xmlns:cx6="http://schemas.microsoft.com/office/drawing/2016/5/12/chartex" xmlns:cx7="http://schemas.microsoft.com/office/drawing/2016/5/13/chartex" xmlns:cx8="http://schemas.microsoft.com/office/drawing/2016/5/14/chartex" xmlns:aink="http://schemas.microsoft.com/office/drawing/2016/ink" xmlns:am3d="http://schemas.microsoft.com/office/drawing/2017/model3d" xmlns:w15="http://schemas.microsoft.com/office/word/2012/wordml" xmlns:w16cid="http://schemas.microsoft.com/office/word/2016/wordml/cid" xmlns:w16se="http://schemas.microsoft.com/office/word/2015/wordml/symex">
             <w:pict>
               <v:line w14:anchorId="1E52AB60" id="Shape 5" o:spid="_x0000_s1026" style="position:absolute;z-index:-251661312;visibility:visible;mso-wrap-style:square;mso-wrap-distance-left:9pt;mso-wrap-distance-top:0;mso-wrap-distance-right:9pt;mso-wrap-distance-bottom:0;mso-position-horizontal:absolute;mso-position-horizontal-relative:text;mso-position-vertical:absolute;mso-position-vertical-relative:text" from="49.15pt,1.05pt" to="156.05pt,1.05pt" o:gfxdata="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" o:allowincell="f" filled="t" strokeweight=".5pt">
                 <v:stroke joinstyle="miter"/>
@@ -2683,7 +2683,7 @@
               </wp:anchor>
             </w:drawing>
           </mc:Choice>
-          <mc:Fallback xmlns:w16se="http://schemas.microsoft.com/office/word/2015/wordml/symex" xmlns:w16cid="http://schemas.microsoft.com/office/word/2016/wordml/cid" xmlns:w15="http://schemas.microsoft.com/office/word/2012/wordml" xmlns:am3d="http://schemas.microsoft.com/office/drawing/2017/model3d" xmlns:aink="http://schemas.microsoft.com/office/drawing/2016/ink" xmlns:cx8="http://schemas.microsoft.com/office/drawing/2016/5/14/chartex" xmlns:cx7="http://schemas.microsoft.com/office/drawing/2016/5/13/chartex" xmlns:cx6="http://schemas.microsoft.com/office/drawing/2016/5/12/chartex" xmlns:cx5="http://schemas.microsoft.com/office/drawing/2016/5/11/chartex" xmlns:cx4="http://schemas.microsoft.com/office/drawing/2016/5/10/chartex" xmlns:cx3="http://schemas.microsoft.com/office/drawing/2016/5/9/chartex" xmlns:cx2="http://schemas.microsoft.com/office/drawing/2015/10/21/chartex" xmlns:cx1="http://schemas.microsoft.com/office/drawing/2015/9/8/chartex" xmlns:cx="http://schemas.microsoft.com/office/drawing/2014/chartex">
+          <mc:Fallback xmlns:cx="http://schemas.microsoft.com/office/drawing/2014/chartex" xmlns:cx1="http://schemas.microsoft.com/office/drawing/2015/9/8/chartex" xmlns:cx2="http://schemas.microsoft.com/office/drawing/2015/10/21/chartex" xmlns:cx3="http://schemas.microsoft.com/office/drawing/2016/5/9/chartex" xmlns:cx4="http://schemas.microsoft.com/office/drawing/2016/5/10/chartex" xmlns:cx5="http://schemas.microsoft.com/office/drawing/2016/5/11/chartex" xmlns:cx6="http://schemas.microsoft.com/office/drawing/2016/5/12/chartex" xmlns:cx7="http://schemas.microsoft.com/office/drawing/2016/5/13/chartex" xmlns:cx8="http://schemas.microsoft.com/office/drawing/2016/5/14/chartex" xmlns:aink="http://schemas.microsoft.com/office/drawing/2016/ink" xmlns:am3d="http://schemas.microsoft.com/office/drawing/2017/model3d" xmlns:w15="http://schemas.microsoft.com/office/word/2012/wordml" xmlns:w16cid="http://schemas.microsoft.com/office/word/2016/wordml/cid" xmlns:w16se="http://schemas.microsoft.com/office/word/2015/wordml/symex">
             <w:pict>
               <v:line w14:anchorId="26E9DADF" id="Shape 6" o:spid="_x0000_s1026" style="position:absolute;z-index:-251660288;visibility:visible;mso-wrap-style:square;mso-wrap-distance-left:9pt;mso-wrap-distance-top:0;mso-wrap-distance-right:9pt;mso-wrap-distance-bottom:0;mso-position-horizontal:absolute;mso-position-horizontal-relative:text;mso-position-vertical:absolute;mso-position-vertical-relative:text" from="155.8pt,-22.3pt" to="155.8pt,1.3pt" o:gfxdata="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" o:allowincell="f" filled="t" strokeweight=".5pt">
                 <v:stroke joinstyle="miter"/>
@@ -2751,7 +2751,7 @@
               </wp:anchor>
             </w:drawing>
           </mc:Choice>
-          <mc:Fallback xmlns:w16se="http://schemas.microsoft.com/office/word/2015/wordml/symex" xmlns:w16cid="http://schemas.microsoft.com/office/word/2016/wordml/cid" xmlns:w15="http://schemas.microsoft.com/office/word/2012/wordml" xmlns:am3d="http://schemas.microsoft.com/office/drawing/2017/model3d" xmlns:aink="http://schemas.microsoft.com/office/drawing/2016/ink" xmlns:cx8="http://schemas.microsoft.com/office/drawing/2016/5/14/chartex" xmlns:cx7="http://schemas.microsoft.com/office/drawing/2016/5/13/chartex" xmlns:cx6="http://schemas.microsoft.com/office/drawing/2016/5/12/chartex" xmlns:cx5="http://schemas.microsoft.com/office/drawing/2016/5/11/chartex" xmlns:cx4="http://schemas.microsoft.com/office/drawing/2016/5/10/chartex" xmlns:cx3="http://schemas.microsoft.com/office/drawing/2016/5/9/chartex" xmlns:cx2="http://schemas.microsoft.com/office/drawing/2015/10/21/chartex" xmlns:cx1="http://schemas.microsoft.com/office/drawing/2015/9/8/chartex" xmlns:cx="http://schemas.microsoft.com/office/drawing/2014/chartex">
+          <mc:Fallback xmlns:cx="http://schemas.microsoft.com/office/drawing/2014/chartex" xmlns:cx1="http://schemas.microsoft.com/office/drawing/2015/9/8/chartex" xmlns:cx2="http://schemas.microsoft.com/office/drawing/2015/10/21/chartex" xmlns:cx3="http://schemas.microsoft.com/office/drawing/2016/5/9/chartex" xmlns:cx4="http://schemas.microsoft.com/office/drawing/2016/5/10/chartex" xmlns:cx5="http://schemas.microsoft.com/office/drawing/2016/5/11/chartex" xmlns:cx6="http://schemas.microsoft.com/office/drawing/2016/5/12/chartex" xmlns:cx7="http://schemas.microsoft.com/office/drawing/2016/5/13/chartex" xmlns:cx8="http://schemas.microsoft.com/office/drawing/2016/5/14/chartex" xmlns:aink="http://schemas.microsoft.com/office/drawing/2016/ink" xmlns:am3d="http://schemas.microsoft.com/office/drawing/2017/model3d" xmlns:w15="http://schemas.microsoft.com/office/word/2012/wordml" xmlns:w16cid="http://schemas.microsoft.com/office/word/2016/wordml/cid" xmlns:w16se="http://schemas.microsoft.com/office/word/2015/wordml/symex">
             <w:pict>
               <v:line w14:anchorId="45A0244F" id="Shape 7" o:spid="_x0000_s1026" style="position:absolute;z-index:-251659264;visibility:visible;mso-wrap-style:square;mso-wrap-distance-left:9pt;mso-wrap-distance-top:0;mso-wrap-distance-right:9pt;mso-wrap-distance-bottom:0;mso-position-horizontal:absolute;mso-position-horizontal-relative:text;mso-position-vertical:absolute;mso-position-vertical-relative:text" from="49.15pt,-22.05pt" to="156.05pt,-22.05pt" o:gfxdata="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" o:allowincell="f" filled="t" strokeweight=".5pt">
                 <v:stroke joinstyle="miter"/>
@@ -2819,7 +2819,7 @@
               </wp:anchor>
             </w:drawing>
           </mc:Choice>
-          <mc:Fallback xmlns:w16se="http://schemas.microsoft.com/office/word/2015/wordml/symex" xmlns:w16cid="http://schemas.microsoft.com/office/word/2016/wordml/cid" xmlns:w15="http://schemas.microsoft.com/office/word/2012/wordml" xmlns:am3d="http://schemas.microsoft.com/office/drawing/2017/model3d" xmlns:aink="http://schemas.microsoft.com/office/drawing/2016/ink" xmlns:cx8="http://schemas.microsoft.com/office/drawing/2016/5/14/chartex" xmlns:cx7="http://schemas.microsoft.com/office/drawing/2016/5/13/chartex" xmlns:cx6="http://schemas.microsoft.com/office/drawing/2016/5/12/chartex" xmlns:cx5="http://schemas.microsoft.com/office/drawing/2016/5/11/chartex" xmlns:cx4="http://schemas.microsoft.com/office/drawing/2016/5/10/chartex" xmlns:cx3="http://schemas.microsoft.com/office/drawing/2016/5/9/chartex" xmlns:cx2="http://schemas.microsoft.com/office/drawing/2015/10/21/chartex" xmlns:cx1="http://schemas.microsoft.com/office/drawing/2015/9/8/chartex" xmlns:cx="http://schemas.microsoft.com/office/drawing/2014/chartex">
+          <mc:Fallback xmlns:cx="http://schemas.microsoft.com/office/drawing/2014/chartex" xmlns:cx1="http://schemas.microsoft.com/office/drawing/2015/9/8/chartex" xmlns:cx2="http://schemas.microsoft.com/office/drawing/2015/10/21/chartex" xmlns:cx3="http://schemas.microsoft.com/office/drawing/2016/5/9/chartex" xmlns:cx4="http://schemas.microsoft.com/office/drawing/2016/5/10/chartex" xmlns:cx5="http://schemas.microsoft.com/office/drawing/2016/5/11/chartex" xmlns:cx6="http://schemas.microsoft.com/office/drawing/2016/5/12/chartex" xmlns:cx7="http://schemas.microsoft.com/office/drawing/2016/5/13/chartex" xmlns:cx8="http://schemas.microsoft.com/office/drawing/2016/5/14/chartex" xmlns:aink="http://schemas.microsoft.com/office/drawing/2016/ink" xmlns:am3d="http://schemas.microsoft.com/office/drawing/2017/model3d" xmlns:w15="http://schemas.microsoft.com/office/word/2012/wordml" xmlns:w16cid="http://schemas.microsoft.com/office/word/2016/wordml/cid" xmlns:w16se="http://schemas.microsoft.com/office/word/2015/wordml/symex">
             <w:pict>
               <v:line w14:anchorId="37342DCB" id="Shape 8" o:spid="_x0000_s1026" style="position:absolute;z-index:-251658240;visibility:visible;mso-wrap-style:square;mso-wrap-distance-left:9pt;mso-wrap-distance-top:0;mso-wrap-distance-right:9pt;mso-wrap-distance-bottom:0;mso-position-horizontal:absolute;mso-position-horizontal-relative:text;mso-position-vertical:absolute;mso-position-vertical-relative:text" from="49.4pt,-22.3pt" to="49.4pt,1.3pt" o:gfxdata="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" o:allowincell="f" filled="t" strokeweight=".5pt">
                 <v:stroke joinstyle="miter"/>
@@ -2879,7 +2879,7 @@
               </wp:anchor>
             </w:drawing>
           </mc:Choice>
-          <mc:Fallback xmlns:w16se="http://schemas.microsoft.com/office/word/2015/wordml/symex" xmlns:w16cid="http://schemas.microsoft.com/office/word/2016/wordml/cid" xmlns:w15="http://schemas.microsoft.com/office/word/2012/wordml" xmlns:am3d="http://schemas.microsoft.com/office/drawing/2017/model3d" xmlns:aink="http://schemas.microsoft.com/office/drawing/2016/ink" xmlns:cx8="http://schemas.microsoft.com/office/drawing/2016/5/14/chartex" xmlns:cx7="http://schemas.microsoft.com/office/drawing/2016/5/13/chartex" xmlns:cx6="http://schemas.microsoft.com/office/drawing/2016/5/12/chartex" xmlns:cx5="http://schemas.microsoft.com/office/drawing/2016/5/11/chartex" xmlns:cx4="http://schemas.microsoft.com/office/drawing/2016/5/10/chartex" xmlns:cx3="http://schemas.microsoft.com/office/drawing/2016/5/9/chartex" xmlns:cx2="http://schemas.microsoft.com/office/drawing/2015/10/21/chartex" xmlns:cx1="http://schemas.microsoft.com/office/drawing/2015/9/8/chartex" xmlns:cx="http://schemas.microsoft.com/office/drawing/2014/chartex">
+          <mc:Fallback xmlns:cx="http://schemas.microsoft.com/office/drawing/2014/chartex" xmlns:cx1="http://schemas.microsoft.com/office/drawing/2015/9/8/chartex" xmlns:cx2="http://schemas.microsoft.com/office/drawing/2015/10/21/chartex" xmlns:cx3="http://schemas.microsoft.com/office/drawing/2016/5/9/chartex" xmlns:cx4="http://schemas.microsoft.com/office/drawing/2016/5/10/chartex" xmlns:cx5="http://schemas.microsoft.com/office/drawing/2016/5/11/chartex" xmlns:cx6="http://schemas.microsoft.com/office/drawing/2016/5/12/chartex" xmlns:cx7="http://schemas.microsoft.com/office/drawing/2016/5/13/chartex" xmlns:cx8="http://schemas.microsoft.com/office/drawing/2016/5/14/chartex" xmlns:aink="http://schemas.microsoft.com/office/drawing/2016/ink" xmlns:am3d="http://schemas.microsoft.com/office/drawing/2017/model3d" xmlns:w15="http://schemas.microsoft.com/office/word/2012/wordml" xmlns:w16cid="http://schemas.microsoft.com/office/word/2016/wordml/cid" xmlns:w16se="http://schemas.microsoft.com/office/word/2015/wordml/symex">
             <w:pict>
               <v:rect w14:anchorId="6155C7A2" id="Shape 9" o:spid="_x0000_s1026" style="position:absolute;margin-left:348.15pt;margin-top:-17pt;width:72.6pt;height:18.1pt;z-index:-251657216;visibility:visible;mso-wrap-style:square;mso-wrap-distance-left:9pt;mso-wrap-distance-top:0;mso-wrap-distance-right:9pt;mso-wrap-distance-bottom:0;mso-position-horizontal:absolute;mso-position-horizontal-relative:text;mso-position-vertical:absolute;mso-position-vertical-relative:text;v-text-anchor:top" o:gfxdata="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" o:allowincell="f" stroked="f"/>
             </w:pict>
@@ -2944,7 +2944,7 @@
               </wp:anchor>
             </w:drawing>
           </mc:Choice>
-          <mc:Fallback xmlns:w16se="http://schemas.microsoft.com/office/word/2015/wordml/symex" xmlns:w16cid="http://schemas.microsoft.com/office/word/2016/wordml/cid" xmlns:w15="http://schemas.microsoft.com/office/word/2012/wordml" xmlns:am3d="http://schemas.microsoft.com/office/drawing/2017/model3d" xmlns:aink="http://schemas.microsoft.com/office/drawing/2016/ink" xmlns:cx8="http://schemas.microsoft.com/office/drawing/2016/5/14/chartex" xmlns:cx7="http://schemas.microsoft.com/office/drawing/2016/5/13/chartex" xmlns:cx6="http://schemas.microsoft.com/office/drawing/2016/5/12/chartex" xmlns:cx5="http://schemas.microsoft.com/office/drawing/2016/5/11/chartex" xmlns:cx4="http://schemas.microsoft.com/office/drawing/2016/5/10/chartex" xmlns:cx3="http://schemas.microsoft.com/office/drawing/2016/5/9/chartex" xmlns:cx2="http://schemas.microsoft.com/office/drawing/2015/10/21/chartex" xmlns:cx1="http://schemas.microsoft.com/office/drawing/2015/9/8/chartex" xmlns:cx="http://schemas.microsoft.com/office/drawing/2014/chartex">
+          <mc:Fallback xmlns:cx="http://schemas.microsoft.com/office/drawing/2014/chartex" xmlns:cx1="http://schemas.microsoft.com/office/drawing/2015/9/8/chartex" xmlns:cx2="http://schemas.microsoft.com/office/drawing/2015/10/21/chartex" xmlns:cx3="http://schemas.microsoft.com/office/drawing/2016/5/9/chartex" xmlns:cx4="http://schemas.microsoft.com/office/drawing/2016/5/10/chartex" xmlns:cx5="http://schemas.microsoft.com/office/drawing/2016/5/11/chartex" xmlns:cx6="http://schemas.microsoft.com/office/drawing/2016/5/12/chartex" xmlns:cx7="http://schemas.microsoft.com/office/drawing/2016/5/13/chartex" xmlns:cx8="http://schemas.microsoft.com/office/drawing/2016/5/14/chartex" xmlns:aink="http://schemas.microsoft.com/office/drawing/2016/ink" xmlns:am3d="http://schemas.microsoft.com/office/drawing/2017/model3d" xmlns:w15="http://schemas.microsoft.com/office/word/2012/wordml" xmlns:w16cid="http://schemas.microsoft.com/office/word/2016/wordml/cid" xmlns:w16se="http://schemas.microsoft.com/office/word/2015/wordml/symex">
             <w:pict>
               <v:line w14:anchorId="7B597C07" id="Shape 10" o:spid="_x0000_s1026" style="position:absolute;z-index:-251656192;visibility:visible;mso-wrap-style:square;mso-wrap-distance-left:9pt;mso-wrap-distance-top:0;mso-wrap-distance-right:9pt;mso-wrap-distance-bottom:0;mso-position-horizontal:absolute;mso-position-horizontal-relative:text;mso-position-vertical:absolute;mso-position-vertical-relative:text" from="347.9pt,1.1pt" to="421pt,1.1pt" o:gfxdata="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" o:allowincell="f" filled="t" strokeweight=".5pt">
                 <v:stroke joinstyle="miter"/>
@@ -3012,7 +3012,7 @@
               </wp:anchor>
             </w:drawing>
           </mc:Choice>
-          <mc:Fallback xmlns:w16se="http://schemas.microsoft.com/office/word/2015/wordml/symex" xmlns:w16cid="http://schemas.microsoft.com/office/word/2016/wordml/cid" xmlns:w15="http://schemas.microsoft.com/office/word/2012/wordml" xmlns:am3d="http://schemas.microsoft.com/office/drawing/2017/model3d" xmlns:aink="http://schemas.microsoft.com/office/drawing/2016/ink" xmlns:cx8="http://schemas.microsoft.com/office/drawing/2016/5/14/chartex" xmlns:cx7="http://schemas.microsoft.com/office/drawing/2016/5/13/chartex" xmlns:cx6="http://schemas.microsoft.com/office/drawing/2016/5/12/chartex" xmlns:cx5="http://schemas.microsoft.com/office/drawing/2016/5/11/chartex" xmlns:cx4="http://schemas.microsoft.com/office/drawing/2016/5/10/chartex" xmlns:cx3="http://schemas.microsoft.com/office/drawing/2016/5/9/chartex" xmlns:cx2="http://schemas.microsoft.com/office/drawing/2015/10/21/chartex" xmlns:cx1="http://schemas.microsoft.com/office/drawing/2015/9/8/chartex" xmlns:cx="http://schemas.microsoft.com/office/drawing/2014/chartex">
+          <mc:Fallback xmlns:cx="http://schemas.microsoft.com/office/drawing/2014/chartex" xmlns:cx1="http://schemas.microsoft.com/office/drawing/2015/9/8/chartex" xmlns:cx2="http://schemas.microsoft.com/office/drawing/2015/10/21/chartex" xmlns:cx3="http://schemas.microsoft.com/office/drawing/2016/5/9/chartex" xmlns:cx4="http://schemas.microsoft.com/office/drawing/2016/5/10/chartex" xmlns:cx5="http://schemas.microsoft.com/office/drawing/2016/5/11/chartex" xmlns:cx6="http://schemas.microsoft.com/office/drawing/2016/5/12/chartex" xmlns:cx7="http://schemas.microsoft.com/office/drawing/2016/5/13/chartex" xmlns:cx8="http://schemas.microsoft.com/office/drawing/2016/5/14/chartex" xmlns:aink="http://schemas.microsoft.com/office/drawing/2016/ink" xmlns:am3d="http://schemas.microsoft.com/office/drawing/2017/model3d" xmlns:w15="http://schemas.microsoft.com/office/word/2012/wordml" xmlns:w16cid="http://schemas.microsoft.com/office/word/2016/wordml/cid" xmlns:w16se="http://schemas.microsoft.com/office/word/2015/wordml/symex">
             <w:pict>
               <v:line w14:anchorId="34FB15C5" id="Shape 11" o:spid="_x0000_s1026" style="position:absolute;z-index:-251655168;visibility:visible;mso-wrap-style:square;mso-wrap-distance-left:9pt;mso-wrap-distance-top:0;mso-wrap-distance-right:9pt;mso-wrap-distance-bottom:0;mso-position-horizontal:absolute;mso-position-horizontal-relative:text;mso-position-vertical:absolute;mso-position-vertical-relative:text" from="420.75pt,-17.25pt" to="420.75pt,1.35pt" o:gfxdata="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" o:allowincell="f" filled="t" strokeweight=".5pt">
                 <v:stroke joinstyle="miter"/>
@@ -3080,7 +3080,7 @@
               </wp:anchor>
             </w:drawing>
           </mc:Choice>
-          <mc:Fallback xmlns:w16se="http://schemas.microsoft.com/office/word/2015/wordml/symex" xmlns:w16cid="http://schemas.microsoft.com/office/word/2016/wordml/cid" xmlns:w15="http://schemas.microsoft.com/office/word/2012/wordml" xmlns:am3d="http://schemas.microsoft.com/office/drawing/2017/model3d" xmlns:aink="http://schemas.microsoft.com/office/drawing/2016/ink" xmlns:cx8="http://schemas.microsoft.com/office/drawing/2016/5/14/chartex" xmlns:cx7="http://schemas.microsoft.com/office/drawing/2016/5/13/chartex" xmlns:cx6="http://schemas.microsoft.com/office/drawing/2016/5/12/chartex" xmlns:cx5="http://schemas.microsoft.com/office/drawing/2016/5/11/chartex" xmlns:cx4="http://schemas.microsoft.com/office/drawing/2016/5/10/chartex" xmlns:cx3="http://schemas.microsoft.com/office/drawing/2016/5/9/chartex" xmlns:cx2="http://schemas.microsoft.com/office/drawing/2015/10/21/chartex" xmlns:cx1="http://schemas.microsoft.com/office/drawing/2015/9/8/chartex" xmlns:cx="http://schemas.microsoft.com/office/drawing/2014/chartex">
+          <mc:Fallback xmlns:cx="http://schemas.microsoft.com/office/drawing/2014/chartex" xmlns:cx1="http://schemas.microsoft.com/office/drawing/2015/9/8/chartex" xmlns:cx2="http://schemas.microsoft.com/office/drawing/2015/10/21/chartex" xmlns:cx3="http://schemas.microsoft.com/office/drawing/2016/5/9/chartex" xmlns:cx4="http://schemas.microsoft.com/office/drawing/2016/5/10/chartex" xmlns:cx5="http://schemas.microsoft.com/office/drawing/2016/5/11/chartex" xmlns:cx6="http://schemas.microsoft.com/office/drawing/2016/5/12/chartex" xmlns:cx7="http://schemas.microsoft.com/office/drawing/2016/5/13/chartex" xmlns:cx8="http://schemas.microsoft.com/office/drawing/2016/5/14/chartex" xmlns:aink="http://schemas.microsoft.com/office/drawing/2016/ink" xmlns:am3d="http://schemas.microsoft.com/office/drawing/2017/model3d" xmlns:w15="http://schemas.microsoft.com/office/word/2012/wordml" xmlns:w16cid="http://schemas.microsoft.com/office/word/2016/wordml/cid" xmlns:w16se="http://schemas.microsoft.com/office/word/2015/wordml/symex">
             <w:pict>
               <v:line w14:anchorId="4CF9A1B4" id="Shape 12" o:spid="_x0000_s1026" style="position:absolute;z-index:-251654144;visibility:visible;mso-wrap-style:square;mso-wrap-distance-left:9pt;mso-wrap-distance-top:0;mso-wrap-distance-right:9pt;mso-wrap-distance-bottom:0;mso-position-horizontal:absolute;mso-position-horizontal-relative:text;mso-position-vertical:absolute;mso-position-vertical-relative:text" from="347.9pt,-17pt" to="421pt,-17pt" o:gfxdata="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" o:allowincell="f" filled="t" strokeweight=".5pt">
                 <v:stroke joinstyle="miter"/>
@@ -3148,7 +3148,7 @@
               </wp:anchor>
             </w:drawing>
           </mc:Choice>
-          <mc:Fallback xmlns:w16se="http://schemas.microsoft.com/office/word/2015/wordml/symex" xmlns:w16cid="http://schemas.microsoft.com/office/word/2016/wordml/cid" xmlns:w15="http://schemas.microsoft.com/office/word/2012/wordml" xmlns:am3d="http://schemas.microsoft.com/office/drawing/2017/model3d" xmlns:aink="http://schemas.microsoft.com/office/drawing/2016/ink" xmlns:cx8="http://schemas.microsoft.com/office/drawing/2016/5/14/chartex" xmlns:cx7="http://schemas.microsoft.com/office/drawing/2016/5/13/chartex" xmlns:cx6="http://schemas.microsoft.com/office/drawing/2016/5/12/chartex" xmlns:cx5="http://schemas.microsoft.com/office/drawing/2016/5/11/chartex" xmlns:cx4="http://schemas.microsoft.com/office/drawing/2016/5/10/chartex" xmlns:cx3="http://schemas.microsoft.com/office/drawing/2016/5/9/chartex" xmlns:cx2="http://schemas.microsoft.com/office/drawing/2015/10/21/chartex" xmlns:cx1="http://schemas.microsoft.com/office/drawing/2015/9/8/chartex" xmlns:cx="http://schemas.microsoft.com/office/drawing/2014/chartex">
+          <mc:Fallback xmlns:cx="http://schemas.microsoft.com/office/drawing/2014/chartex" xmlns:cx1="http://schemas.microsoft.com/office/drawing/2015/9/8/chartex" xmlns:cx2="http://schemas.microsoft.com/office/drawing/2015/10/21/chartex" xmlns:cx3="http://schemas.microsoft.com/office/drawing/2016/5/9/chartex" xmlns:cx4="http://schemas.microsoft.com/office/drawing/2016/5/10/chartex" xmlns:cx5="http://schemas.microsoft.com/office/drawing/2016/5/11/chartex" xmlns:cx6="http://schemas.microsoft.com/office/drawing/2016/5/12/chartex" xmlns:cx7="http://schemas.microsoft.com/office/drawing/2016/5/13/chartex" xmlns:cx8="http://schemas.microsoft.com/office/drawing/2016/5/14/chartex" xmlns:aink="http://schemas.microsoft.com/office/drawing/2016/ink" xmlns:am3d="http://schemas.microsoft.com/office/drawing/2017/model3d" xmlns:w15="http://schemas.microsoft.com/office/word/2012/wordml" xmlns:w16cid="http://schemas.microsoft.com/office/word/2016/wordml/cid" xmlns:w16se="http://schemas.microsoft.com/office/word/2015/wordml/symex">
             <w:pict>
               <v:line w14:anchorId="2FFB561C" id="Shape 13" o:spid="_x0000_s1026" style="position:absolute;z-index:-251653120;visibility:visible;mso-wrap-style:square;mso-wrap-distance-left:9pt;mso-wrap-distance-top:0;mso-wrap-distance-right:9pt;mso-wrap-distance-bottom:0;mso-position-horizontal:absolute;mso-position-horizontal-relative:text;mso-position-vertical:absolute;mso-position-vertical-relative:text" from="348.15pt,-17.25pt" to="348.15pt,1.35pt" o:gfxdata="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" o:allowincell="f" filled="t" strokeweight=".5pt">
                 <v:stroke joinstyle="miter"/>
@@ -4876,6 +4876,245 @@
     </w:p>
     <w:p>
       <w:pPr>
+        <w:pStyle w:val="ListParagraph"/>
+        <w:tabs>
+          <w:tab w:val="left" w:pos="1420"/>
+        </w:tabs>
+        <w:ind w:left="1140"/>
+        <w:rPr>
+          <w:rStyle w:val="Heading2Char"/>
+          <w:b w:val="0"/>
+          <w:bCs w:val="0"/>
+          <w:color w:val="auto"/>
+        </w:rPr>
+      </w:pPr>
+      <w:r>
+        <w:rPr>
+          <w:rFonts w:asciiTheme="majorHAnsi" w:eastAsiaTheme="majorEastAsia" w:hAnsiTheme="majorHAnsi" w:cstheme="majorBidi"/>
+          <w:noProof/>
+          <w:sz w:val="26"/>
+          <w:szCs w:val="26"/>
+          <w:lang w:val="en-US" w:eastAsia="en-US"/>
+        </w:rPr>
+        <w:drawing>
+          <wp:anchor distT="0" distB="0" distL="114300" distR="114300" simplePos="0" relativeHeight="251676672" behindDoc="1" locked="0" layoutInCell="1" allowOverlap="1" wp14:anchorId="782DD079" wp14:editId="1E32173E">
+            <wp:simplePos x="0" y="0"/>
+            <wp:positionH relativeFrom="column">
+              <wp:posOffset>588010</wp:posOffset>
+            </wp:positionH>
+            <wp:positionV relativeFrom="paragraph">
+              <wp:posOffset>94919</wp:posOffset>
+            </wp:positionV>
+            <wp:extent cx="5470497" cy="3160732"/>
+            <wp:effectExtent l="0" t="0" r="0" b="1905"/>
+            <wp:wrapNone/>
+            <wp:docPr id="16" name="Picture 16" descr="C:\Users\Chris\OneDrive\tuks\COS 301\capstone\windows\UserManagementWindow.PNG"/>
+            <wp:cNvGraphicFramePr>
+              <a:graphicFrameLocks xmlns:a="http://schemas.openxmlformats.org/drawingml/2006/main" noChangeAspect="1"/>
+            </wp:cNvGraphicFramePr>
+            <a:graphic xmlns:a="http://schemas.openxmlformats.org/drawingml/2006/main">
+              <a:graphicData uri="http://schemas.openxmlformats.org/drawingml/2006/picture">
+                <pic:pic xmlns:pic="http://schemas.openxmlformats.org/drawingml/2006/picture">
+                  <pic:nvPicPr>
+                    <pic:cNvPr id="0" name="Picture 1" descr="C:\Users\Chris\OneDrive\tuks\COS 301\capstone\windows\UserManagementWindow.PNG"/>
+                    <pic:cNvPicPr>
+                      <a:picLocks noChangeAspect="1" noChangeArrowheads="1"/>
+                    </pic:cNvPicPr>
+                  </pic:nvPicPr>
+                  <pic:blipFill>
+                    <a:blip r:embed="rId16">
+                      <a:extLst>
+                        <a:ext uri="{28A0092B-C50C-407E-A947-70E740481C1C}">
+                          <a14:useLocalDpi xmlns:a14="http://schemas.microsoft.com/office/drawing/2010/main" val="0"/>
+                        </a:ext>
+                      </a:extLst>
+                    </a:blip>
+                    <a:srcRect/>
+                    <a:stretch>
+                      <a:fillRect/>
+                    </a:stretch>
+                  </pic:blipFill>
+                  <pic:spPr bwMode="auto">
+                    <a:xfrm>
+                      <a:off x="0" y="0"/>
+                      <a:ext cx="5470497" cy="3160732"/>
+                    </a:xfrm>
+                    <a:prstGeom prst="rect">
+                      <a:avLst/>
+                    </a:prstGeom>
+                    <a:noFill/>
+                    <a:ln>
+                      <a:noFill/>
+                    </a:ln>
+                  </pic:spPr>
+                </pic:pic>
+              </a:graphicData>
+            </a:graphic>
+            <wp14:sizeRelH relativeFrom="page">
+              <wp14:pctWidth>0</wp14:pctWidth>
+            </wp14:sizeRelH>
+            <wp14:sizeRelV relativeFrom="page">
+              <wp14:pctHeight>0</wp14:pctHeight>
+            </wp14:sizeRelV>
+          </wp:anchor>
+        </w:drawing>
+      </w:r>
+    </w:p>
+    <w:p>
+      <w:pPr>
+        <w:ind w:left="720"/>
+        <w:rPr>
+          <w:rFonts w:ascii="Calibri" w:eastAsia="Calibri" w:hAnsi="Calibri" w:cs="Calibri"/>
+          <w:sz w:val="24"/>
+        </w:rPr>
+      </w:pPr>
+    </w:p>
+    <w:p>
+      <w:pPr>
+        <w:ind w:left="720"/>
+        <w:rPr>
+          <w:rFonts w:ascii="Calibri" w:eastAsia="Calibri" w:hAnsi="Calibri" w:cs="Calibri"/>
+          <w:sz w:val="24"/>
+        </w:rPr>
+      </w:pPr>
+    </w:p>
+    <w:p>
+      <w:pPr>
+        <w:ind w:left="720"/>
+        <w:rPr>
+          <w:rFonts w:ascii="Calibri" w:eastAsia="Calibri" w:hAnsi="Calibri" w:cs="Calibri"/>
+          <w:sz w:val="24"/>
+        </w:rPr>
+      </w:pPr>
+    </w:p>
+    <w:p>
+      <w:pPr>
+        <w:ind w:left="720"/>
+        <w:rPr>
+          <w:rFonts w:ascii="Calibri" w:eastAsia="Calibri" w:hAnsi="Calibri" w:cs="Calibri"/>
+          <w:sz w:val="24"/>
+        </w:rPr>
+      </w:pPr>
+    </w:p>
+    <w:p>
+      <w:pPr>
+        <w:ind w:left="720"/>
+        <w:rPr>
+          <w:rFonts w:ascii="Calibri" w:eastAsia="Calibri" w:hAnsi="Calibri" w:cs="Calibri"/>
+          <w:sz w:val="24"/>
+        </w:rPr>
+      </w:pPr>
+    </w:p>
+    <w:p>
+      <w:pPr>
+        <w:ind w:left="720"/>
+        <w:rPr>
+          <w:rFonts w:ascii="Calibri" w:eastAsia="Calibri" w:hAnsi="Calibri" w:cs="Calibri"/>
+          <w:sz w:val="24"/>
+        </w:rPr>
+      </w:pPr>
+    </w:p>
+    <w:p>
+      <w:pPr>
+        <w:ind w:left="720"/>
+        <w:rPr>
+          <w:rFonts w:ascii="Calibri" w:eastAsia="Calibri" w:hAnsi="Calibri" w:cs="Calibri"/>
+          <w:sz w:val="24"/>
+        </w:rPr>
+      </w:pPr>
+    </w:p>
+    <w:p>
+      <w:pPr>
+        <w:ind w:left="720"/>
+        <w:rPr>
+          <w:rFonts w:ascii="Calibri" w:eastAsia="Calibri" w:hAnsi="Calibri" w:cs="Calibri"/>
+          <w:sz w:val="24"/>
+        </w:rPr>
+      </w:pPr>
+    </w:p>
+    <w:p>
+      <w:pPr>
+        <w:ind w:left="720"/>
+        <w:rPr>
+          <w:rFonts w:ascii="Calibri" w:eastAsia="Calibri" w:hAnsi="Calibri" w:cs="Calibri"/>
+          <w:sz w:val="24"/>
+        </w:rPr>
+      </w:pPr>
+    </w:p>
+    <w:p>
+      <w:pPr>
+        <w:ind w:left="720"/>
+        <w:rPr>
+          <w:rFonts w:ascii="Calibri" w:eastAsia="Calibri" w:hAnsi="Calibri" w:cs="Calibri"/>
+          <w:sz w:val="24"/>
+        </w:rPr>
+      </w:pPr>
+    </w:p>
+    <w:p>
+      <w:pPr>
+        <w:ind w:left="720"/>
+        <w:rPr>
+          <w:rFonts w:ascii="Calibri" w:eastAsia="Calibri" w:hAnsi="Calibri" w:cs="Calibri"/>
+          <w:sz w:val="24"/>
+        </w:rPr>
+      </w:pPr>
+    </w:p>
+    <w:p>
+      <w:pPr>
+        <w:ind w:left="720"/>
+        <w:rPr>
+          <w:rFonts w:ascii="Calibri" w:eastAsia="Calibri" w:hAnsi="Calibri" w:cs="Calibri"/>
+          <w:sz w:val="24"/>
+        </w:rPr>
+      </w:pPr>
+    </w:p>
+    <w:p>
+      <w:pPr>
+        <w:ind w:left="720"/>
+        <w:rPr>
+          <w:rFonts w:ascii="Calibri" w:eastAsia="Calibri" w:hAnsi="Calibri" w:cs="Calibri"/>
+          <w:sz w:val="24"/>
+        </w:rPr>
+      </w:pPr>
+    </w:p>
+    <w:p>
+      <w:pPr>
+        <w:ind w:left="720"/>
+        <w:rPr>
+          <w:rFonts w:ascii="Calibri" w:eastAsia="Calibri" w:hAnsi="Calibri" w:cs="Calibri"/>
+          <w:sz w:val="24"/>
+        </w:rPr>
+      </w:pPr>
+    </w:p>
+    <w:p>
+      <w:pPr>
+        <w:ind w:left="720"/>
+        <w:rPr>
+          <w:rFonts w:ascii="Calibri" w:eastAsia="Calibri" w:hAnsi="Calibri" w:cs="Calibri"/>
+          <w:sz w:val="24"/>
+        </w:rPr>
+      </w:pPr>
+    </w:p>
+    <w:p>
+      <w:pPr>
+        <w:ind w:left="720"/>
+        <w:rPr>
+          <w:rFonts w:ascii="Calibri" w:eastAsia="Calibri" w:hAnsi="Calibri" w:cs="Calibri"/>
+          <w:sz w:val="24"/>
+        </w:rPr>
+      </w:pPr>
+    </w:p>
+    <w:p>
+      <w:pPr>
+        <w:ind w:left="720"/>
+        <w:rPr>
+          <w:rFonts w:ascii="Calibri" w:eastAsia="Calibri" w:hAnsi="Calibri" w:cs="Calibri"/>
+          <w:sz w:val="24"/>
+        </w:rPr>
+      </w:pPr>
+    </w:p>
+    <w:p>
+      <w:pPr>
         <w:ind w:left="720"/>
         <w:rPr>
           <w:rFonts w:ascii="Calibri" w:eastAsia="Calibri" w:hAnsi="Calibri" w:cs="Calibri"/>
@@ -5138,7 +5377,7 @@
         </w:rPr>
         <w:pict w14:anchorId="2CD8ECF3">
           <v:shape id="_x0000_s1028" type="#_x0000_t75" style="position:absolute;left:0;text-align:left;margin-left:57.75pt;margin-top:.3pt;width:297pt;height:213.9pt;z-index:-251644928;mso-position-horizontal-relative:text;mso-position-vertical-relative:text;mso-width-relative:page;mso-height-relative:page">
-            <v:imagedata r:id="rId16" o:title="ChangeUserWindow"/>
+            <v:imagedata r:id="rId17" o:title="ChangeUserWindow"/>
           </v:shape>
         </w:pict>
       </w:r>
@@ -5341,16 +5580,14 @@
     </w:p>
     <w:p>
       <w:pPr>
-        <w:rPr>
-          <w:rFonts w:ascii="Calibri" w:eastAsia="Calibri" w:hAnsi="Calibri" w:cs="Calibri"/>
-        </w:rPr>
-      </w:pPr>
-      <w:r>
-        <w:rPr>
-          <w:rFonts w:ascii="Calibri" w:eastAsia="Calibri" w:hAnsi="Calibri" w:cs="Calibri"/>
-        </w:rPr>
-        <w:br w:type="page"/>
-      </w:r>
+        <w:tabs>
+          <w:tab w:val="left" w:pos="1420"/>
+        </w:tabs>
+        <w:ind w:left="720"/>
+        <w:rPr>
+          <w:rFonts w:ascii="Calibri" w:eastAsia="Calibri" w:hAnsi="Calibri" w:cs="Calibri"/>
+        </w:rPr>
+      </w:pPr>
     </w:p>
     <w:p>
       <w:pPr>
@@ -5376,7 +5613,6 @@
           <w:bCs w:val="0"/>
           <w:color w:val="auto"/>
         </w:rPr>
-        <w:lastRenderedPageBreak/>
         <w:t xml:space="preserve"> </w:t>
       </w:r>
       <w:r>
@@ -5415,7 +5651,7 @@
         </w:rPr>
         <w:pict w14:anchorId="0C7765A5">
           <v:shape id="_x0000_s1029" type="#_x0000_t75" style="position:absolute;left:0;text-align:left;margin-left:57.75pt;margin-top:5pt;width:297pt;height:312.85pt;z-index:-251642880;mso-position-horizontal-relative:text;mso-position-vertical-relative:text;mso-width-relative:page;mso-height-relative:page">
-            <v:imagedata r:id="rId17" o:title="IPListWindow"/>
+            <v:imagedata r:id="rId18" o:title="IPListWindow"/>
           </v:shape>
         </w:pict>
       </w:r>
@@ -5608,13 +5844,18 @@
     </w:p>
     <w:p>
       <w:pPr>
-        <w:spacing w:line="253" w:lineRule="auto"/>
-        <w:ind w:left="1080" w:right="26"/>
-        <w:rPr>
-          <w:sz w:val="20"/>
-          <w:szCs w:val="20"/>
-        </w:rPr>
-      </w:pPr>
+        <w:rPr>
+          <w:rFonts w:ascii="Calibri" w:eastAsia="Calibri" w:hAnsi="Calibri" w:cs="Calibri"/>
+          <w:sz w:val="24"/>
+        </w:rPr>
+      </w:pPr>
+      <w:r>
+        <w:rPr>
+          <w:rFonts w:ascii="Calibri" w:eastAsia="Calibri" w:hAnsi="Calibri" w:cs="Calibri"/>
+          <w:sz w:val="24"/>
+        </w:rPr>
+        <w:br w:type="page"/>
+      </w:r>
     </w:p>
     <w:p>
       <w:pPr>
@@ -5632,16 +5873,19 @@
         </w:rPr>
       </w:pPr>
       <w:bookmarkStart w:id="12" w:name="page5"/>
+      <w:bookmarkStart w:id="13" w:name="_GoBack"/>
       <w:bookmarkEnd w:id="12"/>
+      <w:bookmarkEnd w:id="13"/>
       <w:r>
         <w:rPr>
           <w:rStyle w:val="Heading2Char"/>
           <w:bCs w:val="0"/>
           <w:color w:val="auto"/>
         </w:rPr>
+        <w:lastRenderedPageBreak/>
         <w:t xml:space="preserve">  </w:t>
       </w:r>
-      <w:bookmarkStart w:id="13" w:name="_Toc14247167"/>
+      <w:bookmarkStart w:id="14" w:name="_Toc14247167"/>
       <w:r>
         <w:rPr>
           <w:rStyle w:val="Heading2Char"/>
@@ -5650,7 +5894,7 @@
         </w:rPr>
         <w:t>Log window</w:t>
       </w:r>
-      <w:bookmarkEnd w:id="13"/>
+      <w:bookmarkEnd w:id="14"/>
     </w:p>
     <w:p>
       <w:pPr>
@@ -5669,7 +5913,7 @@
         </w:rPr>
         <w:pict w14:anchorId="0922FB92">
           <v:shape id="_x0000_s1030" type="#_x0000_t75" style="position:absolute;left:0;text-align:left;margin-left:51.75pt;margin-top:7.2pt;width:412.55pt;height:283.5pt;z-index:-251640832;mso-position-horizontal-relative:text;mso-position-vertical-relative:text;mso-width-relative:page;mso-height-relative:page">
-            <v:imagedata r:id="rId18" o:title="LogWindow"/>
+            <v:imagedata r:id="rId19" o:title="LogWindow"/>
           </v:shape>
         </w:pict>
       </w:r>
@@ -6010,7 +6254,7 @@
           <w:color w:val="auto"/>
         </w:rPr>
       </w:pPr>
-      <w:bookmarkStart w:id="14" w:name="_Toc14247168"/>
+      <w:bookmarkStart w:id="15" w:name="_Toc14247168"/>
       <w:r>
         <w:rPr>
           <w:rFonts w:eastAsia="Cambria"/>
@@ -6018,7 +6262,7 @@
         </w:rPr>
         <w:t>Troubleshooting</w:t>
       </w:r>
-      <w:bookmarkEnd w:id="14"/>
+      <w:bookmarkEnd w:id="15"/>
     </w:p>
     <w:p>
       <w:pPr>
@@ -6108,7 +6352,7 @@
                     </pic:cNvPicPr>
                   </pic:nvPicPr>
                   <pic:blipFill>
-                    <a:blip r:embed="rId19"/>
+                    <a:blip r:embed="rId20"/>
                     <a:srcRect/>
                     <a:stretch>
                       <a:fillRect/>
@@ -6286,8 +6530,6 @@
           <w:szCs w:val="24"/>
         </w:rPr>
       </w:pPr>
-      <w:bookmarkStart w:id="15" w:name="_GoBack"/>
-      <w:bookmarkEnd w:id="15"/>
     </w:p>
     <w:p>
       <w:pPr>
@@ -6371,7 +6613,7 @@
           <w:rPr>
             <w:noProof/>
           </w:rPr>
-          <w:t>5</w:t>
+          <w:t>7</w:t>
         </w:r>
         <w:r>
           <w:rPr>
@@ -8340,7 +8582,7 @@
   <a:extraClrSchemeLst/>
   <a:extLst>
     <a:ext uri="{05A4C25C-085E-4340-85A3-A5531E510DB2}">
-      <thm15:themeFamily xmlns:thm15="http://schemas.microsoft.com/office/thememl/2012/main" xmlns="" name="Office Theme" id="{62F939B6-93AF-4DB8-9C6B-D6C7DFDC589F}" vid="{4A3C46E8-61CC-4603-A589-7422A47A8E4A}"/>
+      <thm15:themeFamily xmlns="" xmlns:thm15="http://schemas.microsoft.com/office/thememl/2012/main" name="Office Theme" id="{62F939B6-93AF-4DB8-9C6B-D6C7DFDC589F}" vid="{4A3C46E8-61CC-4603-A589-7422A47A8E4A}"/>
     </a:ext>
   </a:extLst>
 </a:theme>
@@ -8351,7 +8593,7 @@
 </file>
 
 <file path=customXml/itemProps1.xml><?xml version="1.0" encoding="utf-8"?>
-<ds:datastoreItem xmlns:ds="http://schemas.openxmlformats.org/officeDocument/2006/customXml" ds:itemID="{C38AF1ED-511F-4940-B9E7-7726D36A3B8E}">
+<ds:datastoreItem xmlns:ds="http://schemas.openxmlformats.org/officeDocument/2006/customXml" ds:itemID="{7CB7BFE8-EC3F-4D3A-A979-D3794D61C294}">
   <ds:schemaRefs>
     <ds:schemaRef ds:uri="http://schemas.openxmlformats.org/officeDocument/2006/bibliography"/>
   </ds:schemaRefs>

</xml_diff>

<commit_message>
Addeda line to User manual
</commit_message>
<xml_diff>
--- a/SRS/Defendr - User manual.docx
+++ b/SRS/Defendr - User manual.docx
@@ -242,7 +242,7 @@
           </mc:Choice>
           <mc:Fallback>
             <w:pict>
-              <v:line w14:anchorId="2D3C6CA9" id="Shape 1" o:spid="_x0000_s1026" style="position:absolute;z-index:-251665408;visibility:visible;mso-wrap-style:square;mso-wrap-distance-left:9pt;mso-wrap-distance-top:0;mso-wrap-distance-right:9pt;mso-wrap-distance-bottom:0;mso-position-horizontal:absolute;mso-position-horizontal-relative:text;mso-position-vertical:absolute;mso-position-vertical-relative:text" from="-5.95pt,13.5pt" to="457.4pt,13.5pt" o:gfxdata="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" o:allowincell="f" filled="t" strokecolor="#4f81bd" strokeweight=".48pt">
+              <v:line w14:anchorId="48048428" id="Shape 1" o:spid="_x0000_s1026" style="position:absolute;z-index:-251665408;visibility:visible;mso-wrap-style:square;mso-wrap-distance-left:9pt;mso-wrap-distance-top:0;mso-wrap-distance-right:9pt;mso-wrap-distance-bottom:0;mso-position-horizontal:absolute;mso-position-horizontal-relative:text;mso-position-vertical:absolute;mso-position-vertical-relative:text" from="-5.95pt,13.5pt" to="457.4pt,13.5pt" o:gfxdata="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" o:allowincell="f" filled="t" strokecolor="#4f81bd" strokeweight=".48pt">
                 <v:stroke joinstyle="miter"/>
                 <o:lock v:ext="edit" shapetype="f"/>
               </v:line>
@@ -379,19 +379,11 @@
           <w:szCs w:val="20"/>
         </w:rPr>
       </w:pPr>
-      <w:proofErr w:type="spellStart"/>
-      <w:r>
-        <w:rPr>
-          <w:rFonts w:ascii="Calibri" w:eastAsia="Calibri" w:hAnsi="Calibri" w:cs="Calibri"/>
-        </w:rPr>
-        <w:t>Sisa</w:t>
-      </w:r>
-      <w:proofErr w:type="spellEnd"/>
-      <w:r>
-        <w:rPr>
-          <w:rFonts w:ascii="Calibri" w:eastAsia="Calibri" w:hAnsi="Calibri" w:cs="Calibri"/>
-        </w:rPr>
-        <w:t xml:space="preserve"> Khoza</w:t>
+      <w:r>
+        <w:rPr>
+          <w:rFonts w:ascii="Calibri" w:eastAsia="Calibri" w:hAnsi="Calibri" w:cs="Calibri"/>
+        </w:rPr>
+        <w:t>Sisa Khoza</w:t>
       </w:r>
     </w:p>
     <w:p>
@@ -2528,7 +2520,7 @@
           </mc:Choice>
           <mc:Fallback>
             <w:pict>
-              <v:rect w14:anchorId="60697C79" id="Shape 4" o:spid="_x0000_s1026" style="position:absolute;margin-left:49.4pt;margin-top:-22.05pt;width:106.4pt;height:23.1pt;z-index:-251662336;visibility:visible;mso-wrap-style:square;mso-wrap-distance-left:9pt;mso-wrap-distance-top:0;mso-wrap-distance-right:9pt;mso-wrap-distance-bottom:0;mso-position-horizontal:absolute;mso-position-horizontal-relative:text;mso-position-vertical:absolute;mso-position-vertical-relative:text;v-text-anchor:top" o:gfxdata="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" o:allowincell="f" stroked="f"/>
+              <v:rect w14:anchorId="07E499E1" id="Shape 4" o:spid="_x0000_s1026" style="position:absolute;margin-left:49.4pt;margin-top:-22.05pt;width:106.4pt;height:23.1pt;z-index:-251662336;visibility:visible;mso-wrap-style:square;mso-wrap-distance-left:9pt;mso-wrap-distance-top:0;mso-wrap-distance-right:9pt;mso-wrap-distance-bottom:0;mso-position-horizontal:absolute;mso-position-horizontal-relative:text;mso-position-vertical:absolute;mso-position-vertical-relative:text;v-text-anchor:top" o:gfxdata="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" o:allowincell="f" stroked="f"/>
             </w:pict>
           </mc:Fallback>
         </mc:AlternateContent>
@@ -2593,7 +2585,7 @@
           </mc:Choice>
           <mc:Fallback>
             <w:pict>
-              <v:line w14:anchorId="3EDDFB0D" id="Shape 5" o:spid="_x0000_s1026" style="position:absolute;z-index:-251661312;visibility:visible;mso-wrap-style:square;mso-wrap-distance-left:9pt;mso-wrap-distance-top:0;mso-wrap-distance-right:9pt;mso-wrap-distance-bottom:0;mso-position-horizontal:absolute;mso-position-horizontal-relative:text;mso-position-vertical:absolute;mso-position-vertical-relative:text" from="49.15pt,1.05pt" to="156.05pt,1.05pt" o:gfxdata="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" o:allowincell="f" filled="t" strokeweight=".5pt">
+              <v:line w14:anchorId="330ADB5C" id="Shape 5" o:spid="_x0000_s1026" style="position:absolute;z-index:-251661312;visibility:visible;mso-wrap-style:square;mso-wrap-distance-left:9pt;mso-wrap-distance-top:0;mso-wrap-distance-right:9pt;mso-wrap-distance-bottom:0;mso-position-horizontal:absolute;mso-position-horizontal-relative:text;mso-position-vertical:absolute;mso-position-vertical-relative:text" from="49.15pt,1.05pt" to="156.05pt,1.05pt" o:gfxdata="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" o:allowincell="f" filled="t" strokeweight=".5pt">
                 <v:stroke joinstyle="miter"/>
                 <o:lock v:ext="edit" shapetype="f"/>
               </v:line>
@@ -2661,7 +2653,7 @@
           </mc:Choice>
           <mc:Fallback>
             <w:pict>
-              <v:line w14:anchorId="0883354E" id="Shape 6" o:spid="_x0000_s1026" style="position:absolute;z-index:-251660288;visibility:visible;mso-wrap-style:square;mso-wrap-distance-left:9pt;mso-wrap-distance-top:0;mso-wrap-distance-right:9pt;mso-wrap-distance-bottom:0;mso-position-horizontal:absolute;mso-position-horizontal-relative:text;mso-position-vertical:absolute;mso-position-vertical-relative:text" from="155.8pt,-22.3pt" to="155.8pt,1.3pt" o:gfxdata="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" o:allowincell="f" filled="t" strokeweight=".5pt">
+              <v:line w14:anchorId="49E77E80" id="Shape 6" o:spid="_x0000_s1026" style="position:absolute;z-index:-251660288;visibility:visible;mso-wrap-style:square;mso-wrap-distance-left:9pt;mso-wrap-distance-top:0;mso-wrap-distance-right:9pt;mso-wrap-distance-bottom:0;mso-position-horizontal:absolute;mso-position-horizontal-relative:text;mso-position-vertical:absolute;mso-position-vertical-relative:text" from="155.8pt,-22.3pt" to="155.8pt,1.3pt" o:gfxdata="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" o:allowincell="f" filled="t" strokeweight=".5pt">
                 <v:stroke joinstyle="miter"/>
                 <o:lock v:ext="edit" shapetype="f"/>
               </v:line>
@@ -2729,7 +2721,7 @@
           </mc:Choice>
           <mc:Fallback>
             <w:pict>
-              <v:line w14:anchorId="1AA263B3" id="Shape 7" o:spid="_x0000_s1026" style="position:absolute;z-index:-251659264;visibility:visible;mso-wrap-style:square;mso-wrap-distance-left:9pt;mso-wrap-distance-top:0;mso-wrap-distance-right:9pt;mso-wrap-distance-bottom:0;mso-position-horizontal:absolute;mso-position-horizontal-relative:text;mso-position-vertical:absolute;mso-position-vertical-relative:text" from="49.15pt,-22.05pt" to="156.05pt,-22.05pt" o:gfxdata="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" o:allowincell="f" filled="t" strokeweight=".5pt">
+              <v:line w14:anchorId="132E5636" id="Shape 7" o:spid="_x0000_s1026" style="position:absolute;z-index:-251659264;visibility:visible;mso-wrap-style:square;mso-wrap-distance-left:9pt;mso-wrap-distance-top:0;mso-wrap-distance-right:9pt;mso-wrap-distance-bottom:0;mso-position-horizontal:absolute;mso-position-horizontal-relative:text;mso-position-vertical:absolute;mso-position-vertical-relative:text" from="49.15pt,-22.05pt" to="156.05pt,-22.05pt" o:gfxdata="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" o:allowincell="f" filled="t" strokeweight=".5pt">
                 <v:stroke joinstyle="miter"/>
                 <o:lock v:ext="edit" shapetype="f"/>
               </v:line>
@@ -2797,7 +2789,7 @@
           </mc:Choice>
           <mc:Fallback>
             <w:pict>
-              <v:line w14:anchorId="1384DD8A" id="Shape 8" o:spid="_x0000_s1026" style="position:absolute;z-index:-251658240;visibility:visible;mso-wrap-style:square;mso-wrap-distance-left:9pt;mso-wrap-distance-top:0;mso-wrap-distance-right:9pt;mso-wrap-distance-bottom:0;mso-position-horizontal:absolute;mso-position-horizontal-relative:text;mso-position-vertical:absolute;mso-position-vertical-relative:text" from="49.4pt,-22.3pt" to="49.4pt,1.3pt" o:gfxdata="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" o:allowincell="f" filled="t" strokeweight=".5pt">
+              <v:line w14:anchorId="3EEB40EE" id="Shape 8" o:spid="_x0000_s1026" style="position:absolute;z-index:-251658240;visibility:visible;mso-wrap-style:square;mso-wrap-distance-left:9pt;mso-wrap-distance-top:0;mso-wrap-distance-right:9pt;mso-wrap-distance-bottom:0;mso-position-horizontal:absolute;mso-position-horizontal-relative:text;mso-position-vertical:absolute;mso-position-vertical-relative:text" from="49.4pt,-22.3pt" to="49.4pt,1.3pt" o:gfxdata="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" o:allowincell="f" filled="t" strokeweight=".5pt">
                 <v:stroke joinstyle="miter"/>
                 <o:lock v:ext="edit" shapetype="f"/>
               </v:line>
@@ -2857,7 +2849,7 @@
           </mc:Choice>
           <mc:Fallback>
             <w:pict>
-              <v:rect w14:anchorId="15751924" id="Shape 9" o:spid="_x0000_s1026" style="position:absolute;margin-left:348.15pt;margin-top:-17pt;width:72.6pt;height:18.1pt;z-index:-251657216;visibility:visible;mso-wrap-style:square;mso-wrap-distance-left:9pt;mso-wrap-distance-top:0;mso-wrap-distance-right:9pt;mso-wrap-distance-bottom:0;mso-position-horizontal:absolute;mso-position-horizontal-relative:text;mso-position-vertical:absolute;mso-position-vertical-relative:text;v-text-anchor:top" o:gfxdata="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" o:allowincell="f" stroked="f"/>
+              <v:rect w14:anchorId="77BF91CF" id="Shape 9" o:spid="_x0000_s1026" style="position:absolute;margin-left:348.15pt;margin-top:-17pt;width:72.6pt;height:18.1pt;z-index:-251657216;visibility:visible;mso-wrap-style:square;mso-wrap-distance-left:9pt;mso-wrap-distance-top:0;mso-wrap-distance-right:9pt;mso-wrap-distance-bottom:0;mso-position-horizontal:absolute;mso-position-horizontal-relative:text;mso-position-vertical:absolute;mso-position-vertical-relative:text;v-text-anchor:top" o:gfxdata="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" o:allowincell="f" stroked="f"/>
             </w:pict>
           </mc:Fallback>
         </mc:AlternateContent>
@@ -2922,7 +2914,7 @@
           </mc:Choice>
           <mc:Fallback>
             <w:pict>
-              <v:line w14:anchorId="700BFFBB" id="Shape 10" o:spid="_x0000_s1026" style="position:absolute;z-index:-251656192;visibility:visible;mso-wrap-style:square;mso-wrap-distance-left:9pt;mso-wrap-distance-top:0;mso-wrap-distance-right:9pt;mso-wrap-distance-bottom:0;mso-position-horizontal:absolute;mso-position-horizontal-relative:text;mso-position-vertical:absolute;mso-position-vertical-relative:text" from="347.9pt,1.1pt" to="421pt,1.1pt" o:gfxdata="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" o:allowincell="f" filled="t" strokeweight=".5pt">
+              <v:line w14:anchorId="2B4B681F" id="Shape 10" o:spid="_x0000_s1026" style="position:absolute;z-index:-251656192;visibility:visible;mso-wrap-style:square;mso-wrap-distance-left:9pt;mso-wrap-distance-top:0;mso-wrap-distance-right:9pt;mso-wrap-distance-bottom:0;mso-position-horizontal:absolute;mso-position-horizontal-relative:text;mso-position-vertical:absolute;mso-position-vertical-relative:text" from="347.9pt,1.1pt" to="421pt,1.1pt" o:gfxdata="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" o:allowincell="f" filled="t" strokeweight=".5pt">
                 <v:stroke joinstyle="miter"/>
                 <o:lock v:ext="edit" shapetype="f"/>
               </v:line>
@@ -2990,7 +2982,7 @@
           </mc:Choice>
           <mc:Fallback>
             <w:pict>
-              <v:line w14:anchorId="50EA15CE" id="Shape 11" o:spid="_x0000_s1026" style="position:absolute;z-index:-251655168;visibility:visible;mso-wrap-style:square;mso-wrap-distance-left:9pt;mso-wrap-distance-top:0;mso-wrap-distance-right:9pt;mso-wrap-distance-bottom:0;mso-position-horizontal:absolute;mso-position-horizontal-relative:text;mso-position-vertical:absolute;mso-position-vertical-relative:text" from="420.75pt,-17.25pt" to="420.75pt,1.35pt" o:gfxdata="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" o:allowincell="f" filled="t" strokeweight=".5pt">
+              <v:line w14:anchorId="3E9E1E3B" id="Shape 11" o:spid="_x0000_s1026" style="position:absolute;z-index:-251655168;visibility:visible;mso-wrap-style:square;mso-wrap-distance-left:9pt;mso-wrap-distance-top:0;mso-wrap-distance-right:9pt;mso-wrap-distance-bottom:0;mso-position-horizontal:absolute;mso-position-horizontal-relative:text;mso-position-vertical:absolute;mso-position-vertical-relative:text" from="420.75pt,-17.25pt" to="420.75pt,1.35pt" o:gfxdata="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" o:allowincell="f" filled="t" strokeweight=".5pt">
                 <v:stroke joinstyle="miter"/>
                 <o:lock v:ext="edit" shapetype="f"/>
               </v:line>
@@ -3058,7 +3050,7 @@
           </mc:Choice>
           <mc:Fallback>
             <w:pict>
-              <v:line w14:anchorId="1AC46B62" id="Shape 12" o:spid="_x0000_s1026" style="position:absolute;z-index:-251654144;visibility:visible;mso-wrap-style:square;mso-wrap-distance-left:9pt;mso-wrap-distance-top:0;mso-wrap-distance-right:9pt;mso-wrap-distance-bottom:0;mso-position-horizontal:absolute;mso-position-horizontal-relative:text;mso-position-vertical:absolute;mso-position-vertical-relative:text" from="347.9pt,-17pt" to="421pt,-17pt" o:gfxdata="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" o:allowincell="f" filled="t" strokeweight=".5pt">
+              <v:line w14:anchorId="7747D2B1" id="Shape 12" o:spid="_x0000_s1026" style="position:absolute;z-index:-251654144;visibility:visible;mso-wrap-style:square;mso-wrap-distance-left:9pt;mso-wrap-distance-top:0;mso-wrap-distance-right:9pt;mso-wrap-distance-bottom:0;mso-position-horizontal:absolute;mso-position-horizontal-relative:text;mso-position-vertical:absolute;mso-position-vertical-relative:text" from="347.9pt,-17pt" to="421pt,-17pt" o:gfxdata="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" o:allowincell="f" filled="t" strokeweight=".5pt">
                 <v:stroke joinstyle="miter"/>
                 <o:lock v:ext="edit" shapetype="f"/>
               </v:line>
@@ -3126,7 +3118,7 @@
           </mc:Choice>
           <mc:Fallback>
             <w:pict>
-              <v:line w14:anchorId="61F85BA0" id="Shape 13" o:spid="_x0000_s1026" style="position:absolute;z-index:-251653120;visibility:visible;mso-wrap-style:square;mso-wrap-distance-left:9pt;mso-wrap-distance-top:0;mso-wrap-distance-right:9pt;mso-wrap-distance-bottom:0;mso-position-horizontal:absolute;mso-position-horizontal-relative:text;mso-position-vertical:absolute;mso-position-vertical-relative:text" from="348.15pt,-17.25pt" to="348.15pt,1.35pt" o:gfxdata="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" o:allowincell="f" filled="t" strokeweight=".5pt">
+              <v:line w14:anchorId="76E4A632" id="Shape 13" o:spid="_x0000_s1026" style="position:absolute;z-index:-251653120;visibility:visible;mso-wrap-style:square;mso-wrap-distance-left:9pt;mso-wrap-distance-top:0;mso-wrap-distance-right:9pt;mso-wrap-distance-bottom:0;mso-position-horizontal:absolute;mso-position-horizontal-relative:text;mso-position-vertical:absolute;mso-position-vertical-relative:text" from="348.15pt,-17.25pt" to="348.15pt,1.35pt" o:gfxdata="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" o:allowincell="f" filled="t" strokeweight=".5pt">
                 <v:stroke joinstyle="miter"/>
                 <o:lock v:ext="edit" shapetype="f"/>
               </v:line>
@@ -3399,7 +3391,23 @@
           <w:rFonts w:ascii="Calibri" w:eastAsia="Calibri" w:hAnsi="Calibri" w:cs="Calibri"/>
           <w:sz w:val="24"/>
         </w:rPr>
-        <w:t xml:space="preserve"> nano /etc/</w:t>
+        <w:t xml:space="preserve"> </w:t>
+      </w:r>
+      <w:proofErr w:type="spellStart"/>
+      <w:r>
+        <w:rPr>
+          <w:rFonts w:ascii="Calibri" w:eastAsia="Calibri" w:hAnsi="Calibri" w:cs="Calibri"/>
+          <w:sz w:val="24"/>
+        </w:rPr>
+        <w:t>nano</w:t>
+      </w:r>
+      <w:proofErr w:type="spellEnd"/>
+      <w:r>
+        <w:rPr>
+          <w:rFonts w:ascii="Calibri" w:eastAsia="Calibri" w:hAnsi="Calibri" w:cs="Calibri"/>
+          <w:sz w:val="24"/>
+        </w:rPr>
+        <w:t xml:space="preserve"> /etc/</w:t>
       </w:r>
       <w:proofErr w:type="spellStart"/>
       <w:r>
@@ -4281,17 +4289,8 @@
           <w:rFonts w:ascii="Calibri" w:eastAsia="Calibri" w:hAnsi="Calibri" w:cs="Calibri"/>
           <w:sz w:val="24"/>
         </w:rPr>
-        <w:t xml:space="preserve">lowercase </w:t>
-      </w:r>
-      <w:proofErr w:type="gramStart"/>
-      <w:r>
-        <w:rPr>
-          <w:rFonts w:ascii="Calibri" w:eastAsia="Calibri" w:hAnsi="Calibri" w:cs="Calibri"/>
-          <w:sz w:val="24"/>
-        </w:rPr>
-        <w:t>character</w:t>
-      </w:r>
-      <w:proofErr w:type="gramEnd"/>
+        <w:t>lowercase character</w:t>
+      </w:r>
     </w:p>
     <w:p>
       <w:pPr>
@@ -8211,7 +8210,7 @@
           </mc:Choice>
           <mc:Fallback>
             <w:pict>
-              <v:rect w14:anchorId="06C114EE" id="Rectangle 24" o:spid="_x0000_s1026" style="position:absolute;margin-left:1.7pt;margin-top:59.15pt;width:9.4pt;height:8.75pt;z-index:251680768;visibility:visible;mso-wrap-style:square;mso-wrap-distance-left:9pt;mso-wrap-distance-top:0;mso-wrap-distance-right:9pt;mso-wrap-distance-bottom:0;mso-position-horizontal:absolute;mso-position-horizontal-relative:text;mso-position-vertical:absolute;mso-position-vertical-relative:text;v-text-anchor:middle" o:gfxdata="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" filled="f" strokecolor="white [3212]" strokeweight="1pt"/>
+              <v:rect w14:anchorId="76A12F54" id="Rectangle 24" o:spid="_x0000_s1026" style="position:absolute;margin-left:1.7pt;margin-top:59.15pt;width:9.4pt;height:8.75pt;z-index:251680768;visibility:visible;mso-wrap-style:square;mso-wrap-distance-left:9pt;mso-wrap-distance-top:0;mso-wrap-distance-right:9pt;mso-wrap-distance-bottom:0;mso-position-horizontal:absolute;mso-position-horizontal-relative:text;mso-position-vertical:absolute;mso-position-vertical-relative:text;v-text-anchor:middle" o:gfxdata="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" filled="f" strokecolor="white [3212]" strokeweight="1pt"/>
             </w:pict>
           </mc:Fallback>
         </mc:AlternateContent>
@@ -8286,7 +8285,7 @@
           </mc:Choice>
           <mc:Fallback>
             <w:pict>
-              <v:rect w14:anchorId="6C70B110" id="Rectangle 23" o:spid="_x0000_s1026" style="position:absolute;margin-left:1.95pt;margin-top:47.6pt;width:9.35pt;height:8.75pt;z-index:251679744;visibility:visible;mso-wrap-style:square;mso-wrap-distance-left:9pt;mso-wrap-distance-top:0;mso-wrap-distance-right:9pt;mso-wrap-distance-bottom:0;mso-position-horizontal:absolute;mso-position-horizontal-relative:text;mso-position-vertical:absolute;mso-position-vertical-relative:text;v-text-anchor:middle" o:gfxdata="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" filled="f" strokecolor="white [3212]" strokeweight="1pt"/>
+              <v:rect w14:anchorId="1ECB7A61" id="Rectangle 23" o:spid="_x0000_s1026" style="position:absolute;margin-left:1.95pt;margin-top:47.6pt;width:9.35pt;height:8.75pt;z-index:251679744;visibility:visible;mso-wrap-style:square;mso-wrap-distance-left:9pt;mso-wrap-distance-top:0;mso-wrap-distance-right:9pt;mso-wrap-distance-bottom:0;mso-position-horizontal:absolute;mso-position-horizontal-relative:text;mso-position-vertical:absolute;mso-position-vertical-relative:text;v-text-anchor:middle" o:gfxdata="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" filled="f" strokecolor="white [3212]" strokeweight="1pt"/>
             </w:pict>
           </mc:Fallback>
         </mc:AlternateContent>
@@ -8437,7 +8436,7 @@
           </mc:Choice>
           <mc:Fallback>
             <w:pict>
-              <v:rect w14:anchorId="35C1E517" id="Rectangle 30" o:spid="_x0000_s1026" style="position:absolute;margin-left:20.15pt;margin-top:142.4pt;width:221.55pt;height:11.1pt;z-index:251688960;visibility:visible;mso-wrap-style:square;mso-wrap-distance-left:9pt;mso-wrap-distance-top:0;mso-wrap-distance-right:9pt;mso-wrap-distance-bottom:0;mso-position-horizontal:absolute;mso-position-horizontal-relative:text;mso-position-vertical:absolute;mso-position-vertical-relative:text;v-text-anchor:middle" o:gfxdata="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" filled="f" strokecolor="white [3212]" strokeweight="1pt"/>
+              <v:rect w14:anchorId="69530708" id="Rectangle 30" o:spid="_x0000_s1026" style="position:absolute;margin-left:20.15pt;margin-top:142.4pt;width:221.55pt;height:11.1pt;z-index:251688960;visibility:visible;mso-wrap-style:square;mso-wrap-distance-left:9pt;mso-wrap-distance-top:0;mso-wrap-distance-right:9pt;mso-wrap-distance-bottom:0;mso-position-horizontal:absolute;mso-position-horizontal-relative:text;mso-position-vertical:absolute;mso-position-vertical-relative:text;v-text-anchor:middle" o:gfxdata="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" filled="f" strokecolor="white [3212]" strokeweight="1pt"/>
             </w:pict>
           </mc:Fallback>
         </mc:AlternateContent>
@@ -8512,7 +8511,7 @@
           </mc:Choice>
           <mc:Fallback>
             <w:pict>
-              <v:rect w14:anchorId="56836DF2" id="Rectangle 29" o:spid="_x0000_s1026" style="position:absolute;margin-left:20.2pt;margin-top:122pt;width:221.55pt;height:11.1pt;z-index:251685888;visibility:visible;mso-wrap-style:square;mso-wrap-distance-left:9pt;mso-wrap-distance-top:0;mso-wrap-distance-right:9pt;mso-wrap-distance-bottom:0;mso-position-horizontal:absolute;mso-position-horizontal-relative:text;mso-position-vertical:absolute;mso-position-vertical-relative:text;v-text-anchor:middle" o:gfxdata="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" filled="f" strokecolor="white [3212]" strokeweight="1pt"/>
+              <v:rect w14:anchorId="010FCBD0" id="Rectangle 29" o:spid="_x0000_s1026" style="position:absolute;margin-left:20.2pt;margin-top:122pt;width:221.55pt;height:11.1pt;z-index:251685888;visibility:visible;mso-wrap-style:square;mso-wrap-distance-left:9pt;mso-wrap-distance-top:0;mso-wrap-distance-right:9pt;mso-wrap-distance-bottom:0;mso-position-horizontal:absolute;mso-position-horizontal-relative:text;mso-position-vertical:absolute;mso-position-vertical-relative:text;v-text-anchor:middle" o:gfxdata="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" filled="f" strokecolor="white [3212]" strokeweight="1pt"/>
             </w:pict>
           </mc:Fallback>
         </mc:AlternateContent>
@@ -8587,7 +8586,7 @@
           </mc:Choice>
           <mc:Fallback>
             <w:pict>
-              <v:rect w14:anchorId="342C7FA3" id="Rectangle 28" o:spid="_x0000_s1026" style="position:absolute;margin-left:1.5pt;margin-top:104.8pt;width:9.4pt;height:8.75pt;z-index:251682816;visibility:visible;mso-wrap-style:square;mso-wrap-distance-left:9pt;mso-wrap-distance-top:0;mso-wrap-distance-right:9pt;mso-wrap-distance-bottom:0;mso-position-horizontal:absolute;mso-position-horizontal-relative:text;mso-position-vertical:absolute;mso-position-vertical-relative:text;v-text-anchor:middle" o:gfxdata="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" filled="f" strokecolor="white [3212]" strokeweight="1pt"/>
+              <v:rect w14:anchorId="30890E23" id="Rectangle 28" o:spid="_x0000_s1026" style="position:absolute;margin-left:1.5pt;margin-top:104.8pt;width:9.4pt;height:8.75pt;z-index:251682816;visibility:visible;mso-wrap-style:square;mso-wrap-distance-left:9pt;mso-wrap-distance-top:0;mso-wrap-distance-right:9pt;mso-wrap-distance-bottom:0;mso-position-horizontal:absolute;mso-position-horizontal-relative:text;mso-position-vertical:absolute;mso-position-vertical-relative:text;v-text-anchor:middle" o:gfxdata="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" filled="f" strokecolor="white [3212]" strokeweight="1pt"/>
             </w:pict>
           </mc:Fallback>
         </mc:AlternateContent>
@@ -8662,7 +8661,7 @@
           </mc:Choice>
           <mc:Fallback>
             <w:pict>
-              <v:rect w14:anchorId="0D665D8E" id="Rectangle 25" o:spid="_x0000_s1026" style="position:absolute;margin-left:1.6pt;margin-top:70.8pt;width:9.4pt;height:8.75pt;z-index:251684864;visibility:visible;mso-wrap-style:square;mso-wrap-distance-left:9pt;mso-wrap-distance-top:0;mso-wrap-distance-right:9pt;mso-wrap-distance-bottom:0;mso-position-horizontal:absolute;mso-position-horizontal-relative:text;mso-position-vertical:absolute;mso-position-vertical-relative:text;v-text-anchor:middle" o:gfxdata="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" filled="f" strokecolor="white [3212]" strokeweight="1pt"/>
+              <v:rect w14:anchorId="5E3F8888" id="Rectangle 25" o:spid="_x0000_s1026" style="position:absolute;margin-left:1.6pt;margin-top:70.8pt;width:9.4pt;height:8.75pt;z-index:251684864;visibility:visible;mso-wrap-style:square;mso-wrap-distance-left:9pt;mso-wrap-distance-top:0;mso-wrap-distance-right:9pt;mso-wrap-distance-bottom:0;mso-position-horizontal:absolute;mso-position-horizontal-relative:text;mso-position-vertical:absolute;mso-position-vertical-relative:text;v-text-anchor:middle" o:gfxdata="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" filled="f" strokecolor="white [3212]" strokeweight="1pt"/>
             </w:pict>
           </mc:Fallback>
         </mc:AlternateContent>
@@ -8737,7 +8736,7 @@
           </mc:Choice>
           <mc:Fallback>
             <w:pict>
-              <v:rect w14:anchorId="566F265A" id="Rectangle 27" o:spid="_x0000_s1026" style="position:absolute;margin-left:1.65pt;margin-top:93.7pt;width:9.4pt;height:8.75pt;z-index:251687936;visibility:visible;mso-wrap-style:square;mso-wrap-distance-left:9pt;mso-wrap-distance-top:0;mso-wrap-distance-right:9pt;mso-wrap-distance-bottom:0;mso-position-horizontal:absolute;mso-position-horizontal-relative:text;mso-position-vertical:absolute;mso-position-vertical-relative:text;v-text-anchor:middle" o:gfxdata="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" filled="f" strokecolor="white [3212]" strokeweight="1pt"/>
+              <v:rect w14:anchorId="1A055500" id="Rectangle 27" o:spid="_x0000_s1026" style="position:absolute;margin-left:1.65pt;margin-top:93.7pt;width:9.4pt;height:8.75pt;z-index:251687936;visibility:visible;mso-wrap-style:square;mso-wrap-distance-left:9pt;mso-wrap-distance-top:0;mso-wrap-distance-right:9pt;mso-wrap-distance-bottom:0;mso-position-horizontal:absolute;mso-position-horizontal-relative:text;mso-position-vertical:absolute;mso-position-vertical-relative:text;v-text-anchor:middle" o:gfxdata="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" filled="f" strokecolor="white [3212]" strokeweight="1pt"/>
             </w:pict>
           </mc:Fallback>
         </mc:AlternateContent>
@@ -8812,7 +8811,7 @@
           </mc:Choice>
           <mc:Fallback>
             <w:pict>
-              <v:rect w14:anchorId="063E2752" id="Rectangle 26" o:spid="_x0000_s1026" style="position:absolute;margin-left:1.65pt;margin-top:82pt;width:9.4pt;height:8.75pt;z-index:251686912;visibility:visible;mso-wrap-style:square;mso-wrap-distance-left:9pt;mso-wrap-distance-top:0;mso-wrap-distance-right:9pt;mso-wrap-distance-bottom:0;mso-position-horizontal:absolute;mso-position-horizontal-relative:text;mso-position-vertical:absolute;mso-position-vertical-relative:text;v-text-anchor:middle" o:gfxdata="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" filled="f" strokecolor="white [3212]" strokeweight="1pt"/>
+              <v:rect w14:anchorId="0A73A841" id="Rectangle 26" o:spid="_x0000_s1026" style="position:absolute;margin-left:1.65pt;margin-top:82pt;width:9.4pt;height:8.75pt;z-index:251686912;visibility:visible;mso-wrap-style:square;mso-wrap-distance-left:9pt;mso-wrap-distance-top:0;mso-wrap-distance-right:9pt;mso-wrap-distance-bottom:0;mso-position-horizontal:absolute;mso-position-horizontal-relative:text;mso-position-vertical:absolute;mso-position-vertical-relative:text;v-text-anchor:middle" o:gfxdata="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" filled="f" strokecolor="white [3212]" strokeweight="1pt"/>
             </w:pict>
           </mc:Fallback>
         </mc:AlternateContent>
@@ -9009,39 +9008,23 @@
           <w:tab w:val="left" w:pos="1420"/>
         </w:tabs>
         <w:rPr>
-          <w:rFonts w:ascii="Calibri" w:eastAsia="Calibri" w:hAnsi="Calibri" w:cs="Calibri"/>
-        </w:rPr>
-      </w:pPr>
-      <w:r>
-        <w:t xml:space="preserve">- </w:t>
-      </w:r>
-      <w:r>
-        <w:rPr>
-          <w:rStyle w:val="Heading2Char"/>
-          <w:color w:val="auto"/>
-        </w:rPr>
-        <w:t>Dashboard</w:t>
-      </w:r>
-      <w:r>
-        <w:rPr>
           <w:rFonts w:eastAsia="Calibri"/>
           <w:noProof/>
         </w:rPr>
-        <w:t xml:space="preserve"> </w:t>
-      </w:r>
+      </w:pPr>
       <w:r>
         <w:rPr>
           <w:rFonts w:eastAsia="Calibri"/>
           <w:noProof/>
         </w:rPr>
         <w:drawing>
-          <wp:anchor distT="0" distB="0" distL="114300" distR="114300" simplePos="0" relativeHeight="251683840" behindDoc="1" locked="0" layoutInCell="1" allowOverlap="1" wp14:anchorId="3322CCB7" wp14:editId="59145D00">
+          <wp:anchor distT="0" distB="0" distL="114300" distR="114300" simplePos="0" relativeHeight="251657728" behindDoc="1" locked="0" layoutInCell="1" allowOverlap="1" wp14:anchorId="3322CCB7" wp14:editId="57C87E83">
             <wp:simplePos x="0" y="0"/>
             <wp:positionH relativeFrom="column">
               <wp:posOffset>0</wp:posOffset>
             </wp:positionH>
             <wp:positionV relativeFrom="paragraph">
-              <wp:posOffset>368300</wp:posOffset>
+              <wp:posOffset>204328</wp:posOffset>
             </wp:positionV>
             <wp:extent cx="5995035" cy="3124835"/>
             <wp:effectExtent l="0" t="0" r="5715" b="0"/>
@@ -9105,309 +9088,53 @@
           </wp:anchor>
         </w:drawing>
       </w:r>
+      <w:r>
+        <w:t xml:space="preserve">- </w:t>
+      </w:r>
+      <w:r>
+        <w:rPr>
+          <w:rStyle w:val="Heading2Char"/>
+          <w:color w:val="auto"/>
+        </w:rPr>
+        <w:t>Dashboard</w:t>
+      </w:r>
+      <w:r>
+        <w:rPr>
+          <w:rFonts w:eastAsia="Calibri"/>
+          <w:noProof/>
+        </w:rPr>
+        <w:t xml:space="preserve"> </w:t>
+      </w:r>
     </w:p>
     <w:p>
       <w:pPr>
         <w:tabs>
           <w:tab w:val="left" w:pos="1420"/>
         </w:tabs>
-        <w:ind w:left="720"/>
-      </w:pPr>
-      <w:r>
-        <w:t xml:space="preserve">- </w:t>
-      </w:r>
-      <w:proofErr w:type="spellStart"/>
-      <w:r>
-        <w:rPr>
-          <w:rStyle w:val="Heading2Char"/>
-          <w:color w:val="auto"/>
-        </w:rPr>
-        <w:t>Defendr</w:t>
-      </w:r>
-      <w:proofErr w:type="spellEnd"/>
-      <w:r>
-        <w:rPr>
-          <w:rStyle w:val="Heading2Char"/>
-          <w:color w:val="auto"/>
-        </w:rPr>
-        <w:t xml:space="preserve"> – System Load</w:t>
-      </w:r>
-    </w:p>
-    <w:p>
-      <w:pPr>
-        <w:tabs>
-          <w:tab w:val="left" w:pos="1420"/>
-        </w:tabs>
-        <w:ind w:left="720"/>
-        <w:rPr>
-          <w:rFonts w:ascii="Calibri" w:eastAsia="Calibri" w:hAnsi="Calibri" w:cs="Calibri"/>
-        </w:rPr>
-      </w:pPr>
-    </w:p>
-    <w:p>
-      <w:pPr>
-        <w:tabs>
-          <w:tab w:val="left" w:pos="1420"/>
-        </w:tabs>
-        <w:ind w:left="720"/>
-        <w:rPr>
-          <w:rFonts w:ascii="Calibri" w:eastAsia="Calibri" w:hAnsi="Calibri" w:cs="Calibri"/>
-        </w:rPr>
-      </w:pPr>
-      <w:proofErr w:type="spellStart"/>
-      <w:r>
-        <w:rPr>
-          <w:rFonts w:ascii="Calibri" w:eastAsia="Calibri" w:hAnsi="Calibri" w:cs="Calibri"/>
-        </w:rPr>
-        <w:t>grf</w:t>
-      </w:r>
-      <w:proofErr w:type="spellEnd"/>
-      <w:r>
-        <w:rPr>
-          <w:rFonts w:ascii="Calibri" w:eastAsia="Calibri" w:hAnsi="Calibri" w:cs="Calibri"/>
-          <w:noProof/>
-        </w:rPr>
-        <w:drawing>
-          <wp:inline distT="0" distB="0" distL="0" distR="0" wp14:anchorId="7D409EA4" wp14:editId="3312EB05">
-            <wp:extent cx="5725160" cy="2957830"/>
-            <wp:effectExtent l="0" t="0" r="8890" b="0"/>
-            <wp:docPr id="19" name="Picture 19"/>
-            <wp:cNvGraphicFramePr>
-              <a:graphicFrameLocks xmlns:a="http://schemas.openxmlformats.org/drawingml/2006/main" noChangeAspect="1"/>
-            </wp:cNvGraphicFramePr>
-            <a:graphic xmlns:a="http://schemas.openxmlformats.org/drawingml/2006/main">
-              <a:graphicData uri="http://schemas.openxmlformats.org/drawingml/2006/picture">
-                <pic:pic xmlns:pic="http://schemas.openxmlformats.org/drawingml/2006/picture">
-                  <pic:nvPicPr>
-                    <pic:cNvPr id="0" name="Picture 3"/>
-                    <pic:cNvPicPr>
-                      <a:picLocks noChangeAspect="1" noChangeArrowheads="1"/>
-                    </pic:cNvPicPr>
-                  </pic:nvPicPr>
-                  <pic:blipFill>
-                    <a:blip r:embed="rId22" cstate="print">
-                      <a:extLst>
-                        <a:ext uri="{28A0092B-C50C-407E-A947-70E740481C1C}">
-                          <a14:useLocalDpi xmlns:a14="http://schemas.microsoft.com/office/drawing/2010/main" val="0"/>
-                        </a:ext>
-                      </a:extLst>
-                    </a:blip>
-                    <a:srcRect/>
-                    <a:stretch>
-                      <a:fillRect/>
-                    </a:stretch>
-                  </pic:blipFill>
-                  <pic:spPr bwMode="auto">
-                    <a:xfrm>
-                      <a:off x="0" y="0"/>
-                      <a:ext cx="5725160" cy="2957830"/>
-                    </a:xfrm>
-                    <a:prstGeom prst="rect">
-                      <a:avLst/>
-                    </a:prstGeom>
-                    <a:noFill/>
-                    <a:ln>
-                      <a:noFill/>
-                    </a:ln>
-                  </pic:spPr>
-                </pic:pic>
-              </a:graphicData>
-            </a:graphic>
-          </wp:inline>
-        </w:drawing>
-      </w:r>
-    </w:p>
-    <w:p>
-      <w:pPr>
-        <w:tabs>
-          <w:tab w:val="left" w:pos="1420"/>
-        </w:tabs>
-        <w:ind w:left="720"/>
-        <w:rPr>
-          <w:rFonts w:ascii="Calibri" w:eastAsia="Calibri" w:hAnsi="Calibri" w:cs="Calibri"/>
-        </w:rPr>
-      </w:pPr>
-      <w:proofErr w:type="spellStart"/>
-      <w:r>
-        <w:rPr>
-          <w:rFonts w:ascii="Calibri" w:eastAsia="Calibri" w:hAnsi="Calibri" w:cs="Calibri"/>
-        </w:rPr>
-        <w:t>grf</w:t>
-      </w:r>
-      <w:proofErr w:type="spellEnd"/>
-    </w:p>
-    <w:p>
-      <w:pPr>
-        <w:tabs>
-          <w:tab w:val="left" w:pos="1420"/>
-        </w:tabs>
-        <w:ind w:left="720"/>
-      </w:pPr>
-      <w:r>
-        <w:t xml:space="preserve">- </w:t>
-      </w:r>
-      <w:proofErr w:type="spellStart"/>
-      <w:r>
-        <w:rPr>
-          <w:rStyle w:val="Heading2Char"/>
-          <w:color w:val="auto"/>
-        </w:rPr>
-        <w:t>Defendr</w:t>
-      </w:r>
-      <w:proofErr w:type="spellEnd"/>
-      <w:r>
-        <w:rPr>
-          <w:rStyle w:val="Heading2Char"/>
-          <w:color w:val="auto"/>
-        </w:rPr>
-        <w:t xml:space="preserve"> – System Load (Expanded)</w:t>
-      </w:r>
-    </w:p>
-    <w:p>
-      <w:pPr>
-        <w:tabs>
-          <w:tab w:val="left" w:pos="1420"/>
-        </w:tabs>
-        <w:ind w:left="720"/>
-        <w:rPr>
-          <w:rFonts w:ascii="Calibri" w:eastAsia="Calibri" w:hAnsi="Calibri" w:cs="Calibri"/>
-        </w:rPr>
-      </w:pPr>
-      <w:r>
-        <w:rPr>
-          <w:rFonts w:ascii="Calibri" w:eastAsia="Calibri" w:hAnsi="Calibri" w:cs="Calibri"/>
-          <w:noProof/>
-        </w:rPr>
-        <w:lastRenderedPageBreak/>
-        <w:drawing>
-          <wp:inline distT="0" distB="0" distL="0" distR="0" wp14:anchorId="77CEF8F4" wp14:editId="5A31962F">
-            <wp:extent cx="5725160" cy="2934335"/>
-            <wp:effectExtent l="0" t="0" r="8890" b="0"/>
-            <wp:docPr id="21" name="Picture 21"/>
-            <wp:cNvGraphicFramePr>
-              <a:graphicFrameLocks xmlns:a="http://schemas.openxmlformats.org/drawingml/2006/main" noChangeAspect="1"/>
-            </wp:cNvGraphicFramePr>
-            <a:graphic xmlns:a="http://schemas.openxmlformats.org/drawingml/2006/main">
-              <a:graphicData uri="http://schemas.openxmlformats.org/drawingml/2006/picture">
-                <pic:pic xmlns:pic="http://schemas.openxmlformats.org/drawingml/2006/picture">
-                  <pic:nvPicPr>
-                    <pic:cNvPr id="0" name="Picture 5"/>
-                    <pic:cNvPicPr>
-                      <a:picLocks noChangeAspect="1" noChangeArrowheads="1"/>
-                    </pic:cNvPicPr>
-                  </pic:nvPicPr>
-                  <pic:blipFill>
-                    <a:blip r:embed="rId23" cstate="print">
-                      <a:extLst>
-                        <a:ext uri="{28A0092B-C50C-407E-A947-70E740481C1C}">
-                          <a14:useLocalDpi xmlns:a14="http://schemas.microsoft.com/office/drawing/2010/main" val="0"/>
-                        </a:ext>
-                      </a:extLst>
-                    </a:blip>
-                    <a:srcRect/>
-                    <a:stretch>
-                      <a:fillRect/>
-                    </a:stretch>
-                  </pic:blipFill>
-                  <pic:spPr bwMode="auto">
-                    <a:xfrm>
-                      <a:off x="0" y="0"/>
-                      <a:ext cx="5725160" cy="2934335"/>
-                    </a:xfrm>
-                    <a:prstGeom prst="rect">
-                      <a:avLst/>
-                    </a:prstGeom>
-                    <a:noFill/>
-                    <a:ln>
-                      <a:noFill/>
-                    </a:ln>
-                  </pic:spPr>
-                </pic:pic>
-              </a:graphicData>
-            </a:graphic>
-          </wp:inline>
-        </w:drawing>
-      </w:r>
-    </w:p>
-    <w:p>
-      <w:pPr>
-        <w:tabs>
-          <w:tab w:val="left" w:pos="1420"/>
-        </w:tabs>
-        <w:ind w:left="720"/>
-        <w:rPr>
-          <w:rFonts w:ascii="Calibri" w:eastAsia="Calibri" w:hAnsi="Calibri" w:cs="Calibri"/>
-        </w:rPr>
-      </w:pPr>
-      <w:r>
-        <w:rPr>
-          <w:rFonts w:ascii="Calibri" w:eastAsia="Calibri" w:hAnsi="Calibri" w:cs="Calibri"/>
-        </w:rPr>
-        <w:t>gr</w:t>
-      </w:r>
-      <w:r>
-        <w:rPr>
-          <w:rFonts w:ascii="Calibri" w:eastAsia="Calibri" w:hAnsi="Calibri" w:cs="Calibri"/>
-          <w:noProof/>
-        </w:rPr>
-        <w:drawing>
-          <wp:inline distT="0" distB="0" distL="0" distR="0" wp14:anchorId="3B5B787E" wp14:editId="3F2A576F">
-            <wp:extent cx="5716905" cy="3172460"/>
-            <wp:effectExtent l="0" t="0" r="0" b="8890"/>
-            <wp:docPr id="20" name="Picture 20"/>
-            <wp:cNvGraphicFramePr>
-              <a:graphicFrameLocks xmlns:a="http://schemas.openxmlformats.org/drawingml/2006/main" noChangeAspect="1"/>
-            </wp:cNvGraphicFramePr>
-            <a:graphic xmlns:a="http://schemas.openxmlformats.org/drawingml/2006/main">
-              <a:graphicData uri="http://schemas.openxmlformats.org/drawingml/2006/picture">
-                <pic:pic xmlns:pic="http://schemas.openxmlformats.org/drawingml/2006/picture">
-                  <pic:nvPicPr>
-                    <pic:cNvPr id="0" name="Picture 4"/>
-                    <pic:cNvPicPr>
-                      <a:picLocks noChangeAspect="1" noChangeArrowheads="1"/>
-                    </pic:cNvPicPr>
-                  </pic:nvPicPr>
-                  <pic:blipFill>
-                    <a:blip r:embed="rId24" cstate="print">
-                      <a:extLst>
-                        <a:ext uri="{28A0092B-C50C-407E-A947-70E740481C1C}">
-                          <a14:useLocalDpi xmlns:a14="http://schemas.microsoft.com/office/drawing/2010/main" val="0"/>
-                        </a:ext>
-                      </a:extLst>
-                    </a:blip>
-                    <a:srcRect/>
-                    <a:stretch>
-                      <a:fillRect/>
-                    </a:stretch>
-                  </pic:blipFill>
-                  <pic:spPr bwMode="auto">
-                    <a:xfrm>
-                      <a:off x="0" y="0"/>
-                      <a:ext cx="5716905" cy="3172460"/>
-                    </a:xfrm>
-                    <a:prstGeom prst="rect">
-                      <a:avLst/>
-                    </a:prstGeom>
-                    <a:noFill/>
-                    <a:ln>
-                      <a:noFill/>
-                    </a:ln>
-                  </pic:spPr>
-                </pic:pic>
-              </a:graphicData>
-            </a:graphic>
-          </wp:inline>
-        </w:drawing>
-      </w:r>
-    </w:p>
-    <w:p>
-      <w:pPr>
-        <w:spacing w:line="261" w:lineRule="auto"/>
-        <w:ind w:left="1080" w:right="66"/>
-        <w:rPr>
-          <w:rFonts w:ascii="Calibri" w:eastAsia="Calibri" w:hAnsi="Calibri" w:cs="Calibri"/>
-        </w:rPr>
-      </w:pPr>
+        <w:rPr>
+          <w:rFonts w:ascii="Calibri" w:eastAsia="Calibri" w:hAnsi="Calibri" w:cs="Calibri"/>
+        </w:rPr>
+      </w:pPr>
+      <w:r>
+        <w:rPr>
+          <w:rFonts w:ascii="Calibri" w:eastAsia="Calibri" w:hAnsi="Calibri" w:cs="Calibri"/>
+        </w:rPr>
+        <w:t xml:space="preserve">This window will display the usage statistics as provided by the exporters.  They are all in </w:t>
+      </w:r>
+      <w:r>
+        <w:rPr>
+          <w:rFonts w:ascii="Calibri" w:eastAsia="Calibri" w:hAnsi="Calibri" w:cs="Calibri"/>
+        </w:rPr>
+        <w:t>graphs and</w:t>
+      </w:r>
+      <w:bookmarkStart w:id="10" w:name="_GoBack"/>
+      <w:bookmarkEnd w:id="10"/>
+      <w:r>
+        <w:rPr>
+          <w:rFonts w:ascii="Calibri" w:eastAsia="Calibri" w:hAnsi="Calibri" w:cs="Calibri"/>
+        </w:rPr>
+        <w:t xml:space="preserve"> refresh themselves over time.</w:t>
+      </w:r>
     </w:p>
     <w:p>
       <w:pPr>
@@ -9569,8 +9296,6 @@
           <w:rFonts w:ascii="Calibri" w:eastAsia="Calibri" w:hAnsi="Calibri" w:cs="Calibri"/>
         </w:rPr>
       </w:pPr>
-      <w:bookmarkStart w:id="10" w:name="_GoBack"/>
-      <w:bookmarkEnd w:id="10"/>
     </w:p>
     <w:p>
       <w:pPr>
@@ -9592,7 +9317,6 @@
           <w:rStyle w:val="Heading2Char"/>
           <w:color w:val="auto"/>
         </w:rPr>
-        <w:lastRenderedPageBreak/>
         <w:t xml:space="preserve"> Adding </w:t>
       </w:r>
       <w:r>
@@ -9990,6 +9714,7 @@
           <w:bCs w:val="0"/>
           <w:color w:val="auto"/>
         </w:rPr>
+        <w:lastRenderedPageBreak/>
         <w:t>Change the property “</w:t>
       </w:r>
       <w:proofErr w:type="spellStart"/>
@@ -10442,7 +10167,7 @@
                     </pic:cNvPicPr>
                   </pic:nvPicPr>
                   <pic:blipFill>
-                    <a:blip r:embed="rId25"/>
+                    <a:blip r:embed="rId22"/>
                     <a:srcRect/>
                     <a:stretch>
                       <a:fillRect/>
@@ -13095,7 +12820,7 @@
     </w:rPrDefault>
     <w:pPrDefault/>
   </w:docDefaults>
-  <w:latentStyles w:defLockedState="0" w:defUIPriority="99" w:defSemiHidden="0" w:defUnhideWhenUsed="0" w:defQFormat="0" w:count="376">
+  <w:latentStyles w:defLockedState="0" w:defUIPriority="99" w:defSemiHidden="0" w:defUnhideWhenUsed="0" w:defQFormat="0" w:count="375">
     <w:lsdException w:name="Normal" w:uiPriority="0" w:qFormat="1"/>
     <w:lsdException w:name="heading 1" w:uiPriority="9" w:qFormat="1"/>
     <w:lsdException w:name="heading 2" w:semiHidden="1" w:uiPriority="9" w:unhideWhenUsed="1" w:qFormat="1"/>
@@ -13471,7 +13196,6 @@
     <w:lsdException w:name="Smart Hyperlink" w:semiHidden="1" w:unhideWhenUsed="1"/>
     <w:lsdException w:name="Hashtag" w:semiHidden="1" w:unhideWhenUsed="1"/>
     <w:lsdException w:name="Unresolved Mention" w:semiHidden="1" w:unhideWhenUsed="1"/>
-    <w:lsdException w:name="Smart Link" w:semiHidden="1" w:unhideWhenUsed="1"/>
   </w:latentStyles>
   <w:style w:type="paragraph" w:default="1" w:styleId="Normal">
     <w:name w:val="Normal"/>
@@ -14017,7 +13741,7 @@
 </file>
 
 <file path=customXml/itemProps1.xml><?xml version="1.0" encoding="utf-8"?>
-<ds:datastoreItem xmlns:ds="http://schemas.openxmlformats.org/officeDocument/2006/customXml" ds:itemID="{490F4DFA-2FDA-47F3-B9DF-5FD2B34D2685}">
+<ds:datastoreItem xmlns:ds="http://schemas.openxmlformats.org/officeDocument/2006/customXml" ds:itemID="{95283219-E08A-4158-A95A-538C27AD5501}">
   <ds:schemaRefs>
     <ds:schemaRef ds:uri="http://schemas.openxmlformats.org/officeDocument/2006/bibliography"/>
   </ds:schemaRefs>

</xml_diff>

<commit_message>
Update Defendr - User manual.docx
</commit_message>
<xml_diff>
--- a/SRS/Defendr - User manual.docx
+++ b/SRS/Defendr - User manual.docx
@@ -242,7 +242,7 @@
           </mc:Choice>
           <mc:Fallback>
             <w:pict>
-              <v:line w14:anchorId="48048428" id="Shape 1" o:spid="_x0000_s1026" style="position:absolute;z-index:-251665408;visibility:visible;mso-wrap-style:square;mso-wrap-distance-left:9pt;mso-wrap-distance-top:0;mso-wrap-distance-right:9pt;mso-wrap-distance-bottom:0;mso-position-horizontal:absolute;mso-position-horizontal-relative:text;mso-position-vertical:absolute;mso-position-vertical-relative:text" from="-5.95pt,13.5pt" to="457.4pt,13.5pt" o:gfxdata="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" o:allowincell="f" filled="t" strokecolor="#4f81bd" strokeweight=".48pt">
+              <v:line w14:anchorId="2143AEFC" id="Shape 1" o:spid="_x0000_s1026" style="position:absolute;z-index:-251665408;visibility:visible;mso-wrap-style:square;mso-wrap-distance-left:9pt;mso-wrap-distance-top:0;mso-wrap-distance-right:9pt;mso-wrap-distance-bottom:0;mso-position-horizontal:absolute;mso-position-horizontal-relative:text;mso-position-vertical:absolute;mso-position-vertical-relative:text" from="-5.95pt,13.5pt" to="457.4pt,13.5pt" o:gfxdata="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" o:allowincell="f" filled="t" strokecolor="#4f81bd" strokeweight=".48pt">
                 <v:stroke joinstyle="miter"/>
                 <o:lock v:ext="edit" shapetype="f"/>
               </v:line>
@@ -2520,7 +2520,7 @@
           </mc:Choice>
           <mc:Fallback>
             <w:pict>
-              <v:rect w14:anchorId="07E499E1" id="Shape 4" o:spid="_x0000_s1026" style="position:absolute;margin-left:49.4pt;margin-top:-22.05pt;width:106.4pt;height:23.1pt;z-index:-251662336;visibility:visible;mso-wrap-style:square;mso-wrap-distance-left:9pt;mso-wrap-distance-top:0;mso-wrap-distance-right:9pt;mso-wrap-distance-bottom:0;mso-position-horizontal:absolute;mso-position-horizontal-relative:text;mso-position-vertical:absolute;mso-position-vertical-relative:text;v-text-anchor:top" o:gfxdata="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" o:allowincell="f" stroked="f"/>
+              <v:rect w14:anchorId="49F29B38" id="Shape 4" o:spid="_x0000_s1026" style="position:absolute;margin-left:49.4pt;margin-top:-22.05pt;width:106.4pt;height:23.1pt;z-index:-251662336;visibility:visible;mso-wrap-style:square;mso-wrap-distance-left:9pt;mso-wrap-distance-top:0;mso-wrap-distance-right:9pt;mso-wrap-distance-bottom:0;mso-position-horizontal:absolute;mso-position-horizontal-relative:text;mso-position-vertical:absolute;mso-position-vertical-relative:text;v-text-anchor:top" o:gfxdata="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" o:allowincell="f" stroked="f"/>
             </w:pict>
           </mc:Fallback>
         </mc:AlternateContent>
@@ -2585,7 +2585,7 @@
           </mc:Choice>
           <mc:Fallback>
             <w:pict>
-              <v:line w14:anchorId="330ADB5C" id="Shape 5" o:spid="_x0000_s1026" style="position:absolute;z-index:-251661312;visibility:visible;mso-wrap-style:square;mso-wrap-distance-left:9pt;mso-wrap-distance-top:0;mso-wrap-distance-right:9pt;mso-wrap-distance-bottom:0;mso-position-horizontal:absolute;mso-position-horizontal-relative:text;mso-position-vertical:absolute;mso-position-vertical-relative:text" from="49.15pt,1.05pt" to="156.05pt,1.05pt" o:gfxdata="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" o:allowincell="f" filled="t" strokeweight=".5pt">
+              <v:line w14:anchorId="0FA9F38E" id="Shape 5" o:spid="_x0000_s1026" style="position:absolute;z-index:-251661312;visibility:visible;mso-wrap-style:square;mso-wrap-distance-left:9pt;mso-wrap-distance-top:0;mso-wrap-distance-right:9pt;mso-wrap-distance-bottom:0;mso-position-horizontal:absolute;mso-position-horizontal-relative:text;mso-position-vertical:absolute;mso-position-vertical-relative:text" from="49.15pt,1.05pt" to="156.05pt,1.05pt" o:gfxdata="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" o:allowincell="f" filled="t" strokeweight=".5pt">
                 <v:stroke joinstyle="miter"/>
                 <o:lock v:ext="edit" shapetype="f"/>
               </v:line>
@@ -2653,7 +2653,7 @@
           </mc:Choice>
           <mc:Fallback>
             <w:pict>
-              <v:line w14:anchorId="49E77E80" id="Shape 6" o:spid="_x0000_s1026" style="position:absolute;z-index:-251660288;visibility:visible;mso-wrap-style:square;mso-wrap-distance-left:9pt;mso-wrap-distance-top:0;mso-wrap-distance-right:9pt;mso-wrap-distance-bottom:0;mso-position-horizontal:absolute;mso-position-horizontal-relative:text;mso-position-vertical:absolute;mso-position-vertical-relative:text" from="155.8pt,-22.3pt" to="155.8pt,1.3pt" o:gfxdata="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" o:allowincell="f" filled="t" strokeweight=".5pt">
+              <v:line w14:anchorId="3D7C0F9B" id="Shape 6" o:spid="_x0000_s1026" style="position:absolute;z-index:-251660288;visibility:visible;mso-wrap-style:square;mso-wrap-distance-left:9pt;mso-wrap-distance-top:0;mso-wrap-distance-right:9pt;mso-wrap-distance-bottom:0;mso-position-horizontal:absolute;mso-position-horizontal-relative:text;mso-position-vertical:absolute;mso-position-vertical-relative:text" from="155.8pt,-22.3pt" to="155.8pt,1.3pt" o:gfxdata="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" o:allowincell="f" filled="t" strokeweight=".5pt">
                 <v:stroke joinstyle="miter"/>
                 <o:lock v:ext="edit" shapetype="f"/>
               </v:line>
@@ -2721,7 +2721,7 @@
           </mc:Choice>
           <mc:Fallback>
             <w:pict>
-              <v:line w14:anchorId="132E5636" id="Shape 7" o:spid="_x0000_s1026" style="position:absolute;z-index:-251659264;visibility:visible;mso-wrap-style:square;mso-wrap-distance-left:9pt;mso-wrap-distance-top:0;mso-wrap-distance-right:9pt;mso-wrap-distance-bottom:0;mso-position-horizontal:absolute;mso-position-horizontal-relative:text;mso-position-vertical:absolute;mso-position-vertical-relative:text" from="49.15pt,-22.05pt" to="156.05pt,-22.05pt" o:gfxdata="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" o:allowincell="f" filled="t" strokeweight=".5pt">
+              <v:line w14:anchorId="4B70FFDA" id="Shape 7" o:spid="_x0000_s1026" style="position:absolute;z-index:-251659264;visibility:visible;mso-wrap-style:square;mso-wrap-distance-left:9pt;mso-wrap-distance-top:0;mso-wrap-distance-right:9pt;mso-wrap-distance-bottom:0;mso-position-horizontal:absolute;mso-position-horizontal-relative:text;mso-position-vertical:absolute;mso-position-vertical-relative:text" from="49.15pt,-22.05pt" to="156.05pt,-22.05pt" o:gfxdata="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" o:allowincell="f" filled="t" strokeweight=".5pt">
                 <v:stroke joinstyle="miter"/>
                 <o:lock v:ext="edit" shapetype="f"/>
               </v:line>
@@ -2789,7 +2789,7 @@
           </mc:Choice>
           <mc:Fallback>
             <w:pict>
-              <v:line w14:anchorId="3EEB40EE" id="Shape 8" o:spid="_x0000_s1026" style="position:absolute;z-index:-251658240;visibility:visible;mso-wrap-style:square;mso-wrap-distance-left:9pt;mso-wrap-distance-top:0;mso-wrap-distance-right:9pt;mso-wrap-distance-bottom:0;mso-position-horizontal:absolute;mso-position-horizontal-relative:text;mso-position-vertical:absolute;mso-position-vertical-relative:text" from="49.4pt,-22.3pt" to="49.4pt,1.3pt" o:gfxdata="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" o:allowincell="f" filled="t" strokeweight=".5pt">
+              <v:line w14:anchorId="0E0263A8" id="Shape 8" o:spid="_x0000_s1026" style="position:absolute;z-index:-251658240;visibility:visible;mso-wrap-style:square;mso-wrap-distance-left:9pt;mso-wrap-distance-top:0;mso-wrap-distance-right:9pt;mso-wrap-distance-bottom:0;mso-position-horizontal:absolute;mso-position-horizontal-relative:text;mso-position-vertical:absolute;mso-position-vertical-relative:text" from="49.4pt,-22.3pt" to="49.4pt,1.3pt" o:gfxdata="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" o:allowincell="f" filled="t" strokeweight=".5pt">
                 <v:stroke joinstyle="miter"/>
                 <o:lock v:ext="edit" shapetype="f"/>
               </v:line>
@@ -2849,7 +2849,7 @@
           </mc:Choice>
           <mc:Fallback>
             <w:pict>
-              <v:rect w14:anchorId="77BF91CF" id="Shape 9" o:spid="_x0000_s1026" style="position:absolute;margin-left:348.15pt;margin-top:-17pt;width:72.6pt;height:18.1pt;z-index:-251657216;visibility:visible;mso-wrap-style:square;mso-wrap-distance-left:9pt;mso-wrap-distance-top:0;mso-wrap-distance-right:9pt;mso-wrap-distance-bottom:0;mso-position-horizontal:absolute;mso-position-horizontal-relative:text;mso-position-vertical:absolute;mso-position-vertical-relative:text;v-text-anchor:top" o:gfxdata="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" o:allowincell="f" stroked="f"/>
+              <v:rect w14:anchorId="4657B2EA" id="Shape 9" o:spid="_x0000_s1026" style="position:absolute;margin-left:348.15pt;margin-top:-17pt;width:72.6pt;height:18.1pt;z-index:-251657216;visibility:visible;mso-wrap-style:square;mso-wrap-distance-left:9pt;mso-wrap-distance-top:0;mso-wrap-distance-right:9pt;mso-wrap-distance-bottom:0;mso-position-horizontal:absolute;mso-position-horizontal-relative:text;mso-position-vertical:absolute;mso-position-vertical-relative:text;v-text-anchor:top" o:gfxdata="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" o:allowincell="f" stroked="f"/>
             </w:pict>
           </mc:Fallback>
         </mc:AlternateContent>
@@ -2914,7 +2914,7 @@
           </mc:Choice>
           <mc:Fallback>
             <w:pict>
-              <v:line w14:anchorId="2B4B681F" id="Shape 10" o:spid="_x0000_s1026" style="position:absolute;z-index:-251656192;visibility:visible;mso-wrap-style:square;mso-wrap-distance-left:9pt;mso-wrap-distance-top:0;mso-wrap-distance-right:9pt;mso-wrap-distance-bottom:0;mso-position-horizontal:absolute;mso-position-horizontal-relative:text;mso-position-vertical:absolute;mso-position-vertical-relative:text" from="347.9pt,1.1pt" to="421pt,1.1pt" o:gfxdata="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" o:allowincell="f" filled="t" strokeweight=".5pt">
+              <v:line w14:anchorId="7C01EA09" id="Shape 10" o:spid="_x0000_s1026" style="position:absolute;z-index:-251656192;visibility:visible;mso-wrap-style:square;mso-wrap-distance-left:9pt;mso-wrap-distance-top:0;mso-wrap-distance-right:9pt;mso-wrap-distance-bottom:0;mso-position-horizontal:absolute;mso-position-horizontal-relative:text;mso-position-vertical:absolute;mso-position-vertical-relative:text" from="347.9pt,1.1pt" to="421pt,1.1pt" o:gfxdata="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" o:allowincell="f" filled="t" strokeweight=".5pt">
                 <v:stroke joinstyle="miter"/>
                 <o:lock v:ext="edit" shapetype="f"/>
               </v:line>
@@ -2982,7 +2982,7 @@
           </mc:Choice>
           <mc:Fallback>
             <w:pict>
-              <v:line w14:anchorId="3E9E1E3B" id="Shape 11" o:spid="_x0000_s1026" style="position:absolute;z-index:-251655168;visibility:visible;mso-wrap-style:square;mso-wrap-distance-left:9pt;mso-wrap-distance-top:0;mso-wrap-distance-right:9pt;mso-wrap-distance-bottom:0;mso-position-horizontal:absolute;mso-position-horizontal-relative:text;mso-position-vertical:absolute;mso-position-vertical-relative:text" from="420.75pt,-17.25pt" to="420.75pt,1.35pt" o:gfxdata="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" o:allowincell="f" filled="t" strokeweight=".5pt">
+              <v:line w14:anchorId="309C36BA" id="Shape 11" o:spid="_x0000_s1026" style="position:absolute;z-index:-251655168;visibility:visible;mso-wrap-style:square;mso-wrap-distance-left:9pt;mso-wrap-distance-top:0;mso-wrap-distance-right:9pt;mso-wrap-distance-bottom:0;mso-position-horizontal:absolute;mso-position-horizontal-relative:text;mso-position-vertical:absolute;mso-position-vertical-relative:text" from="420.75pt,-17.25pt" to="420.75pt,1.35pt" o:gfxdata="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" o:allowincell="f" filled="t" strokeweight=".5pt">
                 <v:stroke joinstyle="miter"/>
                 <o:lock v:ext="edit" shapetype="f"/>
               </v:line>
@@ -3050,7 +3050,7 @@
           </mc:Choice>
           <mc:Fallback>
             <w:pict>
-              <v:line w14:anchorId="7747D2B1" id="Shape 12" o:spid="_x0000_s1026" style="position:absolute;z-index:-251654144;visibility:visible;mso-wrap-style:square;mso-wrap-distance-left:9pt;mso-wrap-distance-top:0;mso-wrap-distance-right:9pt;mso-wrap-distance-bottom:0;mso-position-horizontal:absolute;mso-position-horizontal-relative:text;mso-position-vertical:absolute;mso-position-vertical-relative:text" from="347.9pt,-17pt" to="421pt,-17pt" o:gfxdata="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" o:allowincell="f" filled="t" strokeweight=".5pt">
+              <v:line w14:anchorId="256C56C2" id="Shape 12" o:spid="_x0000_s1026" style="position:absolute;z-index:-251654144;visibility:visible;mso-wrap-style:square;mso-wrap-distance-left:9pt;mso-wrap-distance-top:0;mso-wrap-distance-right:9pt;mso-wrap-distance-bottom:0;mso-position-horizontal:absolute;mso-position-horizontal-relative:text;mso-position-vertical:absolute;mso-position-vertical-relative:text" from="347.9pt,-17pt" to="421pt,-17pt" o:gfxdata="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" o:allowincell="f" filled="t" strokeweight=".5pt">
                 <v:stroke joinstyle="miter"/>
                 <o:lock v:ext="edit" shapetype="f"/>
               </v:line>
@@ -3118,7 +3118,7 @@
           </mc:Choice>
           <mc:Fallback>
             <w:pict>
-              <v:line w14:anchorId="76E4A632" id="Shape 13" o:spid="_x0000_s1026" style="position:absolute;z-index:-251653120;visibility:visible;mso-wrap-style:square;mso-wrap-distance-left:9pt;mso-wrap-distance-top:0;mso-wrap-distance-right:9pt;mso-wrap-distance-bottom:0;mso-position-horizontal:absolute;mso-position-horizontal-relative:text;mso-position-vertical:absolute;mso-position-vertical-relative:text" from="348.15pt,-17.25pt" to="348.15pt,1.35pt" o:gfxdata="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" o:allowincell="f" filled="t" strokeweight=".5pt">
+              <v:line w14:anchorId="658659F3" id="Shape 13" o:spid="_x0000_s1026" style="position:absolute;z-index:-251653120;visibility:visible;mso-wrap-style:square;mso-wrap-distance-left:9pt;mso-wrap-distance-top:0;mso-wrap-distance-right:9pt;mso-wrap-distance-bottom:0;mso-position-horizontal:absolute;mso-position-horizontal-relative:text;mso-position-vertical:absolute;mso-position-vertical-relative:text" from="348.15pt,-17.25pt" to="348.15pt,1.35pt" o:gfxdata="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" o:allowincell="f" filled="t" strokeweight=".5pt">
                 <v:stroke joinstyle="miter"/>
                 <o:lock v:ext="edit" shapetype="f"/>
               </v:line>
@@ -8210,7 +8210,7 @@
           </mc:Choice>
           <mc:Fallback>
             <w:pict>
-              <v:rect w14:anchorId="76A12F54" id="Rectangle 24" o:spid="_x0000_s1026" style="position:absolute;margin-left:1.7pt;margin-top:59.15pt;width:9.4pt;height:8.75pt;z-index:251680768;visibility:visible;mso-wrap-style:square;mso-wrap-distance-left:9pt;mso-wrap-distance-top:0;mso-wrap-distance-right:9pt;mso-wrap-distance-bottom:0;mso-position-horizontal:absolute;mso-position-horizontal-relative:text;mso-position-vertical:absolute;mso-position-vertical-relative:text;v-text-anchor:middle" o:gfxdata="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" filled="f" strokecolor="white [3212]" strokeweight="1pt"/>
+              <v:rect w14:anchorId="008978F4" id="Rectangle 24" o:spid="_x0000_s1026" style="position:absolute;margin-left:1.7pt;margin-top:59.15pt;width:9.4pt;height:8.75pt;z-index:251680768;visibility:visible;mso-wrap-style:square;mso-wrap-distance-left:9pt;mso-wrap-distance-top:0;mso-wrap-distance-right:9pt;mso-wrap-distance-bottom:0;mso-position-horizontal:absolute;mso-position-horizontal-relative:text;mso-position-vertical:absolute;mso-position-vertical-relative:text;v-text-anchor:middle" o:gfxdata="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" filled="f" strokecolor="white [3212]" strokeweight="1pt"/>
             </w:pict>
           </mc:Fallback>
         </mc:AlternateContent>
@@ -8285,7 +8285,7 @@
           </mc:Choice>
           <mc:Fallback>
             <w:pict>
-              <v:rect w14:anchorId="1ECB7A61" id="Rectangle 23" o:spid="_x0000_s1026" style="position:absolute;margin-left:1.95pt;margin-top:47.6pt;width:9.35pt;height:8.75pt;z-index:251679744;visibility:visible;mso-wrap-style:square;mso-wrap-distance-left:9pt;mso-wrap-distance-top:0;mso-wrap-distance-right:9pt;mso-wrap-distance-bottom:0;mso-position-horizontal:absolute;mso-position-horizontal-relative:text;mso-position-vertical:absolute;mso-position-vertical-relative:text;v-text-anchor:middle" o:gfxdata="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" filled="f" strokecolor="white [3212]" strokeweight="1pt"/>
+              <v:rect w14:anchorId="4E8F4059" id="Rectangle 23" o:spid="_x0000_s1026" style="position:absolute;margin-left:1.95pt;margin-top:47.6pt;width:9.35pt;height:8.75pt;z-index:251679744;visibility:visible;mso-wrap-style:square;mso-wrap-distance-left:9pt;mso-wrap-distance-top:0;mso-wrap-distance-right:9pt;mso-wrap-distance-bottom:0;mso-position-horizontal:absolute;mso-position-horizontal-relative:text;mso-position-vertical:absolute;mso-position-vertical-relative:text;v-text-anchor:middle" o:gfxdata="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" filled="f" strokecolor="white [3212]" strokeweight="1pt"/>
             </w:pict>
           </mc:Fallback>
         </mc:AlternateContent>
@@ -8436,7 +8436,7 @@
           </mc:Choice>
           <mc:Fallback>
             <w:pict>
-              <v:rect w14:anchorId="69530708" id="Rectangle 30" o:spid="_x0000_s1026" style="position:absolute;margin-left:20.15pt;margin-top:142.4pt;width:221.55pt;height:11.1pt;z-index:251688960;visibility:visible;mso-wrap-style:square;mso-wrap-distance-left:9pt;mso-wrap-distance-top:0;mso-wrap-distance-right:9pt;mso-wrap-distance-bottom:0;mso-position-horizontal:absolute;mso-position-horizontal-relative:text;mso-position-vertical:absolute;mso-position-vertical-relative:text;v-text-anchor:middle" o:gfxdata="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" filled="f" strokecolor="white [3212]" strokeweight="1pt"/>
+              <v:rect w14:anchorId="057813F0" id="Rectangle 30" o:spid="_x0000_s1026" style="position:absolute;margin-left:20.15pt;margin-top:142.4pt;width:221.55pt;height:11.1pt;z-index:251688960;visibility:visible;mso-wrap-style:square;mso-wrap-distance-left:9pt;mso-wrap-distance-top:0;mso-wrap-distance-right:9pt;mso-wrap-distance-bottom:0;mso-position-horizontal:absolute;mso-position-horizontal-relative:text;mso-position-vertical:absolute;mso-position-vertical-relative:text;v-text-anchor:middle" o:gfxdata="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" filled="f" strokecolor="white [3212]" strokeweight="1pt"/>
             </w:pict>
           </mc:Fallback>
         </mc:AlternateContent>
@@ -8511,7 +8511,7 @@
           </mc:Choice>
           <mc:Fallback>
             <w:pict>
-              <v:rect w14:anchorId="010FCBD0" id="Rectangle 29" o:spid="_x0000_s1026" style="position:absolute;margin-left:20.2pt;margin-top:122pt;width:221.55pt;height:11.1pt;z-index:251685888;visibility:visible;mso-wrap-style:square;mso-wrap-distance-left:9pt;mso-wrap-distance-top:0;mso-wrap-distance-right:9pt;mso-wrap-distance-bottom:0;mso-position-horizontal:absolute;mso-position-horizontal-relative:text;mso-position-vertical:absolute;mso-position-vertical-relative:text;v-text-anchor:middle" o:gfxdata="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" filled="f" strokecolor="white [3212]" strokeweight="1pt"/>
+              <v:rect w14:anchorId="647F06F7" id="Rectangle 29" o:spid="_x0000_s1026" style="position:absolute;margin-left:20.2pt;margin-top:122pt;width:221.55pt;height:11.1pt;z-index:251685888;visibility:visible;mso-wrap-style:square;mso-wrap-distance-left:9pt;mso-wrap-distance-top:0;mso-wrap-distance-right:9pt;mso-wrap-distance-bottom:0;mso-position-horizontal:absolute;mso-position-horizontal-relative:text;mso-position-vertical:absolute;mso-position-vertical-relative:text;v-text-anchor:middle" o:gfxdata="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" filled="f" strokecolor="white [3212]" strokeweight="1pt"/>
             </w:pict>
           </mc:Fallback>
         </mc:AlternateContent>
@@ -8586,7 +8586,7 @@
           </mc:Choice>
           <mc:Fallback>
             <w:pict>
-              <v:rect w14:anchorId="30890E23" id="Rectangle 28" o:spid="_x0000_s1026" style="position:absolute;margin-left:1.5pt;margin-top:104.8pt;width:9.4pt;height:8.75pt;z-index:251682816;visibility:visible;mso-wrap-style:square;mso-wrap-distance-left:9pt;mso-wrap-distance-top:0;mso-wrap-distance-right:9pt;mso-wrap-distance-bottom:0;mso-position-horizontal:absolute;mso-position-horizontal-relative:text;mso-position-vertical:absolute;mso-position-vertical-relative:text;v-text-anchor:middle" o:gfxdata="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" filled="f" strokecolor="white [3212]" strokeweight="1pt"/>
+              <v:rect w14:anchorId="194A91D3" id="Rectangle 28" o:spid="_x0000_s1026" style="position:absolute;margin-left:1.5pt;margin-top:104.8pt;width:9.4pt;height:8.75pt;z-index:251682816;visibility:visible;mso-wrap-style:square;mso-wrap-distance-left:9pt;mso-wrap-distance-top:0;mso-wrap-distance-right:9pt;mso-wrap-distance-bottom:0;mso-position-horizontal:absolute;mso-position-horizontal-relative:text;mso-position-vertical:absolute;mso-position-vertical-relative:text;v-text-anchor:middle" o:gfxdata="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" filled="f" strokecolor="white [3212]" strokeweight="1pt"/>
             </w:pict>
           </mc:Fallback>
         </mc:AlternateContent>
@@ -8661,7 +8661,7 @@
           </mc:Choice>
           <mc:Fallback>
             <w:pict>
-              <v:rect w14:anchorId="5E3F8888" id="Rectangle 25" o:spid="_x0000_s1026" style="position:absolute;margin-left:1.6pt;margin-top:70.8pt;width:9.4pt;height:8.75pt;z-index:251684864;visibility:visible;mso-wrap-style:square;mso-wrap-distance-left:9pt;mso-wrap-distance-top:0;mso-wrap-distance-right:9pt;mso-wrap-distance-bottom:0;mso-position-horizontal:absolute;mso-position-horizontal-relative:text;mso-position-vertical:absolute;mso-position-vertical-relative:text;v-text-anchor:middle" o:gfxdata="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" filled="f" strokecolor="white [3212]" strokeweight="1pt"/>
+              <v:rect w14:anchorId="50F0B355" id="Rectangle 25" o:spid="_x0000_s1026" style="position:absolute;margin-left:1.6pt;margin-top:70.8pt;width:9.4pt;height:8.75pt;z-index:251684864;visibility:visible;mso-wrap-style:square;mso-wrap-distance-left:9pt;mso-wrap-distance-top:0;mso-wrap-distance-right:9pt;mso-wrap-distance-bottom:0;mso-position-horizontal:absolute;mso-position-horizontal-relative:text;mso-position-vertical:absolute;mso-position-vertical-relative:text;v-text-anchor:middle" o:gfxdata="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" filled="f" strokecolor="white [3212]" strokeweight="1pt"/>
             </w:pict>
           </mc:Fallback>
         </mc:AlternateContent>
@@ -8736,7 +8736,7 @@
           </mc:Choice>
           <mc:Fallback>
             <w:pict>
-              <v:rect w14:anchorId="1A055500" id="Rectangle 27" o:spid="_x0000_s1026" style="position:absolute;margin-left:1.65pt;margin-top:93.7pt;width:9.4pt;height:8.75pt;z-index:251687936;visibility:visible;mso-wrap-style:square;mso-wrap-distance-left:9pt;mso-wrap-distance-top:0;mso-wrap-distance-right:9pt;mso-wrap-distance-bottom:0;mso-position-horizontal:absolute;mso-position-horizontal-relative:text;mso-position-vertical:absolute;mso-position-vertical-relative:text;v-text-anchor:middle" o:gfxdata="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" filled="f" strokecolor="white [3212]" strokeweight="1pt"/>
+              <v:rect w14:anchorId="74BACCF8" id="Rectangle 27" o:spid="_x0000_s1026" style="position:absolute;margin-left:1.65pt;margin-top:93.7pt;width:9.4pt;height:8.75pt;z-index:251687936;visibility:visible;mso-wrap-style:square;mso-wrap-distance-left:9pt;mso-wrap-distance-top:0;mso-wrap-distance-right:9pt;mso-wrap-distance-bottom:0;mso-position-horizontal:absolute;mso-position-horizontal-relative:text;mso-position-vertical:absolute;mso-position-vertical-relative:text;v-text-anchor:middle" o:gfxdata="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" filled="f" strokecolor="white [3212]" strokeweight="1pt"/>
             </w:pict>
           </mc:Fallback>
         </mc:AlternateContent>
@@ -8811,7 +8811,7 @@
           </mc:Choice>
           <mc:Fallback>
             <w:pict>
-              <v:rect w14:anchorId="0A73A841" id="Rectangle 26" o:spid="_x0000_s1026" style="position:absolute;margin-left:1.65pt;margin-top:82pt;width:9.4pt;height:8.75pt;z-index:251686912;visibility:visible;mso-wrap-style:square;mso-wrap-distance-left:9pt;mso-wrap-distance-top:0;mso-wrap-distance-right:9pt;mso-wrap-distance-bottom:0;mso-position-horizontal:absolute;mso-position-horizontal-relative:text;mso-position-vertical:absolute;mso-position-vertical-relative:text;v-text-anchor:middle" o:gfxdata="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" filled="f" strokecolor="white [3212]" strokeweight="1pt"/>
+              <v:rect w14:anchorId="043932B3" id="Rectangle 26" o:spid="_x0000_s1026" style="position:absolute;margin-left:1.65pt;margin-top:82pt;width:9.4pt;height:8.75pt;z-index:251686912;visibility:visible;mso-wrap-style:square;mso-wrap-distance-left:9pt;mso-wrap-distance-top:0;mso-wrap-distance-right:9pt;mso-wrap-distance-bottom:0;mso-position-horizontal:absolute;mso-position-horizontal-relative:text;mso-position-vertical:absolute;mso-position-vertical-relative:text;v-text-anchor:middle" o:gfxdata="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" filled="f" strokecolor="white [3212]" strokeweight="1pt"/>
             </w:pict>
           </mc:Fallback>
         </mc:AlternateContent>
@@ -9119,16 +9119,95 @@
         <w:rPr>
           <w:rFonts w:ascii="Calibri" w:eastAsia="Calibri" w:hAnsi="Calibri" w:cs="Calibri"/>
         </w:rPr>
-        <w:t xml:space="preserve">This window will display the usage statistics as provided by the exporters.  They are all in </w:t>
-      </w:r>
-      <w:r>
-        <w:rPr>
-          <w:rFonts w:ascii="Calibri" w:eastAsia="Calibri" w:hAnsi="Calibri" w:cs="Calibri"/>
-        </w:rPr>
-        <w:t>graphs and</w:t>
+        <w:t>This window</w:t>
+      </w:r>
+      <w:r>
+        <w:rPr>
+          <w:rFonts w:ascii="Calibri" w:eastAsia="Calibri" w:hAnsi="Calibri" w:cs="Calibri"/>
+        </w:rPr>
+        <w:t xml:space="preserve"> is the</w:t>
+      </w:r>
+      <w:r>
+        <w:rPr>
+          <w:rFonts w:ascii="Calibri" w:eastAsia="Calibri" w:hAnsi="Calibri" w:cs="Calibri"/>
+        </w:rPr>
+        <w:t xml:space="preserve"> </w:t>
+      </w:r>
+      <w:proofErr w:type="spellStart"/>
+      <w:r>
+        <w:rPr>
+          <w:rFonts w:ascii="Calibri" w:eastAsia="Calibri" w:hAnsi="Calibri" w:cs="Calibri"/>
+          <w:b/>
+          <w:i/>
+          <w:u w:val="single"/>
+        </w:rPr>
+        <w:t>Defendr</w:t>
+      </w:r>
+      <w:proofErr w:type="spellEnd"/>
+      <w:r>
+        <w:rPr>
+          <w:rFonts w:ascii="Calibri" w:eastAsia="Calibri" w:hAnsi="Calibri" w:cs="Calibri"/>
+          <w:b/>
+          <w:i/>
+          <w:u w:val="single"/>
+        </w:rPr>
+        <w:t xml:space="preserve"> -System Load</w:t>
+      </w:r>
+      <w:r>
+        <w:rPr>
+          <w:rFonts w:ascii="Calibri" w:eastAsia="Calibri" w:hAnsi="Calibri" w:cs="Calibri"/>
+          <w:b/>
+          <w:i/>
+          <w:u w:val="single"/>
+        </w:rPr>
+        <w:t>.</w:t>
+      </w:r>
+      <w:r>
+        <w:rPr>
+          <w:rFonts w:ascii="Calibri" w:eastAsia="Calibri" w:hAnsi="Calibri" w:cs="Calibri"/>
+          <w:b/>
+          <w:i/>
+        </w:rPr>
+        <w:t xml:space="preserve"> </w:t>
+      </w:r>
+      <w:r>
+        <w:rPr>
+          <w:rFonts w:ascii="Calibri" w:eastAsia="Calibri" w:hAnsi="Calibri" w:cs="Calibri"/>
+        </w:rPr>
+        <w:t>This page</w:t>
+      </w:r>
+      <w:r>
+        <w:rPr>
+          <w:rFonts w:ascii="Calibri" w:eastAsia="Calibri" w:hAnsi="Calibri" w:cs="Calibri"/>
+        </w:rPr>
+        <w:t xml:space="preserve"> </w:t>
+      </w:r>
+      <w:r>
+        <w:rPr>
+          <w:rFonts w:ascii="Calibri" w:eastAsia="Calibri" w:hAnsi="Calibri" w:cs="Calibri"/>
+        </w:rPr>
+        <w:t xml:space="preserve">will display the usage statistics as provided by the </w:t>
+      </w:r>
+      <w:r>
+        <w:rPr>
+          <w:rFonts w:ascii="Calibri" w:eastAsia="Calibri" w:hAnsi="Calibri" w:cs="Calibri"/>
+        </w:rPr>
+        <w:t xml:space="preserve">Prometheus and its </w:t>
       </w:r>
       <w:bookmarkStart w:id="10" w:name="_GoBack"/>
       <w:bookmarkEnd w:id="10"/>
+      <w:r>
+        <w:rPr>
+          <w:rFonts w:ascii="Calibri" w:eastAsia="Calibri" w:hAnsi="Calibri" w:cs="Calibri"/>
+        </w:rPr>
+        <w:t xml:space="preserve">exporters.  They are all in </w:t>
+      </w:r>
+      <w:r>
+        <w:rPr>
+          <w:rFonts w:ascii="Calibri" w:eastAsia="Calibri" w:hAnsi="Calibri" w:cs="Calibri"/>
+        </w:rPr>
+        <w:t>graphs and</w:t>
+      </w:r>
       <w:r>
         <w:rPr>
           <w:rFonts w:ascii="Calibri" w:eastAsia="Calibri" w:hAnsi="Calibri" w:cs="Calibri"/>
@@ -13741,7 +13820,7 @@
 </file>
 
 <file path=customXml/itemProps1.xml><?xml version="1.0" encoding="utf-8"?>
-<ds:datastoreItem xmlns:ds="http://schemas.openxmlformats.org/officeDocument/2006/customXml" ds:itemID="{95283219-E08A-4158-A95A-538C27AD5501}">
+<ds:datastoreItem xmlns:ds="http://schemas.openxmlformats.org/officeDocument/2006/customXml" ds:itemID="{3027ADA8-85D5-40C5-91E2-41638533A040}">
   <ds:schemaRefs>
     <ds:schemaRef ds:uri="http://schemas.openxmlformats.org/officeDocument/2006/bibliography"/>
   </ds:schemaRefs>

</xml_diff>

<commit_message>
Latest version of documentation
</commit_message>
<xml_diff>
--- a/SRS/Defendr - User manual.docx
+++ b/SRS/Defendr - User manual.docx
@@ -178,7 +178,23 @@
           <w:sz w:val="80"/>
           <w:szCs w:val="80"/>
         </w:rPr>
-        <w:t>Denendr</w:t>
+        <w:t>D</w:t>
+      </w:r>
+      <w:r>
+        <w:rPr>
+          <w:rFonts w:asciiTheme="minorHAnsi" w:eastAsia="Cambria" w:hAnsiTheme="minorHAnsi" w:cstheme="minorHAnsi"/>
+          <w:sz w:val="80"/>
+          <w:szCs w:val="80"/>
+        </w:rPr>
+        <w:t>efen</w:t>
+      </w:r>
+      <w:r>
+        <w:rPr>
+          <w:rFonts w:asciiTheme="minorHAnsi" w:eastAsia="Cambria" w:hAnsiTheme="minorHAnsi" w:cstheme="minorHAnsi"/>
+          <w:sz w:val="80"/>
+          <w:szCs w:val="80"/>
+        </w:rPr>
+        <w:t>dr</w:t>
       </w:r>
       <w:proofErr w:type="spellEnd"/>
       <w:r>
@@ -260,7 +276,7 @@
           </mc:Choice>
           <mc:Fallback>
             <w:pict>
-              <v:line w14:anchorId="1639C4B6" id="Shape 1" o:spid="_x0000_s1026" style="position:absolute;z-index:-251665920;visibility:visible;mso-wrap-style:square;mso-wrap-distance-left:9pt;mso-wrap-distance-top:0;mso-wrap-distance-right:9pt;mso-wrap-distance-bottom:0;mso-position-horizontal:absolute;mso-position-horizontal-relative:text;mso-position-vertical:absolute;mso-position-vertical-relative:text" from="-5.95pt,13.5pt" to="457.4pt,13.5pt" o:gfxdata="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" o:allowincell="f" filled="t" strokecolor="#4f81bd" strokeweight=".48pt">
+              <v:line w14:anchorId="4C21C612" id="Shape 1" o:spid="_x0000_s1026" style="position:absolute;z-index:-251665920;visibility:visible;mso-wrap-style:square;mso-wrap-distance-left:9pt;mso-wrap-distance-top:0;mso-wrap-distance-right:9pt;mso-wrap-distance-bottom:0;mso-position-horizontal:absolute;mso-position-horizontal-relative:text;mso-position-vertical:absolute;mso-position-vertical-relative:text" from="-5.95pt,13.5pt" to="457.4pt,13.5pt" o:gfxdata="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" o:allowincell="f" filled="t" strokecolor="#4f81bd" strokeweight=".48pt">
                 <v:stroke joinstyle="miter"/>
                 <o:lock v:ext="edit" shapetype="f"/>
               </v:line>
@@ -361,11 +377,19 @@
           <w:szCs w:val="20"/>
         </w:rPr>
       </w:pPr>
-      <w:r>
-        <w:rPr>
-          <w:rFonts w:asciiTheme="minorHAnsi" w:eastAsia="Calibri" w:hAnsiTheme="minorHAnsi" w:cstheme="minorHAnsi"/>
-        </w:rPr>
-        <w:t>Jeandre Botha</w:t>
+      <w:proofErr w:type="spellStart"/>
+      <w:r>
+        <w:rPr>
+          <w:rFonts w:asciiTheme="minorHAnsi" w:eastAsia="Calibri" w:hAnsiTheme="minorHAnsi" w:cstheme="minorHAnsi"/>
+        </w:rPr>
+        <w:t>Jeandre</w:t>
+      </w:r>
+      <w:proofErr w:type="spellEnd"/>
+      <w:r>
+        <w:rPr>
+          <w:rFonts w:asciiTheme="minorHAnsi" w:eastAsia="Calibri" w:hAnsiTheme="minorHAnsi" w:cstheme="minorHAnsi"/>
+        </w:rPr>
+        <w:t xml:space="preserve"> Botha</w:t>
       </w:r>
     </w:p>
     <w:p>
@@ -2724,7 +2748,7 @@
           </mc:Choice>
           <mc:Fallback>
             <w:pict>
-              <v:rect w14:anchorId="3FDB7129" id="Shape 4" o:spid="_x0000_s1026" style="position:absolute;margin-left:49.4pt;margin-top:-22.05pt;width:106.4pt;height:23.1pt;z-index:-251662848;visibility:visible;mso-wrap-style:square;mso-wrap-distance-left:9pt;mso-wrap-distance-top:0;mso-wrap-distance-right:9pt;mso-wrap-distance-bottom:0;mso-position-horizontal:absolute;mso-position-horizontal-relative:text;mso-position-vertical:absolute;mso-position-vertical-relative:text;v-text-anchor:top" o:gfxdata="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" o:allowincell="f" stroked="f"/>
+              <v:rect w14:anchorId="10CFD07B" id="Shape 4" o:spid="_x0000_s1026" style="position:absolute;margin-left:49.4pt;margin-top:-22.05pt;width:106.4pt;height:23.1pt;z-index:-251662848;visibility:visible;mso-wrap-style:square;mso-wrap-distance-left:9pt;mso-wrap-distance-top:0;mso-wrap-distance-right:9pt;mso-wrap-distance-bottom:0;mso-position-horizontal:absolute;mso-position-horizontal-relative:text;mso-position-vertical:absolute;mso-position-vertical-relative:text;v-text-anchor:top" o:gfxdata="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" o:allowincell="f" stroked="f"/>
             </w:pict>
           </mc:Fallback>
         </mc:AlternateContent>
@@ -2790,7 +2814,7 @@
           </mc:Choice>
           <mc:Fallback>
             <w:pict>
-              <v:line w14:anchorId="08AE2777" id="Shape 5" o:spid="_x0000_s1026" style="position:absolute;z-index:-251661824;visibility:visible;mso-wrap-style:square;mso-wrap-distance-left:9pt;mso-wrap-distance-top:0;mso-wrap-distance-right:9pt;mso-wrap-distance-bottom:0;mso-position-horizontal:absolute;mso-position-horizontal-relative:text;mso-position-vertical:absolute;mso-position-vertical-relative:text" from="49.15pt,1.05pt" to="156.05pt,1.05pt" o:gfxdata="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" o:allowincell="f" filled="t" strokeweight=".5pt">
+              <v:line w14:anchorId="47055888" id="Shape 5" o:spid="_x0000_s1026" style="position:absolute;z-index:-251661824;visibility:visible;mso-wrap-style:square;mso-wrap-distance-left:9pt;mso-wrap-distance-top:0;mso-wrap-distance-right:9pt;mso-wrap-distance-bottom:0;mso-position-horizontal:absolute;mso-position-horizontal-relative:text;mso-position-vertical:absolute;mso-position-vertical-relative:text" from="49.15pt,1.05pt" to="156.05pt,1.05pt" o:gfxdata="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" o:allowincell="f" filled="t" strokeweight=".5pt">
                 <v:stroke joinstyle="miter"/>
                 <o:lock v:ext="edit" shapetype="f"/>
               </v:line>
@@ -2859,7 +2883,7 @@
           </mc:Choice>
           <mc:Fallback>
             <w:pict>
-              <v:line w14:anchorId="40E0FC7E" id="Shape 6" o:spid="_x0000_s1026" style="position:absolute;z-index:-251660800;visibility:visible;mso-wrap-style:square;mso-wrap-distance-left:9pt;mso-wrap-distance-top:0;mso-wrap-distance-right:9pt;mso-wrap-distance-bottom:0;mso-position-horizontal:absolute;mso-position-horizontal-relative:text;mso-position-vertical:absolute;mso-position-vertical-relative:text" from="155.8pt,-22.3pt" to="155.8pt,1.3pt" o:gfxdata="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" o:allowincell="f" filled="t" strokeweight=".5pt">
+              <v:line w14:anchorId="5E06855C" id="Shape 6" o:spid="_x0000_s1026" style="position:absolute;z-index:-251660800;visibility:visible;mso-wrap-style:square;mso-wrap-distance-left:9pt;mso-wrap-distance-top:0;mso-wrap-distance-right:9pt;mso-wrap-distance-bottom:0;mso-position-horizontal:absolute;mso-position-horizontal-relative:text;mso-position-vertical:absolute;mso-position-vertical-relative:text" from="155.8pt,-22.3pt" to="155.8pt,1.3pt" o:gfxdata="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" o:allowincell="f" filled="t" strokeweight=".5pt">
                 <v:stroke joinstyle="miter"/>
                 <o:lock v:ext="edit" shapetype="f"/>
               </v:line>
@@ -2928,7 +2952,7 @@
           </mc:Choice>
           <mc:Fallback>
             <w:pict>
-              <v:line w14:anchorId="19BC3B2B" id="Shape 7" o:spid="_x0000_s1026" style="position:absolute;z-index:-251659776;visibility:visible;mso-wrap-style:square;mso-wrap-distance-left:9pt;mso-wrap-distance-top:0;mso-wrap-distance-right:9pt;mso-wrap-distance-bottom:0;mso-position-horizontal:absolute;mso-position-horizontal-relative:text;mso-position-vertical:absolute;mso-position-vertical-relative:text" from="49.15pt,-22.05pt" to="156.05pt,-22.05pt" o:gfxdata="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" o:allowincell="f" filled="t" strokeweight=".5pt">
+              <v:line w14:anchorId="04C8257B" id="Shape 7" o:spid="_x0000_s1026" style="position:absolute;z-index:-251659776;visibility:visible;mso-wrap-style:square;mso-wrap-distance-left:9pt;mso-wrap-distance-top:0;mso-wrap-distance-right:9pt;mso-wrap-distance-bottom:0;mso-position-horizontal:absolute;mso-position-horizontal-relative:text;mso-position-vertical:absolute;mso-position-vertical-relative:text" from="49.15pt,-22.05pt" to="156.05pt,-22.05pt" o:gfxdata="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" o:allowincell="f" filled="t" strokeweight=".5pt">
                 <v:stroke joinstyle="miter"/>
                 <o:lock v:ext="edit" shapetype="f"/>
               </v:line>
@@ -2997,7 +3021,7 @@
           </mc:Choice>
           <mc:Fallback>
             <w:pict>
-              <v:line w14:anchorId="3FF5073F" id="Shape 8" o:spid="_x0000_s1026" style="position:absolute;z-index:-251658752;visibility:visible;mso-wrap-style:square;mso-wrap-distance-left:9pt;mso-wrap-distance-top:0;mso-wrap-distance-right:9pt;mso-wrap-distance-bottom:0;mso-position-horizontal:absolute;mso-position-horizontal-relative:text;mso-position-vertical:absolute;mso-position-vertical-relative:text" from="49.4pt,-22.3pt" to="49.4pt,1.3pt" o:gfxdata="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" o:allowincell="f" filled="t" strokeweight=".5pt">
+              <v:line w14:anchorId="3FB4FEC0" id="Shape 8" o:spid="_x0000_s1026" style="position:absolute;z-index:-251658752;visibility:visible;mso-wrap-style:square;mso-wrap-distance-left:9pt;mso-wrap-distance-top:0;mso-wrap-distance-right:9pt;mso-wrap-distance-bottom:0;mso-position-horizontal:absolute;mso-position-horizontal-relative:text;mso-position-vertical:absolute;mso-position-vertical-relative:text" from="49.4pt,-22.3pt" to="49.4pt,1.3pt" o:gfxdata="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" o:allowincell="f" filled="t" strokeweight=".5pt">
                 <v:stroke joinstyle="miter"/>
                 <o:lock v:ext="edit" shapetype="f"/>
               </v:line>
@@ -3058,7 +3082,7 @@
           </mc:Choice>
           <mc:Fallback>
             <w:pict>
-              <v:rect w14:anchorId="48AAD208" id="Shape 9" o:spid="_x0000_s1026" style="position:absolute;margin-left:348.15pt;margin-top:-17pt;width:72.6pt;height:18.1pt;z-index:-251657728;visibility:visible;mso-wrap-style:square;mso-wrap-distance-left:9pt;mso-wrap-distance-top:0;mso-wrap-distance-right:9pt;mso-wrap-distance-bottom:0;mso-position-horizontal:absolute;mso-position-horizontal-relative:text;mso-position-vertical:absolute;mso-position-vertical-relative:text;v-text-anchor:top" o:gfxdata="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" o:allowincell="f" stroked="f"/>
+              <v:rect w14:anchorId="209A71CF" id="Shape 9" o:spid="_x0000_s1026" style="position:absolute;margin-left:348.15pt;margin-top:-17pt;width:72.6pt;height:18.1pt;z-index:-251657728;visibility:visible;mso-wrap-style:square;mso-wrap-distance-left:9pt;mso-wrap-distance-top:0;mso-wrap-distance-right:9pt;mso-wrap-distance-bottom:0;mso-position-horizontal:absolute;mso-position-horizontal-relative:text;mso-position-vertical:absolute;mso-position-vertical-relative:text;v-text-anchor:top" o:gfxdata="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" o:allowincell="f" stroked="f"/>
             </w:pict>
           </mc:Fallback>
         </mc:AlternateContent>
@@ -3124,7 +3148,7 @@
           </mc:Choice>
           <mc:Fallback>
             <w:pict>
-              <v:line w14:anchorId="669A4F63" id="Shape 10" o:spid="_x0000_s1026" style="position:absolute;z-index:-251656704;visibility:visible;mso-wrap-style:square;mso-wrap-distance-left:9pt;mso-wrap-distance-top:0;mso-wrap-distance-right:9pt;mso-wrap-distance-bottom:0;mso-position-horizontal:absolute;mso-position-horizontal-relative:text;mso-position-vertical:absolute;mso-position-vertical-relative:text" from="347.9pt,1.1pt" to="421pt,1.1pt" o:gfxdata="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" o:allowincell="f" filled="t" strokeweight=".5pt">
+              <v:line w14:anchorId="215B6291" id="Shape 10" o:spid="_x0000_s1026" style="position:absolute;z-index:-251656704;visibility:visible;mso-wrap-style:square;mso-wrap-distance-left:9pt;mso-wrap-distance-top:0;mso-wrap-distance-right:9pt;mso-wrap-distance-bottom:0;mso-position-horizontal:absolute;mso-position-horizontal-relative:text;mso-position-vertical:absolute;mso-position-vertical-relative:text" from="347.9pt,1.1pt" to="421pt,1.1pt" o:gfxdata="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" o:allowincell="f" filled="t" strokeweight=".5pt">
                 <v:stroke joinstyle="miter"/>
                 <o:lock v:ext="edit" shapetype="f"/>
               </v:line>
@@ -3193,7 +3217,7 @@
           </mc:Choice>
           <mc:Fallback>
             <w:pict>
-              <v:line w14:anchorId="5993D22F" id="Shape 11" o:spid="_x0000_s1026" style="position:absolute;z-index:-251655680;visibility:visible;mso-wrap-style:square;mso-wrap-distance-left:9pt;mso-wrap-distance-top:0;mso-wrap-distance-right:9pt;mso-wrap-distance-bottom:0;mso-position-horizontal:absolute;mso-position-horizontal-relative:text;mso-position-vertical:absolute;mso-position-vertical-relative:text" from="420.75pt,-17.25pt" to="420.75pt,1.35pt" o:gfxdata="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" o:allowincell="f" filled="t" strokeweight=".5pt">
+              <v:line w14:anchorId="4D2BC3F4" id="Shape 11" o:spid="_x0000_s1026" style="position:absolute;z-index:-251655680;visibility:visible;mso-wrap-style:square;mso-wrap-distance-left:9pt;mso-wrap-distance-top:0;mso-wrap-distance-right:9pt;mso-wrap-distance-bottom:0;mso-position-horizontal:absolute;mso-position-horizontal-relative:text;mso-position-vertical:absolute;mso-position-vertical-relative:text" from="420.75pt,-17.25pt" to="420.75pt,1.35pt" o:gfxdata="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" o:allowincell="f" filled="t" strokeweight=".5pt">
                 <v:stroke joinstyle="miter"/>
                 <o:lock v:ext="edit" shapetype="f"/>
               </v:line>
@@ -3262,7 +3286,7 @@
           </mc:Choice>
           <mc:Fallback>
             <w:pict>
-              <v:line w14:anchorId="3C93174E" id="Shape 12" o:spid="_x0000_s1026" style="position:absolute;z-index:-251654656;visibility:visible;mso-wrap-style:square;mso-wrap-distance-left:9pt;mso-wrap-distance-top:0;mso-wrap-distance-right:9pt;mso-wrap-distance-bottom:0;mso-position-horizontal:absolute;mso-position-horizontal-relative:text;mso-position-vertical:absolute;mso-position-vertical-relative:text" from="347.9pt,-17pt" to="421pt,-17pt" o:gfxdata="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" o:allowincell="f" filled="t" strokeweight=".5pt">
+              <v:line w14:anchorId="42FB44BB" id="Shape 12" o:spid="_x0000_s1026" style="position:absolute;z-index:-251654656;visibility:visible;mso-wrap-style:square;mso-wrap-distance-left:9pt;mso-wrap-distance-top:0;mso-wrap-distance-right:9pt;mso-wrap-distance-bottom:0;mso-position-horizontal:absolute;mso-position-horizontal-relative:text;mso-position-vertical:absolute;mso-position-vertical-relative:text" from="347.9pt,-17pt" to="421pt,-17pt" o:gfxdata="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" o:allowincell="f" filled="t" strokeweight=".5pt">
                 <v:stroke joinstyle="miter"/>
                 <o:lock v:ext="edit" shapetype="f"/>
               </v:line>
@@ -3331,7 +3355,7 @@
           </mc:Choice>
           <mc:Fallback>
             <w:pict>
-              <v:line w14:anchorId="2B615D95" id="Shape 13" o:spid="_x0000_s1026" style="position:absolute;z-index:-251653632;visibility:visible;mso-wrap-style:square;mso-wrap-distance-left:9pt;mso-wrap-distance-top:0;mso-wrap-distance-right:9pt;mso-wrap-distance-bottom:0;mso-position-horizontal:absolute;mso-position-horizontal-relative:text;mso-position-vertical:absolute;mso-position-vertical-relative:text" from="348.15pt,-17.25pt" to="348.15pt,1.35pt" o:gfxdata="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" o:allowincell="f" filled="t" strokeweight=".5pt">
+              <v:line w14:anchorId="49BA77CF" id="Shape 13" o:spid="_x0000_s1026" style="position:absolute;z-index:-251653632;visibility:visible;mso-wrap-style:square;mso-wrap-distance-left:9pt;mso-wrap-distance-top:0;mso-wrap-distance-right:9pt;mso-wrap-distance-bottom:0;mso-position-horizontal:absolute;mso-position-horizontal-relative:text;mso-position-vertical:absolute;mso-position-vertical-relative:text" from="348.15pt,-17.25pt" to="348.15pt,1.35pt" o:gfxdata="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" o:allowincell="f" filled="t" strokeweight=".5pt">
                 <v:stroke joinstyle="miter"/>
                 <o:lock v:ext="edit" shapetype="f"/>
               </v:line>
@@ -5839,16 +5863,7 @@
           <w:rFonts w:asciiTheme="minorHAnsi" w:eastAsia="Calibri" w:hAnsiTheme="minorHAnsi" w:cstheme="minorHAnsi"/>
           <w:sz w:val="24"/>
         </w:rPr>
-        <w:t xml:space="preserve"> displaying</w:t>
-      </w:r>
-      <w:bookmarkStart w:id="8" w:name="_GoBack"/>
-      <w:bookmarkEnd w:id="8"/>
-      <w:r>
-        <w:rPr>
-          <w:rFonts w:asciiTheme="minorHAnsi" w:eastAsia="Calibri" w:hAnsiTheme="minorHAnsi" w:cstheme="minorHAnsi"/>
-          <w:sz w:val="24"/>
-        </w:rPr>
-        <w:t xml:space="preserve"> all users.</w:t>
+        <w:t xml:space="preserve"> displaying all users.</w:t>
       </w:r>
     </w:p>
     <w:p>
@@ -6387,7 +6402,7 @@
         <w:lastRenderedPageBreak/>
         <w:t xml:space="preserve">  </w:t>
       </w:r>
-      <w:bookmarkStart w:id="9" w:name="_Toc14247165"/>
+      <w:bookmarkStart w:id="8" w:name="_Toc14247165"/>
       <w:r>
         <w:rPr>
           <w:rStyle w:val="Heading2Char"/>
@@ -6415,7 +6430,7 @@
         </w:rPr>
         <w:t xml:space="preserve"> </w:t>
       </w:r>
-      <w:bookmarkEnd w:id="9"/>
+      <w:bookmarkEnd w:id="8"/>
       <w:r>
         <w:rPr>
           <w:rStyle w:val="Heading2Char"/>
@@ -7433,8 +7448,8 @@
           <w:color w:val="auto"/>
         </w:rPr>
       </w:pPr>
-      <w:bookmarkStart w:id="10" w:name="page5"/>
-      <w:bookmarkEnd w:id="10"/>
+      <w:bookmarkStart w:id="9" w:name="page5"/>
+      <w:bookmarkEnd w:id="9"/>
       <w:r>
         <w:rPr>
           <w:rStyle w:val="Heading2Char"/>
@@ -9369,7 +9384,7 @@
           </mc:Choice>
           <mc:Fallback>
             <w:pict>
-              <v:rect w14:anchorId="44BE7F2B" id="Rectangle 24" o:spid="_x0000_s1026" style="position:absolute;margin-left:1.7pt;margin-top:59.15pt;width:9.4pt;height:8.75pt;z-index:251641344;visibility:visible;mso-wrap-style:square;mso-wrap-distance-left:9pt;mso-wrap-distance-top:0;mso-wrap-distance-right:9pt;mso-wrap-distance-bottom:0;mso-position-horizontal:absolute;mso-position-horizontal-relative:text;mso-position-vertical:absolute;mso-position-vertical-relative:text;v-text-anchor:middle" o:gfxdata="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" filled="f" strokecolor="white [3212]" strokeweight="1pt"/>
+              <v:rect w14:anchorId="4837204B" id="Rectangle 24" o:spid="_x0000_s1026" style="position:absolute;margin-left:1.7pt;margin-top:59.15pt;width:9.4pt;height:8.75pt;z-index:251641344;visibility:visible;mso-wrap-style:square;mso-wrap-distance-left:9pt;mso-wrap-distance-top:0;mso-wrap-distance-right:9pt;mso-wrap-distance-bottom:0;mso-position-horizontal:absolute;mso-position-horizontal-relative:text;mso-position-vertical:absolute;mso-position-vertical-relative:text;v-text-anchor:middle" o:gfxdata="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" filled="f" strokecolor="white [3212]" strokeweight="1pt"/>
             </w:pict>
           </mc:Fallback>
         </mc:AlternateContent>
@@ -9446,7 +9461,7 @@
           </mc:Choice>
           <mc:Fallback>
             <w:pict>
-              <v:rect w14:anchorId="659DCEF2" id="Rectangle 23" o:spid="_x0000_s1026" style="position:absolute;margin-left:1.95pt;margin-top:47.6pt;width:9.35pt;height:8.75pt;z-index:251640320;visibility:visible;mso-wrap-style:square;mso-wrap-distance-left:9pt;mso-wrap-distance-top:0;mso-wrap-distance-right:9pt;mso-wrap-distance-bottom:0;mso-position-horizontal:absolute;mso-position-horizontal-relative:text;mso-position-vertical:absolute;mso-position-vertical-relative:text;v-text-anchor:middle" o:gfxdata="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" filled="f" strokecolor="white [3212]" strokeweight="1pt"/>
+              <v:rect w14:anchorId="41019F34" id="Rectangle 23" o:spid="_x0000_s1026" style="position:absolute;margin-left:1.95pt;margin-top:47.6pt;width:9.35pt;height:8.75pt;z-index:251640320;visibility:visible;mso-wrap-style:square;mso-wrap-distance-left:9pt;mso-wrap-distance-top:0;mso-wrap-distance-right:9pt;mso-wrap-distance-bottom:0;mso-position-horizontal:absolute;mso-position-horizontal-relative:text;mso-position-vertical:absolute;mso-position-vertical-relative:text;v-text-anchor:middle" o:gfxdata="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" filled="f" strokecolor="white [3212]" strokeweight="1pt"/>
             </w:pict>
           </mc:Fallback>
         </mc:AlternateContent>
@@ -9601,7 +9616,7 @@
           </mc:Choice>
           <mc:Fallback>
             <w:pict>
-              <v:rect w14:anchorId="0E0DA2B1" id="Rectangle 30" o:spid="_x0000_s1026" style="position:absolute;margin-left:20.15pt;margin-top:142.4pt;width:221.55pt;height:11.1pt;z-index:251647488;visibility:visible;mso-wrap-style:square;mso-wrap-distance-left:9pt;mso-wrap-distance-top:0;mso-wrap-distance-right:9pt;mso-wrap-distance-bottom:0;mso-position-horizontal:absolute;mso-position-horizontal-relative:text;mso-position-vertical:absolute;mso-position-vertical-relative:text;v-text-anchor:middle" o:gfxdata="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" filled="f" strokecolor="white [3212]" strokeweight="1pt"/>
+              <v:rect w14:anchorId="1EC458B5" id="Rectangle 30" o:spid="_x0000_s1026" style="position:absolute;margin-left:20.15pt;margin-top:142.4pt;width:221.55pt;height:11.1pt;z-index:251647488;visibility:visible;mso-wrap-style:square;mso-wrap-distance-left:9pt;mso-wrap-distance-top:0;mso-wrap-distance-right:9pt;mso-wrap-distance-bottom:0;mso-position-horizontal:absolute;mso-position-horizontal-relative:text;mso-position-vertical:absolute;mso-position-vertical-relative:text;v-text-anchor:middle" o:gfxdata="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" filled="f" strokecolor="white [3212]" strokeweight="1pt"/>
             </w:pict>
           </mc:Fallback>
         </mc:AlternateContent>
@@ -9678,7 +9693,7 @@
           </mc:Choice>
           <mc:Fallback>
             <w:pict>
-              <v:rect w14:anchorId="71AEC923" id="Rectangle 29" o:spid="_x0000_s1026" style="position:absolute;margin-left:20.2pt;margin-top:122pt;width:221.55pt;height:11.1pt;z-index:251644416;visibility:visible;mso-wrap-style:square;mso-wrap-distance-left:9pt;mso-wrap-distance-top:0;mso-wrap-distance-right:9pt;mso-wrap-distance-bottom:0;mso-position-horizontal:absolute;mso-position-horizontal-relative:text;mso-position-vertical:absolute;mso-position-vertical-relative:text;v-text-anchor:middle" o:gfxdata="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" filled="f" strokecolor="white [3212]" strokeweight="1pt"/>
+              <v:rect w14:anchorId="66D3EE74" id="Rectangle 29" o:spid="_x0000_s1026" style="position:absolute;margin-left:20.2pt;margin-top:122pt;width:221.55pt;height:11.1pt;z-index:251644416;visibility:visible;mso-wrap-style:square;mso-wrap-distance-left:9pt;mso-wrap-distance-top:0;mso-wrap-distance-right:9pt;mso-wrap-distance-bottom:0;mso-position-horizontal:absolute;mso-position-horizontal-relative:text;mso-position-vertical:absolute;mso-position-vertical-relative:text;v-text-anchor:middle" o:gfxdata="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" filled="f" strokecolor="white [3212]" strokeweight="1pt"/>
             </w:pict>
           </mc:Fallback>
         </mc:AlternateContent>
@@ -9755,7 +9770,7 @@
           </mc:Choice>
           <mc:Fallback>
             <w:pict>
-              <v:rect w14:anchorId="3F9913EC" id="Rectangle 28" o:spid="_x0000_s1026" style="position:absolute;margin-left:1.5pt;margin-top:104.8pt;width:9.4pt;height:8.75pt;z-index:251642368;visibility:visible;mso-wrap-style:square;mso-wrap-distance-left:9pt;mso-wrap-distance-top:0;mso-wrap-distance-right:9pt;mso-wrap-distance-bottom:0;mso-position-horizontal:absolute;mso-position-horizontal-relative:text;mso-position-vertical:absolute;mso-position-vertical-relative:text;v-text-anchor:middle" o:gfxdata="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" filled="f" strokecolor="white [3212]" strokeweight="1pt"/>
+              <v:rect w14:anchorId="7D372782" id="Rectangle 28" o:spid="_x0000_s1026" style="position:absolute;margin-left:1.5pt;margin-top:104.8pt;width:9.4pt;height:8.75pt;z-index:251642368;visibility:visible;mso-wrap-style:square;mso-wrap-distance-left:9pt;mso-wrap-distance-top:0;mso-wrap-distance-right:9pt;mso-wrap-distance-bottom:0;mso-position-horizontal:absolute;mso-position-horizontal-relative:text;mso-position-vertical:absolute;mso-position-vertical-relative:text;v-text-anchor:middle" o:gfxdata="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" filled="f" strokecolor="white [3212]" strokeweight="1pt"/>
             </w:pict>
           </mc:Fallback>
         </mc:AlternateContent>
@@ -9832,7 +9847,7 @@
           </mc:Choice>
           <mc:Fallback>
             <w:pict>
-              <v:rect w14:anchorId="053A1455" id="Rectangle 25" o:spid="_x0000_s1026" style="position:absolute;margin-left:1.6pt;margin-top:70.8pt;width:9.4pt;height:8.75pt;z-index:251643392;visibility:visible;mso-wrap-style:square;mso-wrap-distance-left:9pt;mso-wrap-distance-top:0;mso-wrap-distance-right:9pt;mso-wrap-distance-bottom:0;mso-position-horizontal:absolute;mso-position-horizontal-relative:text;mso-position-vertical:absolute;mso-position-vertical-relative:text;v-text-anchor:middle" o:gfxdata="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" filled="f" strokecolor="white [3212]" strokeweight="1pt"/>
+              <v:rect w14:anchorId="5E70FF46" id="Rectangle 25" o:spid="_x0000_s1026" style="position:absolute;margin-left:1.6pt;margin-top:70.8pt;width:9.4pt;height:8.75pt;z-index:251643392;visibility:visible;mso-wrap-style:square;mso-wrap-distance-left:9pt;mso-wrap-distance-top:0;mso-wrap-distance-right:9pt;mso-wrap-distance-bottom:0;mso-position-horizontal:absolute;mso-position-horizontal-relative:text;mso-position-vertical:absolute;mso-position-vertical-relative:text;v-text-anchor:middle" o:gfxdata="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" filled="f" strokecolor="white [3212]" strokeweight="1pt"/>
             </w:pict>
           </mc:Fallback>
         </mc:AlternateContent>
@@ -9909,7 +9924,7 @@
           </mc:Choice>
           <mc:Fallback>
             <w:pict>
-              <v:rect w14:anchorId="01443426" id="Rectangle 27" o:spid="_x0000_s1026" style="position:absolute;margin-left:1.65pt;margin-top:93.7pt;width:9.4pt;height:8.75pt;z-index:251646464;visibility:visible;mso-wrap-style:square;mso-wrap-distance-left:9pt;mso-wrap-distance-top:0;mso-wrap-distance-right:9pt;mso-wrap-distance-bottom:0;mso-position-horizontal:absolute;mso-position-horizontal-relative:text;mso-position-vertical:absolute;mso-position-vertical-relative:text;v-text-anchor:middle" o:gfxdata="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" filled="f" strokecolor="white [3212]" strokeweight="1pt"/>
+              <v:rect w14:anchorId="1A55E25E" id="Rectangle 27" o:spid="_x0000_s1026" style="position:absolute;margin-left:1.65pt;margin-top:93.7pt;width:9.4pt;height:8.75pt;z-index:251646464;visibility:visible;mso-wrap-style:square;mso-wrap-distance-left:9pt;mso-wrap-distance-top:0;mso-wrap-distance-right:9pt;mso-wrap-distance-bottom:0;mso-position-horizontal:absolute;mso-position-horizontal-relative:text;mso-position-vertical:absolute;mso-position-vertical-relative:text;v-text-anchor:middle" o:gfxdata="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" filled="f" strokecolor="white [3212]" strokeweight="1pt"/>
             </w:pict>
           </mc:Fallback>
         </mc:AlternateContent>
@@ -9986,7 +10001,7 @@
           </mc:Choice>
           <mc:Fallback>
             <w:pict>
-              <v:rect w14:anchorId="7F150D7F" id="Rectangle 26" o:spid="_x0000_s1026" style="position:absolute;margin-left:1.65pt;margin-top:82pt;width:9.4pt;height:8.75pt;z-index:251645440;visibility:visible;mso-wrap-style:square;mso-wrap-distance-left:9pt;mso-wrap-distance-top:0;mso-wrap-distance-right:9pt;mso-wrap-distance-bottom:0;mso-position-horizontal:absolute;mso-position-horizontal-relative:text;mso-position-vertical:absolute;mso-position-vertical-relative:text;v-text-anchor:middle" o:gfxdata="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" filled="f" strokecolor="white [3212]" strokeweight="1pt"/>
+              <v:rect w14:anchorId="7553ED32" id="Rectangle 26" o:spid="_x0000_s1026" style="position:absolute;margin-left:1.65pt;margin-top:82pt;width:9.4pt;height:8.75pt;z-index:251645440;visibility:visible;mso-wrap-style:square;mso-wrap-distance-left:9pt;mso-wrap-distance-top:0;mso-wrap-distance-right:9pt;mso-wrap-distance-bottom:0;mso-position-horizontal:absolute;mso-position-horizontal-relative:text;mso-position-vertical:absolute;mso-position-vertical-relative:text;v-text-anchor:middle" o:gfxdata="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" filled="f" strokecolor="white [3212]" strokeweight="1pt"/>
             </w:pict>
           </mc:Fallback>
         </mc:AlternateContent>
@@ -12326,7 +12341,7 @@
           <w:color w:val="auto"/>
         </w:rPr>
       </w:pPr>
-      <w:bookmarkStart w:id="11" w:name="_Toc14247168"/>
+      <w:bookmarkStart w:id="10" w:name="_Toc14247168"/>
       <w:r>
         <w:rPr>
           <w:rFonts w:asciiTheme="minorHAnsi" w:eastAsia="Cambria" w:hAnsiTheme="minorHAnsi" w:cstheme="minorHAnsi"/>
@@ -12334,8 +12349,9 @@
         </w:rPr>
         <w:t>Troubleshooting</w:t>
       </w:r>
-      <w:bookmarkEnd w:id="11"/>
-    </w:p>
+      <w:bookmarkEnd w:id="10"/>
+    </w:p>
+    <w:p/>
     <w:p>
       <w:pPr>
         <w:spacing w:line="43" w:lineRule="exact"/>
@@ -12350,19 +12366,137 @@
       <w:pPr>
         <w:ind w:left="720"/>
         <w:rPr>
-          <w:rFonts w:asciiTheme="minorHAnsi" w:hAnsiTheme="minorHAnsi" w:cstheme="minorHAnsi"/>
+          <w:rStyle w:val="Heading2Char"/>
+          <w:rFonts w:asciiTheme="minorHAnsi" w:hAnsiTheme="minorHAnsi" w:cstheme="minorHAnsi"/>
+          <w:color w:val="auto"/>
+        </w:rPr>
+      </w:pPr>
+      <w:r>
+        <w:rPr>
+          <w:rStyle w:val="Heading2Char"/>
+          <w:rFonts w:asciiTheme="minorHAnsi" w:hAnsiTheme="minorHAnsi" w:cstheme="minorHAnsi"/>
+          <w:color w:val="auto"/>
+        </w:rPr>
+        <w:t xml:space="preserve">4.1 Missing </w:t>
+      </w:r>
+      <w:proofErr w:type="spellStart"/>
+      <w:r>
+        <w:rPr>
+          <w:rStyle w:val="Heading2Char"/>
+          <w:rFonts w:asciiTheme="minorHAnsi" w:hAnsiTheme="minorHAnsi" w:cstheme="minorHAnsi"/>
+          <w:color w:val="auto"/>
+        </w:rPr>
+        <w:t>bpf</w:t>
+      </w:r>
+      <w:proofErr w:type="spellEnd"/>
+      <w:r>
+        <w:rPr>
+          <w:rStyle w:val="Heading2Char"/>
+          <w:rFonts w:asciiTheme="minorHAnsi" w:hAnsiTheme="minorHAnsi" w:cstheme="minorHAnsi"/>
+          <w:color w:val="auto"/>
+        </w:rPr>
+        <w:t xml:space="preserve"> maps</w:t>
+      </w:r>
+    </w:p>
+    <w:p>
+      <w:pPr>
+        <w:ind w:left="720"/>
+        <w:rPr>
+          <w:rStyle w:val="Heading2Char"/>
+          <w:rFonts w:asciiTheme="minorHAnsi" w:hAnsiTheme="minorHAnsi" w:cstheme="minorHAnsi"/>
+          <w:color w:val="auto"/>
+        </w:rPr>
+      </w:pPr>
+    </w:p>
+    <w:p>
+      <w:pPr>
+        <w:ind w:left="720"/>
+        <w:rPr>
+          <w:rFonts w:asciiTheme="minorHAnsi" w:eastAsiaTheme="majorEastAsia" w:hAnsiTheme="minorHAnsi" w:cstheme="minorHAnsi"/>
+          <w:b/>
+          <w:bCs/>
+          <w:sz w:val="26"/>
+          <w:szCs w:val="26"/>
+        </w:rPr>
+      </w:pPr>
+      <w:r>
+        <w:rPr>
+          <w:rFonts w:eastAsia="Calibri"/>
           <w:sz w:val="24"/>
           <w:szCs w:val="24"/>
         </w:rPr>
-      </w:pPr>
+        <w:t>In the unlikely</w:t>
+      </w:r>
+      <w:r>
+        <w:rPr>
+          <w:rStyle w:val="Heading2Char"/>
+          <w:rFonts w:asciiTheme="minorHAnsi" w:hAnsiTheme="minorHAnsi" w:cstheme="minorHAnsi"/>
+          <w:color w:val="auto"/>
+        </w:rPr>
+        <w:t xml:space="preserve"> </w:t>
+      </w:r>
       <w:r>
         <w:rPr>
           <w:rFonts w:asciiTheme="minorHAnsi" w:eastAsia="Calibri" w:hAnsiTheme="minorHAnsi" w:cstheme="minorHAnsi"/>
           <w:sz w:val="24"/>
           <w:szCs w:val="24"/>
         </w:rPr>
-        <w:t>In the unlikely event that the user is ever confronted with a terminal with the following issue,</w:t>
-      </w:r>
+        <w:t xml:space="preserve">event that the </w:t>
+      </w:r>
+      <w:r>
+        <w:rPr>
+          <w:rFonts w:asciiTheme="minorHAnsi" w:eastAsia="Calibri" w:hAnsiTheme="minorHAnsi" w:cstheme="minorHAnsi"/>
+          <w:sz w:val="24"/>
+          <w:szCs w:val="24"/>
+        </w:rPr>
+        <w:t xml:space="preserve">following error appears in a </w:t>
+      </w:r>
+      <w:proofErr w:type="gramStart"/>
+      <w:r>
+        <w:rPr>
+          <w:rFonts w:asciiTheme="minorHAnsi" w:eastAsia="Calibri" w:hAnsiTheme="minorHAnsi" w:cstheme="minorHAnsi"/>
+          <w:sz w:val="24"/>
+          <w:szCs w:val="24"/>
+        </w:rPr>
+        <w:t>pop up</w:t>
+      </w:r>
+      <w:proofErr w:type="gramEnd"/>
+      <w:r>
+        <w:rPr>
+          <w:rFonts w:asciiTheme="minorHAnsi" w:eastAsia="Calibri" w:hAnsiTheme="minorHAnsi" w:cstheme="minorHAnsi"/>
+          <w:sz w:val="24"/>
+          <w:szCs w:val="24"/>
+        </w:rPr>
+        <w:t xml:space="preserve"> terminal while opening the </w:t>
+      </w:r>
+      <w:proofErr w:type="spellStart"/>
+      <w:r>
+        <w:rPr>
+          <w:rFonts w:asciiTheme="minorHAnsi" w:eastAsia="Calibri" w:hAnsiTheme="minorHAnsi" w:cstheme="minorHAnsi"/>
+          <w:sz w:val="24"/>
+          <w:szCs w:val="24"/>
+        </w:rPr>
+        <w:t>Defendr</w:t>
+      </w:r>
+      <w:proofErr w:type="spellEnd"/>
+      <w:r>
+        <w:rPr>
+          <w:rFonts w:asciiTheme="minorHAnsi" w:eastAsia="Calibri" w:hAnsiTheme="minorHAnsi" w:cstheme="minorHAnsi"/>
+          <w:sz w:val="24"/>
+          <w:szCs w:val="24"/>
+        </w:rPr>
+        <w:t xml:space="preserve"> </w:t>
+      </w:r>
+      <w:proofErr w:type="spellStart"/>
+      <w:r>
+        <w:rPr>
+          <w:rFonts w:asciiTheme="minorHAnsi" w:eastAsia="Calibri" w:hAnsiTheme="minorHAnsi" w:cstheme="minorHAnsi"/>
+          <w:sz w:val="24"/>
+          <w:szCs w:val="24"/>
+        </w:rPr>
+        <w:t>aplication</w:t>
+      </w:r>
+      <w:proofErr w:type="spellEnd"/>
     </w:p>
     <w:p>
       <w:pPr>
@@ -12405,7 +12539,7 @@
           <w:lang w:val="en-US" w:eastAsia="en-US"/>
         </w:rPr>
         <w:drawing>
-          <wp:anchor distT="0" distB="0" distL="114300" distR="114300" simplePos="0" relativeHeight="251663872" behindDoc="1" locked="0" layoutInCell="0" allowOverlap="1" wp14:anchorId="6B614E8B" wp14:editId="5AEEC5D4">
+          <wp:anchor distT="0" distB="0" distL="114300" distR="114300" simplePos="0" relativeHeight="251679232" behindDoc="1" locked="0" layoutInCell="0" allowOverlap="1" wp14:anchorId="6BAFA3F0" wp14:editId="4C31222D">
             <wp:simplePos x="0" y="0"/>
             <wp:positionH relativeFrom="column">
               <wp:posOffset>381635</wp:posOffset>
@@ -12491,7 +12625,7 @@
           <w:sz w:val="24"/>
           <w:szCs w:val="24"/>
         </w:rPr>
-        <w:t>The error can easily be fixed by navigating to the installation directory (default is /home/</w:t>
+        <w:t xml:space="preserve">Mount the </w:t>
       </w:r>
       <w:proofErr w:type="spellStart"/>
       <w:r>
@@ -12500,7 +12634,7 @@
           <w:sz w:val="24"/>
           <w:szCs w:val="24"/>
         </w:rPr>
-        <w:t>darknites</w:t>
+        <w:t>bpf</w:t>
       </w:r>
       <w:proofErr w:type="spellEnd"/>
       <w:r>
@@ -12509,7 +12643,31 @@
           <w:sz w:val="24"/>
           <w:szCs w:val="24"/>
         </w:rPr>
-        <w:t>/</w:t>
+        <w:t xml:space="preserve"> file system </w:t>
+      </w:r>
+      <w:r>
+        <w:rPr>
+          <w:rFonts w:asciiTheme="minorHAnsi" w:eastAsia="Calibri" w:hAnsiTheme="minorHAnsi" w:cstheme="minorHAnsi"/>
+          <w:sz w:val="24"/>
+          <w:szCs w:val="24"/>
+        </w:rPr>
+        <w:t>by enter</w:t>
+      </w:r>
+      <w:r>
+        <w:rPr>
+          <w:rFonts w:asciiTheme="minorHAnsi" w:eastAsia="Calibri" w:hAnsiTheme="minorHAnsi" w:cstheme="minorHAnsi"/>
+          <w:sz w:val="24"/>
+          <w:szCs w:val="24"/>
+        </w:rPr>
+        <w:t>ing the</w:t>
+      </w:r>
+      <w:r>
+        <w:rPr>
+          <w:rFonts w:asciiTheme="minorHAnsi" w:eastAsia="Calibri" w:hAnsiTheme="minorHAnsi" w:cstheme="minorHAnsi"/>
+          <w:sz w:val="24"/>
+          <w:szCs w:val="24"/>
+        </w:rPr>
+        <w:t xml:space="preserve"> </w:t>
       </w:r>
       <w:proofErr w:type="spellStart"/>
       <w:r>
@@ -12518,7 +12676,7 @@
           <w:sz w:val="24"/>
           <w:szCs w:val="24"/>
         </w:rPr>
-        <w:t>Defendr</w:t>
+        <w:t>the</w:t>
       </w:r>
       <w:proofErr w:type="spellEnd"/>
       <w:r>
@@ -12527,7 +12685,7 @@
           <w:sz w:val="24"/>
           <w:szCs w:val="24"/>
         </w:rPr>
-        <w:t>/) and opening the command line terminal in said directory. Simply then enter the command “</w:t>
+        <w:t xml:space="preserve"> command “</w:t>
       </w:r>
       <w:proofErr w:type="spellStart"/>
       <w:r>
@@ -12599,7 +12757,49 @@
           <w:sz w:val="24"/>
           <w:szCs w:val="24"/>
         </w:rPr>
-        <w:t>/” without the quotations and press enter. If confronted with a request for the user password, enter the server password obtained from the server admin and press enter.</w:t>
+        <w:t xml:space="preserve">/” without the quotations </w:t>
+      </w:r>
+      <w:r>
+        <w:rPr>
+          <w:rFonts w:asciiTheme="minorHAnsi" w:eastAsia="Calibri" w:hAnsiTheme="minorHAnsi" w:cstheme="minorHAnsi"/>
+          <w:sz w:val="24"/>
+          <w:szCs w:val="24"/>
+        </w:rPr>
+        <w:t xml:space="preserve">within the terminal </w:t>
+      </w:r>
+      <w:r>
+        <w:rPr>
+          <w:rFonts w:asciiTheme="minorHAnsi" w:eastAsia="Calibri" w:hAnsiTheme="minorHAnsi" w:cstheme="minorHAnsi"/>
+          <w:sz w:val="24"/>
+          <w:szCs w:val="24"/>
+        </w:rPr>
+        <w:t>and press enter. If confronted with a request for the user password, enter the server password obtained from the server admin and press enter.</w:t>
+      </w:r>
+      <w:r>
+        <w:rPr>
+          <w:rFonts w:asciiTheme="minorHAnsi" w:eastAsia="Calibri" w:hAnsiTheme="minorHAnsi" w:cstheme="minorHAnsi"/>
+          <w:sz w:val="24"/>
+          <w:szCs w:val="24"/>
+        </w:rPr>
+        <w:t xml:space="preserve"> The </w:t>
+      </w:r>
+      <w:proofErr w:type="spellStart"/>
+      <w:r>
+        <w:rPr>
+          <w:rFonts w:asciiTheme="minorHAnsi" w:eastAsia="Calibri" w:hAnsiTheme="minorHAnsi" w:cstheme="minorHAnsi"/>
+          <w:sz w:val="24"/>
+          <w:szCs w:val="24"/>
+        </w:rPr>
+        <w:t>applicstion</w:t>
+      </w:r>
+      <w:proofErr w:type="spellEnd"/>
+      <w:r>
+        <w:rPr>
+          <w:rFonts w:asciiTheme="minorHAnsi" w:eastAsia="Calibri" w:hAnsiTheme="minorHAnsi" w:cstheme="minorHAnsi"/>
+          <w:sz w:val="24"/>
+          <w:szCs w:val="24"/>
+        </w:rPr>
+        <w:t xml:space="preserve"> can now be safely restarted.</w:t>
       </w:r>
     </w:p>
     <w:p>
@@ -12630,6 +12830,814 @@
         </w:rPr>
         <w:t xml:space="preserve"> the system interface becomes unresponsive the interface can simply be closed without doing any harm and restarted. This will not affect the system in any way.</w:t>
       </w:r>
+    </w:p>
+    <w:p>
+      <w:pPr>
+        <w:rPr>
+          <w:rFonts w:asciiTheme="minorHAnsi" w:hAnsiTheme="minorHAnsi" w:cstheme="minorHAnsi"/>
+          <w:sz w:val="24"/>
+          <w:szCs w:val="24"/>
+        </w:rPr>
+      </w:pPr>
+      <w:r>
+        <w:rPr>
+          <w:rFonts w:asciiTheme="minorHAnsi" w:hAnsiTheme="minorHAnsi" w:cstheme="minorHAnsi"/>
+          <w:sz w:val="24"/>
+          <w:szCs w:val="24"/>
+        </w:rPr>
+        <w:br w:type="page"/>
+      </w:r>
+    </w:p>
+    <w:p>
+      <w:pPr>
+        <w:ind w:left="720"/>
+        <w:rPr>
+          <w:rStyle w:val="Heading2Char"/>
+          <w:rFonts w:asciiTheme="minorHAnsi" w:hAnsiTheme="minorHAnsi" w:cstheme="minorHAnsi"/>
+          <w:color w:val="auto"/>
+        </w:rPr>
+      </w:pPr>
+      <w:r>
+        <w:rPr>
+          <w:rStyle w:val="Heading2Char"/>
+          <w:rFonts w:asciiTheme="minorHAnsi" w:hAnsiTheme="minorHAnsi" w:cstheme="minorHAnsi"/>
+          <w:color w:val="auto"/>
+        </w:rPr>
+        <w:lastRenderedPageBreak/>
+        <w:t>4.</w:t>
+      </w:r>
+      <w:r>
+        <w:rPr>
+          <w:rStyle w:val="Heading2Char"/>
+          <w:rFonts w:asciiTheme="minorHAnsi" w:hAnsiTheme="minorHAnsi" w:cstheme="minorHAnsi"/>
+          <w:color w:val="auto"/>
+        </w:rPr>
+        <w:t>2</w:t>
+      </w:r>
+      <w:r>
+        <w:rPr>
+          <w:rStyle w:val="Heading2Char"/>
+          <w:rFonts w:asciiTheme="minorHAnsi" w:hAnsiTheme="minorHAnsi" w:cstheme="minorHAnsi"/>
+          <w:color w:val="auto"/>
+        </w:rPr>
+        <w:t xml:space="preserve"> Grafana is not showing any data</w:t>
+      </w:r>
+    </w:p>
+    <w:p>
+      <w:pPr>
+        <w:ind w:left="720"/>
+        <w:rPr>
+          <w:rStyle w:val="Heading2Char"/>
+          <w:rFonts w:asciiTheme="minorHAnsi" w:hAnsiTheme="minorHAnsi" w:cstheme="minorHAnsi"/>
+          <w:color w:val="auto"/>
+        </w:rPr>
+      </w:pPr>
+    </w:p>
+    <w:p>
+      <w:pPr>
+        <w:ind w:left="720"/>
+        <w:rPr>
+          <w:rFonts w:eastAsia="Calibri"/>
+          <w:sz w:val="24"/>
+          <w:szCs w:val="24"/>
+        </w:rPr>
+      </w:pPr>
+      <w:r>
+        <w:rPr>
+          <w:rFonts w:eastAsia="Calibri"/>
+          <w:sz w:val="24"/>
+          <w:szCs w:val="24"/>
+        </w:rPr>
+        <w:t>At time an improper start-up of a server may cause a disruption in the proper display of metrics.</w:t>
+      </w:r>
+      <w:r>
+        <w:rPr>
+          <w:rFonts w:eastAsia="Calibri"/>
+          <w:sz w:val="24"/>
+          <w:szCs w:val="24"/>
+        </w:rPr>
+        <w:t xml:space="preserve">  This may be due to delays or disruptions in service start-ups.  </w:t>
+      </w:r>
+      <w:r>
+        <w:rPr>
+          <w:rFonts w:eastAsia="Calibri"/>
+          <w:sz w:val="24"/>
+          <w:szCs w:val="24"/>
+        </w:rPr>
+        <w:t xml:space="preserve">A </w:t>
+      </w:r>
+      <w:proofErr w:type="spellStart"/>
+      <w:r>
+        <w:rPr>
+          <w:rFonts w:eastAsia="Calibri"/>
+          <w:sz w:val="24"/>
+          <w:szCs w:val="24"/>
+        </w:rPr>
+        <w:t>Defendr</w:t>
+      </w:r>
+      <w:proofErr w:type="spellEnd"/>
+      <w:r>
+        <w:rPr>
+          <w:rFonts w:eastAsia="Calibri"/>
+          <w:sz w:val="24"/>
+          <w:szCs w:val="24"/>
+        </w:rPr>
+        <w:t xml:space="preserve"> restart may cause the system to return to normal functionality, however for a more persistent case</w:t>
+      </w:r>
+      <w:r>
+        <w:rPr>
+          <w:rFonts w:eastAsia="Calibri"/>
+          <w:sz w:val="24"/>
+          <w:szCs w:val="24"/>
+        </w:rPr>
+        <w:t xml:space="preserve"> more steps can be taken to investigate</w:t>
+      </w:r>
+      <w:r>
+        <w:rPr>
+          <w:rFonts w:eastAsia="Calibri"/>
+          <w:sz w:val="24"/>
+          <w:szCs w:val="24"/>
+        </w:rPr>
+        <w:t xml:space="preserve"> and remediate.</w:t>
+      </w:r>
+    </w:p>
+    <w:p>
+      <w:pPr>
+        <w:ind w:left="720"/>
+        <w:rPr>
+          <w:rFonts w:eastAsia="Calibri"/>
+          <w:sz w:val="24"/>
+          <w:szCs w:val="24"/>
+        </w:rPr>
+      </w:pPr>
+    </w:p>
+    <w:p>
+      <w:pPr>
+        <w:ind w:left="720"/>
+        <w:rPr>
+          <w:rFonts w:eastAsia="Calibri"/>
+          <w:sz w:val="24"/>
+          <w:szCs w:val="24"/>
+        </w:rPr>
+      </w:pPr>
+      <w:r>
+        <w:rPr>
+          <w:rFonts w:eastAsia="Calibri"/>
+          <w:sz w:val="24"/>
+          <w:szCs w:val="24"/>
+        </w:rPr>
+        <w:t xml:space="preserve">To determine the cause, open a </w:t>
+      </w:r>
+      <w:r>
+        <w:rPr>
+          <w:rFonts w:eastAsia="Calibri"/>
+          <w:sz w:val="24"/>
+          <w:szCs w:val="24"/>
+        </w:rPr>
+        <w:t>browser and navigate to</w:t>
+      </w:r>
+      <w:r>
+        <w:rPr>
+          <w:rFonts w:eastAsia="Calibri"/>
+          <w:sz w:val="24"/>
+          <w:szCs w:val="24"/>
+        </w:rPr>
+        <w:t>:</w:t>
+      </w:r>
+    </w:p>
+    <w:p>
+      <w:pPr>
+        <w:pStyle w:val="ListParagraph"/>
+        <w:numPr>
+          <w:ilvl w:val="0"/>
+          <w:numId w:val="23"/>
+        </w:numPr>
+        <w:rPr>
+          <w:rFonts w:eastAsia="Calibri"/>
+          <w:sz w:val="24"/>
+          <w:szCs w:val="24"/>
+        </w:rPr>
+      </w:pPr>
+      <w:hyperlink r:id="rId28" w:history="1">
+        <w:r>
+          <w:rPr>
+            <w:rStyle w:val="Hyperlink"/>
+            <w:rFonts w:eastAsia="Calibri"/>
+            <w:sz w:val="24"/>
+            <w:szCs w:val="24"/>
+          </w:rPr>
+          <w:t>http://localhost:9190</w:t>
+        </w:r>
+      </w:hyperlink>
+      <w:r>
+        <w:rPr>
+          <w:rFonts w:eastAsia="Calibri"/>
+          <w:sz w:val="24"/>
+          <w:szCs w:val="24"/>
+        </w:rPr>
+        <w:t>*</w:t>
+      </w:r>
+    </w:p>
+    <w:p>
+      <w:pPr>
+        <w:pStyle w:val="ListParagraph"/>
+        <w:numPr>
+          <w:ilvl w:val="0"/>
+          <w:numId w:val="23"/>
+        </w:numPr>
+        <w:rPr>
+          <w:rFonts w:eastAsia="Calibri"/>
+          <w:sz w:val="24"/>
+          <w:szCs w:val="24"/>
+        </w:rPr>
+      </w:pPr>
+      <w:r>
+        <w:rPr>
+          <w:rFonts w:eastAsia="Calibri"/>
+          <w:sz w:val="24"/>
+          <w:szCs w:val="24"/>
+        </w:rPr>
+        <w:t>http://localhost:</w:t>
+      </w:r>
+      <w:r>
+        <w:rPr>
+          <w:rFonts w:eastAsia="Calibri"/>
+          <w:sz w:val="24"/>
+          <w:szCs w:val="24"/>
+        </w:rPr>
+        <w:t>9090</w:t>
+      </w:r>
+      <w:r>
+        <w:rPr>
+          <w:rFonts w:eastAsia="Calibri"/>
+          <w:sz w:val="24"/>
+          <w:szCs w:val="24"/>
+        </w:rPr>
+        <w:t>*</w:t>
+      </w:r>
+    </w:p>
+    <w:p>
+      <w:pPr>
+        <w:pStyle w:val="ListParagraph"/>
+        <w:numPr>
+          <w:ilvl w:val="0"/>
+          <w:numId w:val="23"/>
+        </w:numPr>
+        <w:rPr>
+          <w:rFonts w:eastAsia="Calibri"/>
+          <w:sz w:val="24"/>
+          <w:szCs w:val="24"/>
+        </w:rPr>
+      </w:pPr>
+      <w:hyperlink r:id="rId29" w:history="1">
+        <w:r>
+          <w:rPr>
+            <w:rStyle w:val="Hyperlink"/>
+            <w:rFonts w:eastAsia="Calibri"/>
+            <w:sz w:val="24"/>
+            <w:szCs w:val="24"/>
+          </w:rPr>
+          <w:t>http://localhost:</w:t>
+        </w:r>
+        <w:r>
+          <w:rPr>
+            <w:rStyle w:val="Hyperlink"/>
+            <w:rFonts w:eastAsia="Calibri"/>
+            <w:sz w:val="24"/>
+            <w:szCs w:val="24"/>
+          </w:rPr>
+          <w:t>3000</w:t>
+        </w:r>
+      </w:hyperlink>
+      <w:r>
+        <w:rPr>
+          <w:rFonts w:eastAsia="Calibri"/>
+          <w:sz w:val="24"/>
+          <w:szCs w:val="24"/>
+        </w:rPr>
+        <w:t>*</w:t>
+      </w:r>
+    </w:p>
+    <w:p>
+      <w:pPr>
+        <w:ind w:left="720"/>
+        <w:rPr>
+          <w:rFonts w:eastAsia="Calibri"/>
+          <w:sz w:val="24"/>
+          <w:szCs w:val="24"/>
+        </w:rPr>
+      </w:pPr>
+      <w:r>
+        <w:rPr>
+          <w:rFonts w:eastAsia="Calibri"/>
+          <w:sz w:val="24"/>
+          <w:szCs w:val="24"/>
+        </w:rPr>
+        <w:t>*curl &lt;address&gt; can be used in terminal as well</w:t>
+      </w:r>
+    </w:p>
+    <w:p>
+      <w:pPr>
+        <w:ind w:left="720"/>
+        <w:rPr>
+          <w:rFonts w:eastAsia="Calibri"/>
+          <w:sz w:val="24"/>
+          <w:szCs w:val="24"/>
+        </w:rPr>
+      </w:pPr>
+    </w:p>
+    <w:p>
+      <w:pPr>
+        <w:ind w:firstLine="720"/>
+        <w:rPr>
+          <w:rFonts w:eastAsia="Calibri"/>
+          <w:sz w:val="24"/>
+          <w:szCs w:val="24"/>
+        </w:rPr>
+      </w:pPr>
+      <w:r>
+        <w:rPr>
+          <w:rFonts w:eastAsia="Calibri"/>
+          <w:sz w:val="24"/>
+          <w:szCs w:val="24"/>
+        </w:rPr>
+        <w:t xml:space="preserve">If </w:t>
+      </w:r>
+      <w:r>
+        <w:rPr>
+          <w:rFonts w:eastAsia="Calibri"/>
+          <w:sz w:val="24"/>
+          <w:szCs w:val="24"/>
+        </w:rPr>
+        <w:t>no response is received, try the following:</w:t>
+      </w:r>
+      <w:r>
+        <w:rPr>
+          <w:rFonts w:eastAsia="Calibri"/>
+          <w:sz w:val="24"/>
+          <w:szCs w:val="24"/>
+        </w:rPr>
+        <w:t xml:space="preserve"> </w:t>
+      </w:r>
+    </w:p>
+    <w:p>
+      <w:pPr>
+        <w:pStyle w:val="ListParagraph"/>
+        <w:numPr>
+          <w:ilvl w:val="0"/>
+          <w:numId w:val="24"/>
+        </w:numPr>
+        <w:ind w:left="720"/>
+        <w:rPr>
+          <w:rFonts w:eastAsia="Calibri"/>
+          <w:sz w:val="24"/>
+          <w:szCs w:val="24"/>
+        </w:rPr>
+      </w:pPr>
+      <w:r>
+        <w:rPr>
+          <w:rFonts w:eastAsia="Calibri"/>
+          <w:sz w:val="24"/>
+          <w:szCs w:val="24"/>
+        </w:rPr>
+        <w:t xml:space="preserve">Open a terminal in </w:t>
+      </w:r>
+      <w:r>
+        <w:rPr>
+          <w:rFonts w:eastAsia="Calibri"/>
+          <w:sz w:val="24"/>
+          <w:szCs w:val="24"/>
+        </w:rPr>
+        <w:t>“/</w:t>
+      </w:r>
+      <w:proofErr w:type="spellStart"/>
+      <w:r>
+        <w:rPr>
+          <w:rFonts w:eastAsia="Calibri"/>
+          <w:sz w:val="24"/>
+          <w:szCs w:val="24"/>
+        </w:rPr>
+        <w:t>Defendr</w:t>
+      </w:r>
+      <w:proofErr w:type="spellEnd"/>
+      <w:r>
+        <w:rPr>
+          <w:rFonts w:eastAsia="Calibri"/>
+          <w:sz w:val="24"/>
+          <w:szCs w:val="24"/>
+        </w:rPr>
+        <w:t>/</w:t>
+      </w:r>
+      <w:proofErr w:type="spellStart"/>
+      <w:r>
+        <w:rPr>
+          <w:rFonts w:eastAsia="Calibri"/>
+          <w:sz w:val="24"/>
+          <w:szCs w:val="24"/>
+        </w:rPr>
+        <w:t>src</w:t>
+      </w:r>
+      <w:proofErr w:type="spellEnd"/>
+      <w:r>
+        <w:rPr>
+          <w:rFonts w:eastAsia="Calibri"/>
+          <w:sz w:val="24"/>
+          <w:szCs w:val="24"/>
+        </w:rPr>
+        <w:t>/Interfaces/Metrics”</w:t>
+      </w:r>
+      <w:r>
+        <w:rPr>
+          <w:rFonts w:eastAsia="Calibri"/>
+          <w:sz w:val="24"/>
+          <w:szCs w:val="24"/>
+        </w:rPr>
+        <w:t>.  This is the working directory.</w:t>
+      </w:r>
+    </w:p>
+    <w:p>
+      <w:pPr>
+        <w:pStyle w:val="ListParagraph"/>
+        <w:numPr>
+          <w:ilvl w:val="0"/>
+          <w:numId w:val="24"/>
+        </w:numPr>
+        <w:ind w:left="720"/>
+        <w:rPr>
+          <w:rFonts w:eastAsia="Calibri"/>
+          <w:sz w:val="24"/>
+          <w:szCs w:val="24"/>
+        </w:rPr>
+      </w:pPr>
+      <w:r>
+        <w:rPr>
+          <w:rFonts w:eastAsia="Calibri"/>
+          <w:sz w:val="24"/>
+          <w:szCs w:val="24"/>
+        </w:rPr>
+        <w:t>Enter “./stop.sh”</w:t>
+      </w:r>
+      <w:r>
+        <w:rPr>
+          <w:rFonts w:eastAsia="Calibri"/>
+          <w:sz w:val="24"/>
+          <w:szCs w:val="24"/>
+        </w:rPr>
+        <w:t xml:space="preserve">.  </w:t>
+      </w:r>
+      <w:r>
+        <w:rPr>
+          <w:rFonts w:eastAsia="Calibri"/>
+          <w:sz w:val="24"/>
+          <w:szCs w:val="24"/>
+        </w:rPr>
+        <w:t>Any r</w:t>
+      </w:r>
+      <w:r>
+        <w:rPr>
+          <w:rFonts w:eastAsia="Calibri"/>
+          <w:sz w:val="24"/>
+          <w:szCs w:val="24"/>
+        </w:rPr>
+        <w:t>ouge servers will stop.</w:t>
+      </w:r>
+    </w:p>
+    <w:p>
+      <w:pPr>
+        <w:pStyle w:val="ListParagraph"/>
+        <w:numPr>
+          <w:ilvl w:val="0"/>
+          <w:numId w:val="24"/>
+        </w:numPr>
+        <w:ind w:left="720"/>
+        <w:rPr>
+          <w:rFonts w:eastAsia="Calibri"/>
+          <w:sz w:val="24"/>
+          <w:szCs w:val="24"/>
+        </w:rPr>
+      </w:pPr>
+      <w:r>
+        <w:rPr>
+          <w:rFonts w:eastAsia="Calibri"/>
+          <w:sz w:val="24"/>
+          <w:szCs w:val="24"/>
+        </w:rPr>
+        <w:t xml:space="preserve">Open a terminal and enter </w:t>
+      </w:r>
+      <w:proofErr w:type="gramStart"/>
+      <w:r>
+        <w:rPr>
+          <w:rFonts w:eastAsia="Calibri"/>
+          <w:sz w:val="24"/>
+          <w:szCs w:val="24"/>
+        </w:rPr>
+        <w:t>“./</w:t>
+      </w:r>
+      <w:proofErr w:type="spellStart"/>
+      <w:proofErr w:type="gramEnd"/>
+      <w:r>
+        <w:rPr>
+          <w:rFonts w:eastAsia="Calibri"/>
+          <w:sz w:val="24"/>
+          <w:szCs w:val="24"/>
+        </w:rPr>
+        <w:t>node</w:t>
+      </w:r>
+      <w:r>
+        <w:rPr>
+          <w:rFonts w:eastAsia="Calibri"/>
+          <w:sz w:val="24"/>
+          <w:szCs w:val="24"/>
+        </w:rPr>
+        <w:t>_exporter</w:t>
+      </w:r>
+      <w:proofErr w:type="spellEnd"/>
+      <w:r>
+        <w:rPr>
+          <w:rFonts w:eastAsia="Calibri"/>
+          <w:sz w:val="24"/>
+          <w:szCs w:val="24"/>
+        </w:rPr>
+        <w:t>/</w:t>
+      </w:r>
+      <w:proofErr w:type="spellStart"/>
+      <w:r>
+        <w:rPr>
+          <w:rFonts w:eastAsia="Calibri"/>
+          <w:sz w:val="24"/>
+          <w:szCs w:val="24"/>
+        </w:rPr>
+        <w:t>node_exporter</w:t>
+      </w:r>
+      <w:proofErr w:type="spellEnd"/>
+      <w:r>
+        <w:rPr>
+          <w:rFonts w:eastAsia="Calibri"/>
+          <w:sz w:val="24"/>
+          <w:szCs w:val="24"/>
+        </w:rPr>
+        <w:t>”</w:t>
+      </w:r>
+      <w:r>
+        <w:rPr>
+          <w:rFonts w:eastAsia="Calibri"/>
+          <w:sz w:val="24"/>
+          <w:szCs w:val="24"/>
+        </w:rPr>
+        <w:t>.  Allow 5 seconds.</w:t>
+      </w:r>
+    </w:p>
+    <w:p>
+      <w:pPr>
+        <w:pStyle w:val="ListParagraph"/>
+        <w:numPr>
+          <w:ilvl w:val="0"/>
+          <w:numId w:val="24"/>
+        </w:numPr>
+        <w:ind w:left="720"/>
+        <w:rPr>
+          <w:rFonts w:eastAsia="Calibri"/>
+          <w:sz w:val="24"/>
+          <w:szCs w:val="24"/>
+        </w:rPr>
+      </w:pPr>
+      <w:r>
+        <w:rPr>
+          <w:rFonts w:eastAsia="Calibri"/>
+          <w:sz w:val="24"/>
+          <w:szCs w:val="24"/>
+        </w:rPr>
+        <w:t>Open a terminal and enter “cd Prometheus”.  Then enter</w:t>
+      </w:r>
+      <w:r>
+        <w:rPr>
+          <w:rFonts w:eastAsia="Calibri"/>
+          <w:sz w:val="24"/>
+          <w:szCs w:val="24"/>
+        </w:rPr>
+        <w:t xml:space="preserve"> </w:t>
+      </w:r>
+      <w:proofErr w:type="gramStart"/>
+      <w:r>
+        <w:rPr>
+          <w:rFonts w:eastAsia="Calibri"/>
+          <w:sz w:val="24"/>
+          <w:szCs w:val="24"/>
+        </w:rPr>
+        <w:t>“.</w:t>
+      </w:r>
+      <w:r>
+        <w:rPr>
+          <w:rFonts w:eastAsia="Calibri"/>
+          <w:sz w:val="24"/>
+          <w:szCs w:val="24"/>
+        </w:rPr>
+        <w:t>/</w:t>
+      </w:r>
+      <w:proofErr w:type="spellStart"/>
+      <w:proofErr w:type="gramEnd"/>
+      <w:r>
+        <w:rPr>
+          <w:rFonts w:eastAsia="Calibri"/>
+          <w:sz w:val="24"/>
+          <w:szCs w:val="24"/>
+        </w:rPr>
+        <w:t>prometheus</w:t>
+      </w:r>
+      <w:proofErr w:type="spellEnd"/>
+      <w:r>
+        <w:rPr>
+          <w:rFonts w:eastAsia="Calibri"/>
+          <w:sz w:val="24"/>
+          <w:szCs w:val="24"/>
+        </w:rPr>
+        <w:t>”.  Allow 5 seconds.</w:t>
+      </w:r>
+    </w:p>
+    <w:p>
+      <w:pPr>
+        <w:pStyle w:val="ListParagraph"/>
+        <w:numPr>
+          <w:ilvl w:val="0"/>
+          <w:numId w:val="24"/>
+        </w:numPr>
+        <w:ind w:left="720"/>
+        <w:rPr>
+          <w:rFonts w:asciiTheme="minorHAnsi" w:eastAsiaTheme="majorEastAsia" w:hAnsiTheme="minorHAnsi" w:cstheme="minorHAnsi"/>
+          <w:b/>
+          <w:bCs/>
+          <w:sz w:val="26"/>
+          <w:szCs w:val="26"/>
+        </w:rPr>
+      </w:pPr>
+      <w:r>
+        <w:rPr>
+          <w:rFonts w:eastAsia="Calibri"/>
+          <w:sz w:val="24"/>
+          <w:szCs w:val="24"/>
+        </w:rPr>
+        <w:t>Open a terminal and enter “</w:t>
+      </w:r>
+      <w:r>
+        <w:rPr>
+          <w:rFonts w:eastAsia="Calibri"/>
+          <w:sz w:val="24"/>
+          <w:szCs w:val="24"/>
+        </w:rPr>
+        <w:t xml:space="preserve">cd </w:t>
+      </w:r>
+      <w:r>
+        <w:rPr>
+          <w:rFonts w:eastAsia="Calibri"/>
+          <w:sz w:val="24"/>
+          <w:szCs w:val="24"/>
+        </w:rPr>
+        <w:t>Grafana/bin</w:t>
+      </w:r>
+      <w:r>
+        <w:rPr>
+          <w:rFonts w:eastAsia="Calibri"/>
+          <w:sz w:val="24"/>
+          <w:szCs w:val="24"/>
+        </w:rPr>
+        <w:t xml:space="preserve">”.  Then enter </w:t>
+      </w:r>
+      <w:proofErr w:type="gramStart"/>
+      <w:r>
+        <w:rPr>
+          <w:rFonts w:eastAsia="Calibri"/>
+          <w:sz w:val="24"/>
+          <w:szCs w:val="24"/>
+        </w:rPr>
+        <w:t>“./</w:t>
+      </w:r>
+      <w:proofErr w:type="spellStart"/>
+      <w:proofErr w:type="gramEnd"/>
+      <w:r>
+        <w:rPr>
+          <w:rFonts w:eastAsia="Calibri"/>
+          <w:sz w:val="24"/>
+          <w:szCs w:val="24"/>
+        </w:rPr>
+        <w:t>grafana</w:t>
+      </w:r>
+      <w:proofErr w:type="spellEnd"/>
+      <w:r>
+        <w:rPr>
+          <w:rFonts w:eastAsia="Calibri"/>
+          <w:sz w:val="24"/>
+          <w:szCs w:val="24"/>
+        </w:rPr>
+        <w:t>-server</w:t>
+      </w:r>
+      <w:r>
+        <w:rPr>
+          <w:rFonts w:eastAsia="Calibri"/>
+          <w:sz w:val="24"/>
+          <w:szCs w:val="24"/>
+        </w:rPr>
+        <w:t>”.  Allow 5 seconds.</w:t>
+      </w:r>
+    </w:p>
+    <w:p>
+      <w:pPr>
+        <w:pStyle w:val="ListParagraph"/>
+        <w:numPr>
+          <w:ilvl w:val="0"/>
+          <w:numId w:val="24"/>
+        </w:numPr>
+        <w:ind w:left="720"/>
+        <w:rPr>
+          <w:rFonts w:asciiTheme="minorHAnsi" w:eastAsiaTheme="majorEastAsia" w:hAnsiTheme="minorHAnsi" w:cstheme="minorHAnsi"/>
+          <w:b/>
+          <w:bCs/>
+          <w:sz w:val="26"/>
+          <w:szCs w:val="26"/>
+        </w:rPr>
+      </w:pPr>
+      <w:r>
+        <w:rPr>
+          <w:rFonts w:eastAsia="Calibri"/>
+          <w:sz w:val="24"/>
+          <w:szCs w:val="24"/>
+        </w:rPr>
+        <w:t xml:space="preserve">Open a browser, and navigate to </w:t>
+      </w:r>
+      <w:r>
+        <w:rPr>
+          <w:rFonts w:eastAsia="Calibri"/>
+          <w:sz w:val="24"/>
+          <w:szCs w:val="24"/>
+        </w:rPr>
+        <w:t>“</w:t>
+      </w:r>
+      <w:hyperlink r:id="rId30" w:history="1">
+        <w:r>
+          <w:rPr>
+            <w:rStyle w:val="Hyperlink"/>
+            <w:rFonts w:eastAsia="Calibri"/>
+            <w:sz w:val="24"/>
+            <w:szCs w:val="24"/>
+          </w:rPr>
+          <w:t>http://localhost:3000</w:t>
+        </w:r>
+      </w:hyperlink>
+      <w:r>
+        <w:rPr>
+          <w:rFonts w:eastAsia="Calibri"/>
+          <w:sz w:val="24"/>
+          <w:szCs w:val="24"/>
+        </w:rPr>
+        <w:t>”</w:t>
+      </w:r>
+    </w:p>
+    <w:p>
+      <w:pPr>
+        <w:pStyle w:val="ListParagraph"/>
+        <w:rPr>
+          <w:rFonts w:asciiTheme="minorHAnsi" w:eastAsiaTheme="majorEastAsia" w:hAnsiTheme="minorHAnsi" w:cstheme="minorHAnsi"/>
+          <w:b/>
+          <w:bCs/>
+          <w:sz w:val="26"/>
+          <w:szCs w:val="26"/>
+        </w:rPr>
+      </w:pPr>
+    </w:p>
+    <w:p>
+      <w:pPr>
+        <w:ind w:left="360"/>
+        <w:rPr>
+          <w:rFonts w:eastAsia="Calibri"/>
+          <w:sz w:val="24"/>
+          <w:szCs w:val="24"/>
+        </w:rPr>
+      </w:pPr>
+      <w:r>
+        <w:rPr>
+          <w:rFonts w:eastAsia="Calibri"/>
+          <w:sz w:val="24"/>
+          <w:szCs w:val="24"/>
+        </w:rPr>
+        <w:t>Provided</w:t>
+      </w:r>
+      <w:r>
+        <w:rPr>
+          <w:rFonts w:eastAsia="Calibri"/>
+          <w:sz w:val="24"/>
+          <w:szCs w:val="24"/>
+        </w:rPr>
+        <w:t xml:space="preserve"> the above services started with no errors, Grafana log-in should be displayed</w:t>
+      </w:r>
+      <w:r>
+        <w:rPr>
+          <w:rFonts w:eastAsia="Calibri"/>
+          <w:sz w:val="24"/>
+          <w:szCs w:val="24"/>
+        </w:rPr>
+        <w:t xml:space="preserve"> and metrics accessible again.</w:t>
+      </w:r>
+      <w:bookmarkStart w:id="11" w:name="_GoBack"/>
+      <w:bookmarkEnd w:id="11"/>
     </w:p>
     <w:sectPr>
       <w:pgSz w:w="11900" w:h="16838"/>
@@ -12849,6 +13857,119 @@
     </w:lvl>
   </w:abstractNum>
   <w:abstractNum w:abstractNumId="1" w15:restartNumberingAfterBreak="0">
+    <w:nsid w:val="02FC34CE"/>
+    <w:multiLevelType w:val="hybridMultilevel"/>
+    <w:tmpl w:val="2130B70C"/>
+    <w:lvl w:ilvl="0" w:tplc="1C090001">
+      <w:start w:val="1"/>
+      <w:numFmt w:val="bullet"/>
+      <w:lvlText w:val=""/>
+      <w:lvlJc w:val="left"/>
+      <w:pPr>
+        <w:ind w:left="1440" w:hanging="360"/>
+      </w:pPr>
+      <w:rPr>
+        <w:rFonts w:ascii="Symbol" w:hAnsi="Symbol" w:hint="default"/>
+      </w:rPr>
+    </w:lvl>
+    <w:lvl w:ilvl="1" w:tplc="1C090003" w:tentative="1">
+      <w:start w:val="1"/>
+      <w:numFmt w:val="bullet"/>
+      <w:lvlText w:val="o"/>
+      <w:lvlJc w:val="left"/>
+      <w:pPr>
+        <w:ind w:left="2160" w:hanging="360"/>
+      </w:pPr>
+      <w:rPr>
+        <w:rFonts w:ascii="Courier New" w:hAnsi="Courier New" w:cs="Courier New" w:hint="default"/>
+      </w:rPr>
+    </w:lvl>
+    <w:lvl w:ilvl="2" w:tplc="1C090005" w:tentative="1">
+      <w:start w:val="1"/>
+      <w:numFmt w:val="bullet"/>
+      <w:lvlText w:val=""/>
+      <w:lvlJc w:val="left"/>
+      <w:pPr>
+        <w:ind w:left="2880" w:hanging="360"/>
+      </w:pPr>
+      <w:rPr>
+        <w:rFonts w:ascii="Wingdings" w:hAnsi="Wingdings" w:hint="default"/>
+      </w:rPr>
+    </w:lvl>
+    <w:lvl w:ilvl="3" w:tplc="1C090001" w:tentative="1">
+      <w:start w:val="1"/>
+      <w:numFmt w:val="bullet"/>
+      <w:lvlText w:val=""/>
+      <w:lvlJc w:val="left"/>
+      <w:pPr>
+        <w:ind w:left="3600" w:hanging="360"/>
+      </w:pPr>
+      <w:rPr>
+        <w:rFonts w:ascii="Symbol" w:hAnsi="Symbol" w:hint="default"/>
+      </w:rPr>
+    </w:lvl>
+    <w:lvl w:ilvl="4" w:tplc="1C090003" w:tentative="1">
+      <w:start w:val="1"/>
+      <w:numFmt w:val="bullet"/>
+      <w:lvlText w:val="o"/>
+      <w:lvlJc w:val="left"/>
+      <w:pPr>
+        <w:ind w:left="4320" w:hanging="360"/>
+      </w:pPr>
+      <w:rPr>
+        <w:rFonts w:ascii="Courier New" w:hAnsi="Courier New" w:cs="Courier New" w:hint="default"/>
+      </w:rPr>
+    </w:lvl>
+    <w:lvl w:ilvl="5" w:tplc="1C090005" w:tentative="1">
+      <w:start w:val="1"/>
+      <w:numFmt w:val="bullet"/>
+      <w:lvlText w:val=""/>
+      <w:lvlJc w:val="left"/>
+      <w:pPr>
+        <w:ind w:left="5040" w:hanging="360"/>
+      </w:pPr>
+      <w:rPr>
+        <w:rFonts w:ascii="Wingdings" w:hAnsi="Wingdings" w:hint="default"/>
+      </w:rPr>
+    </w:lvl>
+    <w:lvl w:ilvl="6" w:tplc="1C090001" w:tentative="1">
+      <w:start w:val="1"/>
+      <w:numFmt w:val="bullet"/>
+      <w:lvlText w:val=""/>
+      <w:lvlJc w:val="left"/>
+      <w:pPr>
+        <w:ind w:left="5760" w:hanging="360"/>
+      </w:pPr>
+      <w:rPr>
+        <w:rFonts w:ascii="Symbol" w:hAnsi="Symbol" w:hint="default"/>
+      </w:rPr>
+    </w:lvl>
+    <w:lvl w:ilvl="7" w:tplc="1C090003" w:tentative="1">
+      <w:start w:val="1"/>
+      <w:numFmt w:val="bullet"/>
+      <w:lvlText w:val="o"/>
+      <w:lvlJc w:val="left"/>
+      <w:pPr>
+        <w:ind w:left="6480" w:hanging="360"/>
+      </w:pPr>
+      <w:rPr>
+        <w:rFonts w:ascii="Courier New" w:hAnsi="Courier New" w:cs="Courier New" w:hint="default"/>
+      </w:rPr>
+    </w:lvl>
+    <w:lvl w:ilvl="8" w:tplc="1C090005" w:tentative="1">
+      <w:start w:val="1"/>
+      <w:numFmt w:val="bullet"/>
+      <w:lvlText w:val=""/>
+      <w:lvlJc w:val="left"/>
+      <w:pPr>
+        <w:ind w:left="7200" w:hanging="360"/>
+      </w:pPr>
+      <w:rPr>
+        <w:rFonts w:ascii="Wingdings" w:hAnsi="Wingdings" w:hint="default"/>
+      </w:rPr>
+    </w:lvl>
+  </w:abstractNum>
+  <w:abstractNum w:abstractNumId="2" w15:restartNumberingAfterBreak="0">
     <w:nsid w:val="04B07734"/>
     <w:multiLevelType w:val="hybridMultilevel"/>
     <w:tmpl w:val="7A9058C6"/>
@@ -12961,7 +14082,7 @@
       </w:rPr>
     </w:lvl>
   </w:abstractNum>
-  <w:abstractNum w:abstractNumId="2" w15:restartNumberingAfterBreak="0">
+  <w:abstractNum w:abstractNumId="3" w15:restartNumberingAfterBreak="0">
     <w:nsid w:val="05664B4A"/>
     <w:multiLevelType w:val="hybridMultilevel"/>
     <w:tmpl w:val="37DC3C48"/>
@@ -13074,7 +14195,7 @@
       </w:rPr>
     </w:lvl>
   </w:abstractNum>
-  <w:abstractNum w:abstractNumId="3" w15:restartNumberingAfterBreak="0">
+  <w:abstractNum w:abstractNumId="4" w15:restartNumberingAfterBreak="0">
     <w:nsid w:val="10A71C62"/>
     <w:multiLevelType w:val="hybridMultilevel"/>
     <w:tmpl w:val="4A5ADD94"/>
@@ -13187,7 +14308,7 @@
       </w:rPr>
     </w:lvl>
   </w:abstractNum>
-  <w:abstractNum w:abstractNumId="4" w15:restartNumberingAfterBreak="0">
+  <w:abstractNum w:abstractNumId="5" w15:restartNumberingAfterBreak="0">
     <w:nsid w:val="20B57712"/>
     <w:multiLevelType w:val="hybridMultilevel"/>
     <w:tmpl w:val="CBBC73AC"/>
@@ -13300,7 +14421,7 @@
       </w:rPr>
     </w:lvl>
   </w:abstractNum>
-  <w:abstractNum w:abstractNumId="5" w15:restartNumberingAfterBreak="0">
+  <w:abstractNum w:abstractNumId="6" w15:restartNumberingAfterBreak="0">
     <w:nsid w:val="212E1594"/>
     <w:multiLevelType w:val="hybridMultilevel"/>
     <w:tmpl w:val="099CF0E4"/>
@@ -13413,7 +14534,7 @@
       </w:rPr>
     </w:lvl>
   </w:abstractNum>
-  <w:abstractNum w:abstractNumId="6" w15:restartNumberingAfterBreak="0">
+  <w:abstractNum w:abstractNumId="7" w15:restartNumberingAfterBreak="0">
     <w:nsid w:val="23245BB7"/>
     <w:multiLevelType w:val="hybridMultilevel"/>
     <w:tmpl w:val="9ABA78BA"/>
@@ -13526,7 +14647,7 @@
       </w:rPr>
     </w:lvl>
   </w:abstractNum>
-  <w:abstractNum w:abstractNumId="7" w15:restartNumberingAfterBreak="0">
+  <w:abstractNum w:abstractNumId="8" w15:restartNumberingAfterBreak="0">
     <w:nsid w:val="2A467426"/>
     <w:multiLevelType w:val="hybridMultilevel"/>
     <w:tmpl w:val="442CCF62"/>
@@ -13639,7 +14760,7 @@
       </w:rPr>
     </w:lvl>
   </w:abstractNum>
-  <w:abstractNum w:abstractNumId="8" w15:restartNumberingAfterBreak="0">
+  <w:abstractNum w:abstractNumId="9" w15:restartNumberingAfterBreak="0">
     <w:nsid w:val="2BC31851"/>
     <w:multiLevelType w:val="hybridMultilevel"/>
     <w:tmpl w:val="3EFA6CF6"/>
@@ -13752,7 +14873,7 @@
       </w:rPr>
     </w:lvl>
   </w:abstractNum>
-  <w:abstractNum w:abstractNumId="9" w15:restartNumberingAfterBreak="0">
+  <w:abstractNum w:abstractNumId="10" w15:restartNumberingAfterBreak="0">
     <w:nsid w:val="2DDA487A"/>
     <w:multiLevelType w:val="hybridMultilevel"/>
     <w:tmpl w:val="676643C0"/>
@@ -13865,7 +14986,7 @@
       </w:rPr>
     </w:lvl>
   </w:abstractNum>
-  <w:abstractNum w:abstractNumId="10" w15:restartNumberingAfterBreak="0">
+  <w:abstractNum w:abstractNumId="11" w15:restartNumberingAfterBreak="0">
     <w:nsid w:val="2E8C76C8"/>
     <w:multiLevelType w:val="hybridMultilevel"/>
     <w:tmpl w:val="48486542"/>
@@ -13978,7 +15099,7 @@
       </w:rPr>
     </w:lvl>
   </w:abstractNum>
-  <w:abstractNum w:abstractNumId="11" w15:restartNumberingAfterBreak="0">
+  <w:abstractNum w:abstractNumId="12" w15:restartNumberingAfterBreak="0">
     <w:nsid w:val="327B23C6"/>
     <w:multiLevelType w:val="hybridMultilevel"/>
     <w:tmpl w:val="A4802B1A"/>
@@ -14029,7 +15150,7 @@
       <w:lvlJc w:val="left"/>
     </w:lvl>
   </w:abstractNum>
-  <w:abstractNum w:abstractNumId="12" w15:restartNumberingAfterBreak="0">
+  <w:abstractNum w:abstractNumId="13" w15:restartNumberingAfterBreak="0">
     <w:nsid w:val="377D71BA"/>
     <w:multiLevelType w:val="hybridMultilevel"/>
     <w:tmpl w:val="6EE6DC66"/>
@@ -14115,7 +15236,7 @@
       </w:pPr>
     </w:lvl>
   </w:abstractNum>
-  <w:abstractNum w:abstractNumId="13" w15:restartNumberingAfterBreak="0">
+  <w:abstractNum w:abstractNumId="14" w15:restartNumberingAfterBreak="0">
     <w:nsid w:val="46310723"/>
     <w:multiLevelType w:val="hybridMultilevel"/>
     <w:tmpl w:val="0C5458F4"/>
@@ -14228,7 +15349,7 @@
       </w:rPr>
     </w:lvl>
   </w:abstractNum>
-  <w:abstractNum w:abstractNumId="14" w15:restartNumberingAfterBreak="0">
+  <w:abstractNum w:abstractNumId="15" w15:restartNumberingAfterBreak="0">
     <w:nsid w:val="49D53BE5"/>
     <w:multiLevelType w:val="hybridMultilevel"/>
     <w:tmpl w:val="0B8E84FE"/>
@@ -14341,7 +15462,7 @@
       </w:rPr>
     </w:lvl>
   </w:abstractNum>
-  <w:abstractNum w:abstractNumId="15" w15:restartNumberingAfterBreak="0">
+  <w:abstractNum w:abstractNumId="16" w15:restartNumberingAfterBreak="0">
     <w:nsid w:val="4C94183D"/>
     <w:multiLevelType w:val="multilevel"/>
     <w:tmpl w:val="E8B270E8"/>
@@ -14479,7 +15600,120 @@
       </w:rPr>
     </w:lvl>
   </w:abstractNum>
-  <w:abstractNum w:abstractNumId="16" w15:restartNumberingAfterBreak="0">
+  <w:abstractNum w:abstractNumId="17" w15:restartNumberingAfterBreak="0">
+    <w:nsid w:val="4CB62F25"/>
+    <w:multiLevelType w:val="hybridMultilevel"/>
+    <w:tmpl w:val="A6F6A928"/>
+    <w:lvl w:ilvl="0" w:tplc="1C090001">
+      <w:start w:val="1"/>
+      <w:numFmt w:val="bullet"/>
+      <w:lvlText w:val=""/>
+      <w:lvlJc w:val="left"/>
+      <w:pPr>
+        <w:ind w:left="1440" w:hanging="360"/>
+      </w:pPr>
+      <w:rPr>
+        <w:rFonts w:ascii="Symbol" w:hAnsi="Symbol" w:hint="default"/>
+      </w:rPr>
+    </w:lvl>
+    <w:lvl w:ilvl="1" w:tplc="1C090003" w:tentative="1">
+      <w:start w:val="1"/>
+      <w:numFmt w:val="bullet"/>
+      <w:lvlText w:val="o"/>
+      <w:lvlJc w:val="left"/>
+      <w:pPr>
+        <w:ind w:left="2160" w:hanging="360"/>
+      </w:pPr>
+      <w:rPr>
+        <w:rFonts w:ascii="Courier New" w:hAnsi="Courier New" w:cs="Courier New" w:hint="default"/>
+      </w:rPr>
+    </w:lvl>
+    <w:lvl w:ilvl="2" w:tplc="1C090005" w:tentative="1">
+      <w:start w:val="1"/>
+      <w:numFmt w:val="bullet"/>
+      <w:lvlText w:val=""/>
+      <w:lvlJc w:val="left"/>
+      <w:pPr>
+        <w:ind w:left="2880" w:hanging="360"/>
+      </w:pPr>
+      <w:rPr>
+        <w:rFonts w:ascii="Wingdings" w:hAnsi="Wingdings" w:hint="default"/>
+      </w:rPr>
+    </w:lvl>
+    <w:lvl w:ilvl="3" w:tplc="1C090001" w:tentative="1">
+      <w:start w:val="1"/>
+      <w:numFmt w:val="bullet"/>
+      <w:lvlText w:val=""/>
+      <w:lvlJc w:val="left"/>
+      <w:pPr>
+        <w:ind w:left="3600" w:hanging="360"/>
+      </w:pPr>
+      <w:rPr>
+        <w:rFonts w:ascii="Symbol" w:hAnsi="Symbol" w:hint="default"/>
+      </w:rPr>
+    </w:lvl>
+    <w:lvl w:ilvl="4" w:tplc="1C090003" w:tentative="1">
+      <w:start w:val="1"/>
+      <w:numFmt w:val="bullet"/>
+      <w:lvlText w:val="o"/>
+      <w:lvlJc w:val="left"/>
+      <w:pPr>
+        <w:ind w:left="4320" w:hanging="360"/>
+      </w:pPr>
+      <w:rPr>
+        <w:rFonts w:ascii="Courier New" w:hAnsi="Courier New" w:cs="Courier New" w:hint="default"/>
+      </w:rPr>
+    </w:lvl>
+    <w:lvl w:ilvl="5" w:tplc="1C090005" w:tentative="1">
+      <w:start w:val="1"/>
+      <w:numFmt w:val="bullet"/>
+      <w:lvlText w:val=""/>
+      <w:lvlJc w:val="left"/>
+      <w:pPr>
+        <w:ind w:left="5040" w:hanging="360"/>
+      </w:pPr>
+      <w:rPr>
+        <w:rFonts w:ascii="Wingdings" w:hAnsi="Wingdings" w:hint="default"/>
+      </w:rPr>
+    </w:lvl>
+    <w:lvl w:ilvl="6" w:tplc="1C090001" w:tentative="1">
+      <w:start w:val="1"/>
+      <w:numFmt w:val="bullet"/>
+      <w:lvlText w:val=""/>
+      <w:lvlJc w:val="left"/>
+      <w:pPr>
+        <w:ind w:left="5760" w:hanging="360"/>
+      </w:pPr>
+      <w:rPr>
+        <w:rFonts w:ascii="Symbol" w:hAnsi="Symbol" w:hint="default"/>
+      </w:rPr>
+    </w:lvl>
+    <w:lvl w:ilvl="7" w:tplc="1C090003" w:tentative="1">
+      <w:start w:val="1"/>
+      <w:numFmt w:val="bullet"/>
+      <w:lvlText w:val="o"/>
+      <w:lvlJc w:val="left"/>
+      <w:pPr>
+        <w:ind w:left="6480" w:hanging="360"/>
+      </w:pPr>
+      <w:rPr>
+        <w:rFonts w:ascii="Courier New" w:hAnsi="Courier New" w:cs="Courier New" w:hint="default"/>
+      </w:rPr>
+    </w:lvl>
+    <w:lvl w:ilvl="8" w:tplc="1C090005" w:tentative="1">
+      <w:start w:val="1"/>
+      <w:numFmt w:val="bullet"/>
+      <w:lvlText w:val=""/>
+      <w:lvlJc w:val="left"/>
+      <w:pPr>
+        <w:ind w:left="7200" w:hanging="360"/>
+      </w:pPr>
+      <w:rPr>
+        <w:rFonts w:ascii="Wingdings" w:hAnsi="Wingdings" w:hint="default"/>
+      </w:rPr>
+    </w:lvl>
+  </w:abstractNum>
+  <w:abstractNum w:abstractNumId="18" w15:restartNumberingAfterBreak="0">
     <w:nsid w:val="50034AE3"/>
     <w:multiLevelType w:val="hybridMultilevel"/>
     <w:tmpl w:val="5980F462"/>
@@ -14592,7 +15826,7 @@
       </w:rPr>
     </w:lvl>
   </w:abstractNum>
-  <w:abstractNum w:abstractNumId="17" w15:restartNumberingAfterBreak="0">
+  <w:abstractNum w:abstractNumId="19" w15:restartNumberingAfterBreak="0">
     <w:nsid w:val="522C2205"/>
     <w:multiLevelType w:val="hybridMultilevel"/>
     <w:tmpl w:val="9D9E23E4"/>
@@ -14678,7 +15912,7 @@
       </w:pPr>
     </w:lvl>
   </w:abstractNum>
-  <w:abstractNum w:abstractNumId="18" w15:restartNumberingAfterBreak="0">
+  <w:abstractNum w:abstractNumId="20" w15:restartNumberingAfterBreak="0">
     <w:nsid w:val="5B714647"/>
     <w:multiLevelType w:val="hybridMultilevel"/>
     <w:tmpl w:val="B0D8F4FA"/>
@@ -14772,7 +16006,7 @@
       </w:pPr>
     </w:lvl>
   </w:abstractNum>
-  <w:abstractNum w:abstractNumId="19" w15:restartNumberingAfterBreak="0">
+  <w:abstractNum w:abstractNumId="21" w15:restartNumberingAfterBreak="0">
     <w:nsid w:val="5DFA09FA"/>
     <w:multiLevelType w:val="hybridMultilevel"/>
     <w:tmpl w:val="56186CCE"/>
@@ -14885,7 +16119,7 @@
       </w:rPr>
     </w:lvl>
   </w:abstractNum>
-  <w:abstractNum w:abstractNumId="20" w15:restartNumberingAfterBreak="0">
+  <w:abstractNum w:abstractNumId="22" w15:restartNumberingAfterBreak="0">
     <w:nsid w:val="76421306"/>
     <w:multiLevelType w:val="hybridMultilevel"/>
     <w:tmpl w:val="27BA647A"/>
@@ -14998,7 +16232,96 @@
       </w:rPr>
     </w:lvl>
   </w:abstractNum>
-  <w:abstractNum w:abstractNumId="21" w15:restartNumberingAfterBreak="0">
+  <w:abstractNum w:abstractNumId="23" w15:restartNumberingAfterBreak="0">
+    <w:nsid w:val="789F4D49"/>
+    <w:multiLevelType w:val="hybridMultilevel"/>
+    <w:tmpl w:val="2430BF90"/>
+    <w:lvl w:ilvl="0" w:tplc="AB00BAE2">
+      <w:start w:val="1"/>
+      <w:numFmt w:val="lowerLetter"/>
+      <w:lvlText w:val="%1)"/>
+      <w:lvlJc w:val="left"/>
+      <w:pPr>
+        <w:ind w:left="1080" w:hanging="360"/>
+      </w:pPr>
+      <w:rPr>
+        <w:rFonts w:hint="default"/>
+      </w:rPr>
+    </w:lvl>
+    <w:lvl w:ilvl="1" w:tplc="1C090019" w:tentative="1">
+      <w:start w:val="1"/>
+      <w:numFmt w:val="lowerLetter"/>
+      <w:lvlText w:val="%2."/>
+      <w:lvlJc w:val="left"/>
+      <w:pPr>
+        <w:ind w:left="1800" w:hanging="360"/>
+      </w:pPr>
+    </w:lvl>
+    <w:lvl w:ilvl="2" w:tplc="1C09001B" w:tentative="1">
+      <w:start w:val="1"/>
+      <w:numFmt w:val="lowerRoman"/>
+      <w:lvlText w:val="%3."/>
+      <w:lvlJc w:val="right"/>
+      <w:pPr>
+        <w:ind w:left="2520" w:hanging="180"/>
+      </w:pPr>
+    </w:lvl>
+    <w:lvl w:ilvl="3" w:tplc="1C09000F" w:tentative="1">
+      <w:start w:val="1"/>
+      <w:numFmt w:val="decimal"/>
+      <w:lvlText w:val="%4."/>
+      <w:lvlJc w:val="left"/>
+      <w:pPr>
+        <w:ind w:left="3240" w:hanging="360"/>
+      </w:pPr>
+    </w:lvl>
+    <w:lvl w:ilvl="4" w:tplc="1C090019" w:tentative="1">
+      <w:start w:val="1"/>
+      <w:numFmt w:val="lowerLetter"/>
+      <w:lvlText w:val="%5."/>
+      <w:lvlJc w:val="left"/>
+      <w:pPr>
+        <w:ind w:left="3960" w:hanging="360"/>
+      </w:pPr>
+    </w:lvl>
+    <w:lvl w:ilvl="5" w:tplc="1C09001B" w:tentative="1">
+      <w:start w:val="1"/>
+      <w:numFmt w:val="lowerRoman"/>
+      <w:lvlText w:val="%6."/>
+      <w:lvlJc w:val="right"/>
+      <w:pPr>
+        <w:ind w:left="4680" w:hanging="180"/>
+      </w:pPr>
+    </w:lvl>
+    <w:lvl w:ilvl="6" w:tplc="1C09000F" w:tentative="1">
+      <w:start w:val="1"/>
+      <w:numFmt w:val="decimal"/>
+      <w:lvlText w:val="%7."/>
+      <w:lvlJc w:val="left"/>
+      <w:pPr>
+        <w:ind w:left="5400" w:hanging="360"/>
+      </w:pPr>
+    </w:lvl>
+    <w:lvl w:ilvl="7" w:tplc="1C090019" w:tentative="1">
+      <w:start w:val="1"/>
+      <w:numFmt w:val="lowerLetter"/>
+      <w:lvlText w:val="%8."/>
+      <w:lvlJc w:val="left"/>
+      <w:pPr>
+        <w:ind w:left="6120" w:hanging="360"/>
+      </w:pPr>
+    </w:lvl>
+    <w:lvl w:ilvl="8" w:tplc="1C09001B" w:tentative="1">
+      <w:start w:val="1"/>
+      <w:numFmt w:val="lowerRoman"/>
+      <w:lvlText w:val="%9."/>
+      <w:lvlJc w:val="right"/>
+      <w:pPr>
+        <w:ind w:left="6840" w:hanging="180"/>
+      </w:pPr>
+    </w:lvl>
+  </w:abstractNum>
+  <w:abstractNum w:abstractNumId="24" w15:restartNumberingAfterBreak="0">
     <w:nsid w:val="7A01444B"/>
     <w:multiLevelType w:val="hybridMultilevel"/>
     <w:tmpl w:val="6CCA0184"/>
@@ -15112,70 +16435,79 @@
     </w:lvl>
   </w:abstractNum>
   <w:num w:numId="1">
-    <w:abstractNumId w:val="11"/>
+    <w:abstractNumId w:val="12"/>
   </w:num>
   <w:num w:numId="2">
-    <w:abstractNumId w:val="14"/>
+    <w:abstractNumId w:val="15"/>
   </w:num>
   <w:num w:numId="3">
+    <w:abstractNumId w:val="20"/>
+  </w:num>
+  <w:num w:numId="4">
+    <w:abstractNumId w:val="16"/>
+  </w:num>
+  <w:num w:numId="5">
+    <w:abstractNumId w:val="13"/>
+  </w:num>
+  <w:num w:numId="6">
+    <w:abstractNumId w:val="9"/>
+  </w:num>
+  <w:num w:numId="7">
+    <w:abstractNumId w:val="4"/>
+  </w:num>
+  <w:num w:numId="8">
+    <w:abstractNumId w:val="2"/>
+  </w:num>
+  <w:num w:numId="9">
+    <w:abstractNumId w:val="7"/>
+  </w:num>
+  <w:num w:numId="10">
+    <w:abstractNumId w:val="21"/>
+  </w:num>
+  <w:num w:numId="11">
+    <w:abstractNumId w:val="6"/>
+  </w:num>
+  <w:num w:numId="12">
     <w:abstractNumId w:val="18"/>
   </w:num>
-  <w:num w:numId="4">
-    <w:abstractNumId w:val="15"/>
-  </w:num>
-  <w:num w:numId="5">
-    <w:abstractNumId w:val="12"/>
-  </w:num>
-  <w:num w:numId="6">
-    <w:abstractNumId w:val="8"/>
-  </w:num>
-  <w:num w:numId="7">
-    <w:abstractNumId w:val="3"/>
-  </w:num>
-  <w:num w:numId="8">
-    <w:abstractNumId w:val="1"/>
-  </w:num>
-  <w:num w:numId="9">
-    <w:abstractNumId w:val="6"/>
-  </w:num>
-  <w:num w:numId="10">
-    <w:abstractNumId w:val="19"/>
-  </w:num>
-  <w:num w:numId="11">
-    <w:abstractNumId w:val="5"/>
-  </w:num>
-  <w:num w:numId="12">
-    <w:abstractNumId w:val="16"/>
-  </w:num>
   <w:num w:numId="13">
-    <w:abstractNumId w:val="20"/>
+    <w:abstractNumId w:val="22"/>
   </w:num>
   <w:num w:numId="14">
     <w:abstractNumId w:val="0"/>
   </w:num>
   <w:num w:numId="15">
-    <w:abstractNumId w:val="2"/>
+    <w:abstractNumId w:val="3"/>
   </w:num>
   <w:num w:numId="16">
-    <w:abstractNumId w:val="7"/>
+    <w:abstractNumId w:val="8"/>
   </w:num>
   <w:num w:numId="17">
-    <w:abstractNumId w:val="13"/>
+    <w:abstractNumId w:val="14"/>
   </w:num>
   <w:num w:numId="18">
-    <w:abstractNumId w:val="21"/>
+    <w:abstractNumId w:val="24"/>
   </w:num>
   <w:num w:numId="19">
+    <w:abstractNumId w:val="11"/>
+  </w:num>
+  <w:num w:numId="20">
+    <w:abstractNumId w:val="19"/>
+  </w:num>
+  <w:num w:numId="21">
+    <w:abstractNumId w:val="5"/>
+  </w:num>
+  <w:num w:numId="22">
     <w:abstractNumId w:val="10"/>
   </w:num>
-  <w:num w:numId="20">
+  <w:num w:numId="23">
+    <w:abstractNumId w:val="1"/>
+  </w:num>
+  <w:num w:numId="24">
     <w:abstractNumId w:val="17"/>
   </w:num>
-  <w:num w:numId="21">
-    <w:abstractNumId w:val="4"/>
-  </w:num>
-  <w:num w:numId="22">
-    <w:abstractNumId w:val="9"/>
+  <w:num w:numId="25">
+    <w:abstractNumId w:val="23"/>
   </w:num>
 </w:numbering>
 </file>
@@ -15812,6 +17144,18 @@
       <w:u w:val="single"/>
     </w:rPr>
   </w:style>
+  <w:style w:type="character" w:styleId="UnresolvedMention">
+    <w:name w:val="Unresolved Mention"/>
+    <w:basedOn w:val="DefaultParagraphFont"/>
+    <w:uiPriority w:val="99"/>
+    <w:semiHidden/>
+    <w:unhideWhenUsed/>
+    <w:rsid w:val="001C2DD2"/>
+    <w:rPr>
+      <w:color w:val="605E5C"/>
+      <w:shd w:val="clear" w:color="auto" w:fill="E1DFDD"/>
+    </w:rPr>
+  </w:style>
 </w:styles>
 </file>
 
@@ -16115,7 +17459,7 @@
 </file>
 
 <file path=customXml/itemProps1.xml><?xml version="1.0" encoding="utf-8"?>
-<ds:datastoreItem xmlns:ds="http://schemas.openxmlformats.org/officeDocument/2006/customXml" ds:itemID="{989D47E1-D8C2-4DD8-91A5-B35E06665735}">
+<ds:datastoreItem xmlns:ds="http://schemas.openxmlformats.org/officeDocument/2006/customXml" ds:itemID="{515F27F2-9BE7-482B-AEBD-43DD6FE9F14E}">
   <ds:schemaRefs>
     <ds:schemaRef ds:uri="http://schemas.openxmlformats.org/officeDocument/2006/bibliography"/>
   </ds:schemaRefs>

</xml_diff>

<commit_message>
Finished Slide show 4 and fix user manual
</commit_message>
<xml_diff>
--- a/SRS/Defendr - User manual.docx
+++ b/SRS/Defendr - User manual.docx
@@ -221,7 +221,6 @@
           <w:noProof/>
           <w:sz w:val="24"/>
           <w:szCs w:val="24"/>
-          <w:lang w:val="en-US" w:eastAsia="en-US"/>
         </w:rPr>
         <mc:AlternateContent>
           <mc:Choice Requires="wps">
@@ -402,11 +401,25 @@
           <w:szCs w:val="20"/>
         </w:rPr>
       </w:pPr>
-      <w:r>
-        <w:rPr>
-          <w:rFonts w:asciiTheme="minorHAnsi" w:eastAsia="Calibri" w:hAnsiTheme="minorHAnsi" w:cstheme="minorHAnsi"/>
-        </w:rPr>
-        <w:t xml:space="preserve">Muhammed </w:t>
+      <w:proofErr w:type="spellStart"/>
+      <w:r>
+        <w:rPr>
+          <w:rFonts w:asciiTheme="minorHAnsi" w:eastAsia="Calibri" w:hAnsiTheme="minorHAnsi" w:cstheme="minorHAnsi"/>
+        </w:rPr>
+        <w:t>Muhammed</w:t>
+      </w:r>
+      <w:proofErr w:type="spellEnd"/>
+      <w:r>
+        <w:rPr>
+          <w:rFonts w:asciiTheme="minorHAnsi" w:eastAsia="Calibri" w:hAnsiTheme="minorHAnsi" w:cstheme="minorHAnsi"/>
+        </w:rPr>
+        <w:t xml:space="preserve"> </w:t>
+      </w:r>
+      <w:r>
+        <w:rPr>
+          <w:rFonts w:asciiTheme="minorHAnsi" w:eastAsia="Calibri" w:hAnsiTheme="minorHAnsi" w:cstheme="minorHAnsi"/>
+        </w:rPr>
+        <w:t xml:space="preserve">Ismail </w:t>
       </w:r>
       <w:proofErr w:type="spellStart"/>
       <w:r>
@@ -461,11 +474,19 @@
           <w:szCs w:val="20"/>
         </w:rPr>
       </w:pPr>
-      <w:r>
-        <w:rPr>
-          <w:rFonts w:asciiTheme="minorHAnsi" w:eastAsia="Calibri" w:hAnsiTheme="minorHAnsi" w:cstheme="minorHAnsi"/>
-        </w:rPr>
-        <w:t xml:space="preserve">Christiaan </w:t>
+      <w:proofErr w:type="spellStart"/>
+      <w:r>
+        <w:rPr>
+          <w:rFonts w:asciiTheme="minorHAnsi" w:eastAsia="Calibri" w:hAnsiTheme="minorHAnsi" w:cstheme="minorHAnsi"/>
+        </w:rPr>
+        <w:t>Christiaan</w:t>
+      </w:r>
+      <w:proofErr w:type="spellEnd"/>
+      <w:r>
+        <w:rPr>
+          <w:rFonts w:asciiTheme="minorHAnsi" w:eastAsia="Calibri" w:hAnsiTheme="minorHAnsi" w:cstheme="minorHAnsi"/>
+        </w:rPr>
+        <w:t xml:space="preserve"> </w:t>
       </w:r>
       <w:proofErr w:type="spellStart"/>
       <w:r>
@@ -491,7 +512,6 @@
           <w:noProof/>
           <w:sz w:val="24"/>
           <w:szCs w:val="24"/>
-          <w:lang w:val="en-US" w:eastAsia="en-US"/>
         </w:rPr>
         <w:drawing>
           <wp:anchor distT="0" distB="0" distL="114300" distR="114300" simplePos="0" relativeHeight="251646464" behindDoc="1" locked="0" layoutInCell="0" allowOverlap="1" wp14:anchorId="46D82847" wp14:editId="76DA35EC">
@@ -618,7 +638,6 @@
             <w:rPr>
               <w:rFonts w:asciiTheme="minorHAnsi" w:hAnsiTheme="minorHAnsi" w:cstheme="minorBidi"/>
               <w:noProof/>
-              <w:lang w:val="en-US" w:eastAsia="en-US"/>
             </w:rPr>
           </w:pPr>
           <w:r>
@@ -642,155 +661,19 @@
             </w:rPr>
             <w:fldChar w:fldCharType="separate"/>
           </w:r>
-          <w:bookmarkStart w:id="2" w:name="_GoBack"/>
-          <w:bookmarkEnd w:id="2"/>
-          <w:r>
-            <w:rPr>
-              <w:rStyle w:val="Hyperlink"/>
-              <w:noProof/>
-            </w:rPr>
-            <w:fldChar w:fldCharType="begin"/>
-          </w:r>
-          <w:r>
-            <w:rPr>
-              <w:rStyle w:val="Hyperlink"/>
-              <w:noProof/>
-            </w:rPr>
-            <w:instrText xml:space="preserve"> </w:instrText>
-          </w:r>
-          <w:r>
-            <w:rPr>
-              <w:noProof/>
-            </w:rPr>
-            <w:instrText>HYPERLINK \l "_Toc17288401"</w:instrText>
-          </w:r>
-          <w:r>
-            <w:rPr>
-              <w:rStyle w:val="Hyperlink"/>
-              <w:noProof/>
-            </w:rPr>
-            <w:instrText xml:space="preserve"> </w:instrText>
-          </w:r>
-          <w:r>
-            <w:rPr>
-              <w:rStyle w:val="Hyperlink"/>
-              <w:noProof/>
-            </w:rPr>
-          </w:r>
-          <w:r>
-            <w:rPr>
-              <w:rStyle w:val="Hyperlink"/>
-              <w:noProof/>
-            </w:rPr>
-            <w:fldChar w:fldCharType="separate"/>
-          </w:r>
-          <w:r>
-            <w:rPr>
-              <w:rStyle w:val="Hyperlink"/>
-              <w:rFonts w:cstheme="minorHAnsi"/>
-              <w:noProof/>
-            </w:rPr>
-            <w:t>1.</w:t>
-          </w:r>
-          <w:r>
-            <w:rPr>
-              <w:rFonts w:asciiTheme="minorHAnsi" w:hAnsiTheme="minorHAnsi" w:cstheme="minorBidi"/>
-              <w:noProof/>
-              <w:lang w:val="en-US" w:eastAsia="en-US"/>
-            </w:rPr>
-            <w:tab/>
-          </w:r>
-          <w:r>
-            <w:rPr>
-              <w:rStyle w:val="Hyperlink"/>
-              <w:rFonts w:eastAsia="Cambria" w:cstheme="minorHAnsi"/>
-              <w:noProof/>
-            </w:rPr>
-            <w:t>Introduction</w:t>
-          </w:r>
-          <w:r>
-            <w:rPr>
-              <w:noProof/>
-              <w:webHidden/>
-            </w:rPr>
-            <w:tab/>
-          </w:r>
-          <w:r>
-            <w:rPr>
-              <w:noProof/>
-              <w:webHidden/>
-            </w:rPr>
-            <w:fldChar w:fldCharType="begin"/>
-          </w:r>
-          <w:r>
-            <w:rPr>
-              <w:noProof/>
-              <w:webHidden/>
-            </w:rPr>
-            <w:instrText xml:space="preserve"> PAGEREF _Toc17288401 \h </w:instrText>
-          </w:r>
-          <w:r>
-            <w:rPr>
-              <w:noProof/>
-              <w:webHidden/>
-            </w:rPr>
-          </w:r>
-          <w:r>
-            <w:rPr>
-              <w:noProof/>
-              <w:webHidden/>
-            </w:rPr>
-            <w:fldChar w:fldCharType="separate"/>
-          </w:r>
-          <w:r>
-            <w:rPr>
-              <w:noProof/>
-              <w:webHidden/>
-            </w:rPr>
-            <w:t>3</w:t>
-          </w:r>
-          <w:r>
-            <w:rPr>
-              <w:noProof/>
-              <w:webHidden/>
-            </w:rPr>
-            <w:fldChar w:fldCharType="end"/>
-          </w:r>
-          <w:r>
-            <w:rPr>
-              <w:rStyle w:val="Hyperlink"/>
-              <w:noProof/>
-            </w:rPr>
-            <w:fldChar w:fldCharType="end"/>
-          </w:r>
-        </w:p>
-        <w:p>
-          <w:pPr>
-            <w:pStyle w:val="TOC2"/>
-            <w:tabs>
-              <w:tab w:val="left" w:pos="880"/>
-              <w:tab w:val="right" w:leader="dot" w:pos="9016"/>
-            </w:tabs>
-            <w:rPr>
-              <w:rFonts w:asciiTheme="minorHAnsi" w:hAnsiTheme="minorHAnsi" w:cstheme="minorBidi"/>
-              <w:noProof/>
-              <w:lang w:val="en-US" w:eastAsia="en-US"/>
-            </w:rPr>
-          </w:pPr>
-          <w:hyperlink w:anchor="_Toc17288402" w:history="1">
+          <w:hyperlink w:anchor="_Toc17305169" w:history="1">
             <w:r>
               <w:rPr>
                 <w:rStyle w:val="Hyperlink"/>
-                <w:rFonts w:ascii="Cambria" w:eastAsia="Cambria" w:hAnsi="Cambria" w:cs="Cambria"/>
-                <w:noProof/>
-              </w:rPr>
-              <w:t>1.1.</w:t>
+                <w:rFonts w:cstheme="minorHAnsi"/>
+                <w:noProof/>
+              </w:rPr>
+              <w:t>1.</w:t>
             </w:r>
             <w:r>
               <w:rPr>
                 <w:rFonts w:asciiTheme="minorHAnsi" w:hAnsiTheme="minorHAnsi" w:cstheme="minorBidi"/>
                 <w:noProof/>
-                <w:lang w:val="en-US" w:eastAsia="en-US"/>
               </w:rPr>
               <w:tab/>
             </w:r>
@@ -800,7 +683,7 @@
                 <w:rFonts w:eastAsia="Cambria" w:cstheme="minorHAnsi"/>
                 <w:noProof/>
               </w:rPr>
-              <w:t>System Overview</w:t>
+              <w:t>Introduction</w:t>
             </w:r>
             <w:r>
               <w:rPr>
@@ -821,7 +704,7 @@
                 <w:noProof/>
                 <w:webHidden/>
               </w:rPr>
-              <w:instrText xml:space="preserve"> PAGEREF _Toc17288402 \h </w:instrText>
+              <w:instrText xml:space="preserve"> PAGEREF _Toc17305169 \h </w:instrText>
             </w:r>
             <w:r>
               <w:rPr>
@@ -862,23 +745,21 @@
             <w:rPr>
               <w:rFonts w:asciiTheme="minorHAnsi" w:hAnsiTheme="minorHAnsi" w:cstheme="minorBidi"/>
               <w:noProof/>
-              <w:lang w:val="en-US" w:eastAsia="en-US"/>
             </w:rPr>
           </w:pPr>
-          <w:hyperlink w:anchor="_Toc17288403" w:history="1">
+          <w:hyperlink w:anchor="_Toc17305170" w:history="1">
             <w:r>
               <w:rPr>
                 <w:rStyle w:val="Hyperlink"/>
                 <w:rFonts w:ascii="Cambria" w:eastAsia="Cambria" w:hAnsi="Cambria" w:cs="Cambria"/>
                 <w:noProof/>
               </w:rPr>
-              <w:t>1.2.</w:t>
+              <w:t>1.1.</w:t>
             </w:r>
             <w:r>
               <w:rPr>
                 <w:rFonts w:asciiTheme="minorHAnsi" w:hAnsiTheme="minorHAnsi" w:cstheme="minorBidi"/>
                 <w:noProof/>
-                <w:lang w:val="en-US" w:eastAsia="en-US"/>
               </w:rPr>
               <w:tab/>
             </w:r>
@@ -888,6 +769,92 @@
                 <w:rFonts w:eastAsia="Cambria" w:cstheme="minorHAnsi"/>
                 <w:noProof/>
               </w:rPr>
+              <w:t>System Overview</w:t>
+            </w:r>
+            <w:r>
+              <w:rPr>
+                <w:noProof/>
+                <w:webHidden/>
+              </w:rPr>
+              <w:tab/>
+            </w:r>
+            <w:r>
+              <w:rPr>
+                <w:noProof/>
+                <w:webHidden/>
+              </w:rPr>
+              <w:fldChar w:fldCharType="begin"/>
+            </w:r>
+            <w:r>
+              <w:rPr>
+                <w:noProof/>
+                <w:webHidden/>
+              </w:rPr>
+              <w:instrText xml:space="preserve"> PAGEREF _Toc17305170 \h </w:instrText>
+            </w:r>
+            <w:r>
+              <w:rPr>
+                <w:noProof/>
+                <w:webHidden/>
+              </w:rPr>
+            </w:r>
+            <w:r>
+              <w:rPr>
+                <w:noProof/>
+                <w:webHidden/>
+              </w:rPr>
+              <w:fldChar w:fldCharType="separate"/>
+            </w:r>
+            <w:r>
+              <w:rPr>
+                <w:noProof/>
+                <w:webHidden/>
+              </w:rPr>
+              <w:t>3</w:t>
+            </w:r>
+            <w:r>
+              <w:rPr>
+                <w:noProof/>
+                <w:webHidden/>
+              </w:rPr>
+              <w:fldChar w:fldCharType="end"/>
+            </w:r>
+          </w:hyperlink>
+        </w:p>
+        <w:p>
+          <w:pPr>
+            <w:pStyle w:val="TOC2"/>
+            <w:tabs>
+              <w:tab w:val="left" w:pos="880"/>
+              <w:tab w:val="right" w:leader="dot" w:pos="9016"/>
+            </w:tabs>
+            <w:rPr>
+              <w:rFonts w:asciiTheme="minorHAnsi" w:hAnsiTheme="minorHAnsi" w:cstheme="minorBidi"/>
+              <w:noProof/>
+            </w:rPr>
+          </w:pPr>
+          <w:hyperlink w:anchor="_Toc17305171" w:history="1">
+            <w:r>
+              <w:rPr>
+                <w:rStyle w:val="Hyperlink"/>
+                <w:rFonts w:ascii="Cambria" w:eastAsia="Cambria" w:hAnsi="Cambria" w:cs="Cambria"/>
+                <w:noProof/>
+              </w:rPr>
+              <w:t>1.2.</w:t>
+            </w:r>
+            <w:r>
+              <w:rPr>
+                <w:rFonts w:asciiTheme="minorHAnsi" w:hAnsiTheme="minorHAnsi" w:cstheme="minorBidi"/>
+                <w:noProof/>
+              </w:rPr>
+              <w:tab/>
+            </w:r>
+            <w:r>
+              <w:rPr>
+                <w:rStyle w:val="Hyperlink"/>
+                <w:rFonts w:eastAsia="Cambria" w:cstheme="minorHAnsi"/>
+                <w:noProof/>
+              </w:rPr>
               <w:t>System Configuration</w:t>
             </w:r>
             <w:r>
@@ -909,7 +876,7 @@
                 <w:noProof/>
                 <w:webHidden/>
               </w:rPr>
-              <w:instrText xml:space="preserve"> PAGEREF _Toc17288403 \h </w:instrText>
+              <w:instrText xml:space="preserve"> PAGEREF _Toc17305171 \h </w:instrText>
             </w:r>
             <w:r>
               <w:rPr>
@@ -950,10 +917,9 @@
             <w:rPr>
               <w:rFonts w:asciiTheme="minorHAnsi" w:hAnsiTheme="minorHAnsi" w:cstheme="minorBidi"/>
               <w:noProof/>
-              <w:lang w:val="en-US" w:eastAsia="en-US"/>
             </w:rPr>
           </w:pPr>
-          <w:hyperlink w:anchor="_Toc17288404" w:history="1">
+          <w:hyperlink w:anchor="_Toc17305172" w:history="1">
             <w:r>
               <w:rPr>
                 <w:rStyle w:val="Hyperlink"/>
@@ -966,7 +932,6 @@
               <w:rPr>
                 <w:rFonts w:asciiTheme="minorHAnsi" w:hAnsiTheme="minorHAnsi" w:cstheme="minorBidi"/>
                 <w:noProof/>
-                <w:lang w:val="en-US" w:eastAsia="en-US"/>
               </w:rPr>
               <w:tab/>
             </w:r>
@@ -997,7 +962,7 @@
                 <w:noProof/>
                 <w:webHidden/>
               </w:rPr>
-              <w:instrText xml:space="preserve"> PAGEREF _Toc17288404 \h </w:instrText>
+              <w:instrText xml:space="preserve"> PAGEREF _Toc17305172 \h </w:instrText>
             </w:r>
             <w:r>
               <w:rPr>
@@ -1038,10 +1003,9 @@
             <w:rPr>
               <w:rFonts w:asciiTheme="minorHAnsi" w:hAnsiTheme="minorHAnsi" w:cstheme="minorBidi"/>
               <w:noProof/>
-              <w:lang w:val="en-US" w:eastAsia="en-US"/>
             </w:rPr>
           </w:pPr>
-          <w:hyperlink w:anchor="_Toc17288405" w:history="1">
+          <w:hyperlink w:anchor="_Toc17305173" w:history="1">
             <w:r>
               <w:rPr>
                 <w:rStyle w:val="Hyperlink"/>
@@ -1054,7 +1018,6 @@
               <w:rPr>
                 <w:rFonts w:asciiTheme="minorHAnsi" w:hAnsiTheme="minorHAnsi" w:cstheme="minorBidi"/>
                 <w:noProof/>
-                <w:lang w:val="en-US" w:eastAsia="en-US"/>
               </w:rPr>
               <w:tab/>
             </w:r>
@@ -1085,7 +1048,7 @@
                 <w:noProof/>
                 <w:webHidden/>
               </w:rPr>
-              <w:instrText xml:space="preserve"> PAGEREF _Toc17288405 \h </w:instrText>
+              <w:instrText xml:space="preserve"> PAGEREF _Toc17305173 \h </w:instrText>
             </w:r>
             <w:r>
               <w:rPr>
@@ -1126,10 +1089,9 @@
             <w:rPr>
               <w:rFonts w:asciiTheme="minorHAnsi" w:hAnsiTheme="minorHAnsi" w:cstheme="minorBidi"/>
               <w:noProof/>
-              <w:lang w:val="en-US" w:eastAsia="en-US"/>
             </w:rPr>
           </w:pPr>
-          <w:hyperlink w:anchor="_Toc17288406" w:history="1">
+          <w:hyperlink w:anchor="_Toc17305174" w:history="1">
             <w:r>
               <w:rPr>
                 <w:rStyle w:val="Hyperlink"/>
@@ -1142,7 +1104,6 @@
               <w:rPr>
                 <w:rFonts w:asciiTheme="minorHAnsi" w:hAnsiTheme="minorHAnsi" w:cstheme="minorBidi"/>
                 <w:noProof/>
-                <w:lang w:val="en-US" w:eastAsia="en-US"/>
               </w:rPr>
               <w:tab/>
             </w:r>
@@ -1173,7 +1134,7 @@
                 <w:noProof/>
                 <w:webHidden/>
               </w:rPr>
-              <w:instrText xml:space="preserve"> PAGEREF _Toc17288406 \h </w:instrText>
+              <w:instrText xml:space="preserve"> PAGEREF _Toc17305174 \h </w:instrText>
             </w:r>
             <w:r>
               <w:rPr>
@@ -1214,10 +1175,9 @@
             <w:rPr>
               <w:rFonts w:asciiTheme="minorHAnsi" w:hAnsiTheme="minorHAnsi" w:cstheme="minorBidi"/>
               <w:noProof/>
-              <w:lang w:val="en-US" w:eastAsia="en-US"/>
             </w:rPr>
           </w:pPr>
-          <w:hyperlink w:anchor="_Toc17288407" w:history="1">
+          <w:hyperlink w:anchor="_Toc17305175" w:history="1">
             <w:r>
               <w:rPr>
                 <w:rStyle w:val="Hyperlink"/>
@@ -1230,7 +1190,6 @@
               <w:rPr>
                 <w:rFonts w:asciiTheme="minorHAnsi" w:hAnsiTheme="minorHAnsi" w:cstheme="minorBidi"/>
                 <w:noProof/>
-                <w:lang w:val="en-US" w:eastAsia="en-US"/>
               </w:rPr>
               <w:tab/>
             </w:r>
@@ -1261,7 +1220,7 @@
                 <w:noProof/>
                 <w:webHidden/>
               </w:rPr>
-              <w:instrText xml:space="preserve"> PAGEREF _Toc17288407 \h </w:instrText>
+              <w:instrText xml:space="preserve"> PAGEREF _Toc17305175 \h </w:instrText>
             </w:r>
             <w:r>
               <w:rPr>
@@ -1302,10 +1261,9 @@
             <w:rPr>
               <w:rFonts w:asciiTheme="minorHAnsi" w:hAnsiTheme="minorHAnsi" w:cstheme="minorBidi"/>
               <w:noProof/>
-              <w:lang w:val="en-US" w:eastAsia="en-US"/>
             </w:rPr>
           </w:pPr>
-          <w:hyperlink w:anchor="_Toc17288408" w:history="1">
+          <w:hyperlink w:anchor="_Toc17305176" w:history="1">
             <w:r>
               <w:rPr>
                 <w:rStyle w:val="Hyperlink"/>
@@ -1318,7 +1276,6 @@
               <w:rPr>
                 <w:rFonts w:asciiTheme="minorHAnsi" w:hAnsiTheme="minorHAnsi" w:cstheme="minorBidi"/>
                 <w:noProof/>
-                <w:lang w:val="en-US" w:eastAsia="en-US"/>
               </w:rPr>
               <w:tab/>
             </w:r>
@@ -1349,7 +1306,7 @@
                 <w:noProof/>
                 <w:webHidden/>
               </w:rPr>
-              <w:instrText xml:space="preserve"> PAGEREF _Toc17288408 \h </w:instrText>
+              <w:instrText xml:space="preserve"> PAGEREF _Toc17305176 \h </w:instrText>
             </w:r>
             <w:r>
               <w:rPr>
@@ -1390,10 +1347,9 @@
             <w:rPr>
               <w:rFonts w:asciiTheme="minorHAnsi" w:hAnsiTheme="minorHAnsi" w:cstheme="minorBidi"/>
               <w:noProof/>
-              <w:lang w:val="en-US" w:eastAsia="en-US"/>
             </w:rPr>
           </w:pPr>
-          <w:hyperlink w:anchor="_Toc17288409" w:history="1">
+          <w:hyperlink w:anchor="_Toc17305177" w:history="1">
             <w:r>
               <w:rPr>
                 <w:rStyle w:val="Hyperlink"/>
@@ -1406,7 +1362,6 @@
               <w:rPr>
                 <w:rFonts w:asciiTheme="minorHAnsi" w:hAnsiTheme="minorHAnsi" w:cstheme="minorBidi"/>
                 <w:noProof/>
-                <w:lang w:val="en-US" w:eastAsia="en-US"/>
               </w:rPr>
               <w:tab/>
             </w:r>
@@ -1437,7 +1392,7 @@
                 <w:noProof/>
                 <w:webHidden/>
               </w:rPr>
-              <w:instrText xml:space="preserve"> PAGEREF _Toc17288409 \h </w:instrText>
+              <w:instrText xml:space="preserve"> PAGEREF _Toc17305177 \h </w:instrText>
             </w:r>
             <w:r>
               <w:rPr>
@@ -1478,10 +1433,9 @@
             <w:rPr>
               <w:rFonts w:asciiTheme="minorHAnsi" w:hAnsiTheme="minorHAnsi" w:cstheme="minorBidi"/>
               <w:noProof/>
-              <w:lang w:val="en-US" w:eastAsia="en-US"/>
             </w:rPr>
           </w:pPr>
-          <w:hyperlink w:anchor="_Toc17288410" w:history="1">
+          <w:hyperlink w:anchor="_Toc17305178" w:history="1">
             <w:r>
               <w:rPr>
                 <w:rStyle w:val="Hyperlink"/>
@@ -1494,7 +1448,6 @@
               <w:rPr>
                 <w:rFonts w:asciiTheme="minorHAnsi" w:hAnsiTheme="minorHAnsi" w:cstheme="minorBidi"/>
                 <w:noProof/>
-                <w:lang w:val="en-US" w:eastAsia="en-US"/>
               </w:rPr>
               <w:tab/>
             </w:r>
@@ -1525,7 +1478,7 @@
                 <w:noProof/>
                 <w:webHidden/>
               </w:rPr>
-              <w:instrText xml:space="preserve"> PAGEREF _Toc17288410 \h </w:instrText>
+              <w:instrText xml:space="preserve"> PAGEREF _Toc17305178 \h </w:instrText>
             </w:r>
             <w:r>
               <w:rPr>
@@ -1566,10 +1519,9 @@
             <w:rPr>
               <w:rFonts w:asciiTheme="minorHAnsi" w:hAnsiTheme="minorHAnsi" w:cstheme="minorBidi"/>
               <w:noProof/>
-              <w:lang w:val="en-US" w:eastAsia="en-US"/>
             </w:rPr>
           </w:pPr>
-          <w:hyperlink w:anchor="_Toc17288411" w:history="1">
+          <w:hyperlink w:anchor="_Toc17305179" w:history="1">
             <w:r>
               <w:rPr>
                 <w:rStyle w:val="Hyperlink"/>
@@ -1582,7 +1534,6 @@
               <w:rPr>
                 <w:rFonts w:asciiTheme="minorHAnsi" w:hAnsiTheme="minorHAnsi" w:cstheme="minorBidi"/>
                 <w:noProof/>
-                <w:lang w:val="en-US" w:eastAsia="en-US"/>
               </w:rPr>
               <w:tab/>
             </w:r>
@@ -1613,7 +1564,7 @@
                 <w:noProof/>
                 <w:webHidden/>
               </w:rPr>
-              <w:instrText xml:space="preserve"> PAGEREF _Toc17288411 \h </w:instrText>
+              <w:instrText xml:space="preserve"> PAGEREF _Toc17305179 \h </w:instrText>
             </w:r>
             <w:r>
               <w:rPr>
@@ -1654,10 +1605,9 @@
             <w:rPr>
               <w:rFonts w:asciiTheme="minorHAnsi" w:hAnsiTheme="minorHAnsi" w:cstheme="minorBidi"/>
               <w:noProof/>
-              <w:lang w:val="en-US" w:eastAsia="en-US"/>
             </w:rPr>
           </w:pPr>
-          <w:hyperlink w:anchor="_Toc17288412" w:history="1">
+          <w:hyperlink w:anchor="_Toc17305180" w:history="1">
             <w:r>
               <w:rPr>
                 <w:rStyle w:val="Hyperlink"/>
@@ -1670,7 +1620,6 @@
               <w:rPr>
                 <w:rFonts w:asciiTheme="minorHAnsi" w:hAnsiTheme="minorHAnsi" w:cstheme="minorBidi"/>
                 <w:noProof/>
-                <w:lang w:val="en-US" w:eastAsia="en-US"/>
               </w:rPr>
               <w:tab/>
             </w:r>
@@ -1701,7 +1650,7 @@
                 <w:noProof/>
                 <w:webHidden/>
               </w:rPr>
-              <w:instrText xml:space="preserve"> PAGEREF _Toc17288412 \h </w:instrText>
+              <w:instrText xml:space="preserve"> PAGEREF _Toc17305180 \h </w:instrText>
             </w:r>
             <w:r>
               <w:rPr>
@@ -1742,10 +1691,9 @@
             <w:rPr>
               <w:rFonts w:asciiTheme="minorHAnsi" w:hAnsiTheme="minorHAnsi" w:cstheme="minorBidi"/>
               <w:noProof/>
-              <w:lang w:val="en-US" w:eastAsia="en-US"/>
             </w:rPr>
           </w:pPr>
-          <w:hyperlink w:anchor="_Toc17288413" w:history="1">
+          <w:hyperlink w:anchor="_Toc17305181" w:history="1">
             <w:r>
               <w:rPr>
                 <w:rStyle w:val="Hyperlink"/>
@@ -1758,7 +1706,6 @@
               <w:rPr>
                 <w:rFonts w:asciiTheme="minorHAnsi" w:hAnsiTheme="minorHAnsi" w:cstheme="minorBidi"/>
                 <w:noProof/>
-                <w:lang w:val="en-US" w:eastAsia="en-US"/>
               </w:rPr>
               <w:tab/>
             </w:r>
@@ -1789,7 +1736,7 @@
                 <w:noProof/>
                 <w:webHidden/>
               </w:rPr>
-              <w:instrText xml:space="preserve"> PAGEREF _Toc17288413 \h </w:instrText>
+              <w:instrText xml:space="preserve"> PAGEREF _Toc17305181 \h </w:instrText>
             </w:r>
             <w:r>
               <w:rPr>
@@ -1830,10 +1777,9 @@
             <w:rPr>
               <w:rFonts w:asciiTheme="minorHAnsi" w:hAnsiTheme="minorHAnsi" w:cstheme="minorBidi"/>
               <w:noProof/>
-              <w:lang w:val="en-US" w:eastAsia="en-US"/>
             </w:rPr>
           </w:pPr>
-          <w:hyperlink w:anchor="_Toc17288414" w:history="1">
+          <w:hyperlink w:anchor="_Toc17305182" w:history="1">
             <w:r>
               <w:rPr>
                 <w:rStyle w:val="Hyperlink"/>
@@ -1846,7 +1792,6 @@
               <w:rPr>
                 <w:rFonts w:asciiTheme="minorHAnsi" w:hAnsiTheme="minorHAnsi" w:cstheme="minorBidi"/>
                 <w:noProof/>
-                <w:lang w:val="en-US" w:eastAsia="en-US"/>
               </w:rPr>
               <w:tab/>
             </w:r>
@@ -1877,7 +1822,7 @@
                 <w:noProof/>
                 <w:webHidden/>
               </w:rPr>
-              <w:instrText xml:space="preserve"> PAGEREF _Toc17288414 \h </w:instrText>
+              <w:instrText xml:space="preserve"> PAGEREF _Toc17305182 \h </w:instrText>
             </w:r>
             <w:r>
               <w:rPr>
@@ -1918,10 +1863,9 @@
             <w:rPr>
               <w:rFonts w:asciiTheme="minorHAnsi" w:hAnsiTheme="minorHAnsi" w:cstheme="minorBidi"/>
               <w:noProof/>
-              <w:lang w:val="en-US" w:eastAsia="en-US"/>
             </w:rPr>
           </w:pPr>
-          <w:hyperlink w:anchor="_Toc17288415" w:history="1">
+          <w:hyperlink w:anchor="_Toc17305183" w:history="1">
             <w:r>
               <w:rPr>
                 <w:rStyle w:val="Hyperlink"/>
@@ -1934,7 +1878,6 @@
               <w:rPr>
                 <w:rFonts w:asciiTheme="minorHAnsi" w:hAnsiTheme="minorHAnsi" w:cstheme="minorBidi"/>
                 <w:noProof/>
-                <w:lang w:val="en-US" w:eastAsia="en-US"/>
               </w:rPr>
               <w:tab/>
             </w:r>
@@ -1965,7 +1908,7 @@
                 <w:noProof/>
                 <w:webHidden/>
               </w:rPr>
-              <w:instrText xml:space="preserve"> PAGEREF _Toc17288415 \h </w:instrText>
+              <w:instrText xml:space="preserve"> PAGEREF _Toc17305183 \h </w:instrText>
             </w:r>
             <w:r>
               <w:rPr>
@@ -2006,10 +1949,9 @@
             <w:rPr>
               <w:rFonts w:asciiTheme="minorHAnsi" w:hAnsiTheme="minorHAnsi" w:cstheme="minorBidi"/>
               <w:noProof/>
-              <w:lang w:val="en-US" w:eastAsia="en-US"/>
             </w:rPr>
           </w:pPr>
-          <w:hyperlink w:anchor="_Toc17288416" w:history="1">
+          <w:hyperlink w:anchor="_Toc17305184" w:history="1">
             <w:r>
               <w:rPr>
                 <w:rStyle w:val="Hyperlink"/>
@@ -2022,7 +1964,6 @@
               <w:rPr>
                 <w:rFonts w:asciiTheme="minorHAnsi" w:hAnsiTheme="minorHAnsi" w:cstheme="minorBidi"/>
                 <w:noProof/>
-                <w:lang w:val="en-US" w:eastAsia="en-US"/>
               </w:rPr>
               <w:tab/>
             </w:r>
@@ -2053,7 +1994,7 @@
                 <w:noProof/>
                 <w:webHidden/>
               </w:rPr>
-              <w:instrText xml:space="preserve"> PAGEREF _Toc17288416 \h </w:instrText>
+              <w:instrText xml:space="preserve"> PAGEREF _Toc17305184 \h </w:instrText>
             </w:r>
             <w:r>
               <w:rPr>
@@ -2094,10 +2035,9 @@
             <w:rPr>
               <w:rFonts w:asciiTheme="minorHAnsi" w:hAnsiTheme="minorHAnsi" w:cstheme="minorBidi"/>
               <w:noProof/>
-              <w:lang w:val="en-US" w:eastAsia="en-US"/>
             </w:rPr>
           </w:pPr>
-          <w:hyperlink w:anchor="_Toc17288417" w:history="1">
+          <w:hyperlink w:anchor="_Toc17305185" w:history="1">
             <w:r>
               <w:rPr>
                 <w:rStyle w:val="Hyperlink"/>
@@ -2110,7 +2050,6 @@
               <w:rPr>
                 <w:rFonts w:asciiTheme="minorHAnsi" w:hAnsiTheme="minorHAnsi" w:cstheme="minorBidi"/>
                 <w:noProof/>
-                <w:lang w:val="en-US" w:eastAsia="en-US"/>
               </w:rPr>
               <w:tab/>
             </w:r>
@@ -2141,7 +2080,7 @@
                 <w:noProof/>
                 <w:webHidden/>
               </w:rPr>
-              <w:instrText xml:space="preserve"> PAGEREF _Toc17288417 \h </w:instrText>
+              <w:instrText xml:space="preserve"> PAGEREF _Toc17305185 \h </w:instrText>
             </w:r>
             <w:r>
               <w:rPr>
@@ -2182,10 +2121,9 @@
             <w:rPr>
               <w:rFonts w:asciiTheme="minorHAnsi" w:hAnsiTheme="minorHAnsi" w:cstheme="minorBidi"/>
               <w:noProof/>
-              <w:lang w:val="en-US" w:eastAsia="en-US"/>
             </w:rPr>
           </w:pPr>
-          <w:hyperlink w:anchor="_Toc17288418" w:history="1">
+          <w:hyperlink w:anchor="_Toc17305186" w:history="1">
             <w:r>
               <w:rPr>
                 <w:rStyle w:val="Hyperlink"/>
@@ -2198,7 +2136,6 @@
               <w:rPr>
                 <w:rFonts w:asciiTheme="minorHAnsi" w:hAnsiTheme="minorHAnsi" w:cstheme="minorBidi"/>
                 <w:noProof/>
-                <w:lang w:val="en-US" w:eastAsia="en-US"/>
               </w:rPr>
               <w:tab/>
             </w:r>
@@ -2228,7 +2165,7 @@
                 <w:noProof/>
                 <w:webHidden/>
               </w:rPr>
-              <w:instrText xml:space="preserve"> PAGEREF _Toc17288418 \h </w:instrText>
+              <w:instrText xml:space="preserve"> PAGEREF _Toc17305186 \h </w:instrText>
             </w:r>
             <w:r>
               <w:rPr>
@@ -2269,10 +2206,9 @@
             <w:rPr>
               <w:rFonts w:asciiTheme="minorHAnsi" w:hAnsiTheme="minorHAnsi" w:cstheme="minorBidi"/>
               <w:noProof/>
-              <w:lang w:val="en-US" w:eastAsia="en-US"/>
             </w:rPr>
           </w:pPr>
-          <w:hyperlink w:anchor="_Toc17288419" w:history="1">
+          <w:hyperlink w:anchor="_Toc17305187" w:history="1">
             <w:r>
               <w:rPr>
                 <w:rStyle w:val="Hyperlink"/>
@@ -2285,7 +2221,6 @@
               <w:rPr>
                 <w:rFonts w:asciiTheme="minorHAnsi" w:hAnsiTheme="minorHAnsi" w:cstheme="minorBidi"/>
                 <w:noProof/>
-                <w:lang w:val="en-US" w:eastAsia="en-US"/>
               </w:rPr>
               <w:tab/>
             </w:r>
@@ -2315,7 +2250,7 @@
                 <w:noProof/>
                 <w:webHidden/>
               </w:rPr>
-              <w:instrText xml:space="preserve"> PAGEREF _Toc17288419 \h </w:instrText>
+              <w:instrText xml:space="preserve"> PAGEREF _Toc17305187 \h </w:instrText>
             </w:r>
             <w:r>
               <w:rPr>
@@ -2356,10 +2291,9 @@
             <w:rPr>
               <w:rFonts w:asciiTheme="minorHAnsi" w:hAnsiTheme="minorHAnsi" w:cstheme="minorBidi"/>
               <w:noProof/>
-              <w:lang w:val="en-US" w:eastAsia="en-US"/>
             </w:rPr>
           </w:pPr>
-          <w:hyperlink w:anchor="_Toc17288420" w:history="1">
+          <w:hyperlink w:anchor="_Toc17305188" w:history="1">
             <w:r>
               <w:rPr>
                 <w:rStyle w:val="Hyperlink"/>
@@ -2372,7 +2306,6 @@
               <w:rPr>
                 <w:rFonts w:asciiTheme="minorHAnsi" w:hAnsiTheme="minorHAnsi" w:cstheme="minorBidi"/>
                 <w:noProof/>
-                <w:lang w:val="en-US" w:eastAsia="en-US"/>
               </w:rPr>
               <w:tab/>
             </w:r>
@@ -2402,7 +2335,7 @@
                 <w:noProof/>
                 <w:webHidden/>
               </w:rPr>
-              <w:instrText xml:space="preserve"> PAGEREF _Toc17288420 \h </w:instrText>
+              <w:instrText xml:space="preserve"> PAGEREF _Toc17305188 \h </w:instrText>
             </w:r>
             <w:r>
               <w:rPr>
@@ -2443,10 +2376,9 @@
             <w:rPr>
               <w:rFonts w:asciiTheme="minorHAnsi" w:hAnsiTheme="minorHAnsi" w:cstheme="minorBidi"/>
               <w:noProof/>
-              <w:lang w:val="en-US" w:eastAsia="en-US"/>
             </w:rPr>
           </w:pPr>
-          <w:hyperlink w:anchor="_Toc17288421" w:history="1">
+          <w:hyperlink w:anchor="_Toc17305189" w:history="1">
             <w:r>
               <w:rPr>
                 <w:rStyle w:val="Hyperlink"/>
@@ -2459,7 +2391,6 @@
               <w:rPr>
                 <w:rFonts w:asciiTheme="minorHAnsi" w:hAnsiTheme="minorHAnsi" w:cstheme="minorBidi"/>
                 <w:noProof/>
-                <w:lang w:val="en-US" w:eastAsia="en-US"/>
               </w:rPr>
               <w:tab/>
             </w:r>
@@ -2489,7 +2420,7 @@
                 <w:noProof/>
                 <w:webHidden/>
               </w:rPr>
-              <w:instrText xml:space="preserve"> PAGEREF _Toc17288421 \h </w:instrText>
+              <w:instrText xml:space="preserve"> PAGEREF _Toc17305189 \h </w:instrText>
             </w:r>
             <w:r>
               <w:rPr>
@@ -2530,10 +2461,9 @@
             <w:rPr>
               <w:rFonts w:asciiTheme="minorHAnsi" w:hAnsiTheme="minorHAnsi" w:cstheme="minorBidi"/>
               <w:noProof/>
-              <w:lang w:val="en-US" w:eastAsia="en-US"/>
             </w:rPr>
           </w:pPr>
-          <w:hyperlink w:anchor="_Toc17288422" w:history="1">
+          <w:hyperlink w:anchor="_Toc17305190" w:history="1">
             <w:r>
               <w:rPr>
                 <w:rStyle w:val="Hyperlink"/>
@@ -2546,7 +2476,6 @@
               <w:rPr>
                 <w:rFonts w:asciiTheme="minorHAnsi" w:hAnsiTheme="minorHAnsi" w:cstheme="minorBidi"/>
                 <w:noProof/>
-                <w:lang w:val="en-US" w:eastAsia="en-US"/>
               </w:rPr>
               <w:tab/>
             </w:r>
@@ -2576,7 +2505,7 @@
                 <w:noProof/>
                 <w:webHidden/>
               </w:rPr>
-              <w:instrText xml:space="preserve"> PAGEREF _Toc17288422 \h </w:instrText>
+              <w:instrText xml:space="preserve"> PAGEREF _Toc17305190 \h </w:instrText>
             </w:r>
             <w:r>
               <w:rPr>
@@ -2617,10 +2546,9 @@
             <w:rPr>
               <w:rFonts w:asciiTheme="minorHAnsi" w:hAnsiTheme="minorHAnsi" w:cstheme="minorBidi"/>
               <w:noProof/>
-              <w:lang w:val="en-US" w:eastAsia="en-US"/>
             </w:rPr>
           </w:pPr>
-          <w:hyperlink w:anchor="_Toc17288423" w:history="1">
+          <w:hyperlink w:anchor="_Toc17305191" w:history="1">
             <w:r>
               <w:rPr>
                 <w:rStyle w:val="Hyperlink"/>
@@ -2633,7 +2561,6 @@
               <w:rPr>
                 <w:rFonts w:asciiTheme="minorHAnsi" w:hAnsiTheme="minorHAnsi" w:cstheme="minorBidi"/>
                 <w:noProof/>
-                <w:lang w:val="en-US" w:eastAsia="en-US"/>
               </w:rPr>
               <w:tab/>
             </w:r>
@@ -2663,7 +2590,7 @@
                 <w:noProof/>
                 <w:webHidden/>
               </w:rPr>
-              <w:instrText xml:space="preserve"> PAGEREF _Toc17288423 \h </w:instrText>
+              <w:instrText xml:space="preserve"> PAGEREF _Toc17305191 \h </w:instrText>
             </w:r>
             <w:r>
               <w:rPr>
@@ -2704,10 +2631,9 @@
             <w:rPr>
               <w:rFonts w:asciiTheme="minorHAnsi" w:hAnsiTheme="minorHAnsi" w:cstheme="minorBidi"/>
               <w:noProof/>
-              <w:lang w:val="en-US" w:eastAsia="en-US"/>
             </w:rPr>
           </w:pPr>
-          <w:hyperlink w:anchor="_Toc17288424" w:history="1">
+          <w:hyperlink w:anchor="_Toc17305192" w:history="1">
             <w:r>
               <w:rPr>
                 <w:rStyle w:val="Hyperlink"/>
@@ -2720,7 +2646,6 @@
               <w:rPr>
                 <w:rFonts w:asciiTheme="minorHAnsi" w:hAnsiTheme="minorHAnsi" w:cstheme="minorBidi"/>
                 <w:noProof/>
-                <w:lang w:val="en-US" w:eastAsia="en-US"/>
               </w:rPr>
               <w:tab/>
             </w:r>
@@ -2730,7 +2655,7 @@
                 <w:rFonts w:cstheme="minorHAnsi"/>
                 <w:noProof/>
               </w:rPr>
-              <w:t>Load balancing</w:t>
+              <w:t>Backends and Load balancing</w:t>
             </w:r>
             <w:r>
               <w:rPr>
@@ -2751,7 +2676,7 @@
                 <w:noProof/>
                 <w:webHidden/>
               </w:rPr>
-              <w:instrText xml:space="preserve"> PAGEREF _Toc17288424 \h </w:instrText>
+              <w:instrText xml:space="preserve"> PAGEREF _Toc17305192 \h </w:instrText>
             </w:r>
             <w:r>
               <w:rPr>
@@ -2792,10 +2717,9 @@
             <w:rPr>
               <w:rFonts w:asciiTheme="minorHAnsi" w:hAnsiTheme="minorHAnsi" w:cstheme="minorBidi"/>
               <w:noProof/>
-              <w:lang w:val="en-US" w:eastAsia="en-US"/>
             </w:rPr>
           </w:pPr>
-          <w:hyperlink w:anchor="_Toc17288425" w:history="1">
+          <w:hyperlink w:anchor="_Toc17305193" w:history="1">
             <w:r>
               <w:rPr>
                 <w:rStyle w:val="Hyperlink"/>
@@ -2808,7 +2732,6 @@
               <w:rPr>
                 <w:rFonts w:asciiTheme="minorHAnsi" w:hAnsiTheme="minorHAnsi" w:cstheme="minorBidi"/>
                 <w:noProof/>
-                <w:lang w:val="en-US" w:eastAsia="en-US"/>
               </w:rPr>
               <w:tab/>
             </w:r>
@@ -2839,7 +2762,7 @@
                 <w:noProof/>
                 <w:webHidden/>
               </w:rPr>
-              <w:instrText xml:space="preserve"> PAGEREF _Toc17288425 \h </w:instrText>
+              <w:instrText xml:space="preserve"> PAGEREF _Toc17305193 \h </w:instrText>
             </w:r>
             <w:r>
               <w:rPr>
@@ -2859,7 +2782,7 @@
                 <w:noProof/>
                 <w:webHidden/>
               </w:rPr>
-              <w:t>17</w:t>
+              <w:t>18</w:t>
             </w:r>
             <w:r>
               <w:rPr>
@@ -2880,10 +2803,9 @@
             <w:rPr>
               <w:rFonts w:asciiTheme="minorHAnsi" w:hAnsiTheme="minorHAnsi" w:cstheme="minorBidi"/>
               <w:noProof/>
-              <w:lang w:val="en-US" w:eastAsia="en-US"/>
             </w:rPr>
           </w:pPr>
-          <w:hyperlink w:anchor="_Toc17288426" w:history="1">
+          <w:hyperlink w:anchor="_Toc17305194" w:history="1">
             <w:r>
               <w:rPr>
                 <w:rStyle w:val="Hyperlink"/>
@@ -2896,7 +2818,6 @@
               <w:rPr>
                 <w:rFonts w:asciiTheme="minorHAnsi" w:hAnsiTheme="minorHAnsi" w:cstheme="minorBidi"/>
                 <w:noProof/>
-                <w:lang w:val="en-US" w:eastAsia="en-US"/>
               </w:rPr>
               <w:tab/>
             </w:r>
@@ -2927,7 +2848,7 @@
                 <w:noProof/>
                 <w:webHidden/>
               </w:rPr>
-              <w:instrText xml:space="preserve"> PAGEREF _Toc17288426 \h </w:instrText>
+              <w:instrText xml:space="preserve"> PAGEREF _Toc17305194 \h </w:instrText>
             </w:r>
             <w:r>
               <w:rPr>
@@ -2947,7 +2868,7 @@
                 <w:noProof/>
                 <w:webHidden/>
               </w:rPr>
-              <w:t>17</w:t>
+              <w:t>19</w:t>
             </w:r>
             <w:r>
               <w:rPr>
@@ -2968,10 +2889,9 @@
             <w:rPr>
               <w:rFonts w:asciiTheme="minorHAnsi" w:hAnsiTheme="minorHAnsi" w:cstheme="minorBidi"/>
               <w:noProof/>
-              <w:lang w:val="en-US" w:eastAsia="en-US"/>
             </w:rPr>
           </w:pPr>
-          <w:hyperlink w:anchor="_Toc17288427" w:history="1">
+          <w:hyperlink w:anchor="_Toc17305195" w:history="1">
             <w:r>
               <w:rPr>
                 <w:rStyle w:val="Hyperlink"/>
@@ -2984,7 +2904,6 @@
               <w:rPr>
                 <w:rFonts w:asciiTheme="minorHAnsi" w:hAnsiTheme="minorHAnsi" w:cstheme="minorBidi"/>
                 <w:noProof/>
-                <w:lang w:val="en-US" w:eastAsia="en-US"/>
               </w:rPr>
               <w:tab/>
             </w:r>
@@ -3015,7 +2934,7 @@
                 <w:noProof/>
                 <w:webHidden/>
               </w:rPr>
-              <w:instrText xml:space="preserve"> PAGEREF _Toc17288427 \h </w:instrText>
+              <w:instrText xml:space="preserve"> PAGEREF _Toc17305195 \h </w:instrText>
             </w:r>
             <w:r>
               <w:rPr>
@@ -3035,7 +2954,7 @@
                 <w:noProof/>
                 <w:webHidden/>
               </w:rPr>
-              <w:t>17</w:t>
+              <w:t>19</w:t>
             </w:r>
             <w:r>
               <w:rPr>
@@ -3056,10 +2975,9 @@
             <w:rPr>
               <w:rFonts w:asciiTheme="minorHAnsi" w:hAnsiTheme="minorHAnsi" w:cstheme="minorBidi"/>
               <w:noProof/>
-              <w:lang w:val="en-US" w:eastAsia="en-US"/>
             </w:rPr>
           </w:pPr>
-          <w:hyperlink w:anchor="_Toc17288428" w:history="1">
+          <w:hyperlink w:anchor="_Toc17305196" w:history="1">
             <w:r>
               <w:rPr>
                 <w:rStyle w:val="Hyperlink"/>
@@ -3072,7 +2990,6 @@
               <w:rPr>
                 <w:rFonts w:asciiTheme="minorHAnsi" w:hAnsiTheme="minorHAnsi" w:cstheme="minorBidi"/>
                 <w:noProof/>
-                <w:lang w:val="en-US" w:eastAsia="en-US"/>
               </w:rPr>
               <w:tab/>
             </w:r>
@@ -3103,7 +3020,7 @@
                 <w:noProof/>
                 <w:webHidden/>
               </w:rPr>
-              <w:instrText xml:space="preserve"> PAGEREF _Toc17288428 \h </w:instrText>
+              <w:instrText xml:space="preserve"> PAGEREF _Toc17305196 \h </w:instrText>
             </w:r>
             <w:r>
               <w:rPr>
@@ -3123,7 +3040,7 @@
                 <w:noProof/>
                 <w:webHidden/>
               </w:rPr>
-              <w:t>18</w:t>
+              <w:t>19</w:t>
             </w:r>
             <w:r>
               <w:rPr>
@@ -3144,10 +3061,9 @@
             <w:rPr>
               <w:rFonts w:asciiTheme="minorHAnsi" w:hAnsiTheme="minorHAnsi" w:cstheme="minorBidi"/>
               <w:noProof/>
-              <w:lang w:val="en-US" w:eastAsia="en-US"/>
             </w:rPr>
           </w:pPr>
-          <w:hyperlink w:anchor="_Toc17288429" w:history="1">
+          <w:hyperlink w:anchor="_Toc17305197" w:history="1">
             <w:r>
               <w:rPr>
                 <w:rStyle w:val="Hyperlink"/>
@@ -3160,7 +3076,6 @@
               <w:rPr>
                 <w:rFonts w:asciiTheme="minorHAnsi" w:hAnsiTheme="minorHAnsi" w:cstheme="minorBidi"/>
                 <w:noProof/>
-                <w:lang w:val="en-US" w:eastAsia="en-US"/>
               </w:rPr>
               <w:tab/>
             </w:r>
@@ -3191,7 +3106,7 @@
                 <w:noProof/>
                 <w:webHidden/>
               </w:rPr>
-              <w:instrText xml:space="preserve"> PAGEREF _Toc17288429 \h </w:instrText>
+              <w:instrText xml:space="preserve"> PAGEREF _Toc17305197 \h </w:instrText>
             </w:r>
             <w:r>
               <w:rPr>
@@ -3211,7 +3126,7 @@
                 <w:noProof/>
                 <w:webHidden/>
               </w:rPr>
-              <w:t>22</w:t>
+              <w:t>23</w:t>
             </w:r>
             <w:r>
               <w:rPr>
@@ -3232,10 +3147,9 @@
             <w:rPr>
               <w:rFonts w:asciiTheme="minorHAnsi" w:hAnsiTheme="minorHAnsi" w:cstheme="minorBidi"/>
               <w:noProof/>
-              <w:lang w:val="en-US" w:eastAsia="en-US"/>
             </w:rPr>
           </w:pPr>
-          <w:hyperlink w:anchor="_Toc17288430" w:history="1">
+          <w:hyperlink w:anchor="_Toc17305198" w:history="1">
             <w:r>
               <w:rPr>
                 <w:rStyle w:val="Hyperlink"/>
@@ -3248,7 +3162,6 @@
               <w:rPr>
                 <w:rFonts w:asciiTheme="minorHAnsi" w:hAnsiTheme="minorHAnsi" w:cstheme="minorBidi"/>
                 <w:noProof/>
-                <w:lang w:val="en-US" w:eastAsia="en-US"/>
               </w:rPr>
               <w:tab/>
             </w:r>
@@ -3278,7 +3191,7 @@
                 <w:noProof/>
                 <w:webHidden/>
               </w:rPr>
-              <w:instrText xml:space="preserve"> PAGEREF _Toc17288430 \h </w:instrText>
+              <w:instrText xml:space="preserve"> PAGEREF _Toc17305198 \h </w:instrText>
             </w:r>
             <w:r>
               <w:rPr>
@@ -3298,7 +3211,7 @@
                 <w:noProof/>
                 <w:webHidden/>
               </w:rPr>
-              <w:t>22</w:t>
+              <w:t>23</w:t>
             </w:r>
             <w:r>
               <w:rPr>
@@ -3319,10 +3232,9 @@
             <w:rPr>
               <w:rFonts w:asciiTheme="minorHAnsi" w:hAnsiTheme="minorHAnsi" w:cstheme="minorBidi"/>
               <w:noProof/>
-              <w:lang w:val="en-US" w:eastAsia="en-US"/>
             </w:rPr>
           </w:pPr>
-          <w:hyperlink w:anchor="_Toc17288431" w:history="1">
+          <w:hyperlink w:anchor="_Toc17305199" w:history="1">
             <w:r>
               <w:rPr>
                 <w:rStyle w:val="Hyperlink"/>
@@ -3335,7 +3247,6 @@
               <w:rPr>
                 <w:rFonts w:asciiTheme="minorHAnsi" w:hAnsiTheme="minorHAnsi" w:cstheme="minorBidi"/>
                 <w:noProof/>
-                <w:lang w:val="en-US" w:eastAsia="en-US"/>
               </w:rPr>
               <w:tab/>
             </w:r>
@@ -3365,7 +3276,7 @@
                 <w:noProof/>
                 <w:webHidden/>
               </w:rPr>
-              <w:instrText xml:space="preserve"> PAGEREF _Toc17288431 \h </w:instrText>
+              <w:instrText xml:space="preserve"> PAGEREF _Toc17305199 \h </w:instrText>
             </w:r>
             <w:r>
               <w:rPr>
@@ -3385,7 +3296,7 @@
                 <w:noProof/>
                 <w:webHidden/>
               </w:rPr>
-              <w:t>22</w:t>
+              <w:t>23</w:t>
             </w:r>
             <w:r>
               <w:rPr>
@@ -3406,10 +3317,9 @@
             <w:rPr>
               <w:rFonts w:asciiTheme="minorHAnsi" w:hAnsiTheme="minorHAnsi" w:cstheme="minorBidi"/>
               <w:noProof/>
-              <w:lang w:val="en-US" w:eastAsia="en-US"/>
             </w:rPr>
           </w:pPr>
-          <w:hyperlink w:anchor="_Toc17288432" w:history="1">
+          <w:hyperlink w:anchor="_Toc17305200" w:history="1">
             <w:r>
               <w:rPr>
                 <w:rStyle w:val="Hyperlink"/>
@@ -3422,7 +3332,6 @@
               <w:rPr>
                 <w:rFonts w:asciiTheme="minorHAnsi" w:hAnsiTheme="minorHAnsi" w:cstheme="minorBidi"/>
                 <w:noProof/>
-                <w:lang w:val="en-US" w:eastAsia="en-US"/>
               </w:rPr>
               <w:tab/>
             </w:r>
@@ -3452,7 +3361,7 @@
                 <w:noProof/>
                 <w:webHidden/>
               </w:rPr>
-              <w:instrText xml:space="preserve"> PAGEREF _Toc17288432 \h </w:instrText>
+              <w:instrText xml:space="preserve"> PAGEREF _Toc17305200 \h </w:instrText>
             </w:r>
             <w:r>
               <w:rPr>
@@ -3472,7 +3381,7 @@
                 <w:noProof/>
                 <w:webHidden/>
               </w:rPr>
-              <w:t>22</w:t>
+              <w:t>23</w:t>
             </w:r>
             <w:r>
               <w:rPr>
@@ -3493,10 +3402,9 @@
             <w:rPr>
               <w:rFonts w:asciiTheme="minorHAnsi" w:hAnsiTheme="minorHAnsi" w:cstheme="minorBidi"/>
               <w:noProof/>
-              <w:lang w:val="en-US" w:eastAsia="en-US"/>
             </w:rPr>
           </w:pPr>
-          <w:hyperlink w:anchor="_Toc17288433" w:history="1">
+          <w:hyperlink w:anchor="_Toc17305201" w:history="1">
             <w:r>
               <w:rPr>
                 <w:rStyle w:val="Hyperlink"/>
@@ -3509,7 +3417,6 @@
               <w:rPr>
                 <w:rFonts w:asciiTheme="minorHAnsi" w:hAnsiTheme="minorHAnsi" w:cstheme="minorBidi"/>
                 <w:noProof/>
-                <w:lang w:val="en-US" w:eastAsia="en-US"/>
               </w:rPr>
               <w:tab/>
             </w:r>
@@ -3539,7 +3446,7 @@
                 <w:noProof/>
                 <w:webHidden/>
               </w:rPr>
-              <w:instrText xml:space="preserve"> PAGEREF _Toc17288433 \h </w:instrText>
+              <w:instrText xml:space="preserve"> PAGEREF _Toc17305201 \h </w:instrText>
             </w:r>
             <w:r>
               <w:rPr>
@@ -3559,7 +3466,7 @@
                 <w:noProof/>
                 <w:webHidden/>
               </w:rPr>
-              <w:t>22</w:t>
+              <w:t>24</w:t>
             </w:r>
             <w:r>
               <w:rPr>
@@ -3610,9 +3517,9 @@
           <w:szCs w:val="20"/>
         </w:rPr>
       </w:pPr>
-      <w:bookmarkStart w:id="3" w:name="page3"/>
-      <w:bookmarkStart w:id="4" w:name="_Toc17288401"/>
-      <w:bookmarkEnd w:id="3"/>
+      <w:bookmarkStart w:id="2" w:name="page3"/>
+      <w:bookmarkStart w:id="3" w:name="_Toc17305169"/>
+      <w:bookmarkEnd w:id="2"/>
       <w:r>
         <w:rPr>
           <w:rFonts w:asciiTheme="minorHAnsi" w:eastAsia="Cambria" w:hAnsiTheme="minorHAnsi" w:cstheme="minorHAnsi"/>
@@ -3621,7 +3528,7 @@
         <w:lastRenderedPageBreak/>
         <w:t>Introduction</w:t>
       </w:r>
-      <w:bookmarkEnd w:id="4"/>
+      <w:bookmarkEnd w:id="3"/>
     </w:p>
     <w:p>
       <w:pPr>
@@ -3654,7 +3561,7 @@
         </w:rPr>
         <w:t xml:space="preserve">   </w:t>
       </w:r>
-      <w:bookmarkStart w:id="5" w:name="_Toc17288402"/>
+      <w:bookmarkStart w:id="4" w:name="_Toc17305170"/>
       <w:r>
         <w:rPr>
           <w:rFonts w:asciiTheme="minorHAnsi" w:eastAsia="Cambria" w:hAnsiTheme="minorHAnsi" w:cstheme="minorHAnsi"/>
@@ -3662,7 +3569,7 @@
         </w:rPr>
         <w:t>System Overview</w:t>
       </w:r>
-      <w:bookmarkEnd w:id="5"/>
+      <w:bookmarkEnd w:id="4"/>
     </w:p>
     <w:p>
       <w:pPr>
@@ -3746,7 +3653,7 @@
         </w:rPr>
         <w:t xml:space="preserve">  </w:t>
       </w:r>
-      <w:bookmarkStart w:id="6" w:name="_Toc17288403"/>
+      <w:bookmarkStart w:id="5" w:name="_Toc17305171"/>
       <w:r>
         <w:rPr>
           <w:rFonts w:asciiTheme="minorHAnsi" w:eastAsia="Cambria" w:hAnsiTheme="minorHAnsi" w:cstheme="minorHAnsi"/>
@@ -3754,7 +3661,7 @@
         </w:rPr>
         <w:t>System Configuration</w:t>
       </w:r>
-      <w:bookmarkEnd w:id="6"/>
+      <w:bookmarkEnd w:id="5"/>
     </w:p>
     <w:p>
       <w:pPr>
@@ -3771,7 +3678,6 @@
           <w:noProof/>
           <w:sz w:val="20"/>
           <w:szCs w:val="20"/>
-          <w:lang w:val="en-US" w:eastAsia="en-US"/>
         </w:rPr>
         <w:drawing>
           <wp:anchor distT="0" distB="0" distL="114300" distR="114300" simplePos="0" relativeHeight="251651584" behindDoc="1" locked="0" layoutInCell="0" allowOverlap="1" wp14:anchorId="7E88F1DA" wp14:editId="2C539160">
@@ -4314,7 +4220,6 @@
           <w:noProof/>
           <w:sz w:val="20"/>
           <w:szCs w:val="20"/>
-          <w:lang w:val="en-US" w:eastAsia="en-US"/>
         </w:rPr>
         <mc:AlternateContent>
           <mc:Choice Requires="wps">
@@ -4372,7 +4277,6 @@
           <w:noProof/>
           <w:sz w:val="20"/>
           <w:szCs w:val="20"/>
-          <w:lang w:val="en-US" w:eastAsia="en-US"/>
         </w:rPr>
         <mc:AlternateContent>
           <mc:Choice Requires="wps">
@@ -4441,7 +4345,6 @@
           <w:noProof/>
           <w:sz w:val="20"/>
           <w:szCs w:val="20"/>
-          <w:lang w:val="en-US" w:eastAsia="en-US"/>
         </w:rPr>
         <mc:AlternateContent>
           <mc:Choice Requires="wps">
@@ -4510,7 +4413,6 @@
           <w:noProof/>
           <w:sz w:val="20"/>
           <w:szCs w:val="20"/>
-          <w:lang w:val="en-US" w:eastAsia="en-US"/>
         </w:rPr>
         <mc:AlternateContent>
           <mc:Choice Requires="wps">
@@ -4579,7 +4481,6 @@
           <w:noProof/>
           <w:sz w:val="20"/>
           <w:szCs w:val="20"/>
-          <w:lang w:val="en-US" w:eastAsia="en-US"/>
         </w:rPr>
         <mc:AlternateContent>
           <mc:Choice Requires="wps">
@@ -4648,7 +4549,6 @@
           <w:noProof/>
           <w:sz w:val="20"/>
           <w:szCs w:val="20"/>
-          <w:lang w:val="en-US" w:eastAsia="en-US"/>
         </w:rPr>
         <mc:AlternateContent>
           <mc:Choice Requires="wps">
@@ -4706,7 +4606,6 @@
           <w:noProof/>
           <w:sz w:val="20"/>
           <w:szCs w:val="20"/>
-          <w:lang w:val="en-US" w:eastAsia="en-US"/>
         </w:rPr>
         <mc:AlternateContent>
           <mc:Choice Requires="wps">
@@ -4775,7 +4674,6 @@
           <w:noProof/>
           <w:sz w:val="20"/>
           <w:szCs w:val="20"/>
-          <w:lang w:val="en-US" w:eastAsia="en-US"/>
         </w:rPr>
         <mc:AlternateContent>
           <mc:Choice Requires="wps">
@@ -4844,7 +4742,6 @@
           <w:noProof/>
           <w:sz w:val="20"/>
           <w:szCs w:val="20"/>
-          <w:lang w:val="en-US" w:eastAsia="en-US"/>
         </w:rPr>
         <mc:AlternateContent>
           <mc:Choice Requires="wps">
@@ -4913,7 +4810,6 @@
           <w:noProof/>
           <w:sz w:val="20"/>
           <w:szCs w:val="20"/>
-          <w:lang w:val="en-US" w:eastAsia="en-US"/>
         </w:rPr>
         <mc:AlternateContent>
           <mc:Choice Requires="wps">
@@ -5121,7 +5017,7 @@
           <w:color w:val="auto"/>
         </w:rPr>
       </w:pPr>
-      <w:bookmarkStart w:id="7" w:name="_Toc17288404"/>
+      <w:bookmarkStart w:id="6" w:name="_Toc17305172"/>
       <w:r>
         <w:rPr>
           <w:rFonts w:asciiTheme="minorHAnsi" w:eastAsia="Cambria" w:hAnsiTheme="minorHAnsi" w:cstheme="minorHAnsi"/>
@@ -5130,7 +5026,7 @@
         <w:lastRenderedPageBreak/>
         <w:t>Installation</w:t>
       </w:r>
-      <w:bookmarkEnd w:id="7"/>
+      <w:bookmarkEnd w:id="6"/>
     </w:p>
     <w:p>
       <w:pPr>
@@ -5200,18 +5096,35 @@
           <w:ilvl w:val="0"/>
           <w:numId w:val="2"/>
         </w:numPr>
-        <w:ind w:left="1080"/>
-        <w:rPr>
-          <w:rFonts w:asciiTheme="minorHAnsi" w:eastAsia="Calibri" w:hAnsiTheme="minorHAnsi" w:cstheme="minorHAnsi"/>
-          <w:sz w:val="24"/>
-        </w:rPr>
-      </w:pPr>
-      <w:r>
-        <w:rPr>
-          <w:rFonts w:asciiTheme="minorHAnsi" w:eastAsia="Calibri" w:hAnsiTheme="minorHAnsi" w:cstheme="minorHAnsi"/>
-          <w:sz w:val="24"/>
-        </w:rPr>
-        <w:t>Open the terminal</w:t>
+        <w:spacing w:line="261" w:lineRule="auto"/>
+        <w:ind w:left="1080" w:right="106"/>
+        <w:rPr>
+          <w:rFonts w:asciiTheme="minorHAnsi" w:eastAsia="Calibri" w:hAnsiTheme="minorHAnsi" w:cstheme="minorHAnsi"/>
+          <w:sz w:val="24"/>
+        </w:rPr>
+      </w:pPr>
+      <w:r>
+        <w:rPr>
+          <w:rFonts w:asciiTheme="minorHAnsi" w:eastAsia="Calibri" w:hAnsiTheme="minorHAnsi" w:cstheme="minorHAnsi"/>
+          <w:sz w:val="24"/>
+        </w:rPr>
+        <w:t xml:space="preserve">Navigate into the root </w:t>
+      </w:r>
+      <w:proofErr w:type="spellStart"/>
+      <w:r>
+        <w:rPr>
+          <w:rFonts w:asciiTheme="minorHAnsi" w:eastAsia="Calibri" w:hAnsiTheme="minorHAnsi" w:cstheme="minorHAnsi"/>
+          <w:sz w:val="24"/>
+        </w:rPr>
+        <w:t>Defendr</w:t>
+      </w:r>
+      <w:proofErr w:type="spellEnd"/>
+      <w:r>
+        <w:rPr>
+          <w:rFonts w:asciiTheme="minorHAnsi" w:eastAsia="Calibri" w:hAnsiTheme="minorHAnsi" w:cstheme="minorHAnsi"/>
+          <w:sz w:val="24"/>
+        </w:rPr>
+        <w:t xml:space="preserve"> Folder</w:t>
       </w:r>
     </w:p>
     <w:p>
@@ -5232,131 +5145,7 @@
           <w:rFonts w:asciiTheme="minorHAnsi" w:eastAsia="Calibri" w:hAnsiTheme="minorHAnsi" w:cstheme="minorHAnsi"/>
           <w:sz w:val="24"/>
         </w:rPr>
-        <w:t>Type the following commands:</w:t>
-      </w:r>
-    </w:p>
-    <w:p>
-      <w:pPr>
-        <w:pStyle w:val="ListParagraph"/>
-        <w:numPr>
-          <w:ilvl w:val="1"/>
-          <w:numId w:val="2"/>
-        </w:numPr>
-        <w:ind w:left="1080" w:firstLine="0"/>
-        <w:rPr>
-          <w:rFonts w:asciiTheme="minorHAnsi" w:eastAsia="Calibri" w:hAnsiTheme="minorHAnsi" w:cstheme="minorHAnsi"/>
-          <w:sz w:val="24"/>
-        </w:rPr>
-      </w:pPr>
-      <w:proofErr w:type="spellStart"/>
-      <w:r>
-        <w:rPr>
-          <w:rFonts w:asciiTheme="minorHAnsi" w:eastAsia="Calibri" w:hAnsiTheme="minorHAnsi" w:cstheme="minorHAnsi"/>
-          <w:sz w:val="24"/>
-        </w:rPr>
-        <w:t>sudo</w:t>
-      </w:r>
-      <w:proofErr w:type="spellEnd"/>
-      <w:r>
-        <w:rPr>
-          <w:rFonts w:asciiTheme="minorHAnsi" w:eastAsia="Calibri" w:hAnsiTheme="minorHAnsi" w:cstheme="minorHAnsi"/>
-          <w:sz w:val="24"/>
-        </w:rPr>
-        <w:t xml:space="preserve"> </w:t>
-      </w:r>
-      <w:proofErr w:type="spellStart"/>
-      <w:r>
-        <w:rPr>
-          <w:rFonts w:asciiTheme="minorHAnsi" w:eastAsia="Calibri" w:hAnsiTheme="minorHAnsi" w:cstheme="minorHAnsi"/>
-          <w:sz w:val="24"/>
-        </w:rPr>
-        <w:t>nano</w:t>
-      </w:r>
-      <w:proofErr w:type="spellEnd"/>
-      <w:r>
-        <w:rPr>
-          <w:rFonts w:asciiTheme="minorHAnsi" w:eastAsia="Calibri" w:hAnsiTheme="minorHAnsi" w:cstheme="minorHAnsi"/>
-          <w:sz w:val="24"/>
-        </w:rPr>
-        <w:t xml:space="preserve"> /</w:t>
-      </w:r>
-      <w:proofErr w:type="spellStart"/>
-      <w:r>
-        <w:rPr>
-          <w:rFonts w:asciiTheme="minorHAnsi" w:eastAsia="Calibri" w:hAnsiTheme="minorHAnsi" w:cstheme="minorHAnsi"/>
-          <w:sz w:val="24"/>
-        </w:rPr>
-        <w:t>etc</w:t>
-      </w:r>
-      <w:proofErr w:type="spellEnd"/>
-      <w:r>
-        <w:rPr>
-          <w:rFonts w:asciiTheme="minorHAnsi" w:eastAsia="Calibri" w:hAnsiTheme="minorHAnsi" w:cstheme="minorHAnsi"/>
-          <w:sz w:val="24"/>
-        </w:rPr>
-        <w:t>/</w:t>
-      </w:r>
-      <w:proofErr w:type="spellStart"/>
-      <w:r>
-        <w:rPr>
-          <w:rFonts w:asciiTheme="minorHAnsi" w:eastAsia="Calibri" w:hAnsiTheme="minorHAnsi" w:cstheme="minorHAnsi"/>
-          <w:sz w:val="24"/>
-        </w:rPr>
-        <w:t>ld.so.conf</w:t>
-      </w:r>
-      <w:proofErr w:type="spellEnd"/>
-    </w:p>
-    <w:p>
-      <w:pPr>
-        <w:pStyle w:val="ListParagraph"/>
-        <w:numPr>
-          <w:ilvl w:val="0"/>
-          <w:numId w:val="2"/>
-        </w:numPr>
-        <w:ind w:left="1080"/>
-        <w:rPr>
-          <w:rFonts w:asciiTheme="minorHAnsi" w:eastAsia="Calibri" w:hAnsiTheme="minorHAnsi" w:cstheme="minorHAnsi"/>
-          <w:sz w:val="24"/>
-        </w:rPr>
-      </w:pPr>
-      <w:r>
-        <w:rPr>
-          <w:rFonts w:asciiTheme="minorHAnsi" w:eastAsia="Calibri" w:hAnsiTheme="minorHAnsi" w:cstheme="minorHAnsi"/>
-          <w:sz w:val="24"/>
-        </w:rPr>
-        <w:t xml:space="preserve">In the </w:t>
-      </w:r>
-      <w:proofErr w:type="spellStart"/>
-      <w:r>
-        <w:rPr>
-          <w:rFonts w:asciiTheme="minorHAnsi" w:eastAsia="Calibri" w:hAnsiTheme="minorHAnsi" w:cstheme="minorHAnsi"/>
-          <w:sz w:val="24"/>
-        </w:rPr>
-        <w:t>ld.so.conf</w:t>
-      </w:r>
-      <w:proofErr w:type="spellEnd"/>
-      <w:r>
-        <w:rPr>
-          <w:rFonts w:asciiTheme="minorHAnsi" w:eastAsia="Calibri" w:hAnsiTheme="minorHAnsi" w:cstheme="minorHAnsi"/>
-          <w:sz w:val="24"/>
-        </w:rPr>
-        <w:t xml:space="preserve"> file type this in: ”include /</w:t>
-      </w:r>
-      <w:proofErr w:type="spellStart"/>
-      <w:r>
-        <w:rPr>
-          <w:rFonts w:asciiTheme="minorHAnsi" w:eastAsia="Calibri" w:hAnsiTheme="minorHAnsi" w:cstheme="minorHAnsi"/>
-          <w:sz w:val="24"/>
-        </w:rPr>
-        <w:t>usr</w:t>
-      </w:r>
-      <w:proofErr w:type="spellEnd"/>
-      <w:r>
-        <w:rPr>
-          <w:rFonts w:asciiTheme="minorHAnsi" w:eastAsia="Calibri" w:hAnsiTheme="minorHAnsi" w:cstheme="minorHAnsi"/>
-          <w:sz w:val="24"/>
-        </w:rPr>
-        <w:t xml:space="preserve">/local/lib” </w:t>
+        <w:t>Open the terminal</w:t>
       </w:r>
     </w:p>
     <w:p>
@@ -5378,7 +5167,7 @@
           <w:rFonts w:asciiTheme="minorHAnsi" w:eastAsia="Calibri" w:hAnsiTheme="minorHAnsi" w:cstheme="minorHAnsi"/>
           <w:sz w:val="24"/>
         </w:rPr>
-        <w:t xml:space="preserve">Navigate into the root </w:t>
+        <w:t>Run the command: “</w:t>
       </w:r>
       <w:proofErr w:type="spellStart"/>
       <w:r>
@@ -5386,7 +5175,7 @@
           <w:rFonts w:asciiTheme="minorHAnsi" w:eastAsia="Calibri" w:hAnsiTheme="minorHAnsi" w:cstheme="minorHAnsi"/>
           <w:sz w:val="24"/>
         </w:rPr>
-        <w:t>Defendr</w:t>
+        <w:t>chmod</w:t>
       </w:r>
       <w:proofErr w:type="spellEnd"/>
       <w:r>
@@ -5394,7 +5183,7 @@
           <w:rFonts w:asciiTheme="minorHAnsi" w:eastAsia="Calibri" w:hAnsiTheme="minorHAnsi" w:cstheme="minorHAnsi"/>
           <w:sz w:val="24"/>
         </w:rPr>
-        <w:t xml:space="preserve"> Folder</w:t>
+        <w:t xml:space="preserve"> +x installcommands.sh”</w:t>
       </w:r>
     </w:p>
     <w:p>
@@ -5416,7 +5205,60 @@
           <w:rFonts w:asciiTheme="minorHAnsi" w:eastAsia="Calibri" w:hAnsiTheme="minorHAnsi" w:cstheme="minorHAnsi"/>
           <w:sz w:val="24"/>
         </w:rPr>
-        <w:t>Open the terminal</w:t>
+        <w:t>Run the command: “./installcommands.sh”</w:t>
+      </w:r>
+    </w:p>
+    <w:p>
+      <w:pPr>
+        <w:pStyle w:val="ListParagraph"/>
+        <w:numPr>
+          <w:ilvl w:val="0"/>
+          <w:numId w:val="2"/>
+        </w:numPr>
+        <w:ind w:left="1080"/>
+        <w:rPr>
+          <w:rFonts w:asciiTheme="minorHAnsi" w:eastAsia="Calibri" w:hAnsiTheme="minorHAnsi" w:cstheme="minorHAnsi"/>
+          <w:sz w:val="24"/>
+        </w:rPr>
+      </w:pPr>
+      <w:r>
+        <w:rPr>
+          <w:rFonts w:asciiTheme="minorHAnsi" w:eastAsia="Calibri" w:hAnsiTheme="minorHAnsi" w:cstheme="minorHAnsi"/>
+          <w:sz w:val="24"/>
+        </w:rPr>
+        <w:t xml:space="preserve">In the </w:t>
+      </w:r>
+      <w:proofErr w:type="spellStart"/>
+      <w:r>
+        <w:rPr>
+          <w:rFonts w:asciiTheme="minorHAnsi" w:eastAsia="Calibri" w:hAnsiTheme="minorHAnsi" w:cstheme="minorHAnsi"/>
+          <w:sz w:val="24"/>
+        </w:rPr>
+        <w:t>ld.so.conf</w:t>
+      </w:r>
+      <w:proofErr w:type="spellEnd"/>
+      <w:r>
+        <w:rPr>
+          <w:rFonts w:asciiTheme="minorHAnsi" w:eastAsia="Calibri" w:hAnsiTheme="minorHAnsi" w:cstheme="minorHAnsi"/>
+          <w:sz w:val="24"/>
+        </w:rPr>
+        <w:t xml:space="preserve"> file type this in: ”include /</w:t>
+      </w:r>
+      <w:proofErr w:type="spellStart"/>
+      <w:r>
+        <w:rPr>
+          <w:rFonts w:asciiTheme="minorHAnsi" w:eastAsia="Calibri" w:hAnsiTheme="minorHAnsi" w:cstheme="minorHAnsi"/>
+          <w:sz w:val="24"/>
+        </w:rPr>
+        <w:t>usr</w:t>
+      </w:r>
+      <w:proofErr w:type="spellEnd"/>
+      <w:r>
+        <w:rPr>
+          <w:rFonts w:asciiTheme="minorHAnsi" w:eastAsia="Calibri" w:hAnsiTheme="minorHAnsi" w:cstheme="minorHAnsi"/>
+          <w:sz w:val="24"/>
+        </w:rPr>
+        <w:t xml:space="preserve">/local/lib” </w:t>
       </w:r>
     </w:p>
     <w:p>
@@ -5438,30 +5280,7 @@
           <w:rFonts w:asciiTheme="minorHAnsi" w:eastAsia="Calibri" w:hAnsiTheme="minorHAnsi" w:cstheme="minorHAnsi"/>
           <w:sz w:val="24"/>
         </w:rPr>
-        <w:t xml:space="preserve">Run the command: </w:t>
-      </w:r>
-      <w:r>
-        <w:rPr>
-          <w:rFonts w:asciiTheme="minorHAnsi" w:eastAsia="Calibri" w:hAnsiTheme="minorHAnsi" w:cstheme="minorHAnsi"/>
-          <w:sz w:val="24"/>
-        </w:rPr>
-        <w:t>“</w:t>
-      </w:r>
-      <w:proofErr w:type="spellStart"/>
-      <w:r>
-        <w:rPr>
-          <w:rFonts w:asciiTheme="minorHAnsi" w:eastAsia="Calibri" w:hAnsiTheme="minorHAnsi" w:cstheme="minorHAnsi"/>
-          <w:sz w:val="24"/>
-        </w:rPr>
-        <w:t>chmod</w:t>
-      </w:r>
-      <w:proofErr w:type="spellEnd"/>
-      <w:r>
-        <w:rPr>
-          <w:rFonts w:asciiTheme="minorHAnsi" w:eastAsia="Calibri" w:hAnsiTheme="minorHAnsi" w:cstheme="minorHAnsi"/>
-          <w:sz w:val="24"/>
-        </w:rPr>
-        <w:t xml:space="preserve"> +x installcommands.sh”</w:t>
+        <w:t>Open the terminal</w:t>
       </w:r>
     </w:p>
     <w:p>
@@ -5483,14 +5302,7 @@
           <w:rFonts w:asciiTheme="minorHAnsi" w:eastAsia="Calibri" w:hAnsiTheme="minorHAnsi" w:cstheme="minorHAnsi"/>
           <w:sz w:val="24"/>
         </w:rPr>
-        <w:t xml:space="preserve">Run the command: </w:t>
-      </w:r>
-      <w:r>
-        <w:rPr>
-          <w:rFonts w:asciiTheme="minorHAnsi" w:eastAsia="Calibri" w:hAnsiTheme="minorHAnsi" w:cstheme="minorHAnsi"/>
-          <w:sz w:val="24"/>
-        </w:rPr>
-        <w:t>“./installcommands.sh”</w:t>
+        <w:t>Follow instructions on the screen</w:t>
       </w:r>
     </w:p>
     <w:p>
@@ -5512,7 +5324,133 @@
           <w:rFonts w:asciiTheme="minorHAnsi" w:eastAsia="Calibri" w:hAnsiTheme="minorHAnsi" w:cstheme="minorHAnsi"/>
           <w:sz w:val="24"/>
         </w:rPr>
-        <w:t>Follow instructions on the screen</w:t>
+        <w:t>For further usage of system after installation.</w:t>
+      </w:r>
+    </w:p>
+    <w:p>
+      <w:pPr>
+        <w:pStyle w:val="ListParagraph"/>
+        <w:numPr>
+          <w:ilvl w:val="0"/>
+          <w:numId w:val="2"/>
+        </w:numPr>
+        <w:spacing w:line="261" w:lineRule="auto"/>
+        <w:ind w:left="1080" w:right="106"/>
+        <w:rPr>
+          <w:rFonts w:asciiTheme="minorHAnsi" w:eastAsia="Calibri" w:hAnsiTheme="minorHAnsi" w:cstheme="minorHAnsi"/>
+          <w:sz w:val="24"/>
+        </w:rPr>
+      </w:pPr>
+      <w:r>
+        <w:rPr>
+          <w:rFonts w:asciiTheme="minorHAnsi" w:eastAsia="Calibri" w:hAnsiTheme="minorHAnsi" w:cstheme="minorHAnsi"/>
+          <w:sz w:val="24"/>
+        </w:rPr>
+        <w:t xml:space="preserve">Navigate into the root </w:t>
+      </w:r>
+      <w:proofErr w:type="spellStart"/>
+      <w:r>
+        <w:rPr>
+          <w:rFonts w:asciiTheme="minorHAnsi" w:eastAsia="Calibri" w:hAnsiTheme="minorHAnsi" w:cstheme="minorHAnsi"/>
+          <w:sz w:val="24"/>
+        </w:rPr>
+        <w:t>Defendr</w:t>
+      </w:r>
+      <w:proofErr w:type="spellEnd"/>
+      <w:r>
+        <w:rPr>
+          <w:rFonts w:asciiTheme="minorHAnsi" w:eastAsia="Calibri" w:hAnsiTheme="minorHAnsi" w:cstheme="minorHAnsi"/>
+          <w:sz w:val="24"/>
+        </w:rPr>
+        <w:t xml:space="preserve"> Folder</w:t>
+      </w:r>
+    </w:p>
+    <w:p>
+      <w:pPr>
+        <w:pStyle w:val="ListParagraph"/>
+        <w:numPr>
+          <w:ilvl w:val="0"/>
+          <w:numId w:val="2"/>
+        </w:numPr>
+        <w:spacing w:line="261" w:lineRule="auto"/>
+        <w:ind w:left="1080" w:right="106"/>
+        <w:rPr>
+          <w:rFonts w:asciiTheme="minorHAnsi" w:eastAsia="Calibri" w:hAnsiTheme="minorHAnsi" w:cstheme="minorHAnsi"/>
+          <w:sz w:val="24"/>
+        </w:rPr>
+      </w:pPr>
+      <w:r>
+        <w:rPr>
+          <w:rFonts w:asciiTheme="minorHAnsi" w:eastAsia="Calibri" w:hAnsiTheme="minorHAnsi" w:cstheme="minorHAnsi"/>
+          <w:sz w:val="24"/>
+        </w:rPr>
+        <w:t>Run the command: “</w:t>
+      </w:r>
+      <w:proofErr w:type="spellStart"/>
+      <w:r>
+        <w:rPr>
+          <w:rFonts w:asciiTheme="minorHAnsi" w:eastAsia="Calibri" w:hAnsiTheme="minorHAnsi" w:cstheme="minorHAnsi"/>
+          <w:sz w:val="24"/>
+        </w:rPr>
+        <w:t>chmod</w:t>
+      </w:r>
+      <w:proofErr w:type="spellEnd"/>
+      <w:r>
+        <w:rPr>
+          <w:rFonts w:asciiTheme="minorHAnsi" w:eastAsia="Calibri" w:hAnsiTheme="minorHAnsi" w:cstheme="minorHAnsi"/>
+          <w:sz w:val="24"/>
+        </w:rPr>
+        <w:t xml:space="preserve"> +x </w:t>
+      </w:r>
+      <w:r>
+        <w:rPr>
+          <w:rFonts w:asciiTheme="minorHAnsi" w:eastAsia="Calibri" w:hAnsiTheme="minorHAnsi" w:cstheme="minorHAnsi"/>
+          <w:sz w:val="24"/>
+        </w:rPr>
+        <w:t>run</w:t>
+      </w:r>
+      <w:r>
+        <w:rPr>
+          <w:rFonts w:asciiTheme="minorHAnsi" w:eastAsia="Calibri" w:hAnsiTheme="minorHAnsi" w:cstheme="minorHAnsi"/>
+          <w:sz w:val="24"/>
+        </w:rPr>
+        <w:t>.sh”</w:t>
+      </w:r>
+    </w:p>
+    <w:p>
+      <w:pPr>
+        <w:pStyle w:val="ListParagraph"/>
+        <w:numPr>
+          <w:ilvl w:val="0"/>
+          <w:numId w:val="2"/>
+        </w:numPr>
+        <w:spacing w:line="261" w:lineRule="auto"/>
+        <w:ind w:left="1080" w:right="106"/>
+        <w:rPr>
+          <w:rFonts w:asciiTheme="minorHAnsi" w:eastAsia="Calibri" w:hAnsiTheme="minorHAnsi" w:cstheme="minorHAnsi"/>
+          <w:sz w:val="24"/>
+        </w:rPr>
+      </w:pPr>
+      <w:r>
+        <w:rPr>
+          <w:rFonts w:asciiTheme="minorHAnsi" w:eastAsia="Calibri" w:hAnsiTheme="minorHAnsi" w:cstheme="minorHAnsi"/>
+          <w:sz w:val="24"/>
+        </w:rPr>
+        <w:t>Run the command: “./</w:t>
+      </w:r>
+      <w:r>
+        <w:rPr>
+          <w:rFonts w:asciiTheme="minorHAnsi" w:eastAsia="Calibri" w:hAnsiTheme="minorHAnsi" w:cstheme="minorHAnsi"/>
+          <w:sz w:val="24"/>
+        </w:rPr>
+        <w:t>run</w:t>
+      </w:r>
+      <w:r>
+        <w:rPr>
+          <w:rFonts w:asciiTheme="minorHAnsi" w:eastAsia="Calibri" w:hAnsiTheme="minorHAnsi" w:cstheme="minorHAnsi"/>
+          <w:sz w:val="24"/>
+        </w:rPr>
+        <w:t>.sh”</w:t>
       </w:r>
     </w:p>
     <w:p>
@@ -5527,7 +5465,7 @@
           <w:color w:val="auto"/>
         </w:rPr>
       </w:pPr>
-      <w:bookmarkStart w:id="8" w:name="_Toc17288405"/>
+      <w:bookmarkStart w:id="7" w:name="_Toc17305173"/>
       <w:r>
         <w:rPr>
           <w:rFonts w:asciiTheme="minorHAnsi" w:eastAsia="Cambria" w:hAnsiTheme="minorHAnsi" w:cstheme="minorHAnsi"/>
@@ -5535,7 +5473,7 @@
         </w:rPr>
         <w:t>Getting Started</w:t>
       </w:r>
-      <w:bookmarkEnd w:id="8"/>
+      <w:bookmarkEnd w:id="7"/>
       <w:r>
         <w:rPr>
           <w:rFonts w:asciiTheme="minorHAnsi" w:eastAsia="Cambria" w:hAnsiTheme="minorHAnsi" w:cstheme="minorHAnsi"/>
@@ -5566,7 +5504,7 @@
         </w:rPr>
         <w:t xml:space="preserve">  </w:t>
       </w:r>
-      <w:bookmarkStart w:id="9" w:name="_Toc17288406"/>
+      <w:bookmarkStart w:id="8" w:name="_Toc17305174"/>
       <w:r>
         <w:rPr>
           <w:rStyle w:val="Heading2Char"/>
@@ -5583,7 +5521,7 @@
         </w:rPr>
         <w:t>ing in</w:t>
       </w:r>
-      <w:bookmarkEnd w:id="9"/>
+      <w:bookmarkEnd w:id="8"/>
     </w:p>
     <w:p>
       <w:pPr>
@@ -5938,7 +5876,7 @@
           <w:color w:val="auto"/>
         </w:rPr>
       </w:pPr>
-      <w:bookmarkStart w:id="10" w:name="_Toc17288407"/>
+      <w:bookmarkStart w:id="9" w:name="_Toc17305175"/>
       <w:r>
         <w:rPr>
           <w:rStyle w:val="Heading2Char"/>
@@ -5948,7 +5886,7 @@
         <w:lastRenderedPageBreak/>
         <w:t>Registering</w:t>
       </w:r>
-      <w:bookmarkEnd w:id="10"/>
+      <w:bookmarkEnd w:id="9"/>
     </w:p>
     <w:p>
       <w:pPr>
@@ -6749,7 +6687,7 @@
           <w:color w:val="auto"/>
         </w:rPr>
       </w:pPr>
-      <w:bookmarkStart w:id="11" w:name="_Toc17288408"/>
+      <w:bookmarkStart w:id="10" w:name="_Toc17305176"/>
       <w:r>
         <w:rPr>
           <w:rFonts w:asciiTheme="minorHAnsi" w:eastAsia="Cambria" w:hAnsiTheme="minorHAnsi" w:cstheme="minorHAnsi"/>
@@ -6758,7 +6696,7 @@
         <w:lastRenderedPageBreak/>
         <w:t>Using the System</w:t>
       </w:r>
-      <w:bookmarkEnd w:id="11"/>
+      <w:bookmarkEnd w:id="10"/>
     </w:p>
     <w:p>
       <w:pPr>
@@ -6796,7 +6734,7 @@
         </w:rPr>
         <w:t xml:space="preserve"> </w:t>
       </w:r>
-      <w:bookmarkStart w:id="12" w:name="_Toc17288409"/>
+      <w:bookmarkStart w:id="11" w:name="_Toc17305177"/>
       <w:r>
         <w:rPr>
           <w:rStyle w:val="Heading2Char"/>
@@ -6805,7 +6743,7 @@
         </w:rPr>
         <w:t>Exploring the home window</w:t>
       </w:r>
-      <w:bookmarkEnd w:id="12"/>
+      <w:bookmarkEnd w:id="11"/>
     </w:p>
     <w:p>
       <w:pPr>
@@ -7076,14 +7014,7 @@
           <w:rFonts w:asciiTheme="minorHAnsi" w:eastAsia="Calibri" w:hAnsiTheme="minorHAnsi" w:cstheme="minorHAnsi"/>
           <w:sz w:val="24"/>
         </w:rPr>
-        <w:t xml:space="preserve">section </w:t>
-      </w:r>
-      <w:r>
-        <w:rPr>
-          <w:rFonts w:asciiTheme="minorHAnsi" w:eastAsia="Calibri" w:hAnsiTheme="minorHAnsi" w:cstheme="minorHAnsi"/>
-          <w:sz w:val="24"/>
-        </w:rPr>
-        <w:t>2</w:t>
+        <w:t>section 2</w:t>
       </w:r>
       <w:r>
         <w:rPr>
@@ -7284,7 +7215,6 @@
         <w:rPr>
           <w:rFonts w:eastAsia="Calibri"/>
           <w:noProof/>
-          <w:lang w:val="en-US" w:eastAsia="en-US"/>
         </w:rPr>
         <w:drawing>
           <wp:anchor distT="0" distB="0" distL="114300" distR="114300" simplePos="0" relativeHeight="251685376" behindDoc="1" locked="0" layoutInCell="1" allowOverlap="1" wp14:anchorId="017D6D77" wp14:editId="2F20009A">
@@ -8105,7 +8035,7 @@
         </w:rPr>
         <w:t xml:space="preserve"> </w:t>
       </w:r>
-      <w:bookmarkStart w:id="13" w:name="_Toc17288410"/>
+      <w:bookmarkStart w:id="12" w:name="_Toc17305178"/>
       <w:r>
         <w:rPr>
           <w:rStyle w:val="Heading2Char"/>
@@ -8130,7 +8060,7 @@
         </w:rPr>
         <w:t>ement</w:t>
       </w:r>
-      <w:bookmarkEnd w:id="13"/>
+      <w:bookmarkEnd w:id="12"/>
     </w:p>
     <w:p>
       <w:pPr>
@@ -8958,22 +8888,13 @@
         </w:rPr>
         <w:t xml:space="preserve">Modify </w:t>
       </w:r>
-      <w:proofErr w:type="gramStart"/>
-      <w:r>
-        <w:rPr>
-          <w:rFonts w:asciiTheme="minorHAnsi" w:eastAsia="Calibri" w:hAnsiTheme="minorHAnsi" w:cstheme="minorHAnsi"/>
-          <w:sz w:val="24"/>
-        </w:rPr>
-        <w:t xml:space="preserve">User </w:t>
-      </w:r>
-      <w:r>
-        <w:rPr>
-          <w:rFonts w:asciiTheme="minorHAnsi" w:eastAsia="Calibri" w:hAnsiTheme="minorHAnsi" w:cstheme="minorHAnsi"/>
-          <w:sz w:val="24"/>
-        </w:rPr>
-        <w:t xml:space="preserve"> heading</w:t>
-      </w:r>
-      <w:proofErr w:type="gramEnd"/>
+      <w:r>
+        <w:rPr>
+          <w:rFonts w:asciiTheme="minorHAnsi" w:eastAsia="Calibri" w:hAnsiTheme="minorHAnsi" w:cstheme="minorHAnsi"/>
+          <w:sz w:val="24"/>
+        </w:rPr>
+        <w:t>User heading</w:t>
+      </w:r>
       <w:r>
         <w:rPr>
           <w:rFonts w:asciiTheme="minorHAnsi" w:eastAsia="Calibri" w:hAnsiTheme="minorHAnsi" w:cstheme="minorHAnsi"/>
@@ -9190,7 +9111,7 @@
         </w:rPr>
         <w:t xml:space="preserve">  </w:t>
       </w:r>
-      <w:bookmarkStart w:id="14" w:name="_Toc17288411"/>
+      <w:bookmarkStart w:id="13" w:name="_Toc17305179"/>
       <w:r>
         <w:rPr>
           <w:rStyle w:val="Heading2Char"/>
@@ -9227,7 +9148,7 @@
         </w:rPr>
         <w:t>user details</w:t>
       </w:r>
-      <w:bookmarkEnd w:id="14"/>
+      <w:bookmarkEnd w:id="13"/>
     </w:p>
     <w:p>
       <w:pPr>
@@ -9618,7 +9539,7 @@
         </w:rPr>
         <w:t xml:space="preserve">  </w:t>
       </w:r>
-      <w:bookmarkStart w:id="15" w:name="_Toc17288412"/>
+      <w:bookmarkStart w:id="14" w:name="_Toc17305180"/>
       <w:r>
         <w:rPr>
           <w:rStyle w:val="Heading2Char"/>
@@ -9627,7 +9548,7 @@
         </w:rPr>
         <w:t>IP blacklisting</w:t>
       </w:r>
-      <w:bookmarkEnd w:id="15"/>
+      <w:bookmarkEnd w:id="14"/>
     </w:p>
     <w:p>
       <w:pPr>
@@ -10357,7 +10278,7 @@
           <w:color w:val="auto"/>
         </w:rPr>
       </w:pPr>
-      <w:bookmarkStart w:id="16" w:name="_Toc17288413"/>
+      <w:bookmarkStart w:id="15" w:name="_Toc17305181"/>
       <w:r>
         <w:rPr>
           <w:rStyle w:val="Heading2Char"/>
@@ -10383,7 +10304,7 @@
         </w:rPr>
         <w:t>listing</w:t>
       </w:r>
-      <w:bookmarkEnd w:id="16"/>
+      <w:bookmarkEnd w:id="15"/>
     </w:p>
     <w:p>
       <w:pPr>
@@ -11148,8 +11069,8 @@
           <w:color w:val="auto"/>
         </w:rPr>
       </w:pPr>
-      <w:bookmarkStart w:id="17" w:name="page5"/>
-      <w:bookmarkEnd w:id="17"/>
+      <w:bookmarkStart w:id="16" w:name="page5"/>
+      <w:bookmarkEnd w:id="16"/>
       <w:r>
         <w:rPr>
           <w:rStyle w:val="Heading2Char"/>
@@ -11160,7 +11081,7 @@
         <w:lastRenderedPageBreak/>
         <w:t xml:space="preserve">  </w:t>
       </w:r>
-      <w:bookmarkStart w:id="18" w:name="_Toc17288414"/>
+      <w:bookmarkStart w:id="17" w:name="_Toc17305182"/>
       <w:r>
         <w:rPr>
           <w:rStyle w:val="Heading2Char"/>
@@ -11170,7 +11091,7 @@
         </w:rPr>
         <w:t>Viewing traffic logs</w:t>
       </w:r>
-      <w:bookmarkEnd w:id="18"/>
+      <w:bookmarkEnd w:id="17"/>
     </w:p>
     <w:p>
       <w:pPr>
@@ -11634,7 +11555,7 @@
         <w:lastRenderedPageBreak/>
         <w:t xml:space="preserve"> </w:t>
       </w:r>
-      <w:bookmarkStart w:id="19" w:name="_Toc17288415"/>
+      <w:bookmarkStart w:id="18" w:name="_Toc17305183"/>
       <w:r>
         <w:rPr>
           <w:rStyle w:val="Heading2Char"/>
@@ -11643,7 +11564,7 @@
         </w:rPr>
         <w:t>Viewing System metrics</w:t>
       </w:r>
-      <w:bookmarkEnd w:id="19"/>
+      <w:bookmarkEnd w:id="18"/>
     </w:p>
     <w:p>
       <w:pPr>
@@ -11678,7 +11599,7 @@
           <w:szCs w:val="26"/>
         </w:rPr>
       </w:pPr>
-      <w:bookmarkStart w:id="20" w:name="_Toc17288416"/>
+      <w:bookmarkStart w:id="19" w:name="_Toc17305184"/>
       <w:r>
         <w:rPr>
           <w:rFonts w:eastAsia="Calibri"/>
@@ -11688,7 +11609,7 @@
         </w:rPr>
         <w:t>Sign-in</w:t>
       </w:r>
-      <w:bookmarkEnd w:id="20"/>
+      <w:bookmarkEnd w:id="19"/>
     </w:p>
     <w:p>
       <w:pPr>
@@ -11702,7 +11623,6 @@
         <w:rPr>
           <w:rFonts w:eastAsia="Calibri"/>
           <w:noProof/>
-          <w:lang w:val="en-US" w:eastAsia="en-US"/>
         </w:rPr>
         <w:drawing>
           <wp:anchor distT="0" distB="0" distL="114300" distR="114300" simplePos="0" relativeHeight="251666944" behindDoc="1" locked="0" layoutInCell="1" allowOverlap="1" wp14:anchorId="30C21182" wp14:editId="46169BCC">
@@ -12037,7 +11957,7 @@
           <w:szCs w:val="26"/>
         </w:rPr>
       </w:pPr>
-      <w:bookmarkStart w:id="21" w:name="_Toc17288417"/>
+      <w:bookmarkStart w:id="20" w:name="_Toc17305185"/>
       <w:r>
         <w:rPr>
           <w:rFonts w:eastAsia="Calibri"/>
@@ -12045,7 +11965,6 @@
           <w:color w:val="auto"/>
           <w:sz w:val="26"/>
           <w:szCs w:val="26"/>
-          <w:lang w:val="en-US" w:eastAsia="en-US"/>
         </w:rPr>
         <w:drawing>
           <wp:anchor distT="0" distB="0" distL="114300" distR="114300" simplePos="0" relativeHeight="251638272" behindDoc="1" locked="0" layoutInCell="1" allowOverlap="1" wp14:anchorId="38FCA1E0" wp14:editId="0E072DF0">
@@ -12125,7 +12044,6 @@
           <w:color w:val="auto"/>
           <w:sz w:val="26"/>
           <w:szCs w:val="26"/>
-          <w:lang w:val="en-US" w:eastAsia="en-US"/>
         </w:rPr>
         <mc:AlternateContent>
           <mc:Choice Requires="wps">
@@ -12291,7 +12209,6 @@
           <w:color w:val="auto"/>
           <w:sz w:val="26"/>
           <w:szCs w:val="26"/>
-          <w:lang w:val="en-US" w:eastAsia="en-US"/>
         </w:rPr>
         <mc:AlternateContent>
           <mc:Choice Requires="wps">
@@ -12449,7 +12366,6 @@
           <w:color w:val="auto"/>
           <w:sz w:val="26"/>
           <w:szCs w:val="26"/>
-          <w:lang w:val="en-US" w:eastAsia="en-US"/>
         </w:rPr>
         <mc:AlternateContent>
           <mc:Choice Requires="wps">
@@ -12611,7 +12527,6 @@
           <w:color w:val="auto"/>
           <w:sz w:val="26"/>
           <w:szCs w:val="26"/>
-          <w:lang w:val="en-US" w:eastAsia="en-US"/>
         </w:rPr>
         <mc:AlternateContent>
           <mc:Choice Requires="wps">
@@ -12773,7 +12688,6 @@
           <w:color w:val="auto"/>
           <w:sz w:val="26"/>
           <w:szCs w:val="26"/>
-          <w:lang w:val="en-US" w:eastAsia="en-US"/>
         </w:rPr>
         <mc:AlternateContent>
           <mc:Choice Requires="wps">
@@ -12935,7 +12849,6 @@
           <w:color w:val="auto"/>
           <w:sz w:val="26"/>
           <w:szCs w:val="26"/>
-          <w:lang w:val="en-US" w:eastAsia="en-US"/>
         </w:rPr>
         <mc:AlternateContent>
           <mc:Choice Requires="wps">
@@ -13097,7 +13010,6 @@
           <w:color w:val="auto"/>
           <w:sz w:val="26"/>
           <w:szCs w:val="26"/>
-          <w:lang w:val="en-US" w:eastAsia="en-US"/>
         </w:rPr>
         <mc:AlternateContent>
           <mc:Choice Requires="wps">
@@ -13259,7 +13171,6 @@
           <w:color w:val="auto"/>
           <w:sz w:val="26"/>
           <w:szCs w:val="26"/>
-          <w:lang w:val="en-US" w:eastAsia="en-US"/>
         </w:rPr>
         <mc:AlternateContent>
           <mc:Choice Requires="wps">
@@ -13338,7 +13249,6 @@
           <w:color w:val="auto"/>
           <w:sz w:val="26"/>
           <w:szCs w:val="26"/>
-          <w:lang w:val="en-US" w:eastAsia="en-US"/>
         </w:rPr>
         <mc:AlternateContent>
           <mc:Choice Requires="wps">
@@ -13417,7 +13327,6 @@
           <w:color w:val="auto"/>
           <w:sz w:val="26"/>
           <w:szCs w:val="26"/>
-          <w:lang w:val="en-US" w:eastAsia="en-US"/>
         </w:rPr>
         <mc:AlternateContent>
           <mc:Choice Requires="wps">
@@ -13496,7 +13405,6 @@
           <w:color w:val="auto"/>
           <w:sz w:val="26"/>
           <w:szCs w:val="26"/>
-          <w:lang w:val="en-US" w:eastAsia="en-US"/>
         </w:rPr>
         <mc:AlternateContent>
           <mc:Choice Requires="wps">
@@ -13575,7 +13483,6 @@
           <w:color w:val="auto"/>
           <w:sz w:val="26"/>
           <w:szCs w:val="26"/>
-          <w:lang w:val="en-US" w:eastAsia="en-US"/>
         </w:rPr>
         <mc:AlternateContent>
           <mc:Choice Requires="wps">
@@ -13654,7 +13561,6 @@
           <w:color w:val="auto"/>
           <w:sz w:val="26"/>
           <w:szCs w:val="26"/>
-          <w:lang w:val="en-US" w:eastAsia="en-US"/>
         </w:rPr>
         <mc:AlternateContent>
           <mc:Choice Requires="wps">
@@ -13733,7 +13639,6 @@
           <w:color w:val="auto"/>
           <w:sz w:val="26"/>
           <w:szCs w:val="26"/>
-          <w:lang w:val="en-US" w:eastAsia="en-US"/>
         </w:rPr>
         <mc:AlternateContent>
           <mc:Choice Requires="wps">
@@ -13812,7 +13717,6 @@
           <w:color w:val="auto"/>
           <w:sz w:val="26"/>
           <w:szCs w:val="26"/>
-          <w:lang w:val="en-US" w:eastAsia="en-US"/>
         </w:rPr>
         <mc:AlternateContent>
           <mc:Choice Requires="wps">
@@ -13902,7 +13806,7 @@
         </w:rPr>
         <w:t>Dashboard</w:t>
       </w:r>
-      <w:bookmarkEnd w:id="21"/>
+      <w:bookmarkEnd w:id="20"/>
     </w:p>
     <w:p>
       <w:pPr>
@@ -14104,7 +14008,7 @@
           <w:sz w:val="26"/>
         </w:rPr>
       </w:pPr>
-      <w:bookmarkStart w:id="22" w:name="_Toc17288418"/>
+      <w:bookmarkStart w:id="21" w:name="_Toc17305186"/>
       <w:r>
         <w:rPr>
           <w:rStyle w:val="Heading3Char"/>
@@ -14123,7 +14027,7 @@
         </w:rPr>
         <w:t xml:space="preserve"> New dashboard</w:t>
       </w:r>
-      <w:bookmarkEnd w:id="22"/>
+      <w:bookmarkEnd w:id="21"/>
     </w:p>
     <w:p>
       <w:pPr>
@@ -14138,7 +14042,6 @@
         <w:rPr>
           <w:rFonts w:asciiTheme="minorHAnsi" w:hAnsiTheme="minorHAnsi" w:cstheme="minorHAnsi"/>
           <w:noProof/>
-          <w:lang w:val="en-US" w:eastAsia="en-US"/>
         </w:rPr>
         <w:drawing>
           <wp:inline distT="0" distB="0" distL="0" distR="0" wp14:anchorId="4CD98820" wp14:editId="18C63931">
@@ -14248,7 +14151,7 @@
           <w:sz w:val="26"/>
         </w:rPr>
       </w:pPr>
-      <w:bookmarkStart w:id="23" w:name="_Toc17288419"/>
+      <w:bookmarkStart w:id="22" w:name="_Toc17305187"/>
       <w:r>
         <w:rPr>
           <w:rStyle w:val="Heading3Char"/>
@@ -14276,7 +14179,7 @@
         </w:rPr>
         <w:t>Explore</w:t>
       </w:r>
-      <w:bookmarkEnd w:id="23"/>
+      <w:bookmarkEnd w:id="22"/>
     </w:p>
     <w:p>
       <w:pPr>
@@ -14293,7 +14196,6 @@
         <w:rPr>
           <w:rFonts w:asciiTheme="minorHAnsi" w:hAnsiTheme="minorHAnsi" w:cstheme="minorHAnsi"/>
           <w:noProof/>
-          <w:lang w:val="en-US" w:eastAsia="en-US"/>
         </w:rPr>
         <w:drawing>
           <wp:inline distT="0" distB="0" distL="0" distR="0" wp14:anchorId="3370B878" wp14:editId="078CCA3F">
@@ -14359,7 +14261,7 @@
           <w:szCs w:val="24"/>
         </w:rPr>
       </w:pPr>
-      <w:bookmarkStart w:id="24" w:name="_Toc14402317"/>
+      <w:bookmarkStart w:id="23" w:name="_Toc14402317"/>
       <w:r>
         <w:rPr>
           <w:b/>
@@ -14410,7 +14312,7 @@
         </w:rPr>
         <w:t>.</w:t>
       </w:r>
-      <w:bookmarkEnd w:id="24"/>
+      <w:bookmarkEnd w:id="23"/>
     </w:p>
     <w:p>
       <w:pPr>
@@ -14447,7 +14349,7 @@
           <w:color w:val="auto"/>
         </w:rPr>
       </w:pPr>
-      <w:bookmarkStart w:id="25" w:name="_Toc17288420"/>
+      <w:bookmarkStart w:id="24" w:name="_Toc17305188"/>
       <w:r>
         <w:rPr>
           <w:rStyle w:val="Heading3Char"/>
@@ -14473,7 +14375,7 @@
         </w:rPr>
         <w:t>Alerting</w:t>
       </w:r>
-      <w:bookmarkEnd w:id="25"/>
+      <w:bookmarkEnd w:id="24"/>
     </w:p>
     <w:p>
       <w:pPr>
@@ -14493,7 +14395,6 @@
           <w:noProof/>
           <w:sz w:val="24"/>
           <w:szCs w:val="24"/>
-          <w:lang w:val="en-US" w:eastAsia="en-US"/>
         </w:rPr>
         <w:drawing>
           <wp:inline distT="0" distB="0" distL="0" distR="0" wp14:anchorId="2C329342" wp14:editId="3F378444">
@@ -14566,7 +14467,7 @@
           <w:szCs w:val="24"/>
         </w:rPr>
       </w:pPr>
-      <w:bookmarkStart w:id="26" w:name="_Toc14402318"/>
+      <w:bookmarkStart w:id="25" w:name="_Toc14402318"/>
       <w:r>
         <w:rPr>
           <w:b/>
@@ -14628,7 +14529,7 @@
         </w:rPr>
         <w:t xml:space="preserve">  One such example could be when the system is under a greater-than-normal network load.</w:t>
       </w:r>
-      <w:bookmarkEnd w:id="26"/>
+      <w:bookmarkEnd w:id="25"/>
     </w:p>
     <w:p>
       <w:pPr>
@@ -14656,7 +14557,7 @@
           <w:color w:val="auto"/>
         </w:rPr>
       </w:pPr>
-      <w:bookmarkStart w:id="27" w:name="_Toc17288421"/>
+      <w:bookmarkStart w:id="26" w:name="_Toc17305189"/>
       <w:r>
         <w:rPr>
           <w:rStyle w:val="Heading3Char"/>
@@ -14684,7 +14585,7 @@
         </w:rPr>
         <w:t>Configuration</w:t>
       </w:r>
-      <w:bookmarkEnd w:id="27"/>
+      <w:bookmarkEnd w:id="26"/>
     </w:p>
     <w:p>
       <w:pPr>
@@ -14695,7 +14596,6 @@
       <w:r>
         <w:rPr>
           <w:noProof/>
-          <w:lang w:val="en-US" w:eastAsia="en-US"/>
         </w:rPr>
         <w:drawing>
           <wp:inline distT="0" distB="0" distL="0" distR="0" wp14:anchorId="3F3329BD" wp14:editId="4FD9F314">
@@ -14847,7 +14747,7 @@
           <w:sz w:val="26"/>
         </w:rPr>
       </w:pPr>
-      <w:bookmarkStart w:id="28" w:name="_Toc17288422"/>
+      <w:bookmarkStart w:id="27" w:name="_Toc17305190"/>
       <w:r>
         <w:rPr>
           <w:rStyle w:val="Heading3Char"/>
@@ -14876,7 +14776,7 @@
         </w:rPr>
         <w:t>Server Admin</w:t>
       </w:r>
-      <w:bookmarkEnd w:id="28"/>
+      <w:bookmarkEnd w:id="27"/>
     </w:p>
     <w:p>
       <w:pPr>
@@ -14895,7 +14795,6 @@
         <w:rPr>
           <w:rFonts w:asciiTheme="minorHAnsi" w:hAnsiTheme="minorHAnsi" w:cstheme="minorHAnsi"/>
           <w:noProof/>
-          <w:lang w:val="en-US" w:eastAsia="en-US"/>
         </w:rPr>
         <w:drawing>
           <wp:inline distT="0" distB="0" distL="0" distR="0" wp14:anchorId="08AEABF1" wp14:editId="774F1FF4">
@@ -15135,7 +15034,7 @@
           <w:szCs w:val="26"/>
         </w:rPr>
       </w:pPr>
-      <w:bookmarkStart w:id="29" w:name="_Toc17288423"/>
+      <w:bookmarkStart w:id="28" w:name="_Toc17305191"/>
       <w:r>
         <w:rPr>
           <w:rStyle w:val="Heading3Char"/>
@@ -15168,7 +15067,7 @@
         </w:rPr>
         <w:t xml:space="preserve"> – System Load</w:t>
       </w:r>
-      <w:bookmarkEnd w:id="29"/>
+      <w:bookmarkEnd w:id="28"/>
     </w:p>
     <w:p>
       <w:pPr>
@@ -15186,7 +15085,6 @@
           <w:color w:val="auto"/>
           <w:sz w:val="26"/>
           <w:szCs w:val="26"/>
-          <w:lang w:val="en-US" w:eastAsia="en-US"/>
         </w:rPr>
         <w:drawing>
           <wp:anchor distT="0" distB="0" distL="114300" distR="114300" simplePos="0" relativeHeight="251697664" behindDoc="1" locked="0" layoutInCell="1" allowOverlap="1" wp14:anchorId="28507BB3" wp14:editId="32A64CCF">
@@ -15488,7 +15386,8 @@
           <w:color w:val="auto"/>
         </w:rPr>
       </w:pPr>
-      <w:bookmarkStart w:id="30" w:name="_Toc17288424"/>
+      <w:bookmarkStart w:id="29" w:name="_Toc17305192"/>
+      <w:proofErr w:type="spellStart"/>
       <w:r>
         <w:rPr>
           <w:rStyle w:val="Heading2Char"/>
@@ -15496,26 +15395,153 @@
           <w:color w:val="auto"/>
         </w:rPr>
         <w:lastRenderedPageBreak/>
-        <w:t>L</w:t>
-      </w:r>
+        <w:t>Backends</w:t>
+      </w:r>
+      <w:proofErr w:type="spellEnd"/>
       <w:r>
         <w:rPr>
           <w:rStyle w:val="Heading2Char"/>
           <w:rFonts w:asciiTheme="minorHAnsi" w:hAnsiTheme="minorHAnsi" w:cstheme="minorHAnsi"/>
           <w:color w:val="auto"/>
         </w:rPr>
-        <w:t>oad balancing</w:t>
-      </w:r>
-      <w:bookmarkEnd w:id="30"/>
-    </w:p>
-    <w:p>
-      <w:pPr>
-        <w:pStyle w:val="ListParagraph"/>
+        <w:t xml:space="preserve"> and </w:t>
+      </w:r>
+      <w:r>
         <w:rPr>
           <w:rStyle w:val="Heading2Char"/>
           <w:rFonts w:asciiTheme="minorHAnsi" w:hAnsiTheme="minorHAnsi" w:cstheme="minorHAnsi"/>
           <w:color w:val="auto"/>
         </w:rPr>
+        <w:t>L</w:t>
+      </w:r>
+      <w:r>
+        <w:rPr>
+          <w:rStyle w:val="Heading2Char"/>
+          <w:rFonts w:asciiTheme="minorHAnsi" w:hAnsiTheme="minorHAnsi" w:cstheme="minorHAnsi"/>
+          <w:color w:val="auto"/>
+        </w:rPr>
+        <w:t>oad balancing</w:t>
+      </w:r>
+      <w:bookmarkEnd w:id="29"/>
+    </w:p>
+    <w:p>
+      <w:pPr>
+        <w:pStyle w:val="ListParagraph"/>
+        <w:rPr>
+          <w:rStyle w:val="Heading2Char"/>
+          <w:rFonts w:asciiTheme="minorHAnsi" w:hAnsiTheme="minorHAnsi" w:cstheme="minorHAnsi"/>
+          <w:color w:val="auto"/>
+        </w:rPr>
+      </w:pPr>
+      <w:r>
+        <w:rPr>
+          <w:noProof/>
+        </w:rPr>
+        <w:pict w14:anchorId="4BDBFD37">
+          <v:shape id="_x0000_s1041" type="#_x0000_t75" style="position:absolute;left:0;text-align:left;margin-left:-42.75pt;margin-top:2.35pt;width:547.6pt;height:247.35pt;z-index:-251615744;mso-position-horizontal-relative:text;mso-position-vertical-relative:text;mso-width-relative:page;mso-height-relative:page">
+            <v:imagedata r:id="rId30" o:title="Backend2"/>
+          </v:shape>
+        </w:pict>
+      </w:r>
+    </w:p>
+    <w:p>
+      <w:pPr>
+        <w:pStyle w:val="ListParagraph"/>
+        <w:rPr>
+          <w:rStyle w:val="Heading2Char"/>
+          <w:rFonts w:asciiTheme="minorHAnsi" w:hAnsiTheme="minorHAnsi" w:cstheme="minorHAnsi"/>
+          <w:color w:val="auto"/>
+        </w:rPr>
+      </w:pPr>
+    </w:p>
+    <w:p>
+      <w:pPr>
+        <w:pStyle w:val="ListParagraph"/>
+        <w:rPr>
+          <w:rStyle w:val="Heading2Char"/>
+          <w:rFonts w:asciiTheme="minorHAnsi" w:hAnsiTheme="minorHAnsi" w:cstheme="minorHAnsi"/>
+          <w:color w:val="auto"/>
+        </w:rPr>
+      </w:pPr>
+    </w:p>
+    <w:p>
+      <w:pPr>
+        <w:pStyle w:val="ListParagraph"/>
+        <w:rPr>
+          <w:rStyle w:val="Heading2Char"/>
+          <w:rFonts w:asciiTheme="minorHAnsi" w:hAnsiTheme="minorHAnsi" w:cstheme="minorHAnsi"/>
+          <w:color w:val="auto"/>
+        </w:rPr>
+      </w:pPr>
+    </w:p>
+    <w:p>
+      <w:pPr>
+        <w:pStyle w:val="ListParagraph"/>
+        <w:rPr>
+          <w:rStyle w:val="Heading2Char"/>
+          <w:rFonts w:asciiTheme="minorHAnsi" w:hAnsiTheme="minorHAnsi" w:cstheme="minorHAnsi"/>
+          <w:color w:val="auto"/>
+        </w:rPr>
+      </w:pPr>
+    </w:p>
+    <w:p>
+      <w:pPr>
+        <w:pStyle w:val="ListParagraph"/>
+        <w:rPr>
+          <w:rStyle w:val="Heading2Char"/>
+          <w:rFonts w:asciiTheme="minorHAnsi" w:hAnsiTheme="minorHAnsi" w:cstheme="minorHAnsi"/>
+          <w:color w:val="auto"/>
+        </w:rPr>
+      </w:pPr>
+    </w:p>
+    <w:p>
+      <w:pPr>
+        <w:pStyle w:val="ListParagraph"/>
+        <w:rPr>
+          <w:rStyle w:val="Heading2Char"/>
+          <w:rFonts w:asciiTheme="minorHAnsi" w:hAnsiTheme="minorHAnsi" w:cstheme="minorHAnsi"/>
+          <w:color w:val="auto"/>
+        </w:rPr>
+      </w:pPr>
+    </w:p>
+    <w:p>
+      <w:pPr>
+        <w:pStyle w:val="ListParagraph"/>
+        <w:rPr>
+          <w:rStyle w:val="Heading2Char"/>
+          <w:rFonts w:asciiTheme="minorHAnsi" w:hAnsiTheme="minorHAnsi" w:cstheme="minorHAnsi"/>
+          <w:color w:val="auto"/>
+        </w:rPr>
+      </w:pPr>
+    </w:p>
+    <w:p>
+      <w:pPr>
+        <w:pStyle w:val="ListParagraph"/>
+        <w:rPr>
+          <w:rStyle w:val="Heading2Char"/>
+          <w:rFonts w:asciiTheme="minorHAnsi" w:hAnsiTheme="minorHAnsi" w:cstheme="minorHAnsi"/>
+          <w:color w:val="auto"/>
+        </w:rPr>
+      </w:pPr>
+    </w:p>
+    <w:p>
+      <w:pPr>
+        <w:pStyle w:val="ListParagraph"/>
+        <w:rPr>
+          <w:rStyle w:val="Heading2Char"/>
+          <w:rFonts w:asciiTheme="minorHAnsi" w:hAnsiTheme="minorHAnsi" w:cstheme="minorHAnsi"/>
+          <w:color w:val="auto"/>
+        </w:rPr>
+      </w:pPr>
+    </w:p>
+    <w:p>
+      <w:pPr>
+        <w:pStyle w:val="ListParagraph"/>
+        <w:rPr>
+          <w:rStyle w:val="Heading2Char"/>
+          <w:rFonts w:asciiTheme="minorHAnsi" w:hAnsiTheme="minorHAnsi" w:cstheme="minorHAnsi"/>
+          <w:color w:val="auto"/>
+        </w:rPr>
       </w:pPr>
     </w:p>
     <w:p>
@@ -15527,12 +15553,269 @@
           <w:sz w:val="28"/>
         </w:rPr>
       </w:pPr>
-      <w:r>
+    </w:p>
+    <w:p>
+      <w:pPr>
+        <w:spacing w:line="261" w:lineRule="auto"/>
+        <w:ind w:left="720" w:right="66"/>
         <w:rPr>
           <w:rFonts w:asciiTheme="minorHAnsi" w:eastAsia="Calibri" w:hAnsiTheme="minorHAnsi" w:cstheme="minorHAnsi"/>
           <w:sz w:val="28"/>
         </w:rPr>
-        <w:t xml:space="preserve">Load balancing will automatically start when the </w:t>
+      </w:pPr>
+    </w:p>
+    <w:p>
+      <w:pPr>
+        <w:spacing w:line="261" w:lineRule="auto"/>
+        <w:ind w:left="720" w:right="66"/>
+        <w:rPr>
+          <w:rFonts w:asciiTheme="minorHAnsi" w:eastAsia="Calibri" w:hAnsiTheme="minorHAnsi" w:cstheme="minorHAnsi"/>
+          <w:sz w:val="28"/>
+        </w:rPr>
+      </w:pPr>
+    </w:p>
+    <w:p>
+      <w:pPr>
+        <w:spacing w:line="261" w:lineRule="auto"/>
+        <w:ind w:left="720" w:right="66"/>
+        <w:rPr>
+          <w:rFonts w:asciiTheme="minorHAnsi" w:eastAsia="Calibri" w:hAnsiTheme="minorHAnsi" w:cstheme="minorHAnsi"/>
+          <w:sz w:val="28"/>
+        </w:rPr>
+      </w:pPr>
+    </w:p>
+    <w:p>
+      <w:pPr>
+        <w:spacing w:line="261" w:lineRule="auto"/>
+        <w:ind w:left="720" w:right="66"/>
+        <w:rPr>
+          <w:rFonts w:asciiTheme="minorHAnsi" w:eastAsia="Calibri" w:hAnsiTheme="minorHAnsi" w:cstheme="minorHAnsi"/>
+          <w:sz w:val="28"/>
+        </w:rPr>
+      </w:pPr>
+    </w:p>
+    <w:p>
+      <w:pPr>
+        <w:spacing w:line="261" w:lineRule="auto"/>
+        <w:ind w:left="720" w:right="66"/>
+        <w:rPr>
+          <w:rFonts w:asciiTheme="minorHAnsi" w:eastAsia="Calibri" w:hAnsiTheme="minorHAnsi" w:cstheme="minorHAnsi"/>
+          <w:sz w:val="28"/>
+        </w:rPr>
+      </w:pPr>
+      <w:r>
+        <w:rPr>
+          <w:rFonts w:eastAsia="Calibri"/>
+          <w:noProof/>
+          <w:sz w:val="24"/>
+          <w:szCs w:val="24"/>
+        </w:rPr>
+        <w:drawing>
+          <wp:anchor distT="0" distB="0" distL="114300" distR="114300" simplePos="0" relativeHeight="251698688" behindDoc="1" locked="0" layoutInCell="1" allowOverlap="1" wp14:anchorId="75BFFA28" wp14:editId="2B77ECD0">
+            <wp:simplePos x="0" y="0"/>
+            <wp:positionH relativeFrom="column">
+              <wp:posOffset>-605347</wp:posOffset>
+            </wp:positionH>
+            <wp:positionV relativeFrom="paragraph">
+              <wp:posOffset>1270</wp:posOffset>
+            </wp:positionV>
+            <wp:extent cx="6991350" cy="3040380"/>
+            <wp:effectExtent l="0" t="0" r="0" b="7620"/>
+            <wp:wrapNone/>
+            <wp:docPr id="15" name="Picture 15" descr="C:\Users\User\AppData\Local\Microsoft\Windows\INetCache\Content.Word\Backend1.png"/>
+            <wp:cNvGraphicFramePr>
+              <a:graphicFrameLocks xmlns:a="http://schemas.openxmlformats.org/drawingml/2006/main" noChangeAspect="1"/>
+            </wp:cNvGraphicFramePr>
+            <a:graphic xmlns:a="http://schemas.openxmlformats.org/drawingml/2006/main">
+              <a:graphicData uri="http://schemas.openxmlformats.org/drawingml/2006/picture">
+                <pic:pic xmlns:pic="http://schemas.openxmlformats.org/drawingml/2006/picture">
+                  <pic:nvPicPr>
+                    <pic:cNvPr id="0" name="Picture 6" descr="C:\Users\User\AppData\Local\Microsoft\Windows\INetCache\Content.Word\Backend1.png"/>
+                    <pic:cNvPicPr>
+                      <a:picLocks noChangeAspect="1" noChangeArrowheads="1"/>
+                    </pic:cNvPicPr>
+                  </pic:nvPicPr>
+                  <pic:blipFill>
+                    <a:blip r:embed="rId31">
+                      <a:extLst>
+                        <a:ext uri="{28A0092B-C50C-407E-A947-70E740481C1C}">
+                          <a14:useLocalDpi xmlns:a14="http://schemas.microsoft.com/office/drawing/2010/main" val="0"/>
+                        </a:ext>
+                      </a:extLst>
+                    </a:blip>
+                    <a:srcRect/>
+                    <a:stretch>
+                      <a:fillRect/>
+                    </a:stretch>
+                  </pic:blipFill>
+                  <pic:spPr bwMode="auto">
+                    <a:xfrm>
+                      <a:off x="0" y="0"/>
+                      <a:ext cx="6991350" cy="3040380"/>
+                    </a:xfrm>
+                    <a:prstGeom prst="rect">
+                      <a:avLst/>
+                    </a:prstGeom>
+                    <a:noFill/>
+                    <a:ln>
+                      <a:noFill/>
+                    </a:ln>
+                  </pic:spPr>
+                </pic:pic>
+              </a:graphicData>
+            </a:graphic>
+            <wp14:sizeRelH relativeFrom="page">
+              <wp14:pctWidth>0</wp14:pctWidth>
+            </wp14:sizeRelH>
+            <wp14:sizeRelV relativeFrom="page">
+              <wp14:pctHeight>0</wp14:pctHeight>
+            </wp14:sizeRelV>
+          </wp:anchor>
+        </w:drawing>
+      </w:r>
+    </w:p>
+    <w:p>
+      <w:pPr>
+        <w:spacing w:line="261" w:lineRule="auto"/>
+        <w:ind w:left="720" w:right="66"/>
+        <w:rPr>
+          <w:rFonts w:asciiTheme="minorHAnsi" w:eastAsia="Calibri" w:hAnsiTheme="minorHAnsi" w:cstheme="minorHAnsi"/>
+          <w:sz w:val="28"/>
+        </w:rPr>
+      </w:pPr>
+    </w:p>
+    <w:p>
+      <w:pPr>
+        <w:spacing w:line="261" w:lineRule="auto"/>
+        <w:ind w:left="720" w:right="66"/>
+        <w:rPr>
+          <w:rFonts w:asciiTheme="minorHAnsi" w:eastAsia="Calibri" w:hAnsiTheme="minorHAnsi" w:cstheme="minorHAnsi"/>
+          <w:sz w:val="28"/>
+        </w:rPr>
+      </w:pPr>
+    </w:p>
+    <w:p>
+      <w:pPr>
+        <w:spacing w:line="261" w:lineRule="auto"/>
+        <w:ind w:left="720" w:right="66"/>
+        <w:rPr>
+          <w:rFonts w:asciiTheme="minorHAnsi" w:eastAsia="Calibri" w:hAnsiTheme="minorHAnsi" w:cstheme="minorHAnsi"/>
+          <w:sz w:val="28"/>
+        </w:rPr>
+      </w:pPr>
+    </w:p>
+    <w:p>
+      <w:pPr>
+        <w:spacing w:line="261" w:lineRule="auto"/>
+        <w:ind w:left="720" w:right="66"/>
+        <w:rPr>
+          <w:rFonts w:asciiTheme="minorHAnsi" w:eastAsia="Calibri" w:hAnsiTheme="minorHAnsi" w:cstheme="minorHAnsi"/>
+          <w:sz w:val="28"/>
+        </w:rPr>
+      </w:pPr>
+    </w:p>
+    <w:p>
+      <w:pPr>
+        <w:spacing w:line="261" w:lineRule="auto"/>
+        <w:ind w:left="720" w:right="66"/>
+        <w:rPr>
+          <w:rFonts w:asciiTheme="minorHAnsi" w:eastAsia="Calibri" w:hAnsiTheme="minorHAnsi" w:cstheme="minorHAnsi"/>
+          <w:sz w:val="28"/>
+        </w:rPr>
+      </w:pPr>
+    </w:p>
+    <w:p>
+      <w:pPr>
+        <w:spacing w:line="261" w:lineRule="auto"/>
+        <w:ind w:left="720" w:right="66"/>
+        <w:rPr>
+          <w:rFonts w:asciiTheme="minorHAnsi" w:eastAsia="Calibri" w:hAnsiTheme="minorHAnsi" w:cstheme="minorHAnsi"/>
+          <w:sz w:val="28"/>
+        </w:rPr>
+      </w:pPr>
+    </w:p>
+    <w:p>
+      <w:pPr>
+        <w:spacing w:line="261" w:lineRule="auto"/>
+        <w:ind w:left="720" w:right="66"/>
+        <w:rPr>
+          <w:rFonts w:asciiTheme="minorHAnsi" w:eastAsia="Calibri" w:hAnsiTheme="minorHAnsi" w:cstheme="minorHAnsi"/>
+          <w:sz w:val="28"/>
+        </w:rPr>
+      </w:pPr>
+    </w:p>
+    <w:p>
+      <w:pPr>
+        <w:spacing w:line="261" w:lineRule="auto"/>
+        <w:ind w:left="720" w:right="66"/>
+        <w:rPr>
+          <w:rFonts w:asciiTheme="minorHAnsi" w:eastAsia="Calibri" w:hAnsiTheme="minorHAnsi" w:cstheme="minorHAnsi"/>
+          <w:sz w:val="28"/>
+        </w:rPr>
+      </w:pPr>
+    </w:p>
+    <w:p>
+      <w:pPr>
+        <w:spacing w:line="261" w:lineRule="auto"/>
+        <w:ind w:left="720" w:right="66"/>
+        <w:rPr>
+          <w:rFonts w:asciiTheme="minorHAnsi" w:eastAsia="Calibri" w:hAnsiTheme="minorHAnsi" w:cstheme="minorHAnsi"/>
+          <w:sz w:val="28"/>
+        </w:rPr>
+      </w:pPr>
+    </w:p>
+    <w:p>
+      <w:pPr>
+        <w:spacing w:line="261" w:lineRule="auto"/>
+        <w:ind w:left="720" w:right="66"/>
+        <w:rPr>
+          <w:rFonts w:asciiTheme="minorHAnsi" w:eastAsia="Calibri" w:hAnsiTheme="minorHAnsi" w:cstheme="minorHAnsi"/>
+          <w:sz w:val="28"/>
+        </w:rPr>
+      </w:pPr>
+    </w:p>
+    <w:p>
+      <w:pPr>
+        <w:spacing w:line="261" w:lineRule="auto"/>
+        <w:ind w:left="720" w:right="66"/>
+        <w:rPr>
+          <w:rFonts w:asciiTheme="minorHAnsi" w:eastAsia="Calibri" w:hAnsiTheme="minorHAnsi" w:cstheme="minorHAnsi"/>
+          <w:sz w:val="28"/>
+        </w:rPr>
+      </w:pPr>
+    </w:p>
+    <w:p>
+      <w:pPr>
+        <w:spacing w:line="261" w:lineRule="auto"/>
+        <w:ind w:left="720" w:right="66"/>
+        <w:rPr>
+          <w:rFonts w:asciiTheme="minorHAnsi" w:eastAsia="Calibri" w:hAnsiTheme="minorHAnsi" w:cstheme="minorHAnsi"/>
+          <w:sz w:val="28"/>
+        </w:rPr>
+      </w:pPr>
+    </w:p>
+    <w:p>
+      <w:pPr>
+        <w:spacing w:line="261" w:lineRule="auto"/>
+        <w:ind w:left="720" w:right="66"/>
+        <w:rPr>
+          <w:rFonts w:asciiTheme="minorHAnsi" w:eastAsia="Calibri" w:hAnsiTheme="minorHAnsi" w:cstheme="minorHAnsi"/>
+          <w:sz w:val="28"/>
+        </w:rPr>
+      </w:pPr>
+      <w:r>
+        <w:rPr>
+          <w:rFonts w:asciiTheme="minorHAnsi" w:eastAsia="Calibri" w:hAnsiTheme="minorHAnsi" w:cstheme="minorHAnsi"/>
+          <w:sz w:val="28"/>
+        </w:rPr>
+        <w:t>Load balancing will automatically start</w:t>
+      </w:r>
+      <w:r>
+        <w:rPr>
+          <w:rFonts w:asciiTheme="minorHAnsi" w:eastAsia="Calibri" w:hAnsiTheme="minorHAnsi" w:cstheme="minorHAnsi"/>
+          <w:sz w:val="28"/>
+        </w:rPr>
+        <w:t xml:space="preserve">, when the </w:t>
       </w:r>
       <w:proofErr w:type="spellStart"/>
       <w:r>
@@ -15548,7 +15831,208 @@
           <w:rFonts w:asciiTheme="minorHAnsi" w:eastAsia="Calibri" w:hAnsiTheme="minorHAnsi" w:cstheme="minorHAnsi"/>
           <w:sz w:val="28"/>
         </w:rPr>
-        <w:t xml:space="preserve"> application in installed.</w:t>
+        <w:t xml:space="preserve"> application is</w:t>
+      </w:r>
+      <w:r>
+        <w:rPr>
+          <w:rFonts w:asciiTheme="minorHAnsi" w:eastAsia="Calibri" w:hAnsiTheme="minorHAnsi" w:cstheme="minorHAnsi"/>
+          <w:sz w:val="28"/>
+        </w:rPr>
+        <w:t xml:space="preserve"> installed.</w:t>
+      </w:r>
+      <w:r>
+        <w:rPr>
+          <w:rFonts w:asciiTheme="minorHAnsi" w:eastAsia="Calibri" w:hAnsiTheme="minorHAnsi" w:cstheme="minorHAnsi"/>
+          <w:sz w:val="28"/>
+        </w:rPr>
+        <w:t xml:space="preserve"> The packet window is divided into five parts, namely: </w:t>
+      </w:r>
+    </w:p>
+    <w:p>
+      <w:pPr>
+        <w:pStyle w:val="ListParagraph"/>
+        <w:numPr>
+          <w:ilvl w:val="0"/>
+          <w:numId w:val="33"/>
+        </w:numPr>
+        <w:spacing w:line="261" w:lineRule="auto"/>
+        <w:ind w:right="66"/>
+        <w:rPr>
+          <w:rFonts w:asciiTheme="minorHAnsi" w:eastAsia="Calibri" w:hAnsiTheme="minorHAnsi" w:cstheme="minorHAnsi"/>
+          <w:sz w:val="28"/>
+        </w:rPr>
+      </w:pPr>
+      <w:r>
+        <w:rPr>
+          <w:rFonts w:asciiTheme="minorHAnsi" w:eastAsia="Calibri" w:hAnsiTheme="minorHAnsi" w:cstheme="minorHAnsi"/>
+          <w:sz w:val="28"/>
+        </w:rPr>
+        <w:t>System status</w:t>
+      </w:r>
+      <w:r>
+        <w:rPr>
+          <w:rFonts w:asciiTheme="minorHAnsi" w:eastAsia="Calibri" w:hAnsiTheme="minorHAnsi" w:cstheme="minorHAnsi"/>
+          <w:sz w:val="28"/>
+        </w:rPr>
+        <w:t xml:space="preserve">: This section </w:t>
+      </w:r>
+      <w:r>
+        <w:rPr>
+          <w:rFonts w:asciiTheme="minorHAnsi" w:eastAsia="Calibri" w:hAnsiTheme="minorHAnsi" w:cstheme="minorHAnsi"/>
+          <w:sz w:val="28"/>
+        </w:rPr>
+        <w:t>supplies</w:t>
+      </w:r>
+      <w:r>
+        <w:rPr>
+          <w:rFonts w:asciiTheme="minorHAnsi" w:eastAsia="Calibri" w:hAnsiTheme="minorHAnsi" w:cstheme="minorHAnsi"/>
+          <w:sz w:val="28"/>
+        </w:rPr>
+        <w:t xml:space="preserve"> information about the system as a whole, such as the up time and the renews threshold rate.</w:t>
+      </w:r>
+    </w:p>
+    <w:p>
+      <w:pPr>
+        <w:pStyle w:val="ListParagraph"/>
+        <w:numPr>
+          <w:ilvl w:val="0"/>
+          <w:numId w:val="33"/>
+        </w:numPr>
+        <w:spacing w:line="261" w:lineRule="auto"/>
+        <w:ind w:right="66"/>
+        <w:rPr>
+          <w:rFonts w:asciiTheme="minorHAnsi" w:eastAsia="Calibri" w:hAnsiTheme="minorHAnsi" w:cstheme="minorHAnsi"/>
+          <w:sz w:val="28"/>
+        </w:rPr>
+      </w:pPr>
+      <w:r>
+        <w:rPr>
+          <w:rFonts w:asciiTheme="minorHAnsi" w:eastAsia="Calibri" w:hAnsiTheme="minorHAnsi" w:cstheme="minorHAnsi"/>
+          <w:sz w:val="28"/>
+        </w:rPr>
+        <w:t>DS Replicas:</w:t>
+      </w:r>
+    </w:p>
+    <w:p>
+      <w:pPr>
+        <w:pStyle w:val="ListParagraph"/>
+        <w:numPr>
+          <w:ilvl w:val="0"/>
+          <w:numId w:val="33"/>
+        </w:numPr>
+        <w:spacing w:line="261" w:lineRule="auto"/>
+        <w:ind w:right="66"/>
+        <w:rPr>
+          <w:rFonts w:asciiTheme="minorHAnsi" w:eastAsia="Calibri" w:hAnsiTheme="minorHAnsi" w:cstheme="minorHAnsi"/>
+          <w:sz w:val="28"/>
+        </w:rPr>
+      </w:pPr>
+      <w:r>
+        <w:rPr>
+          <w:rFonts w:asciiTheme="minorHAnsi" w:eastAsia="Calibri" w:hAnsiTheme="minorHAnsi" w:cstheme="minorHAnsi"/>
+          <w:sz w:val="28"/>
+        </w:rPr>
+        <w:t>Instances currently registered with Eureka</w:t>
+      </w:r>
+      <w:r>
+        <w:rPr>
+          <w:rFonts w:asciiTheme="minorHAnsi" w:eastAsia="Calibri" w:hAnsiTheme="minorHAnsi" w:cstheme="minorHAnsi"/>
+          <w:sz w:val="28"/>
+        </w:rPr>
+        <w:t xml:space="preserve">: This represents all the </w:t>
+      </w:r>
+      <w:proofErr w:type="spellStart"/>
+      <w:r>
+        <w:rPr>
+          <w:rFonts w:asciiTheme="minorHAnsi" w:eastAsia="Calibri" w:hAnsiTheme="minorHAnsi" w:cstheme="minorHAnsi"/>
+          <w:sz w:val="28"/>
+        </w:rPr>
+        <w:t>backends</w:t>
+      </w:r>
+      <w:proofErr w:type="spellEnd"/>
+      <w:r>
+        <w:rPr>
+          <w:rFonts w:asciiTheme="minorHAnsi" w:eastAsia="Calibri" w:hAnsiTheme="minorHAnsi" w:cstheme="minorHAnsi"/>
+          <w:sz w:val="28"/>
+        </w:rPr>
+        <w:t xml:space="preserve"> that are registered on the system, as well as their status.</w:t>
+      </w:r>
+    </w:p>
+    <w:p>
+      <w:pPr>
+        <w:pStyle w:val="ListParagraph"/>
+        <w:numPr>
+          <w:ilvl w:val="0"/>
+          <w:numId w:val="33"/>
+        </w:numPr>
+        <w:spacing w:line="261" w:lineRule="auto"/>
+        <w:ind w:right="66"/>
+        <w:rPr>
+          <w:rFonts w:asciiTheme="minorHAnsi" w:eastAsia="Calibri" w:hAnsiTheme="minorHAnsi" w:cstheme="minorHAnsi"/>
+          <w:sz w:val="28"/>
+        </w:rPr>
+      </w:pPr>
+      <w:r>
+        <w:rPr>
+          <w:rFonts w:asciiTheme="minorHAnsi" w:eastAsia="Calibri" w:hAnsiTheme="minorHAnsi" w:cstheme="minorHAnsi"/>
+          <w:sz w:val="28"/>
+        </w:rPr>
+        <w:lastRenderedPageBreak/>
+        <w:t xml:space="preserve">General Info: This supplies more information about the system </w:t>
+      </w:r>
+      <w:proofErr w:type="gramStart"/>
+      <w:r>
+        <w:rPr>
+          <w:rFonts w:asciiTheme="minorHAnsi" w:eastAsia="Calibri" w:hAnsiTheme="minorHAnsi" w:cstheme="minorHAnsi"/>
+          <w:sz w:val="28"/>
+        </w:rPr>
+        <w:t>as a whole, such as the total available memory and registered replicas</w:t>
+      </w:r>
+      <w:proofErr w:type="gramEnd"/>
+      <w:r>
+        <w:rPr>
+          <w:rFonts w:asciiTheme="minorHAnsi" w:eastAsia="Calibri" w:hAnsiTheme="minorHAnsi" w:cstheme="minorHAnsi"/>
+          <w:sz w:val="28"/>
+        </w:rPr>
+        <w:t>.</w:t>
+      </w:r>
+    </w:p>
+    <w:p>
+      <w:pPr>
+        <w:pStyle w:val="ListParagraph"/>
+        <w:numPr>
+          <w:ilvl w:val="0"/>
+          <w:numId w:val="33"/>
+        </w:numPr>
+        <w:spacing w:line="261" w:lineRule="auto"/>
+        <w:ind w:right="66"/>
+        <w:rPr>
+          <w:rFonts w:asciiTheme="minorHAnsi" w:eastAsia="Calibri" w:hAnsiTheme="minorHAnsi" w:cstheme="minorHAnsi"/>
+          <w:sz w:val="28"/>
+        </w:rPr>
+      </w:pPr>
+      <w:r>
+        <w:rPr>
+          <w:rFonts w:asciiTheme="minorHAnsi" w:eastAsia="Calibri" w:hAnsiTheme="minorHAnsi" w:cstheme="minorHAnsi"/>
+          <w:sz w:val="28"/>
+        </w:rPr>
+        <w:t xml:space="preserve">Instance Info: This supplies IP addresses of the </w:t>
+      </w:r>
+      <w:proofErr w:type="spellStart"/>
+      <w:r>
+        <w:rPr>
+          <w:rFonts w:asciiTheme="minorHAnsi" w:eastAsia="Calibri" w:hAnsiTheme="minorHAnsi" w:cstheme="minorHAnsi"/>
+          <w:sz w:val="28"/>
+        </w:rPr>
+        <w:t>backends</w:t>
+      </w:r>
+      <w:proofErr w:type="spellEnd"/>
+      <w:r>
+        <w:rPr>
+          <w:rFonts w:asciiTheme="minorHAnsi" w:eastAsia="Calibri" w:hAnsiTheme="minorHAnsi" w:cstheme="minorHAnsi"/>
+          <w:sz w:val="28"/>
+        </w:rPr>
+        <w:t xml:space="preserve"> that are registered on the system.</w:t>
       </w:r>
     </w:p>
     <w:p>
@@ -15577,7 +16061,7 @@
           <w:color w:val="auto"/>
         </w:rPr>
       </w:pPr>
-      <w:bookmarkStart w:id="31" w:name="_Toc17288425"/>
+      <w:bookmarkStart w:id="30" w:name="_Toc17305193"/>
       <w:r>
         <w:rPr>
           <w:rStyle w:val="Heading2Char"/>
@@ -15603,7 +16087,7 @@
         </w:rPr>
         <w:t>backends</w:t>
       </w:r>
-      <w:bookmarkEnd w:id="31"/>
+      <w:bookmarkEnd w:id="30"/>
       <w:proofErr w:type="spellEnd"/>
     </w:p>
     <w:p>
@@ -15621,7 +16105,7 @@
         </w:rPr>
         <w:tab/>
       </w:r>
-      <w:bookmarkStart w:id="32" w:name="_Toc14402322"/>
+      <w:bookmarkStart w:id="31" w:name="_Toc14402322"/>
       <w:r>
         <w:rPr>
           <w:rFonts w:eastAsia="Calibri"/>
@@ -15629,7 +16113,7 @@
         </w:rPr>
         <w:t>To add a new backend:</w:t>
       </w:r>
-      <w:bookmarkEnd w:id="32"/>
+      <w:bookmarkEnd w:id="31"/>
     </w:p>
     <w:p>
       <w:pPr>
@@ -15972,23 +16456,21 @@
           <w:rFonts w:eastAsia="Calibri"/>
           <w:sz w:val="28"/>
         </w:rPr>
-        <w:t>Open the command line terminal in this location. (</w:t>
-      </w:r>
-      <w:proofErr w:type="spellStart"/>
+        <w:t>Open the command line terminal in this location. (right</w:t>
+      </w:r>
       <w:r>
         <w:rPr>
           <w:rFonts w:eastAsia="Calibri"/>
           <w:sz w:val="28"/>
         </w:rPr>
-        <w:t>rightclick</w:t>
-      </w:r>
-      <w:proofErr w:type="spellEnd"/>
+        <w:t xml:space="preserve"> click i</w:t>
+      </w:r>
       <w:r>
         <w:rPr>
           <w:rFonts w:eastAsia="Calibri"/>
           <w:sz w:val="28"/>
         </w:rPr>
-        <w:t xml:space="preserve"> in the folder and click on “Open Terminal Here”)</w:t>
+        <w:t>n the folder and click on “Open Terminal Here”)</w:t>
       </w:r>
     </w:p>
     <w:p>
@@ -16009,7 +16491,7 @@
           <w:rFonts w:eastAsia="Calibri"/>
           <w:sz w:val="28"/>
         </w:rPr>
-        <w:t xml:space="preserve">In the command line terminal type “grade clean build” without the </w:t>
+        <w:t>In the command line terminal type “</w:t>
       </w:r>
       <w:proofErr w:type="spellStart"/>
       <w:r>
@@ -16017,15 +16499,57 @@
           <w:rFonts w:eastAsia="Calibri"/>
           <w:sz w:val="28"/>
         </w:rPr>
-        <w:t>qoutations</w:t>
-      </w:r>
-      <w:proofErr w:type="spellEnd"/>
+        <w:t>grad</w:t>
+      </w:r>
       <w:r>
         <w:rPr>
           <w:rFonts w:eastAsia="Calibri"/>
           <w:sz w:val="28"/>
         </w:rPr>
-        <w:t xml:space="preserve"> and press enter.</w:t>
+        <w:t>l</w:t>
+      </w:r>
+      <w:r>
+        <w:rPr>
+          <w:rFonts w:eastAsia="Calibri"/>
+          <w:sz w:val="28"/>
+        </w:rPr>
+        <w:t>e</w:t>
+      </w:r>
+      <w:proofErr w:type="spellEnd"/>
+      <w:r>
+        <w:rPr>
+          <w:rFonts w:eastAsia="Calibri"/>
+          <w:sz w:val="28"/>
+        </w:rPr>
+        <w:t xml:space="preserve"> clean build” without the </w:t>
+      </w:r>
+      <w:r>
+        <w:rPr>
+          <w:rFonts w:eastAsia="Calibri"/>
+          <w:sz w:val="28"/>
+        </w:rPr>
+        <w:t>q</w:t>
+      </w:r>
+      <w:r>
+        <w:rPr>
+          <w:rFonts w:eastAsia="Calibri"/>
+          <w:sz w:val="28"/>
+        </w:rPr>
+        <w:t>u</w:t>
+      </w:r>
+      <w:r>
+        <w:rPr>
+          <w:rFonts w:eastAsia="Calibri"/>
+          <w:sz w:val="28"/>
+        </w:rPr>
+        <w:t>o</w:t>
+      </w:r>
+      <w:r>
+        <w:rPr>
+          <w:rFonts w:eastAsia="Calibri"/>
+          <w:sz w:val="28"/>
+        </w:rPr>
+        <w:t>tations and press enter.</w:t>
       </w:r>
     </w:p>
     <w:p>
@@ -16055,21 +16579,19 @@
         </w:rPr>
         <w:t xml:space="preserve">n the terminal, type “java –jar </w:t>
       </w:r>
-      <w:proofErr w:type="spellStart"/>
       <w:r>
         <w:rPr>
           <w:rFonts w:eastAsia="Calibri"/>
           <w:sz w:val="28"/>
         </w:rPr>
-        <w:t>uild</w:t>
-      </w:r>
-      <w:proofErr w:type="spellEnd"/>
+        <w:t>b</w:t>
+      </w:r>
       <w:r>
         <w:rPr>
           <w:rFonts w:eastAsia="Calibri"/>
           <w:sz w:val="28"/>
         </w:rPr>
-        <w:t>/libs/serviceInstance.jar” without quotations and press enter.</w:t>
+        <w:t>uild/libs/serviceInstance.jar” without quotations and press enter.</w:t>
       </w:r>
     </w:p>
     <w:p>
@@ -16082,7 +16604,8 @@
         <w:ind w:left="1350" w:hanging="630"/>
         <w:rPr>
           <w:rFonts w:eastAsia="Calibri"/>
-          <w:sz w:val="28"/>
+          <w:sz w:val="24"/>
+          <w:szCs w:val="24"/>
         </w:rPr>
       </w:pPr>
       <w:r>
@@ -16107,6 +16630,31 @@
           <w:sz w:val="28"/>
         </w:rPr>
         <w:t xml:space="preserve"> application.</w:t>
+      </w:r>
+      <w:r>
+        <w:rPr>
+          <w:rFonts w:eastAsia="Calibri"/>
+          <w:sz w:val="24"/>
+          <w:szCs w:val="24"/>
+        </w:rPr>
+        <w:t xml:space="preserve"> </w:t>
+      </w:r>
+    </w:p>
+    <w:p>
+      <w:pPr>
+        <w:rPr>
+          <w:rFonts w:eastAsia="Calibri"/>
+          <w:sz w:val="24"/>
+          <w:szCs w:val="24"/>
+        </w:rPr>
+      </w:pPr>
+      <w:r>
+        <w:rPr>
+          <w:rFonts w:eastAsia="Calibri"/>
+          <w:sz w:val="24"/>
+          <w:szCs w:val="24"/>
+        </w:rPr>
+        <w:br w:type="page"/>
       </w:r>
     </w:p>
     <w:p>
@@ -16121,15 +16669,16 @@
           <w:color w:val="auto"/>
         </w:rPr>
       </w:pPr>
-      <w:bookmarkStart w:id="33" w:name="_Toc17288426"/>
+      <w:bookmarkStart w:id="32" w:name="_Toc17305194"/>
       <w:r>
         <w:rPr>
           <w:rFonts w:asciiTheme="minorHAnsi" w:eastAsia="Cambria" w:hAnsiTheme="minorHAnsi" w:cstheme="minorHAnsi"/>
           <w:color w:val="auto"/>
         </w:rPr>
+        <w:lastRenderedPageBreak/>
         <w:t>Troubleshooting</w:t>
       </w:r>
-      <w:bookmarkEnd w:id="33"/>
+      <w:bookmarkEnd w:id="32"/>
     </w:p>
     <w:p/>
     <w:p>
@@ -16163,7 +16712,7 @@
         </w:rPr>
         <w:t xml:space="preserve"> </w:t>
       </w:r>
-      <w:bookmarkStart w:id="34" w:name="_Toc17288427"/>
+      <w:bookmarkStart w:id="33" w:name="_Toc17305195"/>
       <w:r>
         <w:rPr>
           <w:rStyle w:val="Heading2Char"/>
@@ -16190,7 +16739,7 @@
         </w:rPr>
         <w:t xml:space="preserve"> maps</w:t>
       </w:r>
-      <w:bookmarkEnd w:id="34"/>
+      <w:bookmarkEnd w:id="33"/>
     </w:p>
     <w:p>
       <w:pPr>
@@ -16261,18 +16810,24 @@
           <w:sz w:val="24"/>
           <w:szCs w:val="24"/>
         </w:rPr>
-        <w:t xml:space="preserve"> </w:t>
-      </w:r>
-      <w:proofErr w:type="spellStart"/>
+        <w:t xml:space="preserve"> a</w:t>
+      </w:r>
       <w:r>
         <w:rPr>
           <w:rFonts w:asciiTheme="minorHAnsi" w:eastAsia="Calibri" w:hAnsiTheme="minorHAnsi" w:cstheme="minorHAnsi"/>
           <w:sz w:val="24"/>
           <w:szCs w:val="24"/>
         </w:rPr>
-        <w:t>aplication</w:t>
-      </w:r>
-      <w:proofErr w:type="spellEnd"/>
+        <w:t>p</w:t>
+      </w:r>
+      <w:r>
+        <w:rPr>
+          <w:rFonts w:asciiTheme="minorHAnsi" w:eastAsia="Calibri" w:hAnsiTheme="minorHAnsi" w:cstheme="minorHAnsi"/>
+          <w:sz w:val="24"/>
+          <w:szCs w:val="24"/>
+        </w:rPr>
+        <w:t>plication</w:t>
+      </w:r>
     </w:p>
     <w:p>
       <w:pPr>
@@ -16312,7 +16867,6 @@
           <w:noProof/>
           <w:sz w:val="24"/>
           <w:szCs w:val="24"/>
-          <w:lang w:val="en-US" w:eastAsia="en-US"/>
         </w:rPr>
         <w:drawing>
           <wp:anchor distT="0" distB="0" distL="114300" distR="114300" simplePos="0" relativeHeight="251673088" behindDoc="1" locked="0" layoutInCell="0" allowOverlap="1" wp14:anchorId="6BAFA3F0" wp14:editId="3189BDBE">
@@ -16340,7 +16894,7 @@
                     </pic:cNvPicPr>
                   </pic:nvPicPr>
                   <pic:blipFill>
-                    <a:blip r:embed="rId30"/>
+                    <a:blip r:embed="rId32"/>
                     <a:srcRect/>
                     <a:stretch>
                       <a:fillRect/>
@@ -16443,6 +16997,42 @@
           <w:sz w:val="24"/>
           <w:szCs w:val="24"/>
         </w:rPr>
+        <w:t xml:space="preserve"> command “</w:t>
+      </w:r>
+      <w:proofErr w:type="spellStart"/>
+      <w:r>
+        <w:rPr>
+          <w:rFonts w:asciiTheme="minorHAnsi" w:eastAsia="Calibri" w:hAnsiTheme="minorHAnsi" w:cstheme="minorHAnsi"/>
+          <w:sz w:val="24"/>
+          <w:szCs w:val="24"/>
+        </w:rPr>
+        <w:t>sudo</w:t>
+      </w:r>
+      <w:proofErr w:type="spellEnd"/>
+      <w:r>
+        <w:rPr>
+          <w:rFonts w:asciiTheme="minorHAnsi" w:eastAsia="Calibri" w:hAnsiTheme="minorHAnsi" w:cstheme="minorHAnsi"/>
+          <w:sz w:val="24"/>
+          <w:szCs w:val="24"/>
+        </w:rPr>
+        <w:t xml:space="preserve"> mount -t </w:t>
+      </w:r>
+      <w:proofErr w:type="spellStart"/>
+      <w:r>
+        <w:rPr>
+          <w:rFonts w:asciiTheme="minorHAnsi" w:eastAsia="Calibri" w:hAnsiTheme="minorHAnsi" w:cstheme="minorHAnsi"/>
+          <w:sz w:val="24"/>
+          <w:szCs w:val="24"/>
+        </w:rPr>
+        <w:t>bpf</w:t>
+      </w:r>
+      <w:proofErr w:type="spellEnd"/>
+      <w:r>
+        <w:rPr>
+          <w:rFonts w:asciiTheme="minorHAnsi" w:eastAsia="Calibri" w:hAnsiTheme="minorHAnsi" w:cstheme="minorHAnsi"/>
+          <w:sz w:val="24"/>
+          <w:szCs w:val="24"/>
+        </w:rPr>
         <w:t xml:space="preserve"> </w:t>
       </w:r>
       <w:proofErr w:type="spellStart"/>
@@ -16452,7 +17042,7 @@
           <w:sz w:val="24"/>
           <w:szCs w:val="24"/>
         </w:rPr>
-        <w:t>the</w:t>
+        <w:t>bpf</w:t>
       </w:r>
       <w:proofErr w:type="spellEnd"/>
       <w:r>
@@ -16461,7 +17051,7 @@
           <w:sz w:val="24"/>
           <w:szCs w:val="24"/>
         </w:rPr>
-        <w:t xml:space="preserve"> command “</w:t>
+        <w:t xml:space="preserve"> /sys/</w:t>
       </w:r>
       <w:proofErr w:type="spellStart"/>
       <w:r>
@@ -16470,7 +17060,7 @@
           <w:sz w:val="24"/>
           <w:szCs w:val="24"/>
         </w:rPr>
-        <w:t>sudo</w:t>
+        <w:t>fs</w:t>
       </w:r>
       <w:proofErr w:type="spellEnd"/>
       <w:r>
@@ -16479,7 +17069,7 @@
           <w:sz w:val="24"/>
           <w:szCs w:val="24"/>
         </w:rPr>
-        <w:t xml:space="preserve"> mount -t </w:t>
+        <w:t>/</w:t>
       </w:r>
       <w:proofErr w:type="spellStart"/>
       <w:r>
@@ -16497,85 +17087,39 @@
           <w:sz w:val="24"/>
           <w:szCs w:val="24"/>
         </w:rPr>
-        <w:t xml:space="preserve"> </w:t>
-      </w:r>
-      <w:proofErr w:type="spellStart"/>
+        <w:t xml:space="preserve">/” without the quotations </w:t>
+      </w:r>
       <w:r>
         <w:rPr>
           <w:rFonts w:asciiTheme="minorHAnsi" w:eastAsia="Calibri" w:hAnsiTheme="minorHAnsi" w:cstheme="minorHAnsi"/>
           <w:sz w:val="24"/>
           <w:szCs w:val="24"/>
         </w:rPr>
-        <w:t>bpf</w:t>
-      </w:r>
-      <w:proofErr w:type="spellEnd"/>
+        <w:t xml:space="preserve">within the terminal </w:t>
+      </w:r>
       <w:r>
         <w:rPr>
           <w:rFonts w:asciiTheme="minorHAnsi" w:eastAsia="Calibri" w:hAnsiTheme="minorHAnsi" w:cstheme="minorHAnsi"/>
           <w:sz w:val="24"/>
           <w:szCs w:val="24"/>
         </w:rPr>
-        <w:t xml:space="preserve"> /sys/fs/</w:t>
-      </w:r>
-      <w:proofErr w:type="spellStart"/>
+        <w:t>and press enter. If confronted with a request for the user password, enter the server password obtained from the server admin and press enter.</w:t>
+      </w:r>
       <w:r>
         <w:rPr>
           <w:rFonts w:asciiTheme="minorHAnsi" w:eastAsia="Calibri" w:hAnsiTheme="minorHAnsi" w:cstheme="minorHAnsi"/>
           <w:sz w:val="24"/>
           <w:szCs w:val="24"/>
         </w:rPr>
-        <w:t>bpf</w:t>
-      </w:r>
-      <w:proofErr w:type="spellEnd"/>
+        <w:t xml:space="preserve"> The applica</w:t>
+      </w:r>
       <w:r>
         <w:rPr>
           <w:rFonts w:asciiTheme="minorHAnsi" w:eastAsia="Calibri" w:hAnsiTheme="minorHAnsi" w:cstheme="minorHAnsi"/>
           <w:sz w:val="24"/>
           <w:szCs w:val="24"/>
         </w:rPr>
-        <w:t xml:space="preserve">/” without the quotations </w:t>
-      </w:r>
-      <w:r>
-        <w:rPr>
-          <w:rFonts w:asciiTheme="minorHAnsi" w:eastAsia="Calibri" w:hAnsiTheme="minorHAnsi" w:cstheme="minorHAnsi"/>
-          <w:sz w:val="24"/>
-          <w:szCs w:val="24"/>
-        </w:rPr>
-        <w:t xml:space="preserve">within the terminal </w:t>
-      </w:r>
-      <w:r>
-        <w:rPr>
-          <w:rFonts w:asciiTheme="minorHAnsi" w:eastAsia="Calibri" w:hAnsiTheme="minorHAnsi" w:cstheme="minorHAnsi"/>
-          <w:sz w:val="24"/>
-          <w:szCs w:val="24"/>
-        </w:rPr>
-        <w:t>and press enter. If confronted with a request for the user password, enter the server password obtained from the server admin and press enter.</w:t>
-      </w:r>
-      <w:r>
-        <w:rPr>
-          <w:rFonts w:asciiTheme="minorHAnsi" w:eastAsia="Calibri" w:hAnsiTheme="minorHAnsi" w:cstheme="minorHAnsi"/>
-          <w:sz w:val="24"/>
-          <w:szCs w:val="24"/>
-        </w:rPr>
-        <w:t xml:space="preserve"> The </w:t>
-      </w:r>
-      <w:proofErr w:type="spellStart"/>
-      <w:r>
-        <w:rPr>
-          <w:rFonts w:asciiTheme="minorHAnsi" w:eastAsia="Calibri" w:hAnsiTheme="minorHAnsi" w:cstheme="minorHAnsi"/>
-          <w:sz w:val="24"/>
-          <w:szCs w:val="24"/>
-        </w:rPr>
-        <w:t>applicstion</w:t>
-      </w:r>
-      <w:proofErr w:type="spellEnd"/>
-      <w:r>
-        <w:rPr>
-          <w:rFonts w:asciiTheme="minorHAnsi" w:eastAsia="Calibri" w:hAnsiTheme="minorHAnsi" w:cstheme="minorHAnsi"/>
-          <w:sz w:val="24"/>
-          <w:szCs w:val="24"/>
-        </w:rPr>
-        <w:t xml:space="preserve"> can now be safely restarted.</w:t>
+        <w:t>tion can now be safely restarted.</w:t>
       </w:r>
     </w:p>
     <w:p>
@@ -16622,7 +17166,7 @@
           <w:color w:val="auto"/>
         </w:rPr>
       </w:pPr>
-      <w:bookmarkStart w:id="35" w:name="_Toc17288428"/>
+      <w:bookmarkStart w:id="34" w:name="_Toc17305196"/>
       <w:proofErr w:type="spellStart"/>
       <w:r>
         <w:rPr>
@@ -16630,7 +17174,6 @@
           <w:rFonts w:asciiTheme="minorHAnsi" w:hAnsiTheme="minorHAnsi" w:cstheme="minorHAnsi"/>
           <w:color w:val="auto"/>
         </w:rPr>
-        <w:lastRenderedPageBreak/>
         <w:t>Grafana</w:t>
       </w:r>
       <w:proofErr w:type="spellEnd"/>
@@ -16642,7 +17185,7 @@
         </w:rPr>
         <w:t xml:space="preserve"> is not showing any data</w:t>
       </w:r>
-      <w:bookmarkEnd w:id="35"/>
+      <w:bookmarkEnd w:id="34"/>
     </w:p>
     <w:p>
       <w:pPr>
@@ -16656,7 +17199,6 @@
       <w:r>
         <w:rPr>
           <w:noProof/>
-          <w:lang w:val="en-US" w:eastAsia="en-US"/>
         </w:rPr>
         <w:drawing>
           <wp:anchor distT="0" distB="0" distL="114300" distR="114300" simplePos="0" relativeHeight="251653632" behindDoc="1" locked="0" layoutInCell="1" allowOverlap="1" wp14:anchorId="1ABC30BB" wp14:editId="0C40DD4C">
@@ -16692,7 +17234,7 @@
                     </pic:cNvPicPr>
                   </pic:nvPicPr>
                   <pic:blipFill rotWithShape="1">
-                    <a:blip r:embed="rId31" cstate="print">
+                    <a:blip r:embed="rId33" cstate="print">
                       <a:extLst>
                         <a:ext uri="{28A0092B-C50C-407E-A947-70E740481C1C}">
                           <a14:useLocalDpi xmlns:a14="http://schemas.microsoft.com/office/drawing/2010/main" val="0"/>
@@ -16866,7 +17408,7 @@
           <w:szCs w:val="24"/>
         </w:rPr>
       </w:pPr>
-      <w:hyperlink r:id="rId32" w:history="1">
+      <w:hyperlink r:id="rId34" w:history="1">
         <w:r>
           <w:rPr>
             <w:rStyle w:val="Hyperlink"/>
@@ -16905,6 +17447,7 @@
           <w:sz w:val="24"/>
           <w:szCs w:val="24"/>
         </w:rPr>
+        <w:lastRenderedPageBreak/>
         <w:t>http://localhost:9090</w:t>
       </w:r>
       <w:r>
@@ -16929,7 +17472,7 @@
           <w:szCs w:val="24"/>
         </w:rPr>
       </w:pPr>
-      <w:hyperlink r:id="rId33" w:history="1">
+      <w:hyperlink r:id="rId35" w:history="1">
         <w:r>
           <w:rPr>
             <w:rStyle w:val="Hyperlink"/>
@@ -17021,23 +17564,6 @@
     </w:p>
     <w:p>
       <w:pPr>
-        <w:rPr>
-          <w:rFonts w:eastAsia="Calibri"/>
-          <w:sz w:val="24"/>
-          <w:szCs w:val="24"/>
-        </w:rPr>
-      </w:pPr>
-      <w:r>
-        <w:rPr>
-          <w:rFonts w:eastAsia="Calibri"/>
-          <w:sz w:val="24"/>
-          <w:szCs w:val="24"/>
-        </w:rPr>
-        <w:br w:type="page"/>
-      </w:r>
-    </w:p>
-    <w:p>
-      <w:pPr>
         <w:pStyle w:val="ListParagraph"/>
         <w:numPr>
           <w:ilvl w:val="0"/>
@@ -17051,7 +17577,6 @@
           <w:sz w:val="24"/>
           <w:szCs w:val="24"/>
         </w:rPr>
-        <w:lastRenderedPageBreak/>
         <w:t xml:space="preserve">Open a terminal in </w:t>
       </w:r>
       <w:r>
@@ -17125,7 +17650,6 @@
       <w:r>
         <w:rPr>
           <w:noProof/>
-          <w:lang w:val="en-US" w:eastAsia="en-US"/>
         </w:rPr>
         <w:drawing>
           <wp:inline distT="0" distB="0" distL="0" distR="0" wp14:anchorId="411051D0" wp14:editId="2F7653B9">
@@ -17145,7 +17669,7 @@
                     </pic:cNvPicPr>
                   </pic:nvPicPr>
                   <pic:blipFill rotWithShape="1">
-                    <a:blip r:embed="rId34">
+                    <a:blip r:embed="rId36">
                       <a:extLst>
                         <a:ext uri="{28A0092B-C50C-407E-A947-70E740481C1C}">
                           <a14:useLocalDpi xmlns:a14="http://schemas.microsoft.com/office/drawing/2010/main" val="0"/>
@@ -17201,6 +17725,7 @@
           <w:sz w:val="24"/>
           <w:szCs w:val="24"/>
         </w:rPr>
+        <w:lastRenderedPageBreak/>
         <w:t>Enter “./stop.sh”</w:t>
       </w:r>
       <w:r>
@@ -17252,7 +17777,6 @@
       <w:r>
         <w:rPr>
           <w:noProof/>
-          <w:lang w:val="en-US" w:eastAsia="en-US"/>
         </w:rPr>
         <w:drawing>
           <wp:inline distT="0" distB="0" distL="0" distR="0" wp14:anchorId="5D7C2C3A" wp14:editId="304C772A">
@@ -17272,7 +17796,7 @@
                     </pic:cNvPicPr>
                   </pic:nvPicPr>
                   <pic:blipFill rotWithShape="1">
-                    <a:blip r:embed="rId35" cstate="print">
+                    <a:blip r:embed="rId37" cstate="print">
                       <a:extLst>
                         <a:ext uri="{28A0092B-C50C-407E-A947-70E740481C1C}">
                           <a14:useLocalDpi xmlns:a14="http://schemas.microsoft.com/office/drawing/2010/main" val="0"/>
@@ -17346,7 +17870,6 @@
           <w:sz w:val="24"/>
           <w:szCs w:val="24"/>
         </w:rPr>
-        <w:lastRenderedPageBreak/>
         <w:t>Open a terminal and enter “./</w:t>
       </w:r>
       <w:proofErr w:type="spellStart"/>
@@ -17427,7 +17950,6 @@
       <w:r>
         <w:rPr>
           <w:noProof/>
-          <w:lang w:val="en-US" w:eastAsia="en-US"/>
         </w:rPr>
         <w:drawing>
           <wp:inline distT="0" distB="0" distL="0" distR="0" wp14:anchorId="4F2041B8" wp14:editId="09BDFC31">
@@ -17447,7 +17969,7 @@
                     </pic:cNvPicPr>
                   </pic:nvPicPr>
                   <pic:blipFill rotWithShape="1">
-                    <a:blip r:embed="rId36">
+                    <a:blip r:embed="rId38">
                       <a:extLst>
                         <a:ext uri="{28A0092B-C50C-407E-A947-70E740481C1C}">
                           <a14:useLocalDpi xmlns:a14="http://schemas.microsoft.com/office/drawing/2010/main" val="0"/>
@@ -17574,7 +18096,6 @@
       <w:r>
         <w:rPr>
           <w:noProof/>
-          <w:lang w:val="en-US" w:eastAsia="en-US"/>
         </w:rPr>
         <w:drawing>
           <wp:inline distT="0" distB="0" distL="0" distR="0" wp14:anchorId="55ABB71B" wp14:editId="58809A92">
@@ -17594,7 +18115,7 @@
                     </pic:cNvPicPr>
                   </pic:nvPicPr>
                   <pic:blipFill rotWithShape="1">
-                    <a:blip r:embed="rId37">
+                    <a:blip r:embed="rId39">
                       <a:extLst>
                         <a:ext uri="{28A0092B-C50C-407E-A947-70E740481C1C}">
                           <a14:useLocalDpi xmlns:a14="http://schemas.microsoft.com/office/drawing/2010/main" val="0"/>
@@ -17651,7 +18172,6 @@
           <w:sz w:val="24"/>
           <w:szCs w:val="24"/>
         </w:rPr>
-        <w:lastRenderedPageBreak/>
         <w:t>Open a terminal and enter “</w:t>
       </w:r>
       <w:r>
@@ -17722,7 +18242,6 @@
       <w:r>
         <w:rPr>
           <w:noProof/>
-          <w:lang w:val="en-US" w:eastAsia="en-US"/>
         </w:rPr>
         <w:drawing>
           <wp:inline distT="0" distB="0" distL="0" distR="0" wp14:anchorId="7F0CB05D" wp14:editId="58B6CAC6">
@@ -17742,7 +18261,7 @@
                     </pic:cNvPicPr>
                   </pic:nvPicPr>
                   <pic:blipFill rotWithShape="1">
-                    <a:blip r:embed="rId38" cstate="print">
+                    <a:blip r:embed="rId40" cstate="print">
                       <a:extLst>
                         <a:ext uri="{28A0092B-C50C-407E-A947-70E740481C1C}">
                           <a14:useLocalDpi xmlns:a14="http://schemas.microsoft.com/office/drawing/2010/main" val="0"/>
@@ -17821,7 +18340,7 @@
         </w:rPr>
         <w:t>“</w:t>
       </w:r>
-      <w:hyperlink r:id="rId39" w:history="1">
+      <w:hyperlink r:id="rId41" w:history="1">
         <w:r>
           <w:rPr>
             <w:rStyle w:val="Hyperlink"/>
@@ -17858,8 +18377,8 @@
         <w:rPr>
           <w:rFonts w:eastAsia="Calibri"/>
           <w:noProof/>
-          <w:lang w:val="en-US" w:eastAsia="en-US"/>
-        </w:rPr>
+        </w:rPr>
+        <w:lastRenderedPageBreak/>
         <w:drawing>
           <wp:anchor distT="0" distB="0" distL="114300" distR="114300" simplePos="0" relativeHeight="251658752" behindDoc="1" locked="0" layoutInCell="1" allowOverlap="1" wp14:anchorId="73B4AF48" wp14:editId="778DF1CE">
             <wp:simplePos x="0" y="0"/>
@@ -18016,17 +18535,16 @@
           <w:color w:val="auto"/>
         </w:rPr>
       </w:pPr>
-      <w:bookmarkStart w:id="36" w:name="_Toc17288429"/>
+      <w:bookmarkStart w:id="35" w:name="_Toc17305197"/>
       <w:r>
         <w:rPr>
           <w:rStyle w:val="Heading2Char"/>
           <w:rFonts w:asciiTheme="minorHAnsi" w:hAnsiTheme="minorHAnsi" w:cstheme="minorHAnsi"/>
           <w:color w:val="auto"/>
         </w:rPr>
-        <w:lastRenderedPageBreak/>
         <w:t>Interface failures</w:t>
       </w:r>
-      <w:bookmarkEnd w:id="36"/>
+      <w:bookmarkEnd w:id="35"/>
     </w:p>
     <w:p>
       <w:pPr>
@@ -18043,7 +18561,7 @@
           <w:szCs w:val="26"/>
         </w:rPr>
       </w:pPr>
-      <w:bookmarkStart w:id="37" w:name="_Toc17288430"/>
+      <w:bookmarkStart w:id="36" w:name="_Toc17305198"/>
       <w:r>
         <w:rPr>
           <w:rStyle w:val="Heading3Char"/>
@@ -18054,7 +18572,7 @@
         </w:rPr>
         <w:t>Failure to Sign in</w:t>
       </w:r>
-      <w:bookmarkEnd w:id="37"/>
+      <w:bookmarkEnd w:id="36"/>
     </w:p>
     <w:p>
       <w:pPr>
@@ -18139,7 +18657,7 @@
           <w:szCs w:val="24"/>
         </w:rPr>
       </w:pPr>
-      <w:bookmarkStart w:id="38" w:name="_Toc17288431"/>
+      <w:bookmarkStart w:id="37" w:name="_Toc17305199"/>
       <w:r>
         <w:rPr>
           <w:rStyle w:val="Heading3Char"/>
@@ -18150,7 +18668,7 @@
         </w:rPr>
         <w:t>Failure to open certain windows</w:t>
       </w:r>
-      <w:bookmarkEnd w:id="38"/>
+      <w:bookmarkEnd w:id="37"/>
     </w:p>
     <w:p>
       <w:pPr>
@@ -18592,7 +19110,7 @@
           <w:szCs w:val="26"/>
         </w:rPr>
       </w:pPr>
-      <w:bookmarkStart w:id="39" w:name="_Toc17288432"/>
+      <w:bookmarkStart w:id="38" w:name="_Toc17305200"/>
       <w:r>
         <w:rPr>
           <w:rStyle w:val="Heading3Char"/>
@@ -18601,9 +19119,21 @@
           <w:sz w:val="26"/>
           <w:szCs w:val="26"/>
         </w:rPr>
-        <w:t>Failure to add IP address to black list:</w:t>
-      </w:r>
+        <w:t>Failure to add I</w:t>
+      </w:r>
+      <w:bookmarkStart w:id="39" w:name="_GoBack"/>
       <w:bookmarkEnd w:id="39"/>
+      <w:r>
+        <w:rPr>
+          <w:rStyle w:val="Heading3Char"/>
+          <w:b/>
+          <w:color w:val="auto"/>
+          <w:sz w:val="26"/>
+          <w:szCs w:val="26"/>
+        </w:rPr>
+        <w:t>P address to black list:</w:t>
+      </w:r>
+      <w:bookmarkEnd w:id="38"/>
     </w:p>
     <w:p>
       <w:pPr>
@@ -18649,9 +19179,10 @@
           <w:sz w:val="24"/>
           <w:szCs w:val="24"/>
         </w:rPr>
+        <w:lastRenderedPageBreak/>
         <w:t xml:space="preserve">An invalid IP version 4 address.(See </w:t>
       </w:r>
-      <w:hyperlink r:id="rId40" w:history="1">
+      <w:hyperlink r:id="rId42" w:history="1">
         <w:r>
           <w:rPr>
             <w:rStyle w:val="Hyperlink"/>
@@ -18756,7 +19287,7 @@
           <w:szCs w:val="26"/>
         </w:rPr>
       </w:pPr>
-      <w:bookmarkStart w:id="40" w:name="_Toc17288433"/>
+      <w:bookmarkStart w:id="40" w:name="_Toc17305201"/>
       <w:r>
         <w:rPr>
           <w:rStyle w:val="Heading3Char"/>
@@ -18827,55 +19358,7 @@
           <w:sz w:val="24"/>
           <w:szCs w:val="24"/>
         </w:rPr>
-        <w:t>An invalid password. Sees</w:t>
-      </w:r>
-      <w:r>
-        <w:rPr>
-          <w:rFonts w:eastAsia="Calibri"/>
-          <w:sz w:val="24"/>
-          <w:szCs w:val="24"/>
-        </w:rPr>
-        <w:t xml:space="preserve"> section 2.2 for </w:t>
-      </w:r>
-      <w:r>
-        <w:rPr>
-          <w:rFonts w:eastAsia="Calibri"/>
-          <w:sz w:val="24"/>
-          <w:szCs w:val="24"/>
-        </w:rPr>
-        <w:t xml:space="preserve">valid </w:t>
-      </w:r>
-      <w:r>
-        <w:rPr>
-          <w:rFonts w:eastAsia="Calibri"/>
-          <w:sz w:val="24"/>
-          <w:szCs w:val="24"/>
-        </w:rPr>
-        <w:t>password</w:t>
-      </w:r>
-      <w:r>
-        <w:rPr>
-          <w:rFonts w:eastAsia="Calibri"/>
-          <w:sz w:val="24"/>
-          <w:szCs w:val="24"/>
-        </w:rPr>
-        <w:t>s</w:t>
-      </w:r>
-      <w:r>
-        <w:rPr>
-          <w:rFonts w:eastAsia="Calibri"/>
-          <w:sz w:val="24"/>
-          <w:szCs w:val="24"/>
-        </w:rPr>
-        <w:t xml:space="preserve"> specifications</w:t>
-      </w:r>
-      <w:r>
-        <w:rPr>
-          <w:rFonts w:eastAsia="Calibri"/>
-          <w:sz w:val="24"/>
-          <w:szCs w:val="24"/>
-        </w:rPr>
-        <w:t>.</w:t>
+        <w:t>An invalid password. Sees section 2.2 for valid passwords specifications.</w:t>
       </w:r>
     </w:p>
     <w:p>
@@ -18938,39 +19421,21 @@
           <w:szCs w:val="24"/>
         </w:rPr>
       </w:pPr>
-      <w:proofErr w:type="gramStart"/>
       <w:r>
         <w:rPr>
           <w:rFonts w:eastAsia="Calibri"/>
           <w:sz w:val="24"/>
           <w:szCs w:val="24"/>
         </w:rPr>
-        <w:t>An</w:t>
-      </w:r>
-      <w:proofErr w:type="gramEnd"/>
+        <w:t>A</w:t>
+      </w:r>
       <w:r>
         <w:rPr>
           <w:rFonts w:eastAsia="Calibri"/>
           <w:sz w:val="24"/>
           <w:szCs w:val="24"/>
         </w:rPr>
-        <w:t xml:space="preserve"> user with this email has already being </w:t>
-      </w:r>
-      <w:r>
-        <w:rPr>
-          <w:rFonts w:eastAsia="Calibri"/>
-          <w:sz w:val="24"/>
-          <w:szCs w:val="24"/>
-        </w:rPr>
-        <w:t>register</w:t>
-      </w:r>
-      <w:r>
-        <w:rPr>
-          <w:rFonts w:eastAsia="Calibri"/>
-          <w:sz w:val="24"/>
-          <w:szCs w:val="24"/>
-        </w:rPr>
-        <w:t>ed.</w:t>
+        <w:t xml:space="preserve"> user with this email has already being registered.</w:t>
       </w:r>
     </w:p>
     <w:p>
@@ -19105,7 +19570,7 @@
           <w:rPr>
             <w:noProof/>
           </w:rPr>
-          <w:t>2</w:t>
+          <w:t>23</w:t>
         </w:r>
         <w:r>
           <w:rPr>
@@ -21156,6 +21621,119 @@
     </w:lvl>
   </w:abstractNum>
   <w:abstractNum w:abstractNumId="19">
+    <w:nsid w:val="44E12BFE"/>
+    <w:multiLevelType w:val="hybridMultilevel"/>
+    <w:tmpl w:val="EAC2C134"/>
+    <w:lvl w:ilvl="0" w:tplc="1C090001">
+      <w:start w:val="1"/>
+      <w:numFmt w:val="bullet"/>
+      <w:lvlText w:val=""/>
+      <w:lvlJc w:val="left"/>
+      <w:pPr>
+        <w:ind w:left="1440" w:hanging="360"/>
+      </w:pPr>
+      <w:rPr>
+        <w:rFonts w:ascii="Symbol" w:hAnsi="Symbol" w:hint="default"/>
+      </w:rPr>
+    </w:lvl>
+    <w:lvl w:ilvl="1" w:tplc="1C090003" w:tentative="1">
+      <w:start w:val="1"/>
+      <w:numFmt w:val="bullet"/>
+      <w:lvlText w:val="o"/>
+      <w:lvlJc w:val="left"/>
+      <w:pPr>
+        <w:ind w:left="2160" w:hanging="360"/>
+      </w:pPr>
+      <w:rPr>
+        <w:rFonts w:ascii="Courier New" w:hAnsi="Courier New" w:cs="Courier New" w:hint="default"/>
+      </w:rPr>
+    </w:lvl>
+    <w:lvl w:ilvl="2" w:tplc="1C090005" w:tentative="1">
+      <w:start w:val="1"/>
+      <w:numFmt w:val="bullet"/>
+      <w:lvlText w:val=""/>
+      <w:lvlJc w:val="left"/>
+      <w:pPr>
+        <w:ind w:left="2880" w:hanging="360"/>
+      </w:pPr>
+      <w:rPr>
+        <w:rFonts w:ascii="Wingdings" w:hAnsi="Wingdings" w:hint="default"/>
+      </w:rPr>
+    </w:lvl>
+    <w:lvl w:ilvl="3" w:tplc="1C090001" w:tentative="1">
+      <w:start w:val="1"/>
+      <w:numFmt w:val="bullet"/>
+      <w:lvlText w:val=""/>
+      <w:lvlJc w:val="left"/>
+      <w:pPr>
+        <w:ind w:left="3600" w:hanging="360"/>
+      </w:pPr>
+      <w:rPr>
+        <w:rFonts w:ascii="Symbol" w:hAnsi="Symbol" w:hint="default"/>
+      </w:rPr>
+    </w:lvl>
+    <w:lvl w:ilvl="4" w:tplc="1C090003" w:tentative="1">
+      <w:start w:val="1"/>
+      <w:numFmt w:val="bullet"/>
+      <w:lvlText w:val="o"/>
+      <w:lvlJc w:val="left"/>
+      <w:pPr>
+        <w:ind w:left="4320" w:hanging="360"/>
+      </w:pPr>
+      <w:rPr>
+        <w:rFonts w:ascii="Courier New" w:hAnsi="Courier New" w:cs="Courier New" w:hint="default"/>
+      </w:rPr>
+    </w:lvl>
+    <w:lvl w:ilvl="5" w:tplc="1C090005" w:tentative="1">
+      <w:start w:val="1"/>
+      <w:numFmt w:val="bullet"/>
+      <w:lvlText w:val=""/>
+      <w:lvlJc w:val="left"/>
+      <w:pPr>
+        <w:ind w:left="5040" w:hanging="360"/>
+      </w:pPr>
+      <w:rPr>
+        <w:rFonts w:ascii="Wingdings" w:hAnsi="Wingdings" w:hint="default"/>
+      </w:rPr>
+    </w:lvl>
+    <w:lvl w:ilvl="6" w:tplc="1C090001" w:tentative="1">
+      <w:start w:val="1"/>
+      <w:numFmt w:val="bullet"/>
+      <w:lvlText w:val=""/>
+      <w:lvlJc w:val="left"/>
+      <w:pPr>
+        <w:ind w:left="5760" w:hanging="360"/>
+      </w:pPr>
+      <w:rPr>
+        <w:rFonts w:ascii="Symbol" w:hAnsi="Symbol" w:hint="default"/>
+      </w:rPr>
+    </w:lvl>
+    <w:lvl w:ilvl="7" w:tplc="1C090003" w:tentative="1">
+      <w:start w:val="1"/>
+      <w:numFmt w:val="bullet"/>
+      <w:lvlText w:val="o"/>
+      <w:lvlJc w:val="left"/>
+      <w:pPr>
+        <w:ind w:left="6480" w:hanging="360"/>
+      </w:pPr>
+      <w:rPr>
+        <w:rFonts w:ascii="Courier New" w:hAnsi="Courier New" w:cs="Courier New" w:hint="default"/>
+      </w:rPr>
+    </w:lvl>
+    <w:lvl w:ilvl="8" w:tplc="1C090005" w:tentative="1">
+      <w:start w:val="1"/>
+      <w:numFmt w:val="bullet"/>
+      <w:lvlText w:val=""/>
+      <w:lvlJc w:val="left"/>
+      <w:pPr>
+        <w:ind w:left="7200" w:hanging="360"/>
+      </w:pPr>
+      <w:rPr>
+        <w:rFonts w:ascii="Wingdings" w:hAnsi="Wingdings" w:hint="default"/>
+      </w:rPr>
+    </w:lvl>
+  </w:abstractNum>
+  <w:abstractNum w:abstractNumId="20">
     <w:nsid w:val="46310723"/>
     <w:multiLevelType w:val="hybridMultilevel"/>
     <w:tmpl w:val="0C5458F4"/>
@@ -21268,7 +21846,7 @@
       </w:rPr>
     </w:lvl>
   </w:abstractNum>
-  <w:abstractNum w:abstractNumId="20">
+  <w:abstractNum w:abstractNumId="21">
     <w:nsid w:val="49D53BE5"/>
     <w:multiLevelType w:val="hybridMultilevel"/>
     <w:tmpl w:val="0B8E84FE"/>
@@ -21381,7 +21959,7 @@
       </w:rPr>
     </w:lvl>
   </w:abstractNum>
-  <w:abstractNum w:abstractNumId="21">
+  <w:abstractNum w:abstractNumId="22">
     <w:nsid w:val="4C94183D"/>
     <w:multiLevelType w:val="multilevel"/>
     <w:tmpl w:val="38BAA0CE"/>
@@ -21522,7 +22100,7 @@
       </w:rPr>
     </w:lvl>
   </w:abstractNum>
-  <w:abstractNum w:abstractNumId="22">
+  <w:abstractNum w:abstractNumId="23">
     <w:nsid w:val="4CB62F25"/>
     <w:multiLevelType w:val="hybridMultilevel"/>
     <w:tmpl w:val="A6F6A928"/>
@@ -21635,7 +22213,7 @@
       </w:rPr>
     </w:lvl>
   </w:abstractNum>
-  <w:abstractNum w:abstractNumId="23">
+  <w:abstractNum w:abstractNumId="24">
     <w:nsid w:val="50034AE3"/>
     <w:multiLevelType w:val="hybridMultilevel"/>
     <w:tmpl w:val="5980F462"/>
@@ -21748,7 +22326,7 @@
       </w:rPr>
     </w:lvl>
   </w:abstractNum>
-  <w:abstractNum w:abstractNumId="24">
+  <w:abstractNum w:abstractNumId="25">
     <w:nsid w:val="522C2205"/>
     <w:multiLevelType w:val="hybridMultilevel"/>
     <w:tmpl w:val="9D9E23E4"/>
@@ -21834,7 +22412,7 @@
       </w:pPr>
     </w:lvl>
   </w:abstractNum>
-  <w:abstractNum w:abstractNumId="25">
+  <w:abstractNum w:abstractNumId="26">
     <w:nsid w:val="524865D0"/>
     <w:multiLevelType w:val="hybridMultilevel"/>
     <w:tmpl w:val="41889064"/>
@@ -21947,7 +22525,7 @@
       </w:rPr>
     </w:lvl>
   </w:abstractNum>
-  <w:abstractNum w:abstractNumId="26">
+  <w:abstractNum w:abstractNumId="27">
     <w:nsid w:val="5B714647"/>
     <w:multiLevelType w:val="hybridMultilevel"/>
     <w:tmpl w:val="B0D8F4FA"/>
@@ -22041,7 +22619,7 @@
       </w:pPr>
     </w:lvl>
   </w:abstractNum>
-  <w:abstractNum w:abstractNumId="27">
+  <w:abstractNum w:abstractNumId="28">
     <w:nsid w:val="5DFA09FA"/>
     <w:multiLevelType w:val="hybridMultilevel"/>
     <w:tmpl w:val="56186CCE"/>
@@ -22154,7 +22732,7 @@
       </w:rPr>
     </w:lvl>
   </w:abstractNum>
-  <w:abstractNum w:abstractNumId="28">
+  <w:abstractNum w:abstractNumId="29">
     <w:nsid w:val="6B5E3DEE"/>
     <w:multiLevelType w:val="hybridMultilevel"/>
     <w:tmpl w:val="05003F9C"/>
@@ -22243,7 +22821,7 @@
       </w:pPr>
     </w:lvl>
   </w:abstractNum>
-  <w:abstractNum w:abstractNumId="29">
+  <w:abstractNum w:abstractNumId="30">
     <w:nsid w:val="76421306"/>
     <w:multiLevelType w:val="hybridMultilevel"/>
     <w:tmpl w:val="27BA647A"/>
@@ -22356,7 +22934,7 @@
       </w:rPr>
     </w:lvl>
   </w:abstractNum>
-  <w:abstractNum w:abstractNumId="30">
+  <w:abstractNum w:abstractNumId="31">
     <w:nsid w:val="789F4D49"/>
     <w:multiLevelType w:val="hybridMultilevel"/>
     <w:tmpl w:val="2430BF90"/>
@@ -22445,7 +23023,7 @@
       </w:pPr>
     </w:lvl>
   </w:abstractNum>
-  <w:abstractNum w:abstractNumId="31">
+  <w:abstractNum w:abstractNumId="32">
     <w:nsid w:val="7A01444B"/>
     <w:multiLevelType w:val="hybridMultilevel"/>
     <w:tmpl w:val="6CCA0184"/>
@@ -22562,13 +23140,13 @@
     <w:abstractNumId w:val="16"/>
   </w:num>
   <w:num w:numId="2">
-    <w:abstractNumId w:val="20"/>
+    <w:abstractNumId w:val="21"/>
   </w:num>
   <w:num w:numId="3">
-    <w:abstractNumId w:val="26"/>
+    <w:abstractNumId w:val="27"/>
   </w:num>
   <w:num w:numId="4">
-    <w:abstractNumId w:val="21"/>
+    <w:abstractNumId w:val="22"/>
   </w:num>
   <w:num w:numId="5">
     <w:abstractNumId w:val="17"/>
@@ -22586,16 +23164,16 @@
     <w:abstractNumId w:val="9"/>
   </w:num>
   <w:num w:numId="10">
-    <w:abstractNumId w:val="27"/>
+    <w:abstractNumId w:val="28"/>
   </w:num>
   <w:num w:numId="11">
     <w:abstractNumId w:val="8"/>
   </w:num>
   <w:num w:numId="12">
-    <w:abstractNumId w:val="23"/>
+    <w:abstractNumId w:val="24"/>
   </w:num>
   <w:num w:numId="13">
-    <w:abstractNumId w:val="29"/>
+    <w:abstractNumId w:val="30"/>
   </w:num>
   <w:num w:numId="14">
     <w:abstractNumId w:val="0"/>
@@ -22607,16 +23185,16 @@
     <w:abstractNumId w:val="11"/>
   </w:num>
   <w:num w:numId="17">
-    <w:abstractNumId w:val="19"/>
+    <w:abstractNumId w:val="20"/>
   </w:num>
   <w:num w:numId="18">
-    <w:abstractNumId w:val="31"/>
+    <w:abstractNumId w:val="32"/>
   </w:num>
   <w:num w:numId="19">
     <w:abstractNumId w:val="15"/>
   </w:num>
   <w:num w:numId="20">
-    <w:abstractNumId w:val="24"/>
+    <w:abstractNumId w:val="25"/>
   </w:num>
   <w:num w:numId="21">
     <w:abstractNumId w:val="7"/>
@@ -22628,19 +23206,19 @@
     <w:abstractNumId w:val="1"/>
   </w:num>
   <w:num w:numId="24">
-    <w:abstractNumId w:val="22"/>
+    <w:abstractNumId w:val="23"/>
   </w:num>
   <w:num w:numId="25">
-    <w:abstractNumId w:val="30"/>
+    <w:abstractNumId w:val="31"/>
   </w:num>
   <w:num w:numId="26">
-    <w:abstractNumId w:val="25"/>
+    <w:abstractNumId w:val="26"/>
   </w:num>
   <w:num w:numId="27">
     <w:abstractNumId w:val="6"/>
   </w:num>
   <w:num w:numId="28">
-    <w:abstractNumId w:val="28"/>
+    <w:abstractNumId w:val="29"/>
   </w:num>
   <w:num w:numId="29">
     <w:abstractNumId w:val="5"/>
@@ -22653,6 +23231,9 @@
   </w:num>
   <w:num w:numId="32">
     <w:abstractNumId w:val="10"/>
+  </w:num>
+  <w:num w:numId="33">
+    <w:abstractNumId w:val="19"/>
   </w:num>
 </w:numbering>
 </file>
@@ -23090,6 +23671,7 @@
     <w:uiPriority w:val="59"/>
     <w:rsid w:val="006808C8"/>
     <w:tblPr>
+      <w:tblInd w:w="0" w:type="dxa"/>
       <w:tblBorders>
         <w:top w:val="single" w:sz="4" w:space="0" w:color="auto"/>
         <w:left w:val="single" w:sz="4" w:space="0" w:color="auto"/>
@@ -23098,6 +23680,12 @@
         <w:insideH w:val="single" w:sz="4" w:space="0" w:color="auto"/>
         <w:insideV w:val="single" w:sz="4" w:space="0" w:color="auto"/>
       </w:tblBorders>
+      <w:tblCellMar>
+        <w:top w:w="0" w:type="dxa"/>
+        <w:left w:w="108" w:type="dxa"/>
+        <w:bottom w:w="0" w:type="dxa"/>
+        <w:right w:w="108" w:type="dxa"/>
+      </w:tblCellMar>
     </w:tblPr>
   </w:style>
   <w:style w:type="paragraph" w:styleId="IntenseQuote">
@@ -23615,6 +24203,7 @@
     <w:uiPriority w:val="59"/>
     <w:rsid w:val="006808C8"/>
     <w:tblPr>
+      <w:tblInd w:w="0" w:type="dxa"/>
       <w:tblBorders>
         <w:top w:val="single" w:sz="4" w:space="0" w:color="auto"/>
         <w:left w:val="single" w:sz="4" w:space="0" w:color="auto"/>
@@ -23623,6 +24212,12 @@
         <w:insideH w:val="single" w:sz="4" w:space="0" w:color="auto"/>
         <w:insideV w:val="single" w:sz="4" w:space="0" w:color="auto"/>
       </w:tblBorders>
+      <w:tblCellMar>
+        <w:top w:w="0" w:type="dxa"/>
+        <w:left w:w="108" w:type="dxa"/>
+        <w:bottom w:w="0" w:type="dxa"/>
+        <w:right w:w="108" w:type="dxa"/>
+      </w:tblCellMar>
     </w:tblPr>
   </w:style>
   <w:style w:type="paragraph" w:styleId="IntenseQuote">
@@ -24007,7 +24602,7 @@
 </file>
 
 <file path=customXml/itemProps1.xml><?xml version="1.0" encoding="utf-8"?>
-<ds:datastoreItem xmlns:ds="http://schemas.openxmlformats.org/officeDocument/2006/customXml" ds:itemID="{D12012A0-A353-4A07-8E7E-AD67C9BA5EB9}">
+<ds:datastoreItem xmlns:ds="http://schemas.openxmlformats.org/officeDocument/2006/customXml" ds:itemID="{887018BA-D2F1-46E5-81D5-EFE6C2F1CE00}">
   <ds:schemaRefs>
     <ds:schemaRef ds:uri="http://schemas.openxmlformats.org/officeDocument/2006/bibliography"/>
   </ds:schemaRefs>

</xml_diff>